<commit_message>
add the design of Conv Module part
</commit_message>
<xml_diff>
--- a/���151124.docx
+++ b/���151124.docx
@@ -169,21 +169,7 @@
         <w:rPr>
           <w:rFonts w:hint="eastAsia"/>
         </w:rPr>
-        <w:t>开发工具也</w:t>
-      </w:r>
-      <w:proofErr w:type="gramStart"/>
-      <w:r>
-        <w:rPr>
-          <w:rFonts w:hint="eastAsia"/>
-        </w:rPr>
-        <w:t>向着提高</w:t>
-      </w:r>
-      <w:proofErr w:type="gramEnd"/>
-      <w:r>
-        <w:rPr>
-          <w:rFonts w:hint="eastAsia"/>
-        </w:rPr>
-        <w:t>与软件开发的兼容性而进步。</w:t>
+        <w:t>开发工具也向着提高与软件开发的兼容性而进步。</w:t>
       </w:r>
       <w:r>
         <w:rPr>
@@ -221,14 +207,12 @@
         </w:rPr>
         <w:t>和</w:t>
       </w:r>
-      <w:proofErr w:type="spellStart"/>
       <w:r>
         <w:rPr>
           <w:rFonts w:hint="eastAsia"/>
         </w:rPr>
         <w:t>SoC</w:t>
       </w:r>
-      <w:proofErr w:type="spellEnd"/>
       <w:r>
         <w:rPr>
           <w:rFonts w:hint="eastAsia"/>
@@ -414,21 +398,7 @@
         <w:rPr>
           <w:rFonts w:hint="eastAsia"/>
         </w:rPr>
-        <w:t>比较成熟的卷积神经网络根据规模可以大致分为两类，大规模的网络用于识别较为庞大的图片数据库</w:t>
-      </w:r>
-      <w:proofErr w:type="gramStart"/>
-      <w:r>
-        <w:rPr>
-          <w:rFonts w:hint="eastAsia"/>
-        </w:rPr>
-        <w:t>中图片</w:t>
-      </w:r>
-      <w:proofErr w:type="gramEnd"/>
-      <w:r>
-        <w:rPr>
-          <w:rFonts w:hint="eastAsia"/>
-        </w:rPr>
-        <w:t>的内容，比如</w:t>
+        <w:t>比较成熟的卷积神经网络根据规模可以大致分为两类，大规模的网络用于识别较为庞大的图片数据库中图片的内容，比如</w:t>
       </w:r>
       <w:r>
         <w:rPr>
@@ -436,14 +406,12 @@
         </w:rPr>
         <w:t>某种在</w:t>
       </w:r>
-      <w:proofErr w:type="spellStart"/>
       <w:r>
         <w:rPr>
           <w:rFonts w:hint="eastAsia"/>
         </w:rPr>
         <w:t>ImageNet</w:t>
       </w:r>
-      <w:proofErr w:type="spellEnd"/>
       <w:r>
         <w:rPr>
           <w:rFonts w:hint="eastAsia"/>
@@ -484,21 +452,7 @@
         <w:rPr>
           <w:rFonts w:hint="eastAsia"/>
         </w:rPr>
-        <w:t>，其</w:t>
-      </w:r>
-      <w:proofErr w:type="gramStart"/>
-      <w:r>
-        <w:rPr>
-          <w:rFonts w:hint="eastAsia"/>
-        </w:rPr>
-        <w:t>前五选错误率</w:t>
-      </w:r>
-      <w:proofErr w:type="gramEnd"/>
-      <w:r>
-        <w:rPr>
-          <w:rFonts w:hint="eastAsia"/>
-        </w:rPr>
-        <w:t>约为</w:t>
+        <w:t>，其前五选错误率约为</w:t>
       </w:r>
       <w:r>
         <w:rPr>
@@ -582,14 +536,12 @@
       </w:r>
     </w:p>
     <w:p>
-      <w:proofErr w:type="gramStart"/>
       <w:r>
         <w:rPr>
           <w:rFonts w:hint="eastAsia"/>
         </w:rPr>
         <w:t>【</w:t>
       </w:r>
-      <w:proofErr w:type="gramEnd"/>
       <w:r>
         <w:rPr>
           <w:rFonts w:hint="eastAsia"/>
@@ -614,19 +566,11 @@
         </w:rPr>
         <w:t>LeNet-5</w:t>
       </w:r>
-      <w:proofErr w:type="gramStart"/>
-      <w:r>
-        <w:rPr>
-          <w:rFonts w:hint="eastAsia"/>
-        </w:rPr>
-        <w:t>【</w:t>
-      </w:r>
-      <w:proofErr w:type="gramEnd"/>
-      <w:r>
-        <w:rPr>
-          <w:rFonts w:hint="eastAsia"/>
-        </w:rPr>
-        <w:t>参考：</w:t>
+      <w:r>
+        <w:rPr>
+          <w:rFonts w:hint="eastAsia"/>
+        </w:rPr>
+        <w:t>【参考：</w:t>
       </w:r>
       <w:r>
         <w:rPr>
@@ -638,16 +582,8 @@
         <w:rPr>
           <w:rFonts w:hint="eastAsia"/>
         </w:rPr>
-        <w:t>论文</w:t>
-      </w:r>
-      <w:proofErr w:type="gramStart"/>
-      <w:r>
-        <w:rPr>
-          <w:rFonts w:hint="eastAsia"/>
-        </w:rPr>
-        <w:t>】</w:t>
-      </w:r>
-      <w:proofErr w:type="gramEnd"/>
+        <w:t>论文】</w:t>
+      </w:r>
       <w:r>
         <w:rPr>
           <w:rFonts w:hint="eastAsia"/>
@@ -666,14 +602,12 @@
         </w:rPr>
         <w:t>微软的手写识别系统和光学字符识别系统中应用了</w:t>
       </w:r>
-      <w:proofErr w:type="spellStart"/>
       <w:r>
         <w:rPr>
           <w:rFonts w:hint="eastAsia"/>
         </w:rPr>
         <w:t>Simard</w:t>
       </w:r>
-      <w:proofErr w:type="spellEnd"/>
       <w:r>
         <w:rPr>
           <w:rFonts w:hint="eastAsia"/>
@@ -684,58 +618,32 @@
         <w:rPr>
           <w:rFonts w:hint="eastAsia"/>
         </w:rPr>
-        <w:t xml:space="preserve"> </w:t>
-      </w:r>
-      <w:proofErr w:type="spellStart"/>
-      <w:r>
-        <w:rPr>
-          <w:rFonts w:hint="eastAsia"/>
-        </w:rPr>
-        <w:t>Chillapilla</w:t>
-      </w:r>
-      <w:proofErr w:type="spellEnd"/>
-      <w:r>
-        <w:rPr>
-          <w:rFonts w:hint="eastAsia"/>
-        </w:rPr>
-        <w:t>等人的三种卷积神经网络</w:t>
-      </w:r>
-      <w:proofErr w:type="gramStart"/>
-      <w:r>
-        <w:rPr>
-          <w:rFonts w:hint="eastAsia"/>
-        </w:rPr>
-        <w:t>【】【】【】</w:t>
-      </w:r>
-      <w:proofErr w:type="gramEnd"/>
+        <w:t xml:space="preserve"> Chillapilla</w:t>
+      </w:r>
+      <w:r>
+        <w:rPr>
+          <w:rFonts w:hint="eastAsia"/>
+        </w:rPr>
+        <w:t>等人的三种卷积神经网络【】【】【】</w:t>
+      </w:r>
       <w:r>
         <w:rPr>
           <w:rFonts w:hint="eastAsia"/>
         </w:rPr>
         <w:t>。</w:t>
       </w:r>
-      <w:proofErr w:type="gramStart"/>
-      <w:r>
-        <w:rPr>
-          <w:rFonts w:hint="eastAsia"/>
-        </w:rPr>
-        <w:t>谷歌街景</w:t>
-      </w:r>
-      <w:proofErr w:type="gramEnd"/>
-      <w:r>
-        <w:rPr>
-          <w:rFonts w:hint="eastAsia"/>
-        </w:rPr>
-        <w:t>中的人脸检测和车牌识别应用了</w:t>
-      </w:r>
-      <w:proofErr w:type="spellStart"/>
+      <w:r>
+        <w:rPr>
+          <w:rFonts w:hint="eastAsia"/>
+        </w:rPr>
+        <w:t>谷歌街景中的人脸检测和车牌识别应用了</w:t>
+      </w:r>
       <w:r>
         <w:rPr>
           <w:rFonts w:hint="eastAsia"/>
         </w:rPr>
         <w:t>Frome</w:t>
       </w:r>
-      <w:proofErr w:type="spellEnd"/>
       <w:r>
         <w:rPr>
           <w:rFonts w:hint="eastAsia"/>
@@ -784,19 +692,109 @@
         <w:rPr>
           <w:rFonts w:hint="eastAsia"/>
         </w:rPr>
-        <w:t>【国内外卷积神经网络在</w:t>
-      </w:r>
-      <w:r>
-        <w:rPr>
-          <w:rFonts w:hint="eastAsia"/>
-        </w:rPr>
-        <w:t>FPGA</w:t>
-      </w:r>
-      <w:r>
-        <w:rPr>
-          <w:rFonts w:hint="eastAsia"/>
-        </w:rPr>
-        <w:t>上的实现，并评论】</w:t>
+        <w:t>【</w:t>
+      </w:r>
+      <w:r>
+        <w:rPr>
+          <w:rFonts w:hint="eastAsia"/>
+        </w:rPr>
+        <w:t>早在</w:t>
+      </w:r>
+      <w:r>
+        <w:rPr>
+          <w:rFonts w:hint="eastAsia"/>
+        </w:rPr>
+        <w:t>20</w:t>
+      </w:r>
+      <w:r>
+        <w:rPr>
+          <w:rFonts w:hint="eastAsia"/>
+        </w:rPr>
+        <w:t>世纪</w:t>
+      </w:r>
+      <w:r>
+        <w:rPr>
+          <w:rFonts w:hint="eastAsia"/>
+        </w:rPr>
+        <w:t>90</w:t>
+      </w:r>
+      <w:r>
+        <w:rPr>
+          <w:rFonts w:hint="eastAsia"/>
+        </w:rPr>
+        <w:t>年代，贝尔实验室就开发了人工神经网络芯片</w:t>
+      </w:r>
+      <w:r>
+        <w:rPr>
+          <w:rFonts w:hint="eastAsia"/>
+        </w:rPr>
+        <w:t>ANNA</w:t>
+      </w:r>
+      <w:r>
+        <w:rPr>
+          <w:rFonts w:hint="eastAsia"/>
+        </w:rPr>
+        <w:t>，该芯片通过数</w:t>
+      </w:r>
+      <w:r>
+        <w:rPr>
+          <w:rFonts w:hint="eastAsia"/>
+        </w:rPr>
+        <w:t>-</w:t>
+      </w:r>
+      <w:r>
+        <w:rPr>
+          <w:rFonts w:hint="eastAsia"/>
+        </w:rPr>
+        <w:t>模混合架构，实现了同时完成</w:t>
+      </w:r>
+      <w:r>
+        <w:rPr>
+          <w:rFonts w:hint="eastAsia"/>
+        </w:rPr>
+        <w:t>64</w:t>
+      </w:r>
+      <w:r>
+        <w:rPr>
+          <w:rFonts w:hint="eastAsia"/>
+        </w:rPr>
+        <w:t>个</w:t>
+      </w:r>
+      <w:r>
+        <w:rPr>
+          <w:rFonts w:hint="eastAsia"/>
+        </w:rPr>
+        <w:t>8*8</w:t>
+      </w:r>
+      <w:r>
+        <w:rPr>
+          <w:rFonts w:hint="eastAsia"/>
+        </w:rPr>
+        <w:t>卷积的任务</w:t>
+      </w:r>
+      <w:r>
+        <w:rPr>
+          <w:rFonts w:hint="eastAsia"/>
+        </w:rPr>
+        <w:t>。【参考：</w:t>
+      </w:r>
+      <w:r>
+        <w:rPr>
+          <w:rFonts w:hint="eastAsia"/>
+        </w:rPr>
+        <w:t>ANNA</w:t>
+      </w:r>
+      <w:r>
+        <w:rPr>
+          <w:rFonts w:hint="eastAsia"/>
+        </w:rPr>
+        <w:t>用于高速字符识别】</w:t>
+      </w:r>
+      <w:r>
+        <w:rPr>
+          <w:rFonts w:hint="eastAsia"/>
+        </w:rPr>
+        <w:t>】</w:t>
       </w:r>
     </w:p>
     <w:p>
@@ -953,7 +951,6 @@
         <w:rPr>
           <w:rFonts w:hint="eastAsia"/>
         </w:rPr>
-        <w:lastRenderedPageBreak/>
         <w:t>1.1FPGA</w:t>
       </w:r>
       <w:r>
@@ -1031,16 +1028,8 @@
         <w:rPr>
           <w:rFonts w:hint="eastAsia"/>
         </w:rPr>
-        <w:t xml:space="preserve">Steve </w:t>
-      </w:r>
-      <w:proofErr w:type="spellStart"/>
-      <w:r>
-        <w:rPr>
-          <w:rFonts w:hint="eastAsia"/>
-        </w:rPr>
-        <w:t>Casselman</w:t>
-      </w:r>
-      <w:proofErr w:type="spellEnd"/>
+        <w:t>Steve Casselman</w:t>
+      </w:r>
       <w:r>
         <w:rPr>
           <w:rFonts w:hint="eastAsia"/>
@@ -1119,16 +1108,8 @@
         <w:rPr>
           <w:rFonts w:hint="eastAsia"/>
         </w:rPr>
-        <w:t xml:space="preserve">Ross Freeman and Bernard </w:t>
-      </w:r>
-      <w:proofErr w:type="spellStart"/>
-      <w:r>
-        <w:rPr>
-          <w:rFonts w:hint="eastAsia"/>
-        </w:rPr>
-        <w:t>Vonderschmitt</w:t>
-      </w:r>
-      <w:proofErr w:type="spellEnd"/>
+        <w:t>Ross Freeman and Bernard Vonderschmitt</w:t>
+      </w:r>
       <w:r>
         <w:rPr>
           <w:rFonts w:hint="eastAsia"/>
@@ -1251,28 +1232,18 @@
         </w:rPr>
         <w:t>的</w:t>
       </w:r>
-      <w:proofErr w:type="spellStart"/>
-      <w:r>
-        <w:rPr>
-          <w:rFonts w:hint="eastAsia"/>
-        </w:rPr>
-        <w:t>Nios</w:t>
-      </w:r>
-      <w:proofErr w:type="spellEnd"/>
-      <w:r>
-        <w:rPr>
-          <w:rFonts w:hint="eastAsia"/>
-        </w:rPr>
-        <w:t xml:space="preserve"> II</w:t>
-      </w:r>
-      <w:proofErr w:type="gramStart"/>
+      <w:r>
+        <w:rPr>
+          <w:rFonts w:hint="eastAsia"/>
+        </w:rPr>
+        <w:t>Nios II</w:t>
+      </w:r>
       <w:r>
         <w:rPr>
           <w:rFonts w:hint="eastAsia"/>
         </w:rPr>
         <w:t>将软核用</w:t>
       </w:r>
-      <w:proofErr w:type="gramEnd"/>
       <w:r>
         <w:rPr>
           <w:rFonts w:hint="eastAsia"/>
@@ -1333,14 +1304,12 @@
         </w:rPr>
         <w:t>（</w:t>
       </w:r>
-      <w:proofErr w:type="spellStart"/>
       <w:r>
         <w:rPr>
           <w:rFonts w:hint="eastAsia"/>
         </w:rPr>
         <w:t>SoPC</w:t>
       </w:r>
-      <w:proofErr w:type="spellEnd"/>
       <w:r>
         <w:rPr>
           <w:rFonts w:hint="eastAsia"/>
@@ -1363,16 +1332,8 @@
         <w:rPr>
           <w:rFonts w:hint="eastAsia"/>
         </w:rPr>
-        <w:t xml:space="preserve">Zynq-7000 All Programmable </w:t>
-      </w:r>
-      <w:proofErr w:type="spellStart"/>
-      <w:r>
-        <w:rPr>
-          <w:rFonts w:hint="eastAsia"/>
-        </w:rPr>
-        <w:t>SoC</w:t>
-      </w:r>
-      <w:proofErr w:type="spellEnd"/>
+        <w:t>Zynq-7000 All Programmable SoC</w:t>
+      </w:r>
       <w:r>
         <w:rPr>
           <w:rFonts w:hint="eastAsia"/>
@@ -1395,16 +1356,8 @@
         <w:rPr>
           <w:rFonts w:hint="eastAsia"/>
         </w:rPr>
-        <w:t xml:space="preserve">ARM Cortex-A9 </w:t>
-      </w:r>
-      <w:proofErr w:type="spellStart"/>
-      <w:r>
-        <w:rPr>
-          <w:rFonts w:hint="eastAsia"/>
-        </w:rPr>
-        <w:t>MPCore</w:t>
-      </w:r>
-      <w:proofErr w:type="spellEnd"/>
+        <w:t>ARM Cortex-A9 MPCore</w:t>
+      </w:r>
       <w:r>
         <w:rPr>
           <w:rFonts w:hint="eastAsia"/>
@@ -1421,41 +1374,13 @@
         <w:rPr>
           <w:rFonts w:hint="eastAsia"/>
         </w:rPr>
-        <w:t>芯片融合，这使得嵌入式设计师们能够更轻松地使用这款产品。这种可扩展的处理器平台让系统</w:t>
-      </w:r>
-      <w:proofErr w:type="gramStart"/>
-      <w:r>
-        <w:rPr>
-          <w:rFonts w:hint="eastAsia"/>
-        </w:rPr>
-        <w:t>架构师</w:t>
-      </w:r>
-      <w:proofErr w:type="gramEnd"/>
-      <w:r>
-        <w:rPr>
-          <w:rFonts w:hint="eastAsia"/>
-        </w:rPr>
-        <w:t>和嵌入式软件开发者能够使用串、并行结合的处理方式来实现其日益复杂的软件设计。另外</w:t>
-      </w:r>
-      <w:r>
-        <w:rPr>
-          <w:rFonts w:hint="eastAsia"/>
-        </w:rPr>
-        <w:t xml:space="preserve">Altera </w:t>
-      </w:r>
-      <w:proofErr w:type="spellStart"/>
-      <w:r>
-        <w:rPr>
-          <w:rFonts w:hint="eastAsia"/>
-        </w:rPr>
-        <w:t>Arria</w:t>
-      </w:r>
-      <w:proofErr w:type="spellEnd"/>
-      <w:r>
-        <w:rPr>
-          <w:rFonts w:hint="eastAsia"/>
-        </w:rPr>
-        <w:t xml:space="preserve"> V FPGA</w:t>
+        <w:t>芯片融合，这使得嵌入式设计师们能够更轻松地使用这款产品。这种可扩展的处理器平台让系统架构师和嵌入式软件开发者能够使用串、并行结合的处理方式来实现其日益复杂的软件设计。另外</w:t>
+      </w:r>
+      <w:r>
+        <w:rPr>
+          <w:rFonts w:hint="eastAsia"/>
+        </w:rPr>
+        <w:t>Altera Arria V FPGA</w:t>
       </w:r>
       <w:r>
         <w:rPr>
@@ -1479,16 +1404,8 @@
         <w:rPr>
           <w:rFonts w:hint="eastAsia"/>
         </w:rPr>
-        <w:t xml:space="preserve">ARM Cortex-A9 </w:t>
-      </w:r>
-      <w:proofErr w:type="spellStart"/>
-      <w:r>
-        <w:rPr>
-          <w:rFonts w:hint="eastAsia"/>
-        </w:rPr>
-        <w:t>MPCore</w:t>
-      </w:r>
-      <w:proofErr w:type="spellEnd"/>
+        <w:t>ARM Cortex-A9 MPCore</w:t>
+      </w:r>
       <w:r>
         <w:rPr>
           <w:rFonts w:hint="eastAsia"/>
@@ -1577,21 +1494,7 @@
         <w:rPr>
           <w:rFonts w:hint="eastAsia"/>
         </w:rPr>
-        <w:t>可能带来的成本高，系统庞大的缺点。而且有研究表明，现代电子产品中</w:t>
-      </w:r>
-      <w:proofErr w:type="gramStart"/>
-      <w:r>
-        <w:rPr>
-          <w:rFonts w:hint="eastAsia"/>
-        </w:rPr>
-        <w:t>多数问题</w:t>
-      </w:r>
-      <w:proofErr w:type="gramEnd"/>
-      <w:r>
-        <w:rPr>
-          <w:rFonts w:hint="eastAsia"/>
-        </w:rPr>
-        <w:t>发生在芯片与</w:t>
+        <w:t>可能带来的成本高，系统庞大的缺点。而且有研究表明，现代电子产品中多数问题发生在芯片与</w:t>
       </w:r>
       <w:r>
         <w:rPr>
@@ -1709,14 +1612,12 @@
         </w:rPr>
         <w:t>的规模、能力和速度的提升，才开始胜任越来越庞大的任务，进而形成完整的片上系统</w:t>
       </w:r>
-      <w:proofErr w:type="spellStart"/>
       <w:r>
         <w:rPr>
           <w:rFonts w:hint="eastAsia"/>
         </w:rPr>
         <w:t>SoC</w:t>
       </w:r>
-      <w:proofErr w:type="spellEnd"/>
       <w:r>
         <w:rPr>
           <w:rFonts w:hint="eastAsia"/>
@@ -1869,7 +1770,14 @@
         <w:rPr>
           <w:rFonts w:hint="eastAsia"/>
         </w:rPr>
-        <w:t>还是较多地适用于小产量的纵向应用。因为对于小产量应用，每个可编程芯片的单位硬件成本是比生产专用芯片却无法形成市场规模时的单位硬件成本更低。而且，如今的成本与性能</w:t>
+        <w:t>还是较多地适用于小产量的纵向应用。因为对于小产量应用，每个可编程芯片的单位硬件成本是比生产专用芯片却无法形成市场规模时的单位硬件成本更低。</w:t>
+      </w:r>
+      <w:r>
+        <w:rPr>
+          <w:rFonts w:hint="eastAsia"/>
+        </w:rPr>
+        <w:lastRenderedPageBreak/>
+        <w:t>而且，如今的成本与性能</w:t>
       </w:r>
       <w:r>
         <w:rPr>
@@ -2015,21 +1923,7 @@
         <w:rPr>
           <w:rFonts w:hint="eastAsia"/>
         </w:rPr>
-        <w:t>(</w:t>
-      </w:r>
-      <w:proofErr w:type="spellStart"/>
-      <w:r>
-        <w:rPr>
-          <w:rFonts w:hint="eastAsia"/>
-        </w:rPr>
-        <w:t>neocognitron</w:t>
-      </w:r>
-      <w:proofErr w:type="spellEnd"/>
-      <w:r>
-        <w:rPr>
-          <w:rFonts w:hint="eastAsia"/>
-        </w:rPr>
-        <w:t>)</w:t>
+        <w:t>(neocognitron)</w:t>
       </w:r>
       <w:r>
         <w:rPr>
@@ -2043,21 +1937,7 @@
         <w:rPr>
           <w:rFonts w:hint="eastAsia"/>
         </w:rPr>
-        <w:t>卷积神经网络以待识别的图像直接作为输入，经过多个卷积层、子采样层和全链接层处理，得出识别结果。其中卷积层将输入的图像（这些图像可能是输入层的原始图像，也可能是前一个卷积层或子采样层处理后的特征映射图）与若干个卷积</w:t>
-      </w:r>
-      <w:proofErr w:type="gramStart"/>
-      <w:r>
-        <w:rPr>
-          <w:rFonts w:hint="eastAsia"/>
-        </w:rPr>
-        <w:t>核分别</w:t>
-      </w:r>
-      <w:proofErr w:type="gramEnd"/>
-      <w:r>
-        <w:rPr>
-          <w:rFonts w:hint="eastAsia"/>
-        </w:rPr>
-        <w:t>做卷积，输出相应数量该层的特征映射图。【这里需要一个卷积层示意图，</w:t>
+        <w:t>卷积神经网络以待识别的图像直接作为输入，经过多个卷积层、子采样层和全链接层处理，得出识别结果。其中卷积层将输入的图像（这些图像可能是输入层的原始图像，也可能是前一个卷积层或子采样层处理后的特征映射图）与若干个卷积核分别做卷积，输出相应数量该层的特征映射图。【这里需要一个卷积层示意图，</w:t>
       </w:r>
       <w:r>
         <w:rPr>
@@ -2069,21 +1949,7 @@
         <w:rPr>
           <w:rFonts w:hint="eastAsia"/>
         </w:rPr>
-        <w:t>两种】子采样层的操作一般被称为池化，该层对卷积层输出的若干个特征映射</w:t>
-      </w:r>
-      <w:proofErr w:type="gramStart"/>
-      <w:r>
-        <w:rPr>
-          <w:rFonts w:hint="eastAsia"/>
-        </w:rPr>
-        <w:t>图做减采样</w:t>
-      </w:r>
-      <w:proofErr w:type="gramEnd"/>
-      <w:r>
-        <w:rPr>
-          <w:rFonts w:hint="eastAsia"/>
-        </w:rPr>
-        <w:t>操作。一般情况下是对输入图像分为</w:t>
+        <w:t>两种】子采样层的操作一般被称为池化，该层对卷积层输出的若干个特征映射图做减采样操作。一般情况下是对输入图像分为</w:t>
       </w:r>
       <w:r>
         <w:rPr>
@@ -2095,58 +1961,98 @@
         <w:rPr>
           <w:rFonts w:hint="eastAsia"/>
         </w:rPr>
-        <w:t>像素的小块，每块对应的输出图像素为这一小块四个像素的和</w:t>
-      </w:r>
-      <w:proofErr w:type="gramStart"/>
-      <w:r>
-        <w:rPr>
-          <w:rFonts w:hint="eastAsia"/>
-        </w:rPr>
-        <w:t>或</w:t>
-      </w:r>
-      <w:proofErr w:type="gramEnd"/>
-      <w:r>
-        <w:rPr>
-          <w:rFonts w:hint="eastAsia"/>
-        </w:rPr>
-        <w:t>最大值，根据取值的方法不同，分别被称为“和子采样”或“最大值子采样”。【示意图】卷积层或子采样层输出的每个特征映射图的每个像素，一般会加上一个与生成该特征映射图的卷积核相对应的</w:t>
-      </w:r>
-      <w:proofErr w:type="gramStart"/>
+        <w:t>像素的小块，每块对应的输出图像素为这一小块四个像素的和或最大值，根据取值的方法不同，分别被称为“和子采样”或“最大值子采样”。【示意图】卷积层或子采样层输出的每个特征映射图的每个像素，一般会加上一个与生成该特征映射图的卷积核相对应的的偏置，并且将每个像素带入一个激活函数，函数的输出作为该层最终输出的特征映射图的像素值。这里激活函数的选择可以是多种多样的，它们分别有各自的优缺点。</w:t>
+      </w:r>
+      <w:r>
+        <w:rPr>
+          <w:rFonts w:hint="eastAsia"/>
+        </w:rPr>
+        <w:t>【</w:t>
+      </w:r>
+      <w:r>
+        <w:rPr>
+          <w:rFonts w:hint="eastAsia"/>
+        </w:rPr>
+        <w:t>如</w:t>
+      </w:r>
+      <w:r>
+        <w:rPr>
+          <w:rFonts w:hint="eastAsia"/>
+        </w:rPr>
+        <w:t>【</w:t>
+      </w:r>
+      <w:r>
+        <w:rPr>
+          <w:rFonts w:hint="eastAsia"/>
+        </w:rPr>
+        <w:t>图</w:t>
+      </w:r>
+      <w:r>
+        <w:rPr>
+          <w:rFonts w:hint="eastAsia"/>
+        </w:rPr>
+        <w:t>A</w:t>
+      </w:r>
+      <w:r>
+        <w:rPr>
+          <w:rFonts w:hint="eastAsia"/>
+        </w:rPr>
+        <w:t>】</w:t>
+      </w:r>
       <w:r>
         <w:rPr>
           <w:rFonts w:hint="eastAsia"/>
         </w:rPr>
         <w:t>的</w:t>
       </w:r>
-      <w:proofErr w:type="gramEnd"/>
-      <w:r>
-        <w:rPr>
-          <w:rFonts w:hint="eastAsia"/>
-        </w:rPr>
-        <w:t>偏置，并且将每个像素带入一个激活函数，函数的输出作为该层最终输出的特征映射图的像素值。这里激活函数的选择可以是多种多样的，它们分别有各自的优缺点。</w:t>
-      </w:r>
-      <w:proofErr w:type="gramStart"/>
+      <w:r>
+        <w:rPr>
+          <w:rFonts w:hint="eastAsia"/>
+        </w:rPr>
+        <w:t>sigmoid</w:t>
+      </w:r>
+      <w:r>
+        <w:rPr>
+          <w:rFonts w:hint="eastAsia"/>
+        </w:rPr>
+        <w:t>函数……如</w:t>
+      </w:r>
       <w:r>
         <w:rPr>
           <w:rFonts w:hint="eastAsia"/>
         </w:rPr>
         <w:t>【</w:t>
       </w:r>
-      <w:proofErr w:type="gramEnd"/>
-      <w:r>
-        <w:rPr>
-          <w:rFonts w:hint="eastAsia"/>
-        </w:rPr>
-        <w:t>如</w:t>
-      </w:r>
-      <w:proofErr w:type="gramStart"/>
+      <w:r>
+        <w:rPr>
+          <w:rFonts w:hint="eastAsia"/>
+        </w:rPr>
+        <w:t>图</w:t>
+      </w:r>
+      <w:r>
+        <w:rPr>
+          <w:rFonts w:hint="eastAsia"/>
+        </w:rPr>
+        <w:t>B</w:t>
+      </w:r>
+      <w:r>
+        <w:rPr>
+          <w:rFonts w:hint="eastAsia"/>
+        </w:rPr>
+        <w:t>】</w:t>
+      </w:r>
+      <w:r>
+        <w:rPr>
+          <w:rFonts w:hint="eastAsia"/>
+        </w:rPr>
+        <w:t>的双曲正切函数……如</w:t>
+      </w:r>
       <w:r>
         <w:rPr>
           <w:rFonts w:hint="eastAsia"/>
         </w:rPr>
         <w:t>【</w:t>
       </w:r>
-      <w:proofErr w:type="gramEnd"/>
       <w:r>
         <w:rPr>
           <w:rFonts w:hint="eastAsia"/>
@@ -2157,16 +2063,14 @@
         <w:rPr>
           <w:rFonts w:hint="eastAsia"/>
         </w:rPr>
-        <w:t>A</w:t>
-      </w:r>
-      <w:proofErr w:type="gramStart"/>
+        <w:t>C</w:t>
+      </w:r>
       <w:r>
         <w:rPr>
           <w:rFonts w:hint="eastAsia"/>
         </w:rPr>
         <w:t>】</w:t>
       </w:r>
-      <w:proofErr w:type="gramEnd"/>
       <w:r>
         <w:rPr>
           <w:rFonts w:hint="eastAsia"/>
@@ -2177,31 +2081,13 @@
         <w:rPr>
           <w:rFonts w:hint="eastAsia"/>
         </w:rPr>
-        <w:t>sigmoid</w:t>
-      </w:r>
-      <w:r>
-        <w:rPr>
-          <w:rFonts w:hint="eastAsia"/>
-        </w:rPr>
-        <w:t>函数……如</w:t>
-      </w:r>
-      <w:r>
-        <w:rPr>
-          <w:rFonts w:hint="eastAsia"/>
-        </w:rPr>
-        <w:t>【</w:t>
-      </w:r>
-      <w:r>
-        <w:rPr>
-          <w:rFonts w:hint="eastAsia"/>
-        </w:rPr>
-        <w:t>图</w:t>
-      </w:r>
-      <w:r>
-        <w:rPr>
-          <w:rFonts w:hint="eastAsia"/>
-        </w:rPr>
-        <w:t>B</w:t>
+        <w:t>ReLU</w:t>
+      </w:r>
+      <w:r>
+        <w:rPr>
+          <w:rFonts w:hint="eastAsia"/>
+        </w:rPr>
+        <w:t>函数……</w:t>
       </w:r>
       <w:r>
         <w:rPr>
@@ -2209,64 +2095,6 @@
         </w:rPr>
         <w:t>】</w:t>
       </w:r>
-      <w:r>
-        <w:rPr>
-          <w:rFonts w:hint="eastAsia"/>
-        </w:rPr>
-        <w:t>的双曲正切函数……如</w:t>
-      </w:r>
-      <w:r>
-        <w:rPr>
-          <w:rFonts w:hint="eastAsia"/>
-        </w:rPr>
-        <w:t>【</w:t>
-      </w:r>
-      <w:r>
-        <w:rPr>
-          <w:rFonts w:hint="eastAsia"/>
-        </w:rPr>
-        <w:t>图</w:t>
-      </w:r>
-      <w:r>
-        <w:rPr>
-          <w:rFonts w:hint="eastAsia"/>
-        </w:rPr>
-        <w:t>C</w:t>
-      </w:r>
-      <w:r>
-        <w:rPr>
-          <w:rFonts w:hint="eastAsia"/>
-        </w:rPr>
-        <w:t>】</w:t>
-      </w:r>
-      <w:r>
-        <w:rPr>
-          <w:rFonts w:hint="eastAsia"/>
-        </w:rPr>
-        <w:t>的</w:t>
-      </w:r>
-      <w:proofErr w:type="spellStart"/>
-      <w:r>
-        <w:rPr>
-          <w:rFonts w:hint="eastAsia"/>
-        </w:rPr>
-        <w:t>ReLU</w:t>
-      </w:r>
-      <w:proofErr w:type="spellEnd"/>
-      <w:r>
-        <w:rPr>
-          <w:rFonts w:hint="eastAsia"/>
-        </w:rPr>
-        <w:t>函数……</w:t>
-      </w:r>
-      <w:proofErr w:type="gramStart"/>
-      <w:r>
-        <w:rPr>
-          <w:rFonts w:hint="eastAsia"/>
-        </w:rPr>
-        <w:t>】</w:t>
-      </w:r>
-      <w:proofErr w:type="gramEnd"/>
       <w:r>
         <w:rPr>
           <w:rFonts w:hint="eastAsia"/>
@@ -2394,21 +2222,7 @@
         <w:rPr>
           <w:rFonts w:hint="eastAsia"/>
         </w:rPr>
-        <w:t>正因为网络规模的缩小和对位移、尺度变化与形变的一定程度的抵抗能力，使得卷积神经网络成为目前应用最广泛的深度神经网络之一。作为</w:t>
-      </w:r>
-      <w:proofErr w:type="gramStart"/>
-      <w:r>
-        <w:rPr>
-          <w:rFonts w:hint="eastAsia"/>
-        </w:rPr>
-        <w:t>最</w:t>
-      </w:r>
-      <w:proofErr w:type="gramEnd"/>
-      <w:r>
-        <w:rPr>
-          <w:rFonts w:hint="eastAsia"/>
-        </w:rPr>
-        <w:t>经典的手写数字识别网络之一，于</w:t>
+        <w:t>正因为网络规模的缩小和对位移、尺度变化与形变的一定程度的抵抗能力，使得卷积神经网络成为目前应用最广泛的深度神经网络之一。作为最经典的手写数字识别网络之一，于</w:t>
       </w:r>
       <w:r>
         <w:rPr>
@@ -2422,14 +2236,12 @@
         </w:rPr>
         <w:t>世纪九十年代由</w:t>
       </w:r>
-      <w:proofErr w:type="spellStart"/>
       <w:r>
         <w:rPr>
           <w:rFonts w:hint="eastAsia"/>
         </w:rPr>
         <w:t>LeCun</w:t>
       </w:r>
-      <w:proofErr w:type="spellEnd"/>
       <w:r>
         <w:rPr>
           <w:rFonts w:hint="eastAsia"/>
@@ -2446,7 +2258,14 @@
         <w:rPr>
           <w:rFonts w:hint="eastAsia"/>
         </w:rPr>
-        <w:t>，其识别准确率已经达到相当高的水平，已经在美国银行系统内用于识别支票上的手写数字。该网络结构示意图如下，不包括输入层的情况下，共有</w:t>
+        <w:t>，其识别准确率已经达到相当高的水平，已经在美国银行系统内用于识别支票上的手写数字。该网络结构示意图如下，不包括输入层的情况下，</w:t>
+      </w:r>
+      <w:r>
+        <w:rPr>
+          <w:rFonts w:hint="eastAsia"/>
+        </w:rPr>
+        <w:lastRenderedPageBreak/>
+        <w:t>共有</w:t>
       </w:r>
       <w:r>
         <w:rPr>
@@ -2482,22 +2301,7 @@
         <w:rPr>
           <w:rFonts w:hint="eastAsia"/>
         </w:rPr>
-        <w:t>像素；每个子采样</w:t>
-      </w:r>
-      <w:proofErr w:type="gramStart"/>
-      <w:r>
-        <w:rPr>
-          <w:rFonts w:hint="eastAsia"/>
-        </w:rPr>
-        <w:t>层做加</w:t>
-      </w:r>
-      <w:proofErr w:type="gramEnd"/>
-      <w:r>
-        <w:rPr>
-          <w:rFonts w:hint="eastAsia"/>
-        </w:rPr>
-        <w:lastRenderedPageBreak/>
-        <w:t>和子采样，各个子采样窗口之间没有重叠部分，子采样结果乘以系数并加偏置；激活函数采用</w:t>
+        <w:t>像素；每个子采样层做加和子采样，各个子采样窗口之间没有重叠部分，子采样结果乘以系数并加偏置；激活函数采用</w:t>
       </w:r>
       <w:r>
         <w:rPr>
@@ -3887,35 +3691,7 @@
         <w:rPr>
           <w:rFonts w:hint="eastAsia"/>
         </w:rPr>
-        <w:t>例如，第二个卷积层的第一个卷积</w:t>
-      </w:r>
-      <w:proofErr w:type="gramStart"/>
-      <w:r>
-        <w:rPr>
-          <w:rFonts w:hint="eastAsia"/>
-        </w:rPr>
-        <w:t>核就是</w:t>
-      </w:r>
-      <w:proofErr w:type="gramEnd"/>
-      <w:r>
-        <w:rPr>
-          <w:rFonts w:hint="eastAsia"/>
-        </w:rPr>
-        <w:t>将前一层输出的前三个特征映射</w:t>
-      </w:r>
-      <w:proofErr w:type="gramStart"/>
-      <w:r>
-        <w:rPr>
-          <w:rFonts w:hint="eastAsia"/>
-        </w:rPr>
-        <w:t>图分别</w:t>
-      </w:r>
-      <w:proofErr w:type="gramEnd"/>
-      <w:r>
-        <w:rPr>
-          <w:rFonts w:hint="eastAsia"/>
-        </w:rPr>
-        <w:t>卷积一次，并且将卷积结果叠加起来得到本层的第一个特征映射图。网络最</w:t>
+        <w:t>例如，第二个卷积层的第一个卷积核就是将前一层输出的前三个特征映射图分别卷积一次，并且将卷积结果叠加起来得到本层的第一个特征映射图。网络最</w:t>
       </w:r>
       <w:r>
         <w:rPr>
@@ -3967,19 +3743,11 @@
       </w:r>
     </w:p>
     <w:p>
-      <w:proofErr w:type="gramStart"/>
-      <w:r>
-        <w:rPr>
-          <w:rFonts w:hint="eastAsia"/>
-        </w:rPr>
-        <w:t>【</w:t>
-      </w:r>
-      <w:proofErr w:type="gramEnd"/>
-      <w:r>
-        <w:rPr>
-          <w:rFonts w:hint="eastAsia"/>
-        </w:rPr>
-        <w:t>另一个应用介绍</w:t>
+      <w:r>
+        <w:rPr>
+          <w:rFonts w:hint="eastAsia"/>
+        </w:rPr>
+        <w:t>【另一个应用介绍</w:t>
       </w:r>
       <w:r>
         <w:rPr>
@@ -3987,13 +3755,8 @@
         </w:rPr>
         <w:t>：</w:t>
       </w:r>
-      <w:proofErr w:type="spellStart"/>
-      <w:r>
-        <w:t>ImageNet</w:t>
-      </w:r>
-      <w:proofErr w:type="spellEnd"/>
-      <w:r>
-        <w:t xml:space="preserve"> Classification with deep convolutional neural networks</w:t>
+      <w:r>
+        <w:t>ImageNet Classification with deep convolutional neural networks</w:t>
       </w:r>
       <w:r>
         <w:rPr>
@@ -4001,14 +3764,12 @@
         </w:rPr>
         <w:t>一文中设计的卷积神经网络在</w:t>
       </w:r>
-      <w:proofErr w:type="spellStart"/>
       <w:r>
         <w:rPr>
           <w:rFonts w:hint="eastAsia"/>
         </w:rPr>
         <w:t>imagenet</w:t>
       </w:r>
-      <w:proofErr w:type="spellEnd"/>
       <w:r>
         <w:rPr>
           <w:rFonts w:hint="eastAsia"/>
@@ -4055,30 +3816,14 @@
         <w:rPr>
           <w:rFonts w:hint="eastAsia"/>
         </w:rPr>
-        <w:t>个卷积层之后设置了</w:t>
-      </w:r>
-      <w:proofErr w:type="gramStart"/>
-      <w:r>
-        <w:rPr>
-          <w:rFonts w:hint="eastAsia"/>
-        </w:rPr>
-        <w:t>最大值子采样</w:t>
-      </w:r>
-      <w:proofErr w:type="gramEnd"/>
-      <w:r>
-        <w:rPr>
-          <w:rFonts w:hint="eastAsia"/>
-        </w:rPr>
-        <w:t>层，网络最后有三个全连接层和一个一千类的</w:t>
-      </w:r>
-      <w:proofErr w:type="spellStart"/>
+        <w:t>个卷积层之后设置了最大值子采样层，网络最后有三个全连接层和一个一千类的</w:t>
+      </w:r>
       <w:r>
         <w:rPr>
           <w:rFonts w:hint="eastAsia"/>
         </w:rPr>
         <w:t>softmax</w:t>
       </w:r>
-      <w:proofErr w:type="spellEnd"/>
       <w:r>
         <w:rPr>
           <w:rFonts w:hint="eastAsia"/>
@@ -4097,14 +3842,12 @@
         </w:rPr>
         <w:t>网络中使用的激活函数是</w:t>
       </w:r>
-      <w:proofErr w:type="spellStart"/>
       <w:r>
         <w:rPr>
           <w:rFonts w:hint="eastAsia"/>
         </w:rPr>
         <w:t>ReLU</w:t>
       </w:r>
-      <w:proofErr w:type="spellEnd"/>
       <w:r>
         <w:rPr>
           <w:rFonts w:hint="eastAsia"/>
@@ -4175,21 +3918,7 @@
         <w:rPr>
           <w:rFonts w:hint="eastAsia"/>
         </w:rPr>
-        <w:t>层（该层包含</w:t>
-      </w:r>
-      <w:proofErr w:type="gramStart"/>
-      <w:r>
-        <w:rPr>
-          <w:rFonts w:hint="eastAsia"/>
-        </w:rPr>
-        <w:t>最大值子采样</w:t>
-      </w:r>
-      <w:proofErr w:type="gramEnd"/>
-      <w:r>
-        <w:rPr>
-          <w:rFonts w:hint="eastAsia"/>
-        </w:rPr>
-        <w:t>层）之后分为两组，每组输出</w:t>
+        <w:t>层（该层包含最大值子采样层）之后分为两组，每组输出</w:t>
       </w:r>
       <w:r>
         <w:rPr>
@@ -4213,21 +3942,7 @@
         <w:rPr>
           <w:rFonts w:hint="eastAsia"/>
         </w:rPr>
-        <w:t>层（该层包含</w:t>
-      </w:r>
-      <w:proofErr w:type="gramStart"/>
-      <w:r>
-        <w:rPr>
-          <w:rFonts w:hint="eastAsia"/>
-        </w:rPr>
-        <w:t>最大值子采样</w:t>
-      </w:r>
-      <w:proofErr w:type="gramEnd"/>
-      <w:r>
-        <w:rPr>
-          <w:rFonts w:hint="eastAsia"/>
-        </w:rPr>
-        <w:t>层），各组之内的卷积是全连接的，组之间无连接，每组输出</w:t>
+        <w:t>层（该层包含最大值子采样层），各组之内的卷积是全连接的，组之间无连接，每组输出</w:t>
       </w:r>
       <w:r>
         <w:rPr>
@@ -4269,21 +3984,7 @@
         <w:rPr>
           <w:rFonts w:hint="eastAsia"/>
         </w:rPr>
-        <w:t>分组做卷积，组内全连接，组间无连接，在第五层最后通过一个</w:t>
-      </w:r>
-      <w:proofErr w:type="gramStart"/>
-      <w:r>
-        <w:rPr>
-          <w:rFonts w:hint="eastAsia"/>
-        </w:rPr>
-        <w:t>最大值子采样</w:t>
-      </w:r>
-      <w:proofErr w:type="gramEnd"/>
-      <w:r>
-        <w:rPr>
-          <w:rFonts w:hint="eastAsia"/>
-        </w:rPr>
-        <w:t>层，并将两组输出合并，拉成</w:t>
+        <w:t>分组做卷积，组内全连接，组间无连接，在第五层最后通过一个最大值子采样层，并将两组输出合并，拉成</w:t>
       </w:r>
       <w:r>
         <w:rPr>
@@ -4315,14 +4016,12 @@
         </w:rPr>
         <w:t>第八层是</w:t>
       </w:r>
-      <w:proofErr w:type="spellStart"/>
       <w:r>
         <w:rPr>
           <w:rFonts w:hint="eastAsia"/>
         </w:rPr>
         <w:t>softmax</w:t>
       </w:r>
-      <w:proofErr w:type="spellEnd"/>
       <w:r>
         <w:rPr>
           <w:rFonts w:hint="eastAsia"/>
@@ -4913,6 +4612,7 @@
               <w:rPr>
                 <w:rFonts w:hint="eastAsia"/>
               </w:rPr>
+              <w:lastRenderedPageBreak/>
               <w:t>1</w:t>
             </w:r>
           </w:p>
@@ -4920,62 +4620,6 @@
         <w:tc>
           <w:tcPr>
             <w:tcW w:w="1168" w:type="dxa"/>
-          </w:tcPr>
-          <w:p>
-            <w:r>
-              <w:rPr>
-                <w:rFonts w:hint="eastAsia"/>
-              </w:rPr>
-              <w:t>卷积（核尺寸：</w:t>
-            </w:r>
-            <w:r>
-              <w:rPr>
-                <w:rFonts w:hint="eastAsia"/>
-              </w:rPr>
-              <w:t>11*11*3</w:t>
-            </w:r>
-            <w:r>
-              <w:rPr>
-                <w:rFonts w:hint="eastAsia"/>
-              </w:rPr>
-              <w:t>，</w:t>
-            </w:r>
-            <w:r>
-              <w:rPr>
-                <w:rFonts w:hint="eastAsia"/>
-              </w:rPr>
-              <w:lastRenderedPageBreak/>
-              <w:t>步长：</w:t>
-            </w:r>
-            <w:r>
-              <w:rPr>
-                <w:rFonts w:hint="eastAsia"/>
-              </w:rPr>
-              <w:t>4</w:t>
-            </w:r>
-            <w:r>
-              <w:rPr>
-                <w:rFonts w:hint="eastAsia"/>
-              </w:rPr>
-              <w:t>，共</w:t>
-            </w:r>
-            <w:r>
-              <w:rPr>
-                <w:rFonts w:hint="eastAsia"/>
-              </w:rPr>
-              <w:t>96</w:t>
-            </w:r>
-            <w:r>
-              <w:rPr>
-                <w:rFonts w:hint="eastAsia"/>
-              </w:rPr>
-              <w:t>个）</w:t>
-            </w:r>
-          </w:p>
-        </w:tc>
-        <w:tc>
-          <w:tcPr>
-            <w:tcW w:w="1061" w:type="dxa"/>
           </w:tcPr>
           <w:p>
             <w:r>
@@ -4989,26 +4633,20 @@
               <w:rPr>
                 <w:rFonts w:hint="eastAsia"/>
               </w:rPr>
-              <w:t>5*5*48</w:t>
-            </w:r>
-            <w:r>
-              <w:rPr>
-                <w:rFonts w:hint="eastAsia"/>
-              </w:rPr>
-              <w:t>，</w:t>
-            </w:r>
-            <w:r>
-              <w:rPr>
-                <w:rFonts w:hint="eastAsia"/>
-              </w:rPr>
               <w:lastRenderedPageBreak/>
-              <w:t>步长：</w:t>
-            </w:r>
-            <w:r>
-              <w:rPr>
-                <w:rFonts w:hint="eastAsia"/>
-              </w:rPr>
-              <w:t>1</w:t>
+              <w:t>11*11*3</w:t>
+            </w:r>
+            <w:r>
+              <w:rPr>
+                <w:rFonts w:hint="eastAsia"/>
+              </w:rPr>
+              <w:t>，步长：</w:t>
+            </w:r>
+            <w:r>
+              <w:rPr>
+                <w:rFonts w:hint="eastAsia"/>
+              </w:rPr>
+              <w:t>4</w:t>
             </w:r>
             <w:r>
               <w:rPr>
@@ -5020,7 +4658,7 @@
               <w:rPr>
                 <w:rFonts w:hint="eastAsia"/>
               </w:rPr>
-              <w:t>256</w:t>
+              <w:t>96</w:t>
             </w:r>
             <w:r>
               <w:rPr>
@@ -5032,7 +4670,7 @@
         </w:tc>
         <w:tc>
           <w:tcPr>
-            <w:tcW w:w="1168" w:type="dxa"/>
+            <w:tcW w:w="1061" w:type="dxa"/>
           </w:tcPr>
           <w:p>
             <w:r>
@@ -5046,26 +4684,20 @@
               <w:rPr>
                 <w:rFonts w:hint="eastAsia"/>
               </w:rPr>
-              <w:t>3*3*128</w:t>
-            </w:r>
-            <w:r>
-              <w:rPr>
-                <w:rFonts w:hint="eastAsia"/>
-              </w:rPr>
-              <w:t>，</w:t>
-            </w:r>
-            <w:r>
-              <w:rPr>
-                <w:rFonts w:hint="eastAsia"/>
-              </w:rPr>
               <w:lastRenderedPageBreak/>
-              <w:t>步长：</w:t>
-            </w:r>
-            <w:r>
-              <w:rPr>
-                <w:rFonts w:hint="eastAsia"/>
-              </w:rPr>
-              <w:t>2</w:t>
+              <w:t>5*5*48</w:t>
+            </w:r>
+            <w:r>
+              <w:rPr>
+                <w:rFonts w:hint="eastAsia"/>
+              </w:rPr>
+              <w:t>，步长：</w:t>
+            </w:r>
+            <w:r>
+              <w:rPr>
+                <w:rFonts w:hint="eastAsia"/>
+              </w:rPr>
+              <w:t>1</w:t>
             </w:r>
             <w:r>
               <w:rPr>
@@ -5077,7 +4709,7 @@
               <w:rPr>
                 <w:rFonts w:hint="eastAsia"/>
               </w:rPr>
-              <w:t>384</w:t>
+              <w:t>256</w:t>
             </w:r>
             <w:r>
               <w:rPr>
@@ -5103,26 +4735,20 @@
               <w:rPr>
                 <w:rFonts w:hint="eastAsia"/>
               </w:rPr>
-              <w:t>3*3*192</w:t>
-            </w:r>
-            <w:r>
-              <w:rPr>
-                <w:rFonts w:hint="eastAsia"/>
-              </w:rPr>
-              <w:t>，</w:t>
-            </w:r>
-            <w:r>
-              <w:rPr>
-                <w:rFonts w:hint="eastAsia"/>
-              </w:rPr>
               <w:lastRenderedPageBreak/>
-              <w:t>步长：</w:t>
-            </w:r>
-            <w:r>
-              <w:rPr>
-                <w:rFonts w:hint="eastAsia"/>
-              </w:rPr>
-              <w:t>1</w:t>
+              <w:t>3*3*128</w:t>
+            </w:r>
+            <w:r>
+              <w:rPr>
+                <w:rFonts w:hint="eastAsia"/>
+              </w:rPr>
+              <w:t>，步长：</w:t>
+            </w:r>
+            <w:r>
+              <w:rPr>
+                <w:rFonts w:hint="eastAsia"/>
+              </w:rPr>
+              <w:t>2</w:t>
             </w:r>
             <w:r>
               <w:rPr>
@@ -5160,20 +4786,65 @@
               <w:rPr>
                 <w:rFonts w:hint="eastAsia"/>
               </w:rPr>
+              <w:lastRenderedPageBreak/>
               <w:t>3*3*192</w:t>
             </w:r>
             <w:r>
               <w:rPr>
                 <w:rFonts w:hint="eastAsia"/>
               </w:rPr>
-              <w:t>，</w:t>
-            </w:r>
+              <w:t>，步长：</w:t>
+            </w:r>
+            <w:r>
+              <w:rPr>
+                <w:rFonts w:hint="eastAsia"/>
+              </w:rPr>
+              <w:t>1</w:t>
+            </w:r>
+            <w:r>
+              <w:rPr>
+                <w:rFonts w:hint="eastAsia"/>
+              </w:rPr>
+              <w:t>，共</w:t>
+            </w:r>
+            <w:r>
+              <w:rPr>
+                <w:rFonts w:hint="eastAsia"/>
+              </w:rPr>
+              <w:t>384</w:t>
+            </w:r>
+            <w:r>
+              <w:rPr>
+                <w:rFonts w:hint="eastAsia"/>
+              </w:rPr>
+              <w:t>个）</w:t>
+            </w:r>
+          </w:p>
+        </w:tc>
+        <w:tc>
+          <w:tcPr>
+            <w:tcW w:w="1168" w:type="dxa"/>
+          </w:tcPr>
+          <w:p>
             <w:r>
               <w:rPr>
                 <w:rFonts w:hint="eastAsia"/>
               </w:rPr>
               <w:lastRenderedPageBreak/>
-              <w:t>步长：</w:t>
+              <w:t>卷积（核尺寸：</w:t>
+            </w:r>
+            <w:r>
+              <w:rPr>
+                <w:rFonts w:hint="eastAsia"/>
+              </w:rPr>
+              <w:lastRenderedPageBreak/>
+              <w:t>3*3*192</w:t>
+            </w:r>
+            <w:r>
+              <w:rPr>
+                <w:rFonts w:hint="eastAsia"/>
+              </w:rPr>
+              <w:t>，步长：</w:t>
             </w:r>
             <w:r>
               <w:rPr>
@@ -5239,14 +4910,12 @@
               </w:rPr>
               <w:t>点乘（</w:t>
             </w:r>
-            <w:proofErr w:type="spellStart"/>
             <w:r>
               <w:rPr>
                 <w:rFonts w:hint="eastAsia"/>
               </w:rPr>
               <w:t>softmax</w:t>
             </w:r>
-            <w:proofErr w:type="spellEnd"/>
             <w:r>
               <w:rPr>
                 <w:rFonts w:hint="eastAsia"/>
@@ -5282,14 +4951,12 @@
             <w:tcW w:w="1168" w:type="dxa"/>
           </w:tcPr>
           <w:p>
-            <w:proofErr w:type="spellStart"/>
             <w:r>
               <w:rPr>
                 <w:rFonts w:hint="eastAsia"/>
               </w:rPr>
               <w:t>ReLU</w:t>
             </w:r>
-            <w:proofErr w:type="spellEnd"/>
           </w:p>
         </w:tc>
         <w:tc>
@@ -5297,14 +4964,12 @@
             <w:tcW w:w="1061" w:type="dxa"/>
           </w:tcPr>
           <w:p>
-            <w:proofErr w:type="spellStart"/>
             <w:r>
               <w:rPr>
                 <w:rFonts w:hint="eastAsia"/>
               </w:rPr>
               <w:t>ReLU</w:t>
             </w:r>
-            <w:proofErr w:type="spellEnd"/>
           </w:p>
         </w:tc>
         <w:tc>
@@ -5312,14 +4977,12 @@
             <w:tcW w:w="1168" w:type="dxa"/>
           </w:tcPr>
           <w:p>
-            <w:proofErr w:type="spellStart"/>
             <w:r>
               <w:rPr>
                 <w:rFonts w:hint="eastAsia"/>
               </w:rPr>
               <w:t>ReLU</w:t>
             </w:r>
-            <w:proofErr w:type="spellEnd"/>
           </w:p>
         </w:tc>
         <w:tc>
@@ -5327,14 +4990,12 @@
             <w:tcW w:w="1168" w:type="dxa"/>
           </w:tcPr>
           <w:p>
-            <w:proofErr w:type="spellStart"/>
             <w:r>
               <w:rPr>
                 <w:rFonts w:hint="eastAsia"/>
               </w:rPr>
               <w:t>ReLU</w:t>
             </w:r>
-            <w:proofErr w:type="spellEnd"/>
           </w:p>
         </w:tc>
         <w:tc>
@@ -5342,14 +5003,12 @@
             <w:tcW w:w="1168" w:type="dxa"/>
           </w:tcPr>
           <w:p>
-            <w:proofErr w:type="spellStart"/>
             <w:r>
               <w:rPr>
                 <w:rFonts w:hint="eastAsia"/>
               </w:rPr>
               <w:t>ReLU</w:t>
             </w:r>
-            <w:proofErr w:type="spellEnd"/>
           </w:p>
         </w:tc>
         <w:tc>
@@ -5357,14 +5016,12 @@
             <w:tcW w:w="930" w:type="dxa"/>
           </w:tcPr>
           <w:p>
-            <w:proofErr w:type="spellStart"/>
             <w:r>
               <w:rPr>
                 <w:rFonts w:hint="eastAsia"/>
               </w:rPr>
               <w:t>ReLU</w:t>
             </w:r>
-            <w:proofErr w:type="spellEnd"/>
           </w:p>
         </w:tc>
         <w:tc>
@@ -5372,14 +5029,12 @@
             <w:tcW w:w="847" w:type="dxa"/>
           </w:tcPr>
           <w:p>
-            <w:proofErr w:type="spellStart"/>
             <w:r>
               <w:rPr>
                 <w:rFonts w:hint="eastAsia"/>
               </w:rPr>
               <w:t>ReLU</w:t>
             </w:r>
-            <w:proofErr w:type="spellEnd"/>
           </w:p>
         </w:tc>
         <w:tc>
@@ -5387,14 +5042,12 @@
             <w:tcW w:w="1321" w:type="dxa"/>
           </w:tcPr>
           <w:p>
-            <w:proofErr w:type="spellStart"/>
             <w:r>
               <w:rPr>
                 <w:rFonts w:hint="eastAsia"/>
               </w:rPr>
               <w:t>ReLU</w:t>
             </w:r>
-            <w:proofErr w:type="spellEnd"/>
           </w:p>
         </w:tc>
       </w:tr>
@@ -5423,14 +5076,12 @@
             <w:tcW w:w="1168" w:type="dxa"/>
           </w:tcPr>
           <w:p>
-            <w:proofErr w:type="gramStart"/>
             <w:r>
               <w:rPr>
                 <w:rFonts w:hint="eastAsia"/>
               </w:rPr>
               <w:t>最大值子采样</w:t>
             </w:r>
-            <w:proofErr w:type="gramEnd"/>
           </w:p>
         </w:tc>
         <w:tc>
@@ -5438,14 +5089,12 @@
             <w:tcW w:w="1061" w:type="dxa"/>
           </w:tcPr>
           <w:p>
-            <w:proofErr w:type="gramStart"/>
             <w:r>
               <w:rPr>
                 <w:rFonts w:hint="eastAsia"/>
               </w:rPr>
               <w:t>最大值子采样</w:t>
             </w:r>
-            <w:proofErr w:type="gramEnd"/>
           </w:p>
         </w:tc>
         <w:tc>
@@ -5479,14 +5128,12 @@
             <w:tcW w:w="1168" w:type="dxa"/>
           </w:tcPr>
           <w:p>
-            <w:proofErr w:type="gramStart"/>
             <w:r>
               <w:rPr>
                 <w:rFonts w:hint="eastAsia"/>
               </w:rPr>
               <w:t>最大值子采样</w:t>
             </w:r>
-            <w:proofErr w:type="gramEnd"/>
           </w:p>
         </w:tc>
         <w:tc>
@@ -5894,16 +5541,8 @@
         <w:rPr>
           <w:rFonts w:hint="eastAsia"/>
         </w:rPr>
-        <w:t>测试集上得到了</w:t>
-      </w:r>
-      <w:proofErr w:type="gramStart"/>
-      <w:r>
-        <w:rPr>
-          <w:rFonts w:hint="eastAsia"/>
-        </w:rPr>
-        <w:t>前五选错误率</w:t>
-      </w:r>
-      <w:proofErr w:type="gramEnd"/>
+        <w:t>测试集上得到了前五选错误率</w:t>
+      </w:r>
       <w:r>
         <w:rPr>
           <w:rFonts w:hint="eastAsia"/>
@@ -6095,20 +5734,14 @@
         <w:rPr>
           <w:rFonts w:hint="eastAsia"/>
         </w:rPr>
+        <w:lastRenderedPageBreak/>
         <w:t>FPGA</w:t>
       </w:r>
       <w:r>
         <w:rPr>
           <w:rFonts w:hint="eastAsia"/>
         </w:rPr>
-        <w:t>实现过程中，并不需要专门区分这一层次的并行结构，该层的并行性，可以归纳到卷</w:t>
-      </w:r>
-      <w:r>
-        <w:rPr>
-          <w:rFonts w:hint="eastAsia"/>
-        </w:rPr>
-        <w:lastRenderedPageBreak/>
-        <w:t>积运算内的并行结构这一层次。由于卷积神经网络属于深度网络，其规模都相对较大，在现有的软硬件条件下，是不可能完全并行实现，选择合适的并行层次结构和并行规模，设计并行运算单元，才能在</w:t>
+        <w:t>实现过程中，并不需要专门区分这一层次的并行结构，该层的并行性，可以归纳到卷积运算内的并行结构这一层次。由于卷积神经网络属于深度网络，其规模都相对较大，在现有的软硬件条件下，是不可能完全并行实现，选择合适的并行层次结构和并行规模，设计并行运算单元，才能在</w:t>
       </w:r>
       <w:r>
         <w:rPr>
@@ -6152,21 +5785,7 @@
         <w:rPr>
           <w:rFonts w:hint="eastAsia"/>
         </w:rPr>
-        <w:t>是数字化的信号处理方式，运算中各个操作数都是二进制表示，通过分析各操作数本身的二进制表示，</w:t>
-      </w:r>
-      <w:proofErr w:type="gramStart"/>
-      <w:r>
-        <w:rPr>
-          <w:rFonts w:hint="eastAsia"/>
-        </w:rPr>
-        <w:t>可以从位运算</w:t>
-      </w:r>
-      <w:proofErr w:type="gramEnd"/>
-      <w:r>
-        <w:rPr>
-          <w:rFonts w:hint="eastAsia"/>
-        </w:rPr>
-        <w:t>的角度实现并行计算。具体来讲，就是设计性能更高的数字信号处理单元，如多位全加器、乘法器等。也就是说，这个层面的并行化是数字电路底层设计的范畴。由于现代化的</w:t>
+        <w:t>是数字化的信号处理方式，运算中各个操作数都是二进制表示，通过分析各操作数本身的二进制表示，可以从位运算的角度实现并行计算。具体来讲，就是设计性能更高的数字信号处理单元，如多位全加器、乘法器等。也就是说，这个层面的并行化是数字电路底层设计的范畴。由于现代化的</w:t>
       </w:r>
       <w:r>
         <w:rPr>
@@ -6728,7 +6347,6 @@
         <w:rPr>
           <w:rFonts w:hint="eastAsia"/>
         </w:rPr>
-        <w:lastRenderedPageBreak/>
         <w:t>1.3.3FPGA</w:t>
       </w:r>
       <w:r>
@@ -6865,19 +6483,11 @@
         </w:rPr>
         <w:t>的</w:t>
       </w:r>
-      <w:proofErr w:type="spellStart"/>
-      <w:r>
-        <w:rPr>
-          <w:rFonts w:hint="eastAsia"/>
-        </w:rPr>
-        <w:t>Stratix</w:t>
-      </w:r>
-      <w:proofErr w:type="spellEnd"/>
-      <w:r>
-        <w:rPr>
-          <w:rFonts w:hint="eastAsia"/>
-        </w:rPr>
-        <w:t xml:space="preserve"> IV</w:t>
+      <w:r>
+        <w:rPr>
+          <w:rFonts w:hint="eastAsia"/>
+        </w:rPr>
+        <w:t>Stratix IV</w:t>
       </w:r>
       <w:r>
         <w:rPr>
@@ -7127,15 +6737,7 @@
         <w:rPr>
           <w:rFonts w:hint="eastAsia"/>
         </w:rPr>
-        <w:t>各层模块设计中，均讨论多种</w:t>
-      </w:r>
-      <w:bookmarkStart w:id="0" w:name="_GoBack"/>
-      <w:bookmarkEnd w:id="0"/>
-      <w:r>
-        <w:rPr>
-          <w:rFonts w:hint="eastAsia"/>
-        </w:rPr>
-        <w:t>设计方案，并比较各方案在性能、规模等方面的优劣，方便读者能根据具体设计要求，挑选设计方案。</w:t>
+        <w:t>各层模块设计中，均讨论多种设计方案，并比较各方案在性能、规模等方面的优劣，方便读者能根据具体设计要求，挑选设计方案。</w:t>
       </w:r>
     </w:p>
     <w:p/>
@@ -7272,74 +6874,507 @@
         <w:t>卷积器</w:t>
       </w:r>
     </w:p>
+    <w:p/>
     <w:p>
       <w:r>
         <w:rPr>
           <w:rFonts w:hint="eastAsia"/>
         </w:rPr>
-        <w:t>4.1.1</w:t>
-      </w:r>
-      <w:r>
-        <w:rPr>
-          <w:rFonts w:hint="eastAsia"/>
-        </w:rPr>
-        <w:t>卷积器的实现</w:t>
+        <w:t>卷积神经网络涉及的一个核心运算是图像的卷积运算，</w:t>
+      </w:r>
+      <w:r>
+        <w:rPr>
+          <w:rFonts w:hint="eastAsia"/>
+        </w:rPr>
+        <w:t>图像卷积运算将图像处理和传统神经网络巧妙地结合起来。卷积神经网络正是借助卷积核和卷积运算实现了感受野的概念。同时，也正是借助卷积核和卷积运算，实现了卷积神经网络权值共享，减少了网络参数数量的。</w:t>
+      </w:r>
+      <w:r>
+        <w:rPr>
+          <w:rFonts w:hint="eastAsia"/>
+        </w:rPr>
+        <w:t>如【公式】所示的</w:t>
+      </w:r>
+      <w:r>
+        <w:rPr>
+          <w:rFonts w:hint="eastAsia"/>
+        </w:rPr>
+        <w:t>图像卷积</w:t>
+      </w:r>
+      <w:r>
+        <w:rPr>
+          <w:rFonts w:hint="eastAsia"/>
+        </w:rPr>
+        <w:t>运算</w:t>
+      </w:r>
+      <w:r>
+        <w:rPr>
+          <w:rFonts w:hint="eastAsia"/>
+        </w:rPr>
+        <w:t>即二维卷积运算，在</w:t>
+      </w:r>
+      <w:r>
+        <w:rPr>
+          <w:rFonts w:hint="eastAsia"/>
+        </w:rPr>
+        <w:t>数字图像处理领域有着非常广泛和成熟的应用。图像的空间域滤波处理就大量地使用到了二维卷积运算，通过调整卷积核的内容，二维卷积运算可以实现图像的高、低通滤波，边缘检测，形态学滤波等多种实用的处理。</w:t>
+      </w:r>
+      <w:r>
+        <w:rPr>
+          <w:rFonts w:hint="eastAsia"/>
+        </w:rPr>
+        <w:t>而在卷积神经网络中，多种卷积运算的本质也是对输入图像的各种空间域滤波和边缘检测，从而实现对图像数据中提取多种特征，以便网络最后的全连接层实现对图像的分类识别。</w:t>
       </w:r>
     </w:p>
     <w:p>
-      <w:r>
-        <w:rPr>
-          <w:rFonts w:hint="eastAsia"/>
-        </w:rPr>
-        <w:t>4.1.2</w:t>
-      </w:r>
-      <w:r>
-        <w:rPr>
-          <w:rFonts w:hint="eastAsia"/>
-        </w:rPr>
-        <w:t>卷积器的验证</w:t>
+      <w:pPr>
+        <w:rPr>
+          <w:rFonts w:hint="eastAsia"/>
+        </w:rPr>
+      </w:pPr>
+      <w:r>
+        <w:rPr>
+          <w:rFonts w:hint="eastAsia"/>
+        </w:rPr>
+        <w:t>在卷积神经网络中，大量的二维卷积运算成为整个识别算法中运算最为密集的部分。</w:t>
+      </w:r>
+      <w:r>
+        <w:rPr>
+          <w:rFonts w:hint="eastAsia"/>
+        </w:rPr>
+        <w:t>二维卷积运算虽然在数学上非常简单，但是对于硬件的实现，则有非常多的内容需要考虑，才能以较高的效率完成这种简单的运算。</w:t>
+      </w:r>
+      <w:r>
+        <w:rPr>
+          <w:rFonts w:hint="eastAsia"/>
+        </w:rPr>
+        <w:t>这些需要考虑的内容包括前端数据流馈入的形式</w:t>
+      </w:r>
+      <w:r>
+        <w:rPr>
+          <w:rFonts w:hint="eastAsia"/>
+        </w:rPr>
+        <w:t>（</w:t>
+      </w:r>
+      <w:r>
+        <w:rPr>
+          <w:rFonts w:hint="eastAsia"/>
+        </w:rPr>
+        <w:t>这种形</w:t>
+      </w:r>
+      <w:r>
+        <w:rPr>
+          <w:rFonts w:hint="eastAsia"/>
+        </w:rPr>
+        <w:lastRenderedPageBreak/>
+        <w:t>式包括数据流量，数据格式和数据流时序等</w:t>
+      </w:r>
+      <w:r>
+        <w:rPr>
+          <w:rFonts w:hint="eastAsia"/>
+        </w:rPr>
+        <w:t>），数据处理对运算时间和硬件资源的要求等</w:t>
+      </w:r>
+      <w:r>
+        <w:rPr>
+          <w:rFonts w:hint="eastAsia"/>
+        </w:rPr>
+        <w:t>。</w:t>
+      </w:r>
+      <w:r>
+        <w:rPr>
+          <w:rFonts w:hint="eastAsia"/>
+        </w:rPr>
+        <w:t>根据实际情况，具体分析上述</w:t>
+      </w:r>
+      <w:r>
+        <w:rPr>
+          <w:rFonts w:hint="eastAsia"/>
+        </w:rPr>
+        <w:t>条件</w:t>
+      </w:r>
+      <w:r>
+        <w:rPr>
+          <w:rFonts w:hint="eastAsia"/>
+        </w:rPr>
+        <w:t>，是设计高效硬件卷积器的必然要求。</w:t>
+      </w:r>
+      <w:r>
+        <w:rPr>
+          <w:rFonts w:hint="eastAsia"/>
+        </w:rPr>
+        <w:t>下面将结合本文提出的卷积神经网络应用芯片，</w:t>
+      </w:r>
+      <w:r>
+        <w:rPr>
+          <w:rFonts w:hint="eastAsia"/>
+        </w:rPr>
+        <w:t>从数据流的缓存和卷积运算两个角度</w:t>
+      </w:r>
+      <w:r>
+        <w:rPr>
+          <w:rFonts w:hint="eastAsia"/>
+        </w:rPr>
+        <w:t>详细</w:t>
+      </w:r>
+      <w:r>
+        <w:rPr>
+          <w:rFonts w:hint="eastAsia"/>
+        </w:rPr>
+        <w:t>地</w:t>
+      </w:r>
+      <w:r>
+        <w:rPr>
+          <w:rFonts w:hint="eastAsia"/>
+        </w:rPr>
+        <w:t>讨论卷积器的设计与实现</w:t>
+      </w:r>
+      <w:r>
+        <w:rPr>
+          <w:rFonts w:hint="eastAsia"/>
+        </w:rPr>
+        <w:t>。</w:t>
+      </w:r>
+    </w:p>
+    <w:p/>
+    <w:p>
+      <w:r>
+        <w:rPr>
+          <w:rFonts w:hint="eastAsia"/>
+        </w:rPr>
+        <w:t>4.1.1</w:t>
+      </w:r>
+      <w:r>
+        <w:rPr>
+          <w:rFonts w:hint="eastAsia"/>
+        </w:rPr>
+        <w:t>卷积器的实现</w:t>
       </w:r>
     </w:p>
     <w:p>
-      <w:r>
-        <w:rPr>
-          <w:rFonts w:hint="eastAsia"/>
-        </w:rPr>
-        <w:t>4.2</w:t>
-      </w:r>
-      <w:r>
-        <w:rPr>
-          <w:rFonts w:hint="eastAsia"/>
-        </w:rPr>
-        <w:t>激活函数</w:t>
+      <w:pPr>
+        <w:rPr>
+          <w:rFonts w:hint="eastAsia"/>
+        </w:rPr>
+      </w:pPr>
+      <w:r>
+        <w:rPr>
+          <w:rFonts w:hint="eastAsia"/>
+        </w:rPr>
+        <w:t>如【前文公式】所示，在计算一个像素点的卷积结果</w:t>
+      </w:r>
+      <w:r>
+        <w:rPr>
+          <w:rFonts w:hint="eastAsia"/>
+        </w:rPr>
+        <w:t>Ym,n</w:t>
+      </w:r>
+      <w:r>
+        <w:rPr>
+          <w:rFonts w:hint="eastAsia"/>
+        </w:rPr>
+        <w:t>时，计算单元需要获得输入像素点</w:t>
+      </w:r>
+      <w:r>
+        <w:rPr>
+          <w:rFonts w:hint="eastAsia"/>
+        </w:rPr>
+        <w:t>Xm,n</w:t>
+      </w:r>
+      <w:r>
+        <w:rPr>
+          <w:rFonts w:hint="eastAsia"/>
+        </w:rPr>
+        <w:t>以及它周围</w:t>
+      </w:r>
+      <w:r>
+        <w:rPr>
+          <w:rFonts w:hint="eastAsia"/>
+        </w:rPr>
+        <w:t>K2-1</w:t>
+      </w:r>
+      <w:r>
+        <w:rPr>
+          <w:rFonts w:hint="eastAsia"/>
+        </w:rPr>
+        <w:t>邻域的</w:t>
+      </w:r>
+      <w:r>
+        <w:rPr>
+          <w:rFonts w:hint="eastAsia"/>
+        </w:rPr>
+        <w:t>K2</w:t>
+      </w:r>
+      <w:r>
+        <w:rPr>
+          <w:rFonts w:hint="eastAsia"/>
+        </w:rPr>
+        <w:t>个数据，然后与卷积核中的</w:t>
+      </w:r>
+      <w:r>
+        <w:rPr>
+          <w:rFonts w:hint="eastAsia"/>
+        </w:rPr>
+        <w:t>K2</w:t>
+      </w:r>
+      <w:r>
+        <w:rPr>
+          <w:rFonts w:hint="eastAsia"/>
+        </w:rPr>
+        <w:t>个权值对应相乘再累加。首先考虑系统前端输入数据是以数据流形式给进的，即像素数据从前端缓存中只能每个时钟一个像素按照从左到右从上到下的顺序逐个流入，要同时获得一个卷积窗口中的</w:t>
+      </w:r>
+      <w:r>
+        <w:rPr>
+          <w:rFonts w:hint="eastAsia"/>
+        </w:rPr>
+        <w:t>K2</w:t>
+      </w:r>
+      <w:r>
+        <w:rPr>
+          <w:rFonts w:hint="eastAsia"/>
+        </w:rPr>
+        <w:t>个数据，必须对输入数据进行缓存，通过【如图】的行缓存结构，在寄存器</w:t>
+      </w:r>
+      <w:r>
+        <w:rPr>
+          <w:rFonts w:hint="eastAsia"/>
+        </w:rPr>
+        <w:t>id0~id24</w:t>
+      </w:r>
+      <w:r>
+        <w:rPr>
+          <w:rFonts w:hint="eastAsia"/>
+        </w:rPr>
+        <w:t>上面，可以获得一个大小为</w:t>
+      </w:r>
+      <w:r>
+        <w:rPr>
+          <w:rFonts w:hint="eastAsia"/>
+        </w:rPr>
+        <w:t>5*5</w:t>
+      </w:r>
+      <w:r>
+        <w:rPr>
+          <w:rFonts w:hint="eastAsia"/>
+        </w:rPr>
+        <w:t>的卷积窗口的图像数据。不考虑图像边缘的情况下，在初始等待</w:t>
+      </w:r>
+      <w:r>
+        <w:rPr>
+          <w:rFonts w:hint="eastAsia"/>
+        </w:rPr>
+        <w:t>(K-1)*M+K</w:t>
+      </w:r>
+      <w:r>
+        <w:rPr>
+          <w:rFonts w:hint="eastAsia"/>
+        </w:rPr>
+        <w:t>个时钟之后，卷积窗口可以每个时钟向后（从左到右，从上到下）移动一个像素的位置，从而实现每个时钟都能得到一个新的卷积窗口的全部数据。这种情况下，后续的卷积运算单元（乘</w:t>
+      </w:r>
+      <w:r>
+        <w:rPr>
+          <w:rFonts w:hint="eastAsia"/>
+        </w:rPr>
+        <w:t>-</w:t>
+      </w:r>
+      <w:r>
+        <w:rPr>
+          <w:rFonts w:hint="eastAsia"/>
+        </w:rPr>
+        <w:t>累加单元）若能在一个时钟内完成</w:t>
+      </w:r>
+      <w:r>
+        <w:rPr>
+          <w:rFonts w:hint="eastAsia"/>
+        </w:rPr>
+        <w:t>K2</w:t>
+      </w:r>
+      <w:r>
+        <w:rPr>
+          <w:rFonts w:hint="eastAsia"/>
+        </w:rPr>
+        <w:t>个乘法和一个</w:t>
+      </w:r>
+      <w:r>
+        <w:rPr>
+          <w:rFonts w:hint="eastAsia"/>
+        </w:rPr>
+        <w:t>K2</w:t>
+      </w:r>
+      <w:r>
+        <w:rPr>
+          <w:rFonts w:hint="eastAsia"/>
+        </w:rPr>
+        <w:t>路并行加法，则可以实现每个时钟一个卷积结果的数据吞吐量，同时通过简单的数据使能标志，这个卷积层模块便可以高效地完成一张特征映射图的运算。通过对权值寄存器的更新或者对该卷积层模块的复制，即可串行或者并行地计算一个输入图像的多个输出特征映射图。这样的卷积层架构对输入数据的带宽要求最低，但有着在此限制下最高的并行性能。其主要缺点在于对硬件资源的大量需求，随着卷积核尺寸的增大，资源消耗呈平方关系增长，同时，大量的并行数据流对芯片内时序同步的要求大幅提高，极大地限制了系统时钟的频率，不利于硬件并行优势的充分发挥，反而凸显了并行数据流所带来的缺陷。</w:t>
       </w:r>
     </w:p>
     <w:p>
-      <w:r>
-        <w:rPr>
-          <w:rFonts w:hint="eastAsia"/>
-        </w:rPr>
-        <w:t>4.2.1</w:t>
-      </w:r>
-      <w:r>
-        <w:rPr>
-          <w:rFonts w:hint="eastAsia"/>
-        </w:rPr>
-        <w:t>激活函数的实现</w:t>
+      <w:pPr>
+        <w:rPr>
+          <w:rFonts w:hint="eastAsia"/>
+        </w:rPr>
+      </w:pPr>
+      <w:r>
+        <w:rPr>
+          <w:rFonts w:hint="eastAsia"/>
+        </w:rPr>
+        <w:t>为了避免上述并行数据流时序同步问题，本节提出串行</w:t>
+      </w:r>
+      <w:r>
+        <w:rPr>
+          <w:rFonts w:hint="eastAsia"/>
+        </w:rPr>
+        <w:t>-</w:t>
+      </w:r>
+      <w:r>
+        <w:rPr>
+          <w:rFonts w:hint="eastAsia"/>
+        </w:rPr>
+        <w:t>并行结合的设计思路。在计算卷积核尺寸为</w:t>
+      </w:r>
+      <w:r>
+        <w:rPr>
+          <w:rFonts w:hint="eastAsia"/>
+        </w:rPr>
+        <w:t>K2</w:t>
+      </w:r>
+      <w:r>
+        <w:rPr>
+          <w:rFonts w:hint="eastAsia"/>
+        </w:rPr>
+        <w:t>的卷积运算时，【如图】将乘法运算分成等量的</w:t>
+      </w:r>
+      <w:r>
+        <w:rPr>
+          <w:rFonts w:hint="eastAsia"/>
+        </w:rPr>
+        <w:t>K</w:t>
+      </w:r>
+      <w:r>
+        <w:rPr>
+          <w:rFonts w:hint="eastAsia"/>
+        </w:rPr>
+        <w:t>组，每组的</w:t>
+      </w:r>
+      <w:r>
+        <w:rPr>
+          <w:rFonts w:hint="eastAsia"/>
+        </w:rPr>
+        <w:t>K</w:t>
+      </w:r>
+      <w:r>
+        <w:rPr>
+          <w:rFonts w:hint="eastAsia"/>
+        </w:rPr>
+        <w:t>个乘法和加法运算通过乘</w:t>
+      </w:r>
+      <w:r>
+        <w:rPr>
+          <w:rFonts w:hint="eastAsia"/>
+        </w:rPr>
+        <w:t>-</w:t>
+      </w:r>
+      <w:r>
+        <w:rPr>
+          <w:rFonts w:hint="eastAsia"/>
+        </w:rPr>
+        <w:t>累加（</w:t>
+      </w:r>
+      <w:r>
+        <w:rPr>
+          <w:rFonts w:hint="eastAsia"/>
+        </w:rPr>
+        <w:t>MAC</w:t>
+      </w:r>
+      <w:r>
+        <w:rPr>
+          <w:rFonts w:hint="eastAsia"/>
+        </w:rPr>
+        <w:t>）单元串行完成，最后将</w:t>
+      </w:r>
+      <w:r>
+        <w:rPr>
+          <w:rFonts w:hint="eastAsia"/>
+        </w:rPr>
+        <w:t>K</w:t>
+      </w:r>
+      <w:r>
+        <w:rPr>
+          <w:rFonts w:hint="eastAsia"/>
+        </w:rPr>
+        <w:t>组乘</w:t>
+      </w:r>
+      <w:r>
+        <w:rPr>
+          <w:rFonts w:hint="eastAsia"/>
+        </w:rPr>
+        <w:t>-</w:t>
+      </w:r>
+      <w:r>
+        <w:rPr>
+          <w:rFonts w:hint="eastAsia"/>
+        </w:rPr>
+        <w:t>累加结果并列相加。次方案通过牺牲一定的并行程度，换取了硬件资源的节省和时序要求的降低，进而提升了系统时钟的频率限制，在不考虑其他要求的条件下，可以通过提高系统时钟，达到更高的性能。</w:t>
       </w:r>
     </w:p>
     <w:p>
-      <w:r>
-        <w:rPr>
-          <w:rFonts w:hint="eastAsia"/>
-        </w:rPr>
-        <w:t>4.2.2</w:t>
-      </w:r>
-      <w:r>
-        <w:rPr>
-          <w:rFonts w:hint="eastAsia"/>
-        </w:rPr>
-        <w:t>激活函数的验证</w:t>
+      <w:pPr>
+        <w:rPr>
+          <w:rFonts w:hint="eastAsia"/>
+        </w:rPr>
+      </w:pPr>
+      <w:r>
+        <w:rPr>
+          <w:rFonts w:hint="eastAsia"/>
+        </w:rPr>
+        <w:t>在实现该串行</w:t>
+      </w:r>
+      <w:r>
+        <w:rPr>
+          <w:rFonts w:hint="eastAsia"/>
+        </w:rPr>
+        <w:t>-</w:t>
+      </w:r>
+      <w:r>
+        <w:rPr>
+          <w:rFonts w:hint="eastAsia"/>
+        </w:rPr>
+        <w:t>并行结合方案的时候，通过对卷积运算模块时钟频率的</w:t>
+      </w:r>
+      <w:r>
+        <w:rPr>
+          <w:rFonts w:hint="eastAsia"/>
+        </w:rPr>
+        <w:t>K</w:t>
+      </w:r>
+      <w:r>
+        <w:rPr>
+          <w:rFonts w:hint="eastAsia"/>
+        </w:rPr>
+        <w:t>倍频，即可保证输入、输出数据流的速度不变。而实际情况下，由于完成卷积运算后需要将乘</w:t>
+      </w:r>
+      <w:r>
+        <w:rPr>
+          <w:rFonts w:hint="eastAsia"/>
+        </w:rPr>
+        <w:t>-</w:t>
+      </w:r>
+      <w:r>
+        <w:rPr>
+          <w:rFonts w:hint="eastAsia"/>
+        </w:rPr>
+        <w:t>累加结果代入激活函数，实际倍频频率会略大于</w:t>
+      </w:r>
+      <w:r>
+        <w:rPr>
+          <w:rFonts w:hint="eastAsia"/>
+        </w:rPr>
+        <w:t>K</w:t>
+      </w:r>
+      <w:r>
+        <w:rPr>
+          <w:rFonts w:hint="eastAsia"/>
+        </w:rPr>
+        <w:t>倍。</w:t>
       </w:r>
     </w:p>
     <w:p>
@@ -7347,57 +7382,805 @@
         <w:rPr>
           <w:rFonts w:hint="eastAsia"/>
         </w:rPr>
-        <w:t>4.3</w:t>
-      </w:r>
-      <w:r>
-        <w:rPr>
-          <w:rFonts w:hint="eastAsia"/>
-        </w:rPr>
-        <w:t>子采样器</w:t>
+        <w:t>在实际应用中，由于资源成本的更严重限制等原因，也可能需要进一步牺牲并行特性，将</w:t>
+      </w:r>
+      <w:r>
+        <w:rPr>
+          <w:rFonts w:hint="eastAsia"/>
+        </w:rPr>
+        <w:t>K2</w:t>
+      </w:r>
+      <w:r>
+        <w:rPr>
+          <w:rFonts w:hint="eastAsia"/>
+        </w:rPr>
+        <w:t>个乘法和加法运算用【如图所示】的一个乘</w:t>
+      </w:r>
+      <w:r>
+        <w:rPr>
+          <w:rFonts w:hint="eastAsia"/>
+        </w:rPr>
+        <w:t>-</w:t>
+      </w:r>
+      <w:r>
+        <w:rPr>
+          <w:rFonts w:hint="eastAsia"/>
+        </w:rPr>
+        <w:t>累加单元架构，完全串行地实现，这种情况下，就需要对卷积运算模块的时钟做大于等于</w:t>
+      </w:r>
+      <w:r>
+        <w:rPr>
+          <w:rFonts w:hint="eastAsia"/>
+        </w:rPr>
+        <w:t>K2</w:t>
+      </w:r>
+      <w:r>
+        <w:rPr>
+          <w:rFonts w:hint="eastAsia"/>
+        </w:rPr>
+        <w:t>倍的倍频。而多个输出特征映射图的计算，仍然可以通过更新权值寄存器或复制该卷积层模块来按需求实现。根据面积</w:t>
+      </w:r>
+      <w:r>
+        <w:rPr>
+          <w:rFonts w:hint="eastAsia"/>
+        </w:rPr>
+        <w:t>-</w:t>
+      </w:r>
+      <w:r>
+        <w:rPr>
+          <w:rFonts w:hint="eastAsia"/>
+        </w:rPr>
+        <w:t>速度的折衷规律，灵活地组合完全并行卷积模块、串行</w:t>
+      </w:r>
+      <w:r>
+        <w:rPr>
+          <w:rFonts w:hint="eastAsia"/>
+        </w:rPr>
+        <w:t>-</w:t>
+      </w:r>
+      <w:r>
+        <w:rPr>
+          <w:rFonts w:hint="eastAsia"/>
+        </w:rPr>
+        <w:t>并行结合卷积模块和完全串行卷积模块，便可以设计出最符合实际需求的卷积层模块，灵活按需地解决嵌入式平台上卷积神经网络芯片的设计难题。</w:t>
       </w:r>
     </w:p>
     <w:p>
-      <w:r>
-        <w:rPr>
-          <w:rFonts w:hint="eastAsia"/>
-        </w:rPr>
-        <w:t>4.3.1</w:t>
-      </w:r>
-      <w:proofErr w:type="gramStart"/>
-      <w:r>
-        <w:rPr>
-          <w:rFonts w:hint="eastAsia"/>
-        </w:rPr>
-        <w:t>子采用器</w:t>
-      </w:r>
-      <w:proofErr w:type="gramEnd"/>
-      <w:r>
-        <w:rPr>
-          <w:rFonts w:hint="eastAsia"/>
-        </w:rPr>
-        <w:t>的实现</w:t>
+      <w:pPr>
+        <w:rPr>
+          <w:rFonts w:hint="eastAsia"/>
+        </w:rPr>
+      </w:pPr>
+      <w:r>
+        <w:rPr>
+          <w:rFonts w:hint="eastAsia"/>
+        </w:rPr>
+        <w:t>另外</w:t>
+      </w:r>
+      <w:r>
+        <w:rPr>
+          <w:rFonts w:hint="eastAsia"/>
+        </w:rPr>
+        <w:t>，【文献】中提出的全并行卷积运算单元，【如图】，则巧妙地将缓存结构和乘</w:t>
+      </w:r>
+      <w:r>
+        <w:rPr>
+          <w:rFonts w:hint="eastAsia"/>
+        </w:rPr>
+        <w:t>-</w:t>
+      </w:r>
+      <w:r>
+        <w:rPr>
+          <w:rFonts w:hint="eastAsia"/>
+        </w:rPr>
+        <w:t>累加运算单元相结合，避免了对</w:t>
+      </w:r>
+      <w:r>
+        <w:rPr>
+          <w:rFonts w:hint="eastAsia"/>
+        </w:rPr>
+        <w:t>K2</w:t>
+      </w:r>
+      <w:r>
+        <w:rPr>
+          <w:rFonts w:hint="eastAsia"/>
+        </w:rPr>
+        <w:t>路数据做并列加法，使用</w:t>
+      </w:r>
+      <w:r>
+        <w:rPr>
+          <w:rFonts w:hint="eastAsia"/>
+        </w:rPr>
+        <w:t>K2</w:t>
+      </w:r>
+      <w:r>
+        <w:rPr>
+          <w:rFonts w:hint="eastAsia"/>
+        </w:rPr>
+        <w:t>个乘法器和</w:t>
+      </w:r>
+      <w:r>
+        <w:rPr>
+          <w:rFonts w:hint="eastAsia"/>
+        </w:rPr>
+        <w:t>K2</w:t>
+      </w:r>
+      <w:r>
+        <w:rPr>
+          <w:rFonts w:hint="eastAsia"/>
+        </w:rPr>
+        <w:t>个加法器，规避了大量并行数据流时序同步难的问题。在如今</w:t>
+      </w:r>
+      <w:r>
+        <w:rPr>
+          <w:rFonts w:hint="eastAsia"/>
+        </w:rPr>
+        <w:t>FPGA</w:t>
+      </w:r>
+      <w:r>
+        <w:rPr>
+          <w:rFonts w:hint="eastAsia"/>
+        </w:rPr>
+        <w:t>内部计算单元数量较多的普遍现实下，这成为一个非常高效的并行卷积方案。</w:t>
       </w:r>
     </w:p>
     <w:p>
+      <w:pPr>
+        <w:rPr>
+          <w:rFonts w:hint="eastAsia"/>
+        </w:rPr>
+      </w:pPr>
+      <w:r>
+        <w:rPr>
+          <w:rFonts w:hint="eastAsia"/>
+        </w:rPr>
+        <w:t>最后，如果前端输入的数据流可以</w:t>
+      </w:r>
+      <w:r>
+        <w:rPr>
+          <w:rFonts w:hint="eastAsia"/>
+        </w:rPr>
+        <w:t>【如图】所示那样，</w:t>
+      </w:r>
+      <w:r>
+        <w:rPr>
+          <w:rFonts w:hint="eastAsia"/>
+        </w:rPr>
+        <w:t>同时</w:t>
+      </w:r>
+      <w:r>
+        <w:rPr>
+          <w:rFonts w:hint="eastAsia"/>
+        </w:rPr>
+        <w:t>K</w:t>
+      </w:r>
+      <w:r>
+        <w:rPr>
+          <w:rFonts w:hint="eastAsia"/>
+        </w:rPr>
+        <w:t>路流入，则可以将二维卷积运算转化为</w:t>
+      </w:r>
+      <w:r>
+        <w:rPr>
+          <w:rFonts w:hint="eastAsia"/>
+        </w:rPr>
+        <w:t>K</w:t>
+      </w:r>
+      <w:r>
+        <w:rPr>
+          <w:rFonts w:hint="eastAsia"/>
+        </w:rPr>
+        <w:t>个一维卷积，该情况类似与上述串行</w:t>
+      </w:r>
+      <w:r>
+        <w:rPr>
+          <w:rFonts w:hint="eastAsia"/>
+        </w:rPr>
+        <w:t>-</w:t>
+      </w:r>
+      <w:r>
+        <w:rPr>
+          <w:rFonts w:hint="eastAsia"/>
+        </w:rPr>
+        <w:t>并行结合的卷积架构，只是此时前端同时流入</w:t>
+      </w:r>
+      <w:r>
+        <w:rPr>
+          <w:rFonts w:hint="eastAsia"/>
+        </w:rPr>
+        <w:t>K</w:t>
+      </w:r>
+      <w:r>
+        <w:rPr>
+          <w:rFonts w:hint="eastAsia"/>
+        </w:rPr>
+        <w:t>路数据，不需要缓存</w:t>
+      </w:r>
+      <w:r>
+        <w:rPr>
+          <w:rFonts w:hint="eastAsia"/>
+        </w:rPr>
+        <w:t>(K-1)*M+K</w:t>
+      </w:r>
+      <w:r>
+        <w:rPr>
+          <w:rFonts w:hint="eastAsia"/>
+        </w:rPr>
+        <w:t>个</w:t>
+      </w:r>
+      <w:r>
+        <w:rPr>
+          <w:rFonts w:hint="eastAsia"/>
+        </w:rPr>
+        <w:t>像素</w:t>
+      </w:r>
+      <w:r>
+        <w:rPr>
+          <w:rFonts w:hint="eastAsia"/>
+        </w:rPr>
+        <w:t>，</w:t>
+      </w:r>
+      <w:r>
+        <w:rPr>
+          <w:rFonts w:hint="eastAsia"/>
+        </w:rPr>
+        <w:t>既可完成一个窗口的卷积运算，也不需要对</w:t>
+      </w:r>
+      <w:r>
+        <w:rPr>
+          <w:rFonts w:hint="eastAsia"/>
+        </w:rPr>
+        <w:lastRenderedPageBreak/>
+        <w:t>卷积运算单元的时钟进行倍频。</w:t>
+      </w:r>
+    </w:p>
+    <w:p>
+      <w:pPr>
+        <w:rPr>
+          <w:rFonts w:hint="eastAsia"/>
+        </w:rPr>
+      </w:pPr>
+    </w:p>
+    <w:p>
+      <w:pPr>
+        <w:rPr>
+          <w:rFonts w:hint="eastAsia"/>
+        </w:rPr>
+      </w:pPr>
+      <w:r>
+        <w:rPr>
+          <w:rFonts w:hint="eastAsia"/>
+        </w:rPr>
+        <w:t>4.1.2</w:t>
+      </w:r>
+      <w:r>
+        <w:rPr>
+          <w:rFonts w:hint="eastAsia"/>
+        </w:rPr>
+        <w:t>卷积器的</w:t>
+      </w:r>
+      <w:r>
+        <w:rPr>
+          <w:rFonts w:hint="eastAsia"/>
+        </w:rPr>
+        <w:t>实现与</w:t>
+      </w:r>
+      <w:r>
+        <w:rPr>
+          <w:rFonts w:hint="eastAsia"/>
+        </w:rPr>
+        <w:t>验证</w:t>
+      </w:r>
+    </w:p>
+    <w:p>
+      <w:pPr>
+        <w:rPr>
+          <w:rFonts w:hint="eastAsia"/>
+        </w:rPr>
+      </w:pPr>
+      <w:r>
+        <w:rPr>
+          <w:rFonts w:hint="eastAsia"/>
+        </w:rPr>
+        <w:t>上一节对卷积运算单元的详细分析，已经将多个硬件架构展现出来，本节根据上述讨论，设计实现了串行</w:t>
+      </w:r>
+      <w:r>
+        <w:rPr>
+          <w:rFonts w:hint="eastAsia"/>
+        </w:rPr>
+        <w:t>-</w:t>
+      </w:r>
+      <w:r>
+        <w:rPr>
+          <w:rFonts w:hint="eastAsia"/>
+        </w:rPr>
+        <w:t>并行结合的卷积运算单元。该单元以一路数据流形式输入每像素</w:t>
+      </w:r>
+      <w:r>
+        <w:rPr>
+          <w:rFonts w:hint="eastAsia"/>
+        </w:rPr>
+        <w:t>8bit</w:t>
+      </w:r>
+      <w:r>
+        <w:rPr>
+          <w:rFonts w:hint="eastAsia"/>
+        </w:rPr>
+        <w:t>的图像数据，卷积核尺寸为</w:t>
+      </w:r>
+      <w:r>
+        <w:rPr>
+          <w:rFonts w:hint="eastAsia"/>
+        </w:rPr>
+        <w:t>5*5</w:t>
+      </w:r>
+      <w:r>
+        <w:rPr>
+          <w:rFonts w:hint="eastAsia"/>
+        </w:rPr>
+        <w:t>，权值数据用</w:t>
+      </w:r>
+      <w:r>
+        <w:rPr>
+          <w:rFonts w:hint="eastAsia"/>
+        </w:rPr>
+        <w:t>16bit</w:t>
+      </w:r>
+      <w:r>
+        <w:rPr>
+          <w:rFonts w:hint="eastAsia"/>
+        </w:rPr>
+        <w:t>定点数表示，</w:t>
+      </w:r>
+      <w:r>
+        <w:rPr>
+          <w:rFonts w:hint="eastAsia"/>
+        </w:rPr>
+        <w:t>1</w:t>
+      </w:r>
+      <w:r>
+        <w:rPr>
+          <w:rFonts w:hint="eastAsia"/>
+        </w:rPr>
+        <w:t>位符号位，</w:t>
+      </w:r>
+      <w:r>
+        <w:rPr>
+          <w:rFonts w:hint="eastAsia"/>
+        </w:rPr>
+        <w:t>15bit</w:t>
+      </w:r>
+      <w:r>
+        <w:rPr>
+          <w:rFonts w:hint="eastAsia"/>
+        </w:rPr>
+        <w:t>小数位，用于量化</w:t>
+      </w:r>
+      <w:r>
+        <w:rPr>
+          <w:rFonts w:hint="eastAsia"/>
+        </w:rPr>
+        <w:t>(-1,1)</w:t>
+      </w:r>
+      <w:r>
+        <w:rPr>
+          <w:rFonts w:hint="eastAsia"/>
+        </w:rPr>
+        <w:t>的权值数据。</w:t>
+      </w:r>
+      <w:r>
+        <w:rPr>
+          <w:rFonts w:hint="eastAsia"/>
+        </w:rPr>
+        <w:t>输出数据为</w:t>
+      </w:r>
+      <w:r>
+        <w:rPr>
+          <w:rFonts w:hint="eastAsia"/>
+        </w:rPr>
+        <w:t>29</w:t>
+      </w:r>
+      <w:r>
+        <w:rPr>
+          <w:rFonts w:hint="eastAsia"/>
+        </w:rPr>
+        <w:t>比特定点数，</w:t>
+      </w:r>
+      <w:r>
+        <w:rPr>
+          <w:rFonts w:hint="eastAsia"/>
+        </w:rPr>
+        <w:t>1</w:t>
+      </w:r>
+      <w:r>
+        <w:rPr>
+          <w:rFonts w:hint="eastAsia"/>
+        </w:rPr>
+        <w:t>位符号位，</w:t>
+      </w:r>
+      <w:r>
+        <w:rPr>
+          <w:rFonts w:hint="eastAsia"/>
+        </w:rPr>
+        <w:t>5</w:t>
+      </w:r>
+      <w:r>
+        <w:rPr>
+          <w:rFonts w:hint="eastAsia"/>
+        </w:rPr>
+        <w:t>比特整数，</w:t>
+      </w:r>
+      <w:r>
+        <w:rPr>
+          <w:rFonts w:hint="eastAsia"/>
+        </w:rPr>
+        <w:t>2</w:t>
+      </w:r>
+      <w:r>
+        <w:rPr>
+          <w:rFonts w:hint="eastAsia"/>
+        </w:rPr>
+        <w:t>3</w:t>
+      </w:r>
+      <w:r>
+        <w:rPr>
+          <w:rFonts w:hint="eastAsia"/>
+        </w:rPr>
+        <w:t>bit</w:t>
+      </w:r>
+      <w:r>
+        <w:rPr>
+          <w:rFonts w:hint="eastAsia"/>
+        </w:rPr>
+        <w:t>小数位</w:t>
+      </w:r>
+      <w:r>
+        <w:rPr>
+          <w:rFonts w:hint="eastAsia"/>
+        </w:rPr>
+        <w:t>。</w:t>
+      </w:r>
+      <w:r>
+        <w:rPr>
+          <w:rFonts w:hint="eastAsia"/>
+        </w:rPr>
+        <w:t>设计中</w:t>
+      </w:r>
+      <w:r>
+        <w:rPr>
+          <w:rFonts w:hint="eastAsia"/>
+        </w:rPr>
+        <w:t>关键点乘</w:t>
+      </w:r>
+      <w:r>
+        <w:rPr>
+          <w:rFonts w:hint="eastAsia"/>
+        </w:rPr>
+        <w:t>-</w:t>
+      </w:r>
+      <w:r>
+        <w:rPr>
+          <w:rFonts w:hint="eastAsia"/>
+        </w:rPr>
+        <w:t>累加</w:t>
+      </w:r>
+      <w:r>
+        <w:rPr>
+          <w:rFonts w:hint="eastAsia"/>
+        </w:rPr>
+        <w:t>运算</w:t>
+      </w:r>
+      <w:r>
+        <w:rPr>
+          <w:rFonts w:hint="eastAsia"/>
+        </w:rPr>
+        <w:t>单元</w:t>
+      </w:r>
+      <w:r>
+        <w:rPr>
+          <w:rFonts w:hint="eastAsia"/>
+        </w:rPr>
+        <w:t>均使用</w:t>
+      </w:r>
+      <w:r>
+        <w:rPr>
+          <w:rFonts w:hint="eastAsia"/>
+        </w:rPr>
+        <w:t>FPGA</w:t>
+      </w:r>
+      <w:r>
+        <w:rPr>
+          <w:rFonts w:hint="eastAsia"/>
+        </w:rPr>
+        <w:t>中内嵌的</w:t>
+      </w:r>
+      <w:r>
+        <w:rPr>
+          <w:rFonts w:hint="eastAsia"/>
+        </w:rPr>
+        <w:t>DSP</w:t>
+      </w:r>
+      <w:r>
+        <w:rPr>
+          <w:rFonts w:hint="eastAsia"/>
+        </w:rPr>
+        <w:t>模块完成。</w:t>
+      </w:r>
+      <w:r>
+        <w:rPr>
+          <w:rFonts w:hint="eastAsia"/>
+        </w:rPr>
+        <w:t>使用</w:t>
+      </w:r>
+      <w:r>
+        <w:rPr>
+          <w:rFonts w:hint="eastAsia"/>
+        </w:rPr>
+        <w:t>Block RAM</w:t>
+      </w:r>
+      <w:r>
+        <w:rPr>
+          <w:rFonts w:hint="eastAsia"/>
+        </w:rPr>
+        <w:t>缓存输入数据流，实现卷积窗口的提取。</w:t>
+      </w:r>
+      <w:r>
+        <w:rPr>
+          <w:rFonts w:hint="eastAsia"/>
+        </w:rPr>
+        <w:t>模块使用硬件资源情况【如表格】</w:t>
+      </w:r>
+      <w:r>
+        <w:rPr>
+          <w:rFonts w:hint="eastAsia"/>
+        </w:rPr>
+        <w:t>所示。</w:t>
+      </w:r>
+      <w:r>
+        <w:rPr>
+          <w:rFonts w:hint="eastAsia"/>
+        </w:rPr>
+        <w:t>【对比全并行结构】</w:t>
+      </w:r>
+    </w:p>
+    <w:p>
+      <w:pPr>
+        <w:rPr>
+          <w:rFonts w:hint="eastAsia"/>
+        </w:rPr>
+      </w:pPr>
+      <w:r>
+        <w:rPr>
+          <w:rFonts w:hint="eastAsia"/>
+        </w:rPr>
+        <w:t>根据时序分析软件给出的结果，该模块最大时钟频率约为</w:t>
+      </w:r>
+      <w:r>
+        <w:rPr>
+          <w:rFonts w:hint="eastAsia"/>
+        </w:rPr>
+        <w:t>XXMHz</w:t>
+      </w:r>
+      <w:r>
+        <w:rPr>
+          <w:rFonts w:hint="eastAsia"/>
+        </w:rPr>
+        <w:t>。对该模块时序约束如下：【输入寄存器延时】……</w:t>
+      </w:r>
+    </w:p>
+    <w:p>
+      <w:pPr>
+        <w:rPr>
+          <w:rFonts w:hint="eastAsia"/>
+        </w:rPr>
+      </w:pPr>
+    </w:p>
+    <w:p>
+      <w:pPr>
+        <w:rPr>
+          <w:rFonts w:hint="eastAsia"/>
+        </w:rPr>
+      </w:pPr>
+      <w:r>
+        <w:rPr>
+          <w:rFonts w:hint="eastAsia"/>
+        </w:rPr>
+        <w:t>本节还将介绍根据实际应用需求，对上述设计的卷积运算单元的实际验证情况。本文设计的卷积神经网络输入层需要完成对</w:t>
+      </w:r>
+      <w:r>
+        <w:rPr>
+          <w:rFonts w:hint="eastAsia"/>
+        </w:rPr>
+        <w:t>28*28</w:t>
+      </w:r>
+      <w:r>
+        <w:rPr>
+          <w:rFonts w:hint="eastAsia"/>
+        </w:rPr>
+        <w:t>像素的图片做</w:t>
+      </w:r>
+      <w:r>
+        <w:rPr>
+          <w:rFonts w:hint="eastAsia"/>
+        </w:rPr>
+        <w:t>5*5</w:t>
+      </w:r>
+      <w:r>
+        <w:rPr>
+          <w:rFonts w:hint="eastAsia"/>
+        </w:rPr>
+        <w:t>的卷积</w:t>
+      </w:r>
+      <w:r>
+        <w:rPr>
+          <w:rFonts w:hint="eastAsia"/>
+        </w:rPr>
+        <w:t>，这是该网络中输入图像尺寸最大的卷积运算，</w:t>
+      </w:r>
+      <w:r>
+        <w:rPr>
+          <w:rFonts w:hint="eastAsia"/>
+        </w:rPr>
+        <w:t>在此框架下设计的测试单元可以按数据流形式将图像数据送入待验证的卷积运算单元，在</w:t>
+      </w:r>
+      <w:r>
+        <w:rPr>
+          <w:rFonts w:hint="eastAsia"/>
+        </w:rPr>
+        <w:t>FPGA</w:t>
+      </w:r>
+      <w:r>
+        <w:rPr>
+          <w:rFonts w:hint="eastAsia"/>
+        </w:rPr>
+        <w:t>开发板上实际验证卷积运算单元的设计结果</w:t>
+      </w:r>
+      <w:r>
+        <w:rPr>
+          <w:rFonts w:hint="eastAsia"/>
+        </w:rPr>
+        <w:t>。验证输入的是【如图】的测试图像数据，经过</w:t>
+      </w:r>
+      <w:r>
+        <w:rPr>
+          <w:rFonts w:hint="eastAsia"/>
+        </w:rPr>
+        <w:t>XXX</w:t>
+      </w:r>
+      <w:r>
+        <w:rPr>
+          <w:rFonts w:hint="eastAsia"/>
+        </w:rPr>
+        <w:t>个时钟，卷积输出结果被完全得到。</w:t>
+      </w:r>
+      <w:r>
+        <w:rPr>
+          <w:rFonts w:hint="eastAsia"/>
+        </w:rPr>
+        <w:t>【图】显示了</w:t>
+      </w:r>
+      <w:r>
+        <w:rPr>
+          <w:rFonts w:hint="eastAsia"/>
+        </w:rPr>
+        <w:t>FPGA</w:t>
+      </w:r>
+      <w:r>
+        <w:rPr>
+          <w:rFonts w:hint="eastAsia"/>
+        </w:rPr>
+        <w:t>运算结果和</w:t>
+      </w:r>
+      <w:r>
+        <w:rPr>
+          <w:rFonts w:hint="eastAsia"/>
+        </w:rPr>
+        <w:t>MATLAB</w:t>
+      </w:r>
+      <w:r>
+        <w:rPr>
+          <w:rFonts w:hint="eastAsia"/>
+        </w:rPr>
+        <w:t>运算结果的对比，可以看到两者的归一化误差为</w:t>
+      </w:r>
+      <w:r>
+        <w:rPr>
+          <w:rFonts w:hint="eastAsia"/>
+        </w:rPr>
+        <w:t>XXX</w:t>
+      </w:r>
+      <w:r>
+        <w:rPr>
+          <w:rFonts w:hint="eastAsia"/>
+        </w:rPr>
+        <w:t>，带来这一误差的主要原因是对图像数据和权值数据的定点量化。</w:t>
+      </w:r>
+      <w:bookmarkStart w:id="0" w:name="_GoBack"/>
+      <w:bookmarkEnd w:id="0"/>
+    </w:p>
+    <w:p/>
+    <w:p>
+      <w:r>
+        <w:rPr>
+          <w:rFonts w:hint="eastAsia"/>
+        </w:rPr>
+        <w:t>4.2</w:t>
+      </w:r>
+      <w:r>
+        <w:rPr>
+          <w:rFonts w:hint="eastAsia"/>
+        </w:rPr>
+        <w:t>激活函数</w:t>
+      </w:r>
+    </w:p>
+    <w:p>
+      <w:r>
+        <w:rPr>
+          <w:rFonts w:hint="eastAsia"/>
+        </w:rPr>
+        <w:t>4.2.1</w:t>
+      </w:r>
+      <w:r>
+        <w:rPr>
+          <w:rFonts w:hint="eastAsia"/>
+        </w:rPr>
+        <w:t>激活函数的实现</w:t>
+      </w:r>
+    </w:p>
+    <w:p>
+      <w:r>
+        <w:rPr>
+          <w:rFonts w:hint="eastAsia"/>
+        </w:rPr>
+        <w:t>4.2.2</w:t>
+      </w:r>
+      <w:r>
+        <w:rPr>
+          <w:rFonts w:hint="eastAsia"/>
+        </w:rPr>
+        <w:t>激活函数的验证</w:t>
+      </w:r>
+    </w:p>
+    <w:p>
+      <w:r>
+        <w:rPr>
+          <w:rFonts w:hint="eastAsia"/>
+        </w:rPr>
+        <w:t>4.3</w:t>
+      </w:r>
+      <w:r>
+        <w:rPr>
+          <w:rFonts w:hint="eastAsia"/>
+        </w:rPr>
+        <w:t>子采样器</w:t>
+      </w:r>
+    </w:p>
+    <w:p>
+      <w:r>
+        <w:rPr>
+          <w:rFonts w:hint="eastAsia"/>
+        </w:rPr>
+        <w:t>4.3.1</w:t>
+      </w:r>
+      <w:r>
+        <w:rPr>
+          <w:rFonts w:hint="eastAsia"/>
+        </w:rPr>
+        <w:t>子采用器的实现</w:t>
+      </w:r>
+    </w:p>
+    <w:p>
       <w:r>
         <w:rPr>
           <w:rFonts w:hint="eastAsia"/>
         </w:rPr>
         <w:t>4.3.2</w:t>
       </w:r>
-      <w:proofErr w:type="gramStart"/>
-      <w:r>
-        <w:rPr>
-          <w:rFonts w:hint="eastAsia"/>
-        </w:rPr>
-        <w:t>子采用器</w:t>
-      </w:r>
-      <w:proofErr w:type="gramEnd"/>
-      <w:r>
-        <w:rPr>
-          <w:rFonts w:hint="eastAsia"/>
-        </w:rPr>
-        <w:t>的验证</w:t>
+      <w:r>
+        <w:rPr>
+          <w:rFonts w:hint="eastAsia"/>
+        </w:rPr>
+        <w:t>子采用器的验证</w:t>
       </w:r>
     </w:p>
     <w:p>

</xml_diff>

<commit_message>
add the text about sigmoid function
</commit_message>
<xml_diff>
--- a/���151124.docx
+++ b/���151124.docx
@@ -169,7 +169,21 @@
         <w:rPr>
           <w:rFonts w:hint="eastAsia"/>
         </w:rPr>
-        <w:t>开发工具也向着提高与软件开发的兼容性而进步。</w:t>
+        <w:t>开发工具也</w:t>
+      </w:r>
+      <w:proofErr w:type="gramStart"/>
+      <w:r>
+        <w:rPr>
+          <w:rFonts w:hint="eastAsia"/>
+        </w:rPr>
+        <w:t>向着提高</w:t>
+      </w:r>
+      <w:proofErr w:type="gramEnd"/>
+      <w:r>
+        <w:rPr>
+          <w:rFonts w:hint="eastAsia"/>
+        </w:rPr>
+        <w:t>与软件开发的兼容性而进步。</w:t>
       </w:r>
       <w:r>
         <w:rPr>
@@ -207,12 +221,14 @@
         </w:rPr>
         <w:t>和</w:t>
       </w:r>
+      <w:proofErr w:type="spellStart"/>
       <w:r>
         <w:rPr>
           <w:rFonts w:hint="eastAsia"/>
         </w:rPr>
         <w:t>SoC</w:t>
       </w:r>
+      <w:proofErr w:type="spellEnd"/>
       <w:r>
         <w:rPr>
           <w:rFonts w:hint="eastAsia"/>
@@ -398,7 +414,21 @@
         <w:rPr>
           <w:rFonts w:hint="eastAsia"/>
         </w:rPr>
-        <w:t>比较成熟的卷积神经网络根据规模可以大致分为两类，大规模的网络用于识别较为庞大的图片数据库中图片的内容，比如</w:t>
+        <w:t>比较成熟的卷积神经网络根据规模可以大致分为两类，大规模的网络用于识别较为庞大的图片数据库</w:t>
+      </w:r>
+      <w:proofErr w:type="gramStart"/>
+      <w:r>
+        <w:rPr>
+          <w:rFonts w:hint="eastAsia"/>
+        </w:rPr>
+        <w:t>中图片</w:t>
+      </w:r>
+      <w:proofErr w:type="gramEnd"/>
+      <w:r>
+        <w:rPr>
+          <w:rFonts w:hint="eastAsia"/>
+        </w:rPr>
+        <w:t>的内容，比如</w:t>
       </w:r>
       <w:r>
         <w:rPr>
@@ -406,12 +436,14 @@
         </w:rPr>
         <w:t>某种在</w:t>
       </w:r>
+      <w:proofErr w:type="spellStart"/>
       <w:r>
         <w:rPr>
           <w:rFonts w:hint="eastAsia"/>
         </w:rPr>
         <w:t>ImageNet</w:t>
       </w:r>
+      <w:proofErr w:type="spellEnd"/>
       <w:r>
         <w:rPr>
           <w:rFonts w:hint="eastAsia"/>
@@ -452,7 +484,21 @@
         <w:rPr>
           <w:rFonts w:hint="eastAsia"/>
         </w:rPr>
-        <w:t>，其前五选错误率约为</w:t>
+        <w:t>，其</w:t>
+      </w:r>
+      <w:proofErr w:type="gramStart"/>
+      <w:r>
+        <w:rPr>
+          <w:rFonts w:hint="eastAsia"/>
+        </w:rPr>
+        <w:t>前五选错误率</w:t>
+      </w:r>
+      <w:proofErr w:type="gramEnd"/>
+      <w:r>
+        <w:rPr>
+          <w:rFonts w:hint="eastAsia"/>
+        </w:rPr>
+        <w:t>约为</w:t>
       </w:r>
       <w:r>
         <w:rPr>
@@ -536,12 +582,14 @@
       </w:r>
     </w:p>
     <w:p>
+      <w:proofErr w:type="gramStart"/>
       <w:r>
         <w:rPr>
           <w:rFonts w:hint="eastAsia"/>
         </w:rPr>
         <w:t>【</w:t>
       </w:r>
+      <w:proofErr w:type="gramEnd"/>
       <w:r>
         <w:rPr>
           <w:rFonts w:hint="eastAsia"/>
@@ -566,11 +614,19 @@
         </w:rPr>
         <w:t>LeNet-5</w:t>
       </w:r>
-      <w:r>
-        <w:rPr>
-          <w:rFonts w:hint="eastAsia"/>
-        </w:rPr>
-        <w:t>【参考：</w:t>
+      <w:proofErr w:type="gramStart"/>
+      <w:r>
+        <w:rPr>
+          <w:rFonts w:hint="eastAsia"/>
+        </w:rPr>
+        <w:t>【</w:t>
+      </w:r>
+      <w:proofErr w:type="gramEnd"/>
+      <w:r>
+        <w:rPr>
+          <w:rFonts w:hint="eastAsia"/>
+        </w:rPr>
+        <w:t>参考：</w:t>
       </w:r>
       <w:r>
         <w:rPr>
@@ -582,8 +638,16 @@
         <w:rPr>
           <w:rFonts w:hint="eastAsia"/>
         </w:rPr>
-        <w:t>论文】</w:t>
-      </w:r>
+        <w:t>论文</w:t>
+      </w:r>
+      <w:proofErr w:type="gramStart"/>
+      <w:r>
+        <w:rPr>
+          <w:rFonts w:hint="eastAsia"/>
+        </w:rPr>
+        <w:t>】</w:t>
+      </w:r>
+      <w:proofErr w:type="gramEnd"/>
       <w:r>
         <w:rPr>
           <w:rFonts w:hint="eastAsia"/>
@@ -602,12 +666,14 @@
         </w:rPr>
         <w:t>微软的手写识别系统和光学字符识别系统中应用了</w:t>
       </w:r>
+      <w:proofErr w:type="spellStart"/>
       <w:r>
         <w:rPr>
           <w:rFonts w:hint="eastAsia"/>
         </w:rPr>
         <w:t>Simard</w:t>
       </w:r>
+      <w:proofErr w:type="spellEnd"/>
       <w:r>
         <w:rPr>
           <w:rFonts w:hint="eastAsia"/>
@@ -618,32 +684,58 @@
         <w:rPr>
           <w:rFonts w:hint="eastAsia"/>
         </w:rPr>
-        <w:t xml:space="preserve"> Chillapilla</w:t>
-      </w:r>
-      <w:r>
-        <w:rPr>
-          <w:rFonts w:hint="eastAsia"/>
-        </w:rPr>
-        <w:t>等人的三种卷积神经网络【】【】【】</w:t>
-      </w:r>
+        <w:t xml:space="preserve"> </w:t>
+      </w:r>
+      <w:proofErr w:type="spellStart"/>
+      <w:r>
+        <w:rPr>
+          <w:rFonts w:hint="eastAsia"/>
+        </w:rPr>
+        <w:t>Chillapilla</w:t>
+      </w:r>
+      <w:proofErr w:type="spellEnd"/>
+      <w:r>
+        <w:rPr>
+          <w:rFonts w:hint="eastAsia"/>
+        </w:rPr>
+        <w:t>等人的三种卷积神经网络</w:t>
+      </w:r>
+      <w:proofErr w:type="gramStart"/>
+      <w:r>
+        <w:rPr>
+          <w:rFonts w:hint="eastAsia"/>
+        </w:rPr>
+        <w:t>【】【】【】</w:t>
+      </w:r>
+      <w:proofErr w:type="gramEnd"/>
       <w:r>
         <w:rPr>
           <w:rFonts w:hint="eastAsia"/>
         </w:rPr>
         <w:t>。</w:t>
       </w:r>
-      <w:r>
-        <w:rPr>
-          <w:rFonts w:hint="eastAsia"/>
-        </w:rPr>
-        <w:t>谷歌街景中的人脸检测和车牌识别应用了</w:t>
-      </w:r>
+      <w:proofErr w:type="gramStart"/>
+      <w:r>
+        <w:rPr>
+          <w:rFonts w:hint="eastAsia"/>
+        </w:rPr>
+        <w:t>谷歌街景</w:t>
+      </w:r>
+      <w:proofErr w:type="gramEnd"/>
+      <w:r>
+        <w:rPr>
+          <w:rFonts w:hint="eastAsia"/>
+        </w:rPr>
+        <w:t>中的人脸检测和车牌识别应用了</w:t>
+      </w:r>
+      <w:proofErr w:type="spellStart"/>
       <w:r>
         <w:rPr>
           <w:rFonts w:hint="eastAsia"/>
         </w:rPr>
         <w:t>Frome</w:t>
       </w:r>
+      <w:proofErr w:type="spellEnd"/>
       <w:r>
         <w:rPr>
           <w:rFonts w:hint="eastAsia"/>
@@ -688,12 +780,14 @@
       </w:r>
     </w:p>
     <w:p>
+      <w:proofErr w:type="gramStart"/>
       <w:r>
         <w:rPr>
           <w:rFonts w:hint="eastAsia"/>
         </w:rPr>
         <w:t>【</w:t>
       </w:r>
+      <w:proofErr w:type="gramEnd"/>
       <w:r>
         <w:rPr>
           <w:rFonts w:hint="eastAsia"/>
@@ -776,7 +870,21 @@
         <w:rPr>
           <w:rFonts w:hint="eastAsia"/>
         </w:rPr>
-        <w:t>。【参考：</w:t>
+        <w:t>。</w:t>
+      </w:r>
+      <w:proofErr w:type="gramStart"/>
+      <w:r>
+        <w:rPr>
+          <w:rFonts w:hint="eastAsia"/>
+        </w:rPr>
+        <w:t>【</w:t>
+      </w:r>
+      <w:proofErr w:type="gramEnd"/>
+      <w:r>
+        <w:rPr>
+          <w:rFonts w:hint="eastAsia"/>
+        </w:rPr>
+        <w:t>参考：</w:t>
       </w:r>
       <w:r>
         <w:rPr>
@@ -788,8 +896,16 @@
         <w:rPr>
           <w:rFonts w:hint="eastAsia"/>
         </w:rPr>
-        <w:t>用于高速字符识别】</w:t>
-      </w:r>
+        <w:t>用于高速字符识别</w:t>
+      </w:r>
+      <w:proofErr w:type="gramStart"/>
+      <w:r>
+        <w:rPr>
+          <w:rFonts w:hint="eastAsia"/>
+        </w:rPr>
+        <w:t>】</w:t>
+      </w:r>
+      <w:proofErr w:type="gramEnd"/>
       <w:r>
         <w:rPr>
           <w:rFonts w:hint="eastAsia"/>
@@ -1028,8 +1144,16 @@
         <w:rPr>
           <w:rFonts w:hint="eastAsia"/>
         </w:rPr>
-        <w:t>Steve Casselman</w:t>
-      </w:r>
+        <w:t xml:space="preserve">Steve </w:t>
+      </w:r>
+      <w:proofErr w:type="spellStart"/>
+      <w:r>
+        <w:rPr>
+          <w:rFonts w:hint="eastAsia"/>
+        </w:rPr>
+        <w:t>Casselman</w:t>
+      </w:r>
+      <w:proofErr w:type="spellEnd"/>
       <w:r>
         <w:rPr>
           <w:rFonts w:hint="eastAsia"/>
@@ -1108,8 +1232,16 @@
         <w:rPr>
           <w:rFonts w:hint="eastAsia"/>
         </w:rPr>
-        <w:t>Ross Freeman and Bernard Vonderschmitt</w:t>
-      </w:r>
+        <w:t xml:space="preserve">Ross Freeman and Bernard </w:t>
+      </w:r>
+      <w:proofErr w:type="spellStart"/>
+      <w:r>
+        <w:rPr>
+          <w:rFonts w:hint="eastAsia"/>
+        </w:rPr>
+        <w:t>Vonderschmitt</w:t>
+      </w:r>
+      <w:proofErr w:type="spellEnd"/>
       <w:r>
         <w:rPr>
           <w:rFonts w:hint="eastAsia"/>
@@ -1232,18 +1364,28 @@
         </w:rPr>
         <w:t>的</w:t>
       </w:r>
-      <w:r>
-        <w:rPr>
-          <w:rFonts w:hint="eastAsia"/>
-        </w:rPr>
-        <w:t>Nios II</w:t>
-      </w:r>
+      <w:proofErr w:type="spellStart"/>
+      <w:r>
+        <w:rPr>
+          <w:rFonts w:hint="eastAsia"/>
+        </w:rPr>
+        <w:t>Nios</w:t>
+      </w:r>
+      <w:proofErr w:type="spellEnd"/>
+      <w:r>
+        <w:rPr>
+          <w:rFonts w:hint="eastAsia"/>
+        </w:rPr>
+        <w:t xml:space="preserve"> II</w:t>
+      </w:r>
+      <w:proofErr w:type="gramStart"/>
       <w:r>
         <w:rPr>
           <w:rFonts w:hint="eastAsia"/>
         </w:rPr>
         <w:t>将软核用</w:t>
       </w:r>
+      <w:proofErr w:type="gramEnd"/>
       <w:r>
         <w:rPr>
           <w:rFonts w:hint="eastAsia"/>
@@ -1304,12 +1446,14 @@
         </w:rPr>
         <w:t>（</w:t>
       </w:r>
+      <w:proofErr w:type="spellStart"/>
       <w:r>
         <w:rPr>
           <w:rFonts w:hint="eastAsia"/>
         </w:rPr>
         <w:t>SoPC</w:t>
       </w:r>
+      <w:proofErr w:type="spellEnd"/>
       <w:r>
         <w:rPr>
           <w:rFonts w:hint="eastAsia"/>
@@ -1332,8 +1476,16 @@
         <w:rPr>
           <w:rFonts w:hint="eastAsia"/>
         </w:rPr>
-        <w:t>Zynq-7000 All Programmable SoC</w:t>
-      </w:r>
+        <w:t xml:space="preserve">Zynq-7000 All Programmable </w:t>
+      </w:r>
+      <w:proofErr w:type="spellStart"/>
+      <w:r>
+        <w:rPr>
+          <w:rFonts w:hint="eastAsia"/>
+        </w:rPr>
+        <w:t>SoC</w:t>
+      </w:r>
+      <w:proofErr w:type="spellEnd"/>
       <w:r>
         <w:rPr>
           <w:rFonts w:hint="eastAsia"/>
@@ -1356,8 +1508,16 @@
         <w:rPr>
           <w:rFonts w:hint="eastAsia"/>
         </w:rPr>
-        <w:t>ARM Cortex-A9 MPCore</w:t>
-      </w:r>
+        <w:t xml:space="preserve">ARM Cortex-A9 </w:t>
+      </w:r>
+      <w:proofErr w:type="spellStart"/>
+      <w:r>
+        <w:rPr>
+          <w:rFonts w:hint="eastAsia"/>
+        </w:rPr>
+        <w:t>MPCore</w:t>
+      </w:r>
+      <w:proofErr w:type="spellEnd"/>
       <w:r>
         <w:rPr>
           <w:rFonts w:hint="eastAsia"/>
@@ -1374,13 +1534,41 @@
         <w:rPr>
           <w:rFonts w:hint="eastAsia"/>
         </w:rPr>
-        <w:t>芯片融合，这使得嵌入式设计师们能够更轻松地使用这款产品。这种可扩展的处理器平台让系统架构师和嵌入式软件开发者能够使用串、并行结合的处理方式来实现其日益复杂的软件设计。另外</w:t>
-      </w:r>
-      <w:r>
-        <w:rPr>
-          <w:rFonts w:hint="eastAsia"/>
-        </w:rPr>
-        <w:t>Altera Arria V FPGA</w:t>
+        <w:t>芯片融合，这使得嵌入式设计师们能够更轻松地使用这款产品。这种可扩展的处理器平台让系统</w:t>
+      </w:r>
+      <w:proofErr w:type="gramStart"/>
+      <w:r>
+        <w:rPr>
+          <w:rFonts w:hint="eastAsia"/>
+        </w:rPr>
+        <w:t>架构师</w:t>
+      </w:r>
+      <w:proofErr w:type="gramEnd"/>
+      <w:r>
+        <w:rPr>
+          <w:rFonts w:hint="eastAsia"/>
+        </w:rPr>
+        <w:t>和嵌入式软件开发者能够使用串、并行结合的处理方式来实现其日益复杂的软件设计。另外</w:t>
+      </w:r>
+      <w:r>
+        <w:rPr>
+          <w:rFonts w:hint="eastAsia"/>
+        </w:rPr>
+        <w:t xml:space="preserve">Altera </w:t>
+      </w:r>
+      <w:proofErr w:type="spellStart"/>
+      <w:r>
+        <w:rPr>
+          <w:rFonts w:hint="eastAsia"/>
+        </w:rPr>
+        <w:t>Arria</w:t>
+      </w:r>
+      <w:proofErr w:type="spellEnd"/>
+      <w:r>
+        <w:rPr>
+          <w:rFonts w:hint="eastAsia"/>
+        </w:rPr>
+        <w:t xml:space="preserve"> V FPGA</w:t>
       </w:r>
       <w:r>
         <w:rPr>
@@ -1404,8 +1592,16 @@
         <w:rPr>
           <w:rFonts w:hint="eastAsia"/>
         </w:rPr>
-        <w:t>ARM Cortex-A9 MPCore</w:t>
-      </w:r>
+        <w:t xml:space="preserve">ARM Cortex-A9 </w:t>
+      </w:r>
+      <w:proofErr w:type="spellStart"/>
+      <w:r>
+        <w:rPr>
+          <w:rFonts w:hint="eastAsia"/>
+        </w:rPr>
+        <w:t>MPCore</w:t>
+      </w:r>
+      <w:proofErr w:type="spellEnd"/>
       <w:r>
         <w:rPr>
           <w:rFonts w:hint="eastAsia"/>
@@ -1494,7 +1690,21 @@
         <w:rPr>
           <w:rFonts w:hint="eastAsia"/>
         </w:rPr>
-        <w:t>可能带来的成本高，系统庞大的缺点。而且有研究表明，现代电子产品中多数问题发生在芯片与</w:t>
+        <w:t>可能带来的成本高，系统庞大的缺点。而且有研究表明，现代电子产品中</w:t>
+      </w:r>
+      <w:proofErr w:type="gramStart"/>
+      <w:r>
+        <w:rPr>
+          <w:rFonts w:hint="eastAsia"/>
+        </w:rPr>
+        <w:t>多数问题</w:t>
+      </w:r>
+      <w:proofErr w:type="gramEnd"/>
+      <w:r>
+        <w:rPr>
+          <w:rFonts w:hint="eastAsia"/>
+        </w:rPr>
+        <w:t>发生在芯片与</w:t>
       </w:r>
       <w:r>
         <w:rPr>
@@ -1612,12 +1822,14 @@
         </w:rPr>
         <w:t>的规模、能力和速度的提升，才开始胜任越来越庞大的任务，进而形成完整的片上系统</w:t>
       </w:r>
+      <w:proofErr w:type="spellStart"/>
       <w:r>
         <w:rPr>
           <w:rFonts w:hint="eastAsia"/>
         </w:rPr>
         <w:t>SoC</w:t>
       </w:r>
+      <w:proofErr w:type="spellEnd"/>
       <w:r>
         <w:rPr>
           <w:rFonts w:hint="eastAsia"/>
@@ -1923,7 +2135,21 @@
         <w:rPr>
           <w:rFonts w:hint="eastAsia"/>
         </w:rPr>
-        <w:t>(neocognitron)</w:t>
+        <w:t>(</w:t>
+      </w:r>
+      <w:proofErr w:type="spellStart"/>
+      <w:r>
+        <w:rPr>
+          <w:rFonts w:hint="eastAsia"/>
+        </w:rPr>
+        <w:t>neocognitron</w:t>
+      </w:r>
+      <w:proofErr w:type="spellEnd"/>
+      <w:r>
+        <w:rPr>
+          <w:rFonts w:hint="eastAsia"/>
+        </w:rPr>
+        <w:t>)</w:t>
       </w:r>
       <w:r>
         <w:rPr>
@@ -1937,7 +2163,21 @@
         <w:rPr>
           <w:rFonts w:hint="eastAsia"/>
         </w:rPr>
-        <w:t>卷积神经网络以待识别的图像直接作为输入，经过多个卷积层、子采样层和全链接层处理，得出识别结果。其中卷积层将输入的图像（这些图像可能是输入层的原始图像，也可能是前一个卷积层或子采样层处理后的特征映射图）与若干个卷积核分别做卷积，输出相应数量该层的特征映射图。【这里需要一个卷积层示意图，</w:t>
+        <w:t>卷积神经网络以待识别的图像直接作为输入，经过多个卷积层、子采样层和全链接层处理，得出识别结果。其中卷积层将输入的图像（这些图像可能是输入层的原始图像，也可能是前一个卷积层或子采样层处理后的特征映射图）与若干个卷积</w:t>
+      </w:r>
+      <w:proofErr w:type="gramStart"/>
+      <w:r>
+        <w:rPr>
+          <w:rFonts w:hint="eastAsia"/>
+        </w:rPr>
+        <w:t>核分别</w:t>
+      </w:r>
+      <w:proofErr w:type="gramEnd"/>
+      <w:r>
+        <w:rPr>
+          <w:rFonts w:hint="eastAsia"/>
+        </w:rPr>
+        <w:t>做卷积，输出相应数量该层的特征映射图。【这里需要一个卷积层示意图，</w:t>
       </w:r>
       <w:r>
         <w:rPr>
@@ -1949,7 +2189,21 @@
         <w:rPr>
           <w:rFonts w:hint="eastAsia"/>
         </w:rPr>
-        <w:t>两种】子采样层的操作一般被称为池化，该层对卷积层输出的若干个特征映射图做减采样操作。一般情况下是对输入图像分为</w:t>
+        <w:t>两种】子采样层的操作一般被称为池化，该层对卷积层输出的若干个特征映射</w:t>
+      </w:r>
+      <w:proofErr w:type="gramStart"/>
+      <w:r>
+        <w:rPr>
+          <w:rFonts w:hint="eastAsia"/>
+        </w:rPr>
+        <w:t>图做减采样</w:t>
+      </w:r>
+      <w:proofErr w:type="gramEnd"/>
+      <w:r>
+        <w:rPr>
+          <w:rFonts w:hint="eastAsia"/>
+        </w:rPr>
+        <w:t>操作。一般情况下是对输入图像分为</w:t>
       </w:r>
       <w:r>
         <w:rPr>
@@ -1961,26 +2215,58 @@
         <w:rPr>
           <w:rFonts w:hint="eastAsia"/>
         </w:rPr>
-        <w:t>像素的小块，每块对应的输出图像素为这一小块四个像素的和或最大值，根据取值的方法不同，分别被称为“和子采样”或“最大值子采样”。【示意图】卷积层或子采样层输出的每个特征映射图的每个像素，一般会加上一个与生成该特征映射图的卷积核相对应的的偏置，并且将每个像素带入一个激活函数，函数的输出作为该层最终输出的特征映射图的像素值。这里激活函数的选择可以是多种多样的，它们分别有各自的优缺点。</w:t>
-      </w:r>
+        <w:t>像素的小块，每块对应的输出图像素为这一小块四个像素的和</w:t>
+      </w:r>
+      <w:proofErr w:type="gramStart"/>
+      <w:r>
+        <w:rPr>
+          <w:rFonts w:hint="eastAsia"/>
+        </w:rPr>
+        <w:t>或</w:t>
+      </w:r>
+      <w:proofErr w:type="gramEnd"/>
+      <w:r>
+        <w:rPr>
+          <w:rFonts w:hint="eastAsia"/>
+        </w:rPr>
+        <w:t>最大值，根据取值的方法不同，分别被称为“和子采样”或“最大值子采样”。【示意图】卷积层或子采样层输出的每个特征映射图的每个像素，一般会加上一个与生成该特征映射图的卷积核相对应的</w:t>
+      </w:r>
+      <w:proofErr w:type="gramStart"/>
+      <w:r>
+        <w:rPr>
+          <w:rFonts w:hint="eastAsia"/>
+        </w:rPr>
+        <w:t>的</w:t>
+      </w:r>
+      <w:proofErr w:type="gramEnd"/>
+      <w:r>
+        <w:rPr>
+          <w:rFonts w:hint="eastAsia"/>
+        </w:rPr>
+        <w:t>偏置，并且将每个像素带入一个激活函数，函数的输出作为该层最终输出的特征映射图的像素值。这里激活函数的选择可以是多种多样的，它们分别有各自的优缺点。</w:t>
+      </w:r>
+      <w:proofErr w:type="gramStart"/>
       <w:r>
         <w:rPr>
           <w:rFonts w:hint="eastAsia"/>
         </w:rPr>
         <w:t>【</w:t>
       </w:r>
+      <w:proofErr w:type="gramEnd"/>
       <w:r>
         <w:rPr>
           <w:rFonts w:hint="eastAsia"/>
         </w:rPr>
         <w:t>如</w:t>
       </w:r>
+      <w:proofErr w:type="gramStart"/>
       <w:r>
         <w:rPr>
           <w:rFonts w:hint="eastAsia"/>
         </w:rPr>
         <w:t>【</w:t>
       </w:r>
+      <w:proofErr w:type="gramEnd"/>
       <w:r>
         <w:rPr>
           <w:rFonts w:hint="eastAsia"/>
@@ -1993,12 +2279,14 @@
         </w:rPr>
         <w:t>A</w:t>
       </w:r>
+      <w:proofErr w:type="gramStart"/>
       <w:r>
         <w:rPr>
           <w:rFonts w:hint="eastAsia"/>
         </w:rPr>
         <w:t>】</w:t>
       </w:r>
+      <w:proofErr w:type="gramEnd"/>
       <w:r>
         <w:rPr>
           <w:rFonts w:hint="eastAsia"/>
@@ -2077,24 +2365,28 @@
         </w:rPr>
         <w:t>的</w:t>
       </w:r>
+      <w:proofErr w:type="spellStart"/>
       <w:r>
         <w:rPr>
           <w:rFonts w:hint="eastAsia"/>
         </w:rPr>
         <w:t>ReLU</w:t>
       </w:r>
+      <w:proofErr w:type="spellEnd"/>
       <w:r>
         <w:rPr>
           <w:rFonts w:hint="eastAsia"/>
         </w:rPr>
         <w:t>函数……</w:t>
       </w:r>
+      <w:proofErr w:type="gramStart"/>
       <w:r>
         <w:rPr>
           <w:rFonts w:hint="eastAsia"/>
         </w:rPr>
         <w:t>】</w:t>
       </w:r>
+      <w:proofErr w:type="gramEnd"/>
       <w:r>
         <w:rPr>
           <w:rFonts w:hint="eastAsia"/>
@@ -2222,7 +2514,21 @@
         <w:rPr>
           <w:rFonts w:hint="eastAsia"/>
         </w:rPr>
-        <w:t>正因为网络规模的缩小和对位移、尺度变化与形变的一定程度的抵抗能力，使得卷积神经网络成为目前应用最广泛的深度神经网络之一。作为最经典的手写数字识别网络之一，于</w:t>
+        <w:t>正因为网络规模的缩小和对位移、尺度变化与形变的一定程度的抵抗能力，使得卷积神经网络成为目前应用最广泛的深度神经网络之一。作为</w:t>
+      </w:r>
+      <w:proofErr w:type="gramStart"/>
+      <w:r>
+        <w:rPr>
+          <w:rFonts w:hint="eastAsia"/>
+        </w:rPr>
+        <w:t>最</w:t>
+      </w:r>
+      <w:proofErr w:type="gramEnd"/>
+      <w:r>
+        <w:rPr>
+          <w:rFonts w:hint="eastAsia"/>
+        </w:rPr>
+        <w:t>经典的手写数字识别网络之一，于</w:t>
       </w:r>
       <w:r>
         <w:rPr>
@@ -2236,12 +2542,14 @@
         </w:rPr>
         <w:t>世纪九十年代由</w:t>
       </w:r>
+      <w:proofErr w:type="spellStart"/>
       <w:r>
         <w:rPr>
           <w:rFonts w:hint="eastAsia"/>
         </w:rPr>
         <w:t>LeCun</w:t>
       </w:r>
+      <w:proofErr w:type="spellEnd"/>
       <w:r>
         <w:rPr>
           <w:rFonts w:hint="eastAsia"/>
@@ -2301,7 +2609,21 @@
         <w:rPr>
           <w:rFonts w:hint="eastAsia"/>
         </w:rPr>
-        <w:t>像素；每个子采样层做加和子采样，各个子采样窗口之间没有重叠部分，子采样结果乘以系数并加偏置；激活函数采用</w:t>
+        <w:t>像素；每个子采样</w:t>
+      </w:r>
+      <w:proofErr w:type="gramStart"/>
+      <w:r>
+        <w:rPr>
+          <w:rFonts w:hint="eastAsia"/>
+        </w:rPr>
+        <w:t>层做加</w:t>
+      </w:r>
+      <w:proofErr w:type="gramEnd"/>
+      <w:r>
+        <w:rPr>
+          <w:rFonts w:hint="eastAsia"/>
+        </w:rPr>
+        <w:t>和子采样，各个子采样窗口之间没有重叠部分，子采样结果乘以系数并加偏置；激活函数采用</w:t>
       </w:r>
       <w:r>
         <w:rPr>
@@ -3691,7 +4013,35 @@
         <w:rPr>
           <w:rFonts w:hint="eastAsia"/>
         </w:rPr>
-        <w:t>例如，第二个卷积层的第一个卷积核就是将前一层输出的前三个特征映射图分别卷积一次，并且将卷积结果叠加起来得到本层的第一个特征映射图。网络最</w:t>
+        <w:t>例如，第二个卷积层的第一个卷积</w:t>
+      </w:r>
+      <w:proofErr w:type="gramStart"/>
+      <w:r>
+        <w:rPr>
+          <w:rFonts w:hint="eastAsia"/>
+        </w:rPr>
+        <w:t>核就是</w:t>
+      </w:r>
+      <w:proofErr w:type="gramEnd"/>
+      <w:r>
+        <w:rPr>
+          <w:rFonts w:hint="eastAsia"/>
+        </w:rPr>
+        <w:t>将前一层输出的前三个特征映射</w:t>
+      </w:r>
+      <w:proofErr w:type="gramStart"/>
+      <w:r>
+        <w:rPr>
+          <w:rFonts w:hint="eastAsia"/>
+        </w:rPr>
+        <w:t>图分别</w:t>
+      </w:r>
+      <w:proofErr w:type="gramEnd"/>
+      <w:r>
+        <w:rPr>
+          <w:rFonts w:hint="eastAsia"/>
+        </w:rPr>
+        <w:t>卷积一次，并且将卷积结果叠加起来得到本层的第一个特征映射图。网络最</w:t>
       </w:r>
       <w:r>
         <w:rPr>
@@ -3743,11 +4093,19 @@
       </w:r>
     </w:p>
     <w:p>
-      <w:r>
-        <w:rPr>
-          <w:rFonts w:hint="eastAsia"/>
-        </w:rPr>
-        <w:t>【另一个应用介绍</w:t>
+      <w:proofErr w:type="gramStart"/>
+      <w:r>
+        <w:rPr>
+          <w:rFonts w:hint="eastAsia"/>
+        </w:rPr>
+        <w:t>【</w:t>
+      </w:r>
+      <w:proofErr w:type="gramEnd"/>
+      <w:r>
+        <w:rPr>
+          <w:rFonts w:hint="eastAsia"/>
+        </w:rPr>
+        <w:t>另一个应用介绍</w:t>
       </w:r>
       <w:r>
         <w:rPr>
@@ -3755,8 +4113,13 @@
         </w:rPr>
         <w:t>：</w:t>
       </w:r>
-      <w:r>
-        <w:t>ImageNet Classification with deep convolutional neural networks</w:t>
+      <w:proofErr w:type="spellStart"/>
+      <w:r>
+        <w:t>ImageNet</w:t>
+      </w:r>
+      <w:proofErr w:type="spellEnd"/>
+      <w:r>
+        <w:t xml:space="preserve"> Classification with deep convolutional neural networks</w:t>
       </w:r>
       <w:r>
         <w:rPr>
@@ -3764,12 +4127,14 @@
         </w:rPr>
         <w:t>一文中设计的卷积神经网络在</w:t>
       </w:r>
+      <w:proofErr w:type="spellStart"/>
       <w:r>
         <w:rPr>
           <w:rFonts w:hint="eastAsia"/>
         </w:rPr>
         <w:t>imagenet</w:t>
       </w:r>
+      <w:proofErr w:type="spellEnd"/>
       <w:r>
         <w:rPr>
           <w:rFonts w:hint="eastAsia"/>
@@ -3816,14 +4181,30 @@
         <w:rPr>
           <w:rFonts w:hint="eastAsia"/>
         </w:rPr>
-        <w:t>个卷积层之后设置了最大值子采样层，网络最后有三个全连接层和一个一千类的</w:t>
-      </w:r>
+        <w:t>个卷积层之后设置了</w:t>
+      </w:r>
+      <w:proofErr w:type="gramStart"/>
+      <w:r>
+        <w:rPr>
+          <w:rFonts w:hint="eastAsia"/>
+        </w:rPr>
+        <w:t>最大值子采样</w:t>
+      </w:r>
+      <w:proofErr w:type="gramEnd"/>
+      <w:r>
+        <w:rPr>
+          <w:rFonts w:hint="eastAsia"/>
+        </w:rPr>
+        <w:t>层，网络最后有三个全连接层和一个一千类的</w:t>
+      </w:r>
+      <w:proofErr w:type="spellStart"/>
       <w:r>
         <w:rPr>
           <w:rFonts w:hint="eastAsia"/>
         </w:rPr>
         <w:t>softmax</w:t>
       </w:r>
+      <w:proofErr w:type="spellEnd"/>
       <w:r>
         <w:rPr>
           <w:rFonts w:hint="eastAsia"/>
@@ -3842,12 +4223,14 @@
         </w:rPr>
         <w:t>网络中使用的激活函数是</w:t>
       </w:r>
+      <w:proofErr w:type="spellStart"/>
       <w:r>
         <w:rPr>
           <w:rFonts w:hint="eastAsia"/>
         </w:rPr>
         <w:t>ReLU</w:t>
       </w:r>
+      <w:proofErr w:type="spellEnd"/>
       <w:r>
         <w:rPr>
           <w:rFonts w:hint="eastAsia"/>
@@ -3918,7 +4301,21 @@
         <w:rPr>
           <w:rFonts w:hint="eastAsia"/>
         </w:rPr>
-        <w:t>层（该层包含最大值子采样层）之后分为两组，每组输出</w:t>
+        <w:t>层（该层包含</w:t>
+      </w:r>
+      <w:proofErr w:type="gramStart"/>
+      <w:r>
+        <w:rPr>
+          <w:rFonts w:hint="eastAsia"/>
+        </w:rPr>
+        <w:t>最大值子采样</w:t>
+      </w:r>
+      <w:proofErr w:type="gramEnd"/>
+      <w:r>
+        <w:rPr>
+          <w:rFonts w:hint="eastAsia"/>
+        </w:rPr>
+        <w:t>层）之后分为两组，每组输出</w:t>
       </w:r>
       <w:r>
         <w:rPr>
@@ -3942,7 +4339,21 @@
         <w:rPr>
           <w:rFonts w:hint="eastAsia"/>
         </w:rPr>
-        <w:t>层（该层包含最大值子采样层），各组之内的卷积是全连接的，组之间无连接，每组输出</w:t>
+        <w:t>层（该层包含</w:t>
+      </w:r>
+      <w:proofErr w:type="gramStart"/>
+      <w:r>
+        <w:rPr>
+          <w:rFonts w:hint="eastAsia"/>
+        </w:rPr>
+        <w:t>最大值子采样</w:t>
+      </w:r>
+      <w:proofErr w:type="gramEnd"/>
+      <w:r>
+        <w:rPr>
+          <w:rFonts w:hint="eastAsia"/>
+        </w:rPr>
+        <w:t>层），各组之内的卷积是全连接的，组之间无连接，每组输出</w:t>
       </w:r>
       <w:r>
         <w:rPr>
@@ -3984,7 +4395,21 @@
         <w:rPr>
           <w:rFonts w:hint="eastAsia"/>
         </w:rPr>
-        <w:t>分组做卷积，组内全连接，组间无连接，在第五层最后通过一个最大值子采样层，并将两组输出合并，拉成</w:t>
+        <w:t>分组做卷积，组内全连接，组间无连接，在第五层最后通过一个</w:t>
+      </w:r>
+      <w:proofErr w:type="gramStart"/>
+      <w:r>
+        <w:rPr>
+          <w:rFonts w:hint="eastAsia"/>
+        </w:rPr>
+        <w:t>最大值子采样</w:t>
+      </w:r>
+      <w:proofErr w:type="gramEnd"/>
+      <w:r>
+        <w:rPr>
+          <w:rFonts w:hint="eastAsia"/>
+        </w:rPr>
+        <w:t>层，并将两组输出合并，拉成</w:t>
       </w:r>
       <w:r>
         <w:rPr>
@@ -4016,12 +4441,14 @@
         </w:rPr>
         <w:t>第八层是</w:t>
       </w:r>
+      <w:proofErr w:type="spellStart"/>
       <w:r>
         <w:rPr>
           <w:rFonts w:hint="eastAsia"/>
         </w:rPr>
         <w:t>softmax</w:t>
       </w:r>
+      <w:proofErr w:type="spellEnd"/>
       <w:r>
         <w:rPr>
           <w:rFonts w:hint="eastAsia"/>
@@ -4910,12 +5337,14 @@
               </w:rPr>
               <w:t>点乘（</w:t>
             </w:r>
+            <w:proofErr w:type="spellStart"/>
             <w:r>
               <w:rPr>
                 <w:rFonts w:hint="eastAsia"/>
               </w:rPr>
               <w:t>softmax</w:t>
             </w:r>
+            <w:proofErr w:type="spellEnd"/>
             <w:r>
               <w:rPr>
                 <w:rFonts w:hint="eastAsia"/>
@@ -4951,12 +5380,14 @@
             <w:tcW w:w="1168" w:type="dxa"/>
           </w:tcPr>
           <w:p>
+            <w:proofErr w:type="spellStart"/>
             <w:r>
               <w:rPr>
                 <w:rFonts w:hint="eastAsia"/>
               </w:rPr>
               <w:t>ReLU</w:t>
             </w:r>
+            <w:proofErr w:type="spellEnd"/>
           </w:p>
         </w:tc>
         <w:tc>
@@ -4964,12 +5395,14 @@
             <w:tcW w:w="1061" w:type="dxa"/>
           </w:tcPr>
           <w:p>
+            <w:proofErr w:type="spellStart"/>
             <w:r>
               <w:rPr>
                 <w:rFonts w:hint="eastAsia"/>
               </w:rPr>
               <w:t>ReLU</w:t>
             </w:r>
+            <w:proofErr w:type="spellEnd"/>
           </w:p>
         </w:tc>
         <w:tc>
@@ -4977,12 +5410,14 @@
             <w:tcW w:w="1168" w:type="dxa"/>
           </w:tcPr>
           <w:p>
+            <w:proofErr w:type="spellStart"/>
             <w:r>
               <w:rPr>
                 <w:rFonts w:hint="eastAsia"/>
               </w:rPr>
               <w:t>ReLU</w:t>
             </w:r>
+            <w:proofErr w:type="spellEnd"/>
           </w:p>
         </w:tc>
         <w:tc>
@@ -4990,12 +5425,14 @@
             <w:tcW w:w="1168" w:type="dxa"/>
           </w:tcPr>
           <w:p>
+            <w:proofErr w:type="spellStart"/>
             <w:r>
               <w:rPr>
                 <w:rFonts w:hint="eastAsia"/>
               </w:rPr>
               <w:t>ReLU</w:t>
             </w:r>
+            <w:proofErr w:type="spellEnd"/>
           </w:p>
         </w:tc>
         <w:tc>
@@ -5003,12 +5440,14 @@
             <w:tcW w:w="1168" w:type="dxa"/>
           </w:tcPr>
           <w:p>
+            <w:proofErr w:type="spellStart"/>
             <w:r>
               <w:rPr>
                 <w:rFonts w:hint="eastAsia"/>
               </w:rPr>
               <w:t>ReLU</w:t>
             </w:r>
+            <w:proofErr w:type="spellEnd"/>
           </w:p>
         </w:tc>
         <w:tc>
@@ -5016,12 +5455,14 @@
             <w:tcW w:w="930" w:type="dxa"/>
           </w:tcPr>
           <w:p>
+            <w:proofErr w:type="spellStart"/>
             <w:r>
               <w:rPr>
                 <w:rFonts w:hint="eastAsia"/>
               </w:rPr>
               <w:t>ReLU</w:t>
             </w:r>
+            <w:proofErr w:type="spellEnd"/>
           </w:p>
         </w:tc>
         <w:tc>
@@ -5029,12 +5470,14 @@
             <w:tcW w:w="847" w:type="dxa"/>
           </w:tcPr>
           <w:p>
+            <w:proofErr w:type="spellStart"/>
             <w:r>
               <w:rPr>
                 <w:rFonts w:hint="eastAsia"/>
               </w:rPr>
               <w:t>ReLU</w:t>
             </w:r>
+            <w:proofErr w:type="spellEnd"/>
           </w:p>
         </w:tc>
         <w:tc>
@@ -5042,12 +5485,14 @@
             <w:tcW w:w="1321" w:type="dxa"/>
           </w:tcPr>
           <w:p>
+            <w:proofErr w:type="spellStart"/>
             <w:r>
               <w:rPr>
                 <w:rFonts w:hint="eastAsia"/>
               </w:rPr>
               <w:t>ReLU</w:t>
             </w:r>
+            <w:proofErr w:type="spellEnd"/>
           </w:p>
         </w:tc>
       </w:tr>
@@ -5076,12 +5521,14 @@
             <w:tcW w:w="1168" w:type="dxa"/>
           </w:tcPr>
           <w:p>
+            <w:proofErr w:type="gramStart"/>
             <w:r>
               <w:rPr>
                 <w:rFonts w:hint="eastAsia"/>
               </w:rPr>
               <w:t>最大值子采样</w:t>
             </w:r>
+            <w:proofErr w:type="gramEnd"/>
           </w:p>
         </w:tc>
         <w:tc>
@@ -5089,12 +5536,14 @@
             <w:tcW w:w="1061" w:type="dxa"/>
           </w:tcPr>
           <w:p>
+            <w:proofErr w:type="gramStart"/>
             <w:r>
               <w:rPr>
                 <w:rFonts w:hint="eastAsia"/>
               </w:rPr>
               <w:t>最大值子采样</w:t>
             </w:r>
+            <w:proofErr w:type="gramEnd"/>
           </w:p>
         </w:tc>
         <w:tc>
@@ -5128,12 +5577,14 @@
             <w:tcW w:w="1168" w:type="dxa"/>
           </w:tcPr>
           <w:p>
+            <w:proofErr w:type="gramStart"/>
             <w:r>
               <w:rPr>
                 <w:rFonts w:hint="eastAsia"/>
               </w:rPr>
               <w:t>最大值子采样</w:t>
             </w:r>
+            <w:proofErr w:type="gramEnd"/>
           </w:p>
         </w:tc>
         <w:tc>
@@ -5541,8 +5992,16 @@
         <w:rPr>
           <w:rFonts w:hint="eastAsia"/>
         </w:rPr>
-        <w:t>测试集上得到了前五选错误率</w:t>
-      </w:r>
+        <w:t>测试集上得到了</w:t>
+      </w:r>
+      <w:proofErr w:type="gramStart"/>
+      <w:r>
+        <w:rPr>
+          <w:rFonts w:hint="eastAsia"/>
+        </w:rPr>
+        <w:t>前五选错误率</w:t>
+      </w:r>
+      <w:proofErr w:type="gramEnd"/>
       <w:r>
         <w:rPr>
           <w:rFonts w:hint="eastAsia"/>
@@ -5785,7 +6244,21 @@
         <w:rPr>
           <w:rFonts w:hint="eastAsia"/>
         </w:rPr>
-        <w:t>是数字化的信号处理方式，运算中各个操作数都是二进制表示，通过分析各操作数本身的二进制表示，可以从位运算的角度实现并行计算。具体来讲，就是设计性能更高的数字信号处理单元，如多位全加器、乘法器等。也就是说，这个层面的并行化是数字电路底层设计的范畴。由于现代化的</w:t>
+        <w:t>是数字化的信号处理方式，运算中各个操作数都是二进制表示，通过分析各操作数本身的二进制表示，</w:t>
+      </w:r>
+      <w:proofErr w:type="gramStart"/>
+      <w:r>
+        <w:rPr>
+          <w:rFonts w:hint="eastAsia"/>
+        </w:rPr>
+        <w:t>可以从位运算</w:t>
+      </w:r>
+      <w:proofErr w:type="gramEnd"/>
+      <w:r>
+        <w:rPr>
+          <w:rFonts w:hint="eastAsia"/>
+        </w:rPr>
+        <w:t>的角度实现并行计算。具体来讲，就是设计性能更高的数字信号处理单元，如多位全加器、乘法器等。也就是说，这个层面的并行化是数字电路底层设计的范畴。由于现代化的</w:t>
       </w:r>
       <w:r>
         <w:rPr>
@@ -6483,11 +6956,19 @@
         </w:rPr>
         <w:t>的</w:t>
       </w:r>
-      <w:r>
-        <w:rPr>
-          <w:rFonts w:hint="eastAsia"/>
-        </w:rPr>
-        <w:t>Stratix IV</w:t>
+      <w:proofErr w:type="spellStart"/>
+      <w:r>
+        <w:rPr>
+          <w:rFonts w:hint="eastAsia"/>
+        </w:rPr>
+        <w:t>Stratix</w:t>
+      </w:r>
+      <w:proofErr w:type="spellEnd"/>
+      <w:r>
+        <w:rPr>
+          <w:rFonts w:hint="eastAsia"/>
+        </w:rPr>
+        <w:t xml:space="preserve"> IV</w:t>
       </w:r>
       <w:r>
         <w:rPr>
@@ -6737,7 +7218,21 @@
         <w:rPr>
           <w:rFonts w:hint="eastAsia"/>
         </w:rPr>
-        <w:t>各层模块设计中，均讨论多种设计方案，并比较各方案在性能、规模等方面的优劣，方便读者能根据具体设计要求，挑选设计方案。</w:t>
+        <w:t>各层模块设计中，</w:t>
+      </w:r>
+      <w:proofErr w:type="gramStart"/>
+      <w:r>
+        <w:rPr>
+          <w:rFonts w:hint="eastAsia"/>
+        </w:rPr>
+        <w:t>均讨论</w:t>
+      </w:r>
+      <w:proofErr w:type="gramEnd"/>
+      <w:r>
+        <w:rPr>
+          <w:rFonts w:hint="eastAsia"/>
+        </w:rPr>
+        <w:t>多种设计方案，并比较各方案在性能、规模等方面的优劣，方便读者能根据具体设计要求，挑选设计方案。</w:t>
       </w:r>
     </w:p>
     <w:p/>
@@ -6821,6 +7316,11 @@
       </w:r>
     </w:p>
     <w:p>
+      <w:pPr>
+        <w:rPr>
+          <w:rFonts w:hint="eastAsia"/>
+        </w:rPr>
+      </w:pPr>
       <w:r>
         <w:rPr>
           <w:rFonts w:hint="eastAsia"/>
@@ -6844,34 +7344,6 @@
           <w:rFonts w:hint="eastAsia"/>
         </w:rPr>
         <w:t>设计对具体运算的分析</w:t>
-      </w:r>
-    </w:p>
-    <w:p>
-      <w:r>
-        <w:rPr>
-          <w:rFonts w:hint="eastAsia"/>
-        </w:rPr>
-        <w:t>4</w:t>
-      </w:r>
-      <w:r>
-        <w:rPr>
-          <w:rFonts w:hint="eastAsia"/>
-        </w:rPr>
-        <w:t>重要电路模块的设计</w:t>
-      </w:r>
-    </w:p>
-    <w:p>
-      <w:r>
-        <w:rPr>
-          <w:rFonts w:hint="eastAsia"/>
-        </w:rPr>
-        <w:t>4.1</w:t>
-      </w:r>
-      <w:r>
-        <w:rPr>
-          <w:rFonts w:hint="eastAsia"/>
-        </w:rPr>
-        <w:t>卷积器</w:t>
       </w:r>
     </w:p>
     <w:p/>
@@ -6880,159 +7352,33 @@
         <w:rPr>
           <w:rFonts w:hint="eastAsia"/>
         </w:rPr>
-        <w:t>卷积神经网络涉及的一个核心运算是图像的卷积运算，</w:t>
-      </w:r>
-      <w:r>
-        <w:rPr>
-          <w:rFonts w:hint="eastAsia"/>
-        </w:rPr>
-        <w:t>图像卷积运算将图像处理和传统神经网络巧妙地结合起来。卷积神经网络正是借助卷积核和卷积运算实现了感受野的概念。同时，也正是借助卷积核和卷积运算，实现了卷积神经网络权值共享，减少了网络参数数量的。</w:t>
-      </w:r>
-      <w:r>
-        <w:rPr>
-          <w:rFonts w:hint="eastAsia"/>
-        </w:rPr>
-        <w:t>如【公式】所示的</w:t>
-      </w:r>
-      <w:r>
-        <w:rPr>
-          <w:rFonts w:hint="eastAsia"/>
-        </w:rPr>
-        <w:t>图像卷积</w:t>
-      </w:r>
-      <w:r>
-        <w:rPr>
-          <w:rFonts w:hint="eastAsia"/>
-        </w:rPr>
-        <w:t>运算</w:t>
-      </w:r>
-      <w:r>
-        <w:rPr>
-          <w:rFonts w:hint="eastAsia"/>
-        </w:rPr>
-        <w:t>即二维卷积运算，在</w:t>
-      </w:r>
-      <w:r>
-        <w:rPr>
-          <w:rFonts w:hint="eastAsia"/>
-        </w:rPr>
-        <w:t>数字图像处理领域有着非常广泛和成熟的应用。图像的空间域滤波处理就大量地使用到了二维卷积运算，通过调整卷积核的内容，二维卷积运算可以实现图像的高、低通滤波，边缘检测，形态学滤波等多种实用的处理。</w:t>
-      </w:r>
-      <w:r>
-        <w:rPr>
-          <w:rFonts w:hint="eastAsia"/>
-        </w:rPr>
-        <w:t>而在卷积神经网络中，多种卷积运算的本质也是对输入图像的各种空间域滤波和边缘检测，从而实现对图像数据中提取多种特征，以便网络最后的全连接层实现对图像的分类识别。</w:t>
+        <w:t>4</w:t>
+      </w:r>
+      <w:r>
+        <w:rPr>
+          <w:rFonts w:hint="eastAsia"/>
+        </w:rPr>
+        <w:t>关键</w:t>
+      </w:r>
+      <w:r>
+        <w:rPr>
+          <w:rFonts w:hint="eastAsia"/>
+        </w:rPr>
+        <w:t>电路模块的设计</w:t>
       </w:r>
     </w:p>
     <w:p>
-      <w:pPr>
-        <w:rPr>
-          <w:rFonts w:hint="eastAsia"/>
-        </w:rPr>
-      </w:pPr>
-      <w:r>
-        <w:rPr>
-          <w:rFonts w:hint="eastAsia"/>
-        </w:rPr>
-        <w:t>在卷积神经网络中，大量的二维卷积运算成为整个识别算法中运算最为密集的部分。</w:t>
-      </w:r>
-      <w:r>
-        <w:rPr>
-          <w:rFonts w:hint="eastAsia"/>
-        </w:rPr>
-        <w:t>二维卷积运算虽然在数学上非常简单，但是对于硬件的实现，则有非常多的内容需要考虑，才能以较高的效率完成这种简单的运算。</w:t>
-      </w:r>
-      <w:r>
-        <w:rPr>
-          <w:rFonts w:hint="eastAsia"/>
-        </w:rPr>
-        <w:t>这些需要考虑的内容包括前端数据流馈入的形式</w:t>
-      </w:r>
-      <w:r>
-        <w:rPr>
-          <w:rFonts w:hint="eastAsia"/>
-        </w:rPr>
-        <w:t>（</w:t>
-      </w:r>
-      <w:r>
-        <w:rPr>
-          <w:rFonts w:hint="eastAsia"/>
-        </w:rPr>
-        <w:t>这种形</w:t>
-      </w:r>
-      <w:r>
-        <w:rPr>
-          <w:rFonts w:hint="eastAsia"/>
-        </w:rPr>
-        <w:lastRenderedPageBreak/>
-        <w:t>式包括数据流量，数据格式和数据流时序等</w:t>
-      </w:r>
-      <w:r>
-        <w:rPr>
-          <w:rFonts w:hint="eastAsia"/>
-        </w:rPr>
-        <w:t>），数据处理对运算时间和硬件资源的要求等</w:t>
-      </w:r>
-      <w:r>
-        <w:rPr>
-          <w:rFonts w:hint="eastAsia"/>
-        </w:rPr>
-        <w:t>。</w:t>
-      </w:r>
-      <w:r>
-        <w:rPr>
-          <w:rFonts w:hint="eastAsia"/>
-        </w:rPr>
-        <w:t>根据实际情况，具体分析上述</w:t>
-      </w:r>
-      <w:r>
-        <w:rPr>
-          <w:rFonts w:hint="eastAsia"/>
-        </w:rPr>
-        <w:t>条件</w:t>
-      </w:r>
-      <w:r>
-        <w:rPr>
-          <w:rFonts w:hint="eastAsia"/>
-        </w:rPr>
-        <w:t>，是设计高效硬件卷积器的必然要求。</w:t>
-      </w:r>
-      <w:r>
-        <w:rPr>
-          <w:rFonts w:hint="eastAsia"/>
-        </w:rPr>
-        <w:t>下面将结合本文提出的卷积神经网络应用芯片，</w:t>
-      </w:r>
-      <w:r>
-        <w:rPr>
-          <w:rFonts w:hint="eastAsia"/>
-        </w:rPr>
-        <w:t>从数据流的缓存和卷积运算两个角度</w:t>
-      </w:r>
-      <w:r>
-        <w:rPr>
-          <w:rFonts w:hint="eastAsia"/>
-        </w:rPr>
-        <w:t>详细</w:t>
-      </w:r>
-      <w:r>
-        <w:rPr>
-          <w:rFonts w:hint="eastAsia"/>
-        </w:rPr>
-        <w:t>地</w:t>
-      </w:r>
-      <w:r>
-        <w:rPr>
-          <w:rFonts w:hint="eastAsia"/>
-        </w:rPr>
-        <w:t>讨论卷积器的设计与实现</w:t>
-      </w:r>
-      <w:r>
-        <w:rPr>
-          <w:rFonts w:hint="eastAsia"/>
-        </w:rPr>
-        <w:t>。</w:t>
+      <w:r>
+        <w:rPr>
+          <w:rFonts w:hint="eastAsia"/>
+        </w:rPr>
+        <w:t>4.1</w:t>
+      </w:r>
+      <w:r>
+        <w:rPr>
+          <w:rFonts w:hint="eastAsia"/>
+        </w:rPr>
+        <w:t>卷积器</w:t>
       </w:r>
     </w:p>
     <w:p/>
@@ -7041,183 +7387,325 @@
         <w:rPr>
           <w:rFonts w:hint="eastAsia"/>
         </w:rPr>
-        <w:t>4.1.1</w:t>
-      </w:r>
-      <w:r>
-        <w:rPr>
-          <w:rFonts w:hint="eastAsia"/>
-        </w:rPr>
-        <w:t>卷积器的实现</w:t>
+        <w:t>卷积神经网络涉及的一个核心运算是图像的卷积运算，</w:t>
+      </w:r>
+      <w:r>
+        <w:rPr>
+          <w:rFonts w:hint="eastAsia"/>
+        </w:rPr>
+        <w:t>图像卷积运算将图像处理和传统神经网络巧妙地结合起来。卷积神经网络正是借助卷积核和卷积运算实现了感受野的概念。同时，也正是借助卷积核和卷积运算，实现了卷积神经网络权值共享，减少了网络参数数量的。</w:t>
+      </w:r>
+      <w:r>
+        <w:rPr>
+          <w:rFonts w:hint="eastAsia"/>
+        </w:rPr>
+        <w:t>如【公式】所示的</w:t>
+      </w:r>
+      <w:r>
+        <w:rPr>
+          <w:rFonts w:hint="eastAsia"/>
+        </w:rPr>
+        <w:t>图像卷积</w:t>
+      </w:r>
+      <w:r>
+        <w:rPr>
+          <w:rFonts w:hint="eastAsia"/>
+        </w:rPr>
+        <w:t>运算</w:t>
+      </w:r>
+      <w:r>
+        <w:rPr>
+          <w:rFonts w:hint="eastAsia"/>
+        </w:rPr>
+        <w:t>即二维卷积运算，在</w:t>
+      </w:r>
+      <w:r>
+        <w:rPr>
+          <w:rFonts w:hint="eastAsia"/>
+        </w:rPr>
+        <w:t>数字图像处理领域有着非常广泛和成熟的应用。图像的空间域滤波处理就大量地使用到了二维卷积运算，通过调整卷积核的内容，二维卷积运算可以实现图像的高、低通滤波，边缘检测，形态学滤波等多种实用的处理。</w:t>
+      </w:r>
+      <w:r>
+        <w:rPr>
+          <w:rFonts w:hint="eastAsia"/>
+        </w:rPr>
+        <w:t>而在卷积神经网络中，多种卷积运算的本质也是对输入图像的各种空间域滤波和边缘检测，从而实现对图像数据中提取多种特征，以便网络最后的全连接</w:t>
+      </w:r>
+      <w:proofErr w:type="gramStart"/>
+      <w:r>
+        <w:rPr>
+          <w:rFonts w:hint="eastAsia"/>
+        </w:rPr>
+        <w:t>层实现</w:t>
+      </w:r>
+      <w:proofErr w:type="gramEnd"/>
+      <w:r>
+        <w:rPr>
+          <w:rFonts w:hint="eastAsia"/>
+        </w:rPr>
+        <w:t>对图像的分类识别。</w:t>
       </w:r>
     </w:p>
     <w:p>
-      <w:pPr>
-        <w:rPr>
-          <w:rFonts w:hint="eastAsia"/>
-        </w:rPr>
-      </w:pPr>
-      <w:r>
-        <w:rPr>
-          <w:rFonts w:hint="eastAsia"/>
-        </w:rPr>
-        <w:t>如【前文公式】所示，在计算一个像素点的卷积结果</w:t>
-      </w:r>
-      <w:r>
-        <w:rPr>
-          <w:rFonts w:hint="eastAsia"/>
-        </w:rPr>
-        <w:t>Ym,n</w:t>
-      </w:r>
-      <w:r>
-        <w:rPr>
-          <w:rFonts w:hint="eastAsia"/>
-        </w:rPr>
-        <w:t>时，计算单元需要获得输入像素点</w:t>
-      </w:r>
-      <w:r>
-        <w:rPr>
-          <w:rFonts w:hint="eastAsia"/>
-        </w:rPr>
-        <w:t>Xm,n</w:t>
-      </w:r>
-      <w:r>
-        <w:rPr>
-          <w:rFonts w:hint="eastAsia"/>
-        </w:rPr>
-        <w:t>以及它周围</w:t>
-      </w:r>
-      <w:r>
-        <w:rPr>
-          <w:rFonts w:hint="eastAsia"/>
-        </w:rPr>
-        <w:t>K2-1</w:t>
-      </w:r>
-      <w:r>
-        <w:rPr>
-          <w:rFonts w:hint="eastAsia"/>
-        </w:rPr>
-        <w:t>邻域的</w:t>
-      </w:r>
-      <w:r>
-        <w:rPr>
-          <w:rFonts w:hint="eastAsia"/>
-        </w:rPr>
-        <w:t>K2</w:t>
-      </w:r>
-      <w:r>
-        <w:rPr>
-          <w:rFonts w:hint="eastAsia"/>
-        </w:rPr>
-        <w:t>个数据，然后与卷积核中的</w:t>
-      </w:r>
-      <w:r>
-        <w:rPr>
-          <w:rFonts w:hint="eastAsia"/>
-        </w:rPr>
-        <w:t>K2</w:t>
-      </w:r>
-      <w:r>
-        <w:rPr>
-          <w:rFonts w:hint="eastAsia"/>
-        </w:rPr>
-        <w:t>个权值对应相乘再累加。首先考虑系统前端输入数据是以数据流形式给进的，即像素数据从前端缓存中只能每个时钟一个像素按照从左到右从上到下的顺序逐个流入，要同时获得一个卷积窗口中的</w:t>
-      </w:r>
-      <w:r>
-        <w:rPr>
-          <w:rFonts w:hint="eastAsia"/>
-        </w:rPr>
-        <w:t>K2</w:t>
-      </w:r>
-      <w:r>
-        <w:rPr>
-          <w:rFonts w:hint="eastAsia"/>
-        </w:rPr>
-        <w:t>个数据，必须对输入数据进行缓存，通过【如图】的行缓存结构，在寄存器</w:t>
-      </w:r>
-      <w:r>
-        <w:rPr>
-          <w:rFonts w:hint="eastAsia"/>
-        </w:rPr>
-        <w:t>id0~id24</w:t>
-      </w:r>
-      <w:r>
-        <w:rPr>
-          <w:rFonts w:hint="eastAsia"/>
-        </w:rPr>
-        <w:t>上面，可以获得一个大小为</w:t>
-      </w:r>
-      <w:r>
-        <w:rPr>
-          <w:rFonts w:hint="eastAsia"/>
-        </w:rPr>
-        <w:t>5*5</w:t>
-      </w:r>
-      <w:r>
-        <w:rPr>
-          <w:rFonts w:hint="eastAsia"/>
-        </w:rPr>
-        <w:t>的卷积窗口的图像数据。不考虑图像边缘的情况下，在初始等待</w:t>
-      </w:r>
-      <w:r>
-        <w:rPr>
-          <w:rFonts w:hint="eastAsia"/>
-        </w:rPr>
-        <w:t>(K-1)*M+K</w:t>
-      </w:r>
-      <w:r>
-        <w:rPr>
-          <w:rFonts w:hint="eastAsia"/>
-        </w:rPr>
-        <w:t>个时钟之后，卷积窗口可以每个时钟向后（从左到右，从上到下）移动一个像素的位置，从而实现每个时钟都能得到一个新的卷积窗口的全部数据。这种情况下，后续的卷积运算单元（乘</w:t>
-      </w:r>
-      <w:r>
-        <w:rPr>
-          <w:rFonts w:hint="eastAsia"/>
-        </w:rPr>
-        <w:t>-</w:t>
-      </w:r>
-      <w:r>
-        <w:rPr>
-          <w:rFonts w:hint="eastAsia"/>
-        </w:rPr>
-        <w:t>累加单元）若能在一个时钟内完成</w:t>
-      </w:r>
-      <w:r>
-        <w:rPr>
-          <w:rFonts w:hint="eastAsia"/>
-        </w:rPr>
-        <w:t>K2</w:t>
-      </w:r>
-      <w:r>
-        <w:rPr>
-          <w:rFonts w:hint="eastAsia"/>
-        </w:rPr>
-        <w:t>个乘法和一个</w:t>
-      </w:r>
-      <w:r>
-        <w:rPr>
-          <w:rFonts w:hint="eastAsia"/>
-        </w:rPr>
-        <w:t>K2</w:t>
-      </w:r>
-      <w:r>
-        <w:rPr>
-          <w:rFonts w:hint="eastAsia"/>
-        </w:rPr>
-        <w:t>路并行加法，则可以实现每个时钟一个卷积结果的数据吞吐量，同时通过简单的数据使能标志，这个卷积层模块便可以高效地完成一张特征映射图的运算。通过对权值寄存器的更新或者对该卷积层模块的复制，即可串行或者并行地计算一个输入图像的多个输出特征映射图。这样的卷积层架构对输入数据的带宽要求最低，但有着在此限制下最高的并行性能。其主要缺点在于对硬件资源的大量需求，随着卷积核尺寸的增大，资源消耗呈平方关系增长，同时，大量的并行数据流对芯片内时序同步的要求大幅提高，极大地限制了系统时钟的频率，不利于硬件并行优势的充分发挥，反而凸显了并行数据流所带来的缺陷。</w:t>
+      <w:r>
+        <w:rPr>
+          <w:rFonts w:hint="eastAsia"/>
+        </w:rPr>
+        <w:t>在卷积神经网络中，大量的二维卷积运算成为整个识别算法中运算最为密集的部分。</w:t>
+      </w:r>
+      <w:r>
+        <w:rPr>
+          <w:rFonts w:hint="eastAsia"/>
+        </w:rPr>
+        <w:t>二维卷积运算虽然在数学上非常简单，但是对于硬件的实现，则有非常多的内容需要考虑，才能以</w:t>
+      </w:r>
+      <w:r>
+        <w:rPr>
+          <w:rFonts w:hint="eastAsia"/>
+        </w:rPr>
+        <w:lastRenderedPageBreak/>
+        <w:t>较高的效率完成这种简单的运算。</w:t>
+      </w:r>
+      <w:r>
+        <w:rPr>
+          <w:rFonts w:hint="eastAsia"/>
+        </w:rPr>
+        <w:t>这些需要考虑的内容包括前端数据流</w:t>
+      </w:r>
+      <w:proofErr w:type="gramStart"/>
+      <w:r>
+        <w:rPr>
+          <w:rFonts w:hint="eastAsia"/>
+        </w:rPr>
+        <w:t>馈</w:t>
+      </w:r>
+      <w:proofErr w:type="gramEnd"/>
+      <w:r>
+        <w:rPr>
+          <w:rFonts w:hint="eastAsia"/>
+        </w:rPr>
+        <w:t>入的形式</w:t>
+      </w:r>
+      <w:r>
+        <w:rPr>
+          <w:rFonts w:hint="eastAsia"/>
+        </w:rPr>
+        <w:t>（</w:t>
+      </w:r>
+      <w:r>
+        <w:rPr>
+          <w:rFonts w:hint="eastAsia"/>
+        </w:rPr>
+        <w:t>这种形式包括数据流量，数据格式和数据流时序等</w:t>
+      </w:r>
+      <w:r>
+        <w:rPr>
+          <w:rFonts w:hint="eastAsia"/>
+        </w:rPr>
+        <w:t>），数据处理对运算时间和硬件资源的要求等</w:t>
+      </w:r>
+      <w:r>
+        <w:rPr>
+          <w:rFonts w:hint="eastAsia"/>
+        </w:rPr>
+        <w:t>。</w:t>
+      </w:r>
+      <w:r>
+        <w:rPr>
+          <w:rFonts w:hint="eastAsia"/>
+        </w:rPr>
+        <w:t>根据实际情况，具体分析上述</w:t>
+      </w:r>
+      <w:r>
+        <w:rPr>
+          <w:rFonts w:hint="eastAsia"/>
+        </w:rPr>
+        <w:t>条件</w:t>
+      </w:r>
+      <w:r>
+        <w:rPr>
+          <w:rFonts w:hint="eastAsia"/>
+        </w:rPr>
+        <w:t>，是设计高效硬件卷积器的必然要求。</w:t>
+      </w:r>
+      <w:r>
+        <w:rPr>
+          <w:rFonts w:hint="eastAsia"/>
+        </w:rPr>
+        <w:t>下面将结合本文提出的卷积神经网络应用芯片，</w:t>
+      </w:r>
+      <w:r>
+        <w:rPr>
+          <w:rFonts w:hint="eastAsia"/>
+        </w:rPr>
+        <w:t>从数据流的缓存和卷积运算两个角度</w:t>
+      </w:r>
+      <w:r>
+        <w:rPr>
+          <w:rFonts w:hint="eastAsia"/>
+        </w:rPr>
+        <w:t>详细</w:t>
+      </w:r>
+      <w:r>
+        <w:rPr>
+          <w:rFonts w:hint="eastAsia"/>
+        </w:rPr>
+        <w:t>地</w:t>
+      </w:r>
+      <w:r>
+        <w:rPr>
+          <w:rFonts w:hint="eastAsia"/>
+        </w:rPr>
+        <w:t>讨论卷积器的设计与实现</w:t>
+      </w:r>
+      <w:r>
+        <w:rPr>
+          <w:rFonts w:hint="eastAsia"/>
+        </w:rPr>
+        <w:t>。</w:t>
+      </w:r>
+    </w:p>
+    <w:p/>
+    <w:p>
+      <w:r>
+        <w:rPr>
+          <w:rFonts w:hint="eastAsia"/>
+        </w:rPr>
+        <w:t>4.1.1</w:t>
+      </w:r>
+      <w:r>
+        <w:rPr>
+          <w:rFonts w:hint="eastAsia"/>
+        </w:rPr>
+        <w:t>卷积器的实现</w:t>
       </w:r>
     </w:p>
     <w:p>
-      <w:pPr>
-        <w:rPr>
-          <w:rFonts w:hint="eastAsia"/>
-        </w:rPr>
-      </w:pPr>
-      <w:r>
-        <w:rPr>
-          <w:rFonts w:hint="eastAsia"/>
-        </w:rPr>
-        <w:t>为了避免上述并行数据流时序同步问题，本节提出串行</w:t>
+      <w:r>
+        <w:rPr>
+          <w:rFonts w:hint="eastAsia"/>
+        </w:rPr>
+        <w:t>如【前文公式】所示，在计算一个像素点的卷积结果</w:t>
+      </w:r>
+      <w:proofErr w:type="spellStart"/>
+      <w:r>
+        <w:rPr>
+          <w:rFonts w:hint="eastAsia"/>
+        </w:rPr>
+        <w:t>Ym,n</w:t>
+      </w:r>
+      <w:proofErr w:type="spellEnd"/>
+      <w:r>
+        <w:rPr>
+          <w:rFonts w:hint="eastAsia"/>
+        </w:rPr>
+        <w:t>时，计算单元需要获得输入像素点</w:t>
+      </w:r>
+      <w:proofErr w:type="spellStart"/>
+      <w:r>
+        <w:rPr>
+          <w:rFonts w:hint="eastAsia"/>
+        </w:rPr>
+        <w:t>Xm,n</w:t>
+      </w:r>
+      <w:proofErr w:type="spellEnd"/>
+      <w:r>
+        <w:rPr>
+          <w:rFonts w:hint="eastAsia"/>
+        </w:rPr>
+        <w:t>以及它周围</w:t>
+      </w:r>
+      <w:r>
+        <w:rPr>
+          <w:rFonts w:hint="eastAsia"/>
+        </w:rPr>
+        <w:t>K2-1</w:t>
+      </w:r>
+      <w:r>
+        <w:rPr>
+          <w:rFonts w:hint="eastAsia"/>
+        </w:rPr>
+        <w:t>邻域的</w:t>
+      </w:r>
+      <w:r>
+        <w:rPr>
+          <w:rFonts w:hint="eastAsia"/>
+        </w:rPr>
+        <w:t>K2</w:t>
+      </w:r>
+      <w:r>
+        <w:rPr>
+          <w:rFonts w:hint="eastAsia"/>
+        </w:rPr>
+        <w:t>个数据，然后与卷积核中的</w:t>
+      </w:r>
+      <w:r>
+        <w:rPr>
+          <w:rFonts w:hint="eastAsia"/>
+        </w:rPr>
+        <w:t>K2</w:t>
+      </w:r>
+      <w:r>
+        <w:rPr>
+          <w:rFonts w:hint="eastAsia"/>
+        </w:rPr>
+        <w:t>个权值对应相乘再累加。首先考虑系统前端输入数据是以数据流形式给进的，即像素数据从前端缓存中只能每个时钟一个像素按照从左到右从上到下的顺序逐个流入，要同时获得一个卷积窗口中的</w:t>
+      </w:r>
+      <w:r>
+        <w:rPr>
+          <w:rFonts w:hint="eastAsia"/>
+        </w:rPr>
+        <w:t>K2</w:t>
+      </w:r>
+      <w:r>
+        <w:rPr>
+          <w:rFonts w:hint="eastAsia"/>
+        </w:rPr>
+        <w:t>个数据，必须对输入数据进行缓存，通过【如图】的行缓存结构，在寄存器</w:t>
+      </w:r>
+      <w:r>
+        <w:rPr>
+          <w:rFonts w:hint="eastAsia"/>
+        </w:rPr>
+        <w:t>id0~id24</w:t>
+      </w:r>
+      <w:r>
+        <w:rPr>
+          <w:rFonts w:hint="eastAsia"/>
+        </w:rPr>
+        <w:t>上面，可以获得一个大小为</w:t>
+      </w:r>
+      <w:r>
+        <w:rPr>
+          <w:rFonts w:hint="eastAsia"/>
+        </w:rPr>
+        <w:t>5*5</w:t>
+      </w:r>
+      <w:r>
+        <w:rPr>
+          <w:rFonts w:hint="eastAsia"/>
+        </w:rPr>
+        <w:t>的卷积窗口的图像数据。不考虑图像边缘的情况下，在初始等待</w:t>
+      </w:r>
+      <w:r>
+        <w:rPr>
+          <w:rFonts w:hint="eastAsia"/>
+        </w:rPr>
+        <w:t>(K-1)*M+K</w:t>
+      </w:r>
+      <w:proofErr w:type="gramStart"/>
+      <w:r>
+        <w:rPr>
+          <w:rFonts w:hint="eastAsia"/>
+        </w:rPr>
+        <w:t>个</w:t>
+      </w:r>
+      <w:proofErr w:type="gramEnd"/>
+      <w:r>
+        <w:rPr>
+          <w:rFonts w:hint="eastAsia"/>
+        </w:rPr>
+        <w:t>时钟之后，卷积窗口可以每个时钟向后（从左到右，从上到下）移动一个像素的位置，从而实现每个时钟都能得到一个新的卷积窗口的全部数据。这种情况下，后续的卷积运算单元（乘</w:t>
       </w:r>
       <w:r>
         <w:rPr>
@@ -7229,7 +7717,7 @@
         <w:rPr>
           <w:rFonts w:hint="eastAsia"/>
         </w:rPr>
-        <w:t>并行结合的设计思路。在计算卷积核尺寸为</w:t>
+        <w:t>累加单元）若能在一个时钟内完成</w:t>
       </w:r>
       <w:r>
         <w:rPr>
@@ -7241,92 +7729,27 @@
         <w:rPr>
           <w:rFonts w:hint="eastAsia"/>
         </w:rPr>
-        <w:t>的卷积运算时，【如图】将乘法运算分成等量的</w:t>
-      </w:r>
-      <w:r>
-        <w:rPr>
-          <w:rFonts w:hint="eastAsia"/>
-        </w:rPr>
-        <w:t>K</w:t>
-      </w:r>
-      <w:r>
-        <w:rPr>
-          <w:rFonts w:hint="eastAsia"/>
-        </w:rPr>
-        <w:t>组，每组的</w:t>
-      </w:r>
-      <w:r>
-        <w:rPr>
-          <w:rFonts w:hint="eastAsia"/>
-        </w:rPr>
-        <w:t>K</w:t>
-      </w:r>
-      <w:r>
-        <w:rPr>
-          <w:rFonts w:hint="eastAsia"/>
-        </w:rPr>
-        <w:t>个乘法和加法运算通过乘</w:t>
-      </w:r>
-      <w:r>
-        <w:rPr>
-          <w:rFonts w:hint="eastAsia"/>
-        </w:rPr>
-        <w:t>-</w:t>
-      </w:r>
-      <w:r>
-        <w:rPr>
-          <w:rFonts w:hint="eastAsia"/>
-        </w:rPr>
-        <w:t>累加（</w:t>
-      </w:r>
-      <w:r>
-        <w:rPr>
-          <w:rFonts w:hint="eastAsia"/>
-        </w:rPr>
-        <w:t>MAC</w:t>
-      </w:r>
-      <w:r>
-        <w:rPr>
-          <w:rFonts w:hint="eastAsia"/>
-        </w:rPr>
-        <w:t>）单元串行完成，最后将</w:t>
-      </w:r>
-      <w:r>
-        <w:rPr>
-          <w:rFonts w:hint="eastAsia"/>
-        </w:rPr>
-        <w:t>K</w:t>
-      </w:r>
-      <w:r>
-        <w:rPr>
-          <w:rFonts w:hint="eastAsia"/>
-        </w:rPr>
-        <w:t>组乘</w:t>
-      </w:r>
-      <w:r>
-        <w:rPr>
-          <w:rFonts w:hint="eastAsia"/>
-        </w:rPr>
-        <w:t>-</w:t>
-      </w:r>
-      <w:r>
-        <w:rPr>
-          <w:rFonts w:hint="eastAsia"/>
-        </w:rPr>
-        <w:t>累加结果并列相加。次方案通过牺牲一定的并行程度，换取了硬件资源的节省和时序要求的降低，进而提升了系统时钟的频率限制，在不考虑其他要求的条件下，可以通过提高系统时钟，达到更高的性能。</w:t>
+        <w:t>个乘法和一个</w:t>
+      </w:r>
+      <w:r>
+        <w:rPr>
+          <w:rFonts w:hint="eastAsia"/>
+        </w:rPr>
+        <w:t>K2</w:t>
+      </w:r>
+      <w:r>
+        <w:rPr>
+          <w:rFonts w:hint="eastAsia"/>
+        </w:rPr>
+        <w:t>路并行加法，则可以实现每个时钟一个卷积结果的数据吞吐量，同时通过简单的数据使能标志，这个卷积层模块便可以高效地完成一张特征映射图的运算。通过对权值寄存器的更新或者对该卷积层模块的复制，即可串行或者并行地计算一个输入图像的多个输出特征映射图。这样的卷积层架构对输入数据的带宽要求最低，但有着在此限制下最高的并行性能。其主要缺点在于对硬件资源的大量需求，随着卷积核尺寸的增大，资源消耗呈平方关系增长，同时，大量的并行数据流对芯片内时序同步的要求大幅提高，极大地限制了系统时钟的频率，不利于硬件并行优势的充分发挥，反而凸显了并行数据流所带来的缺陷。</w:t>
       </w:r>
     </w:p>
     <w:p>
-      <w:pPr>
-        <w:rPr>
-          <w:rFonts w:hint="eastAsia"/>
-        </w:rPr>
-      </w:pPr>
-      <w:r>
-        <w:rPr>
-          <w:rFonts w:hint="eastAsia"/>
-        </w:rPr>
-        <w:t>在实现该串行</w:t>
+      <w:r>
+        <w:rPr>
+          <w:rFonts w:hint="eastAsia"/>
+        </w:rPr>
+        <w:t>为了避免上述并行数据流时序同步问题，本节提出串行</w:t>
       </w:r>
       <w:r>
         <w:rPr>
@@ -7338,7 +7761,19 @@
         <w:rPr>
           <w:rFonts w:hint="eastAsia"/>
         </w:rPr>
-        <w:t>并行结合方案的时候，通过对卷积运算模块时钟频率的</w:t>
+        <w:t>并行结合的设计思路。在计算卷积核尺寸为</w:t>
+      </w:r>
+      <w:r>
+        <w:rPr>
+          <w:rFonts w:hint="eastAsia"/>
+        </w:rPr>
+        <w:t>K2</w:t>
+      </w:r>
+      <w:r>
+        <w:rPr>
+          <w:rFonts w:hint="eastAsia"/>
+        </w:rPr>
+        <w:t>的卷积运算时，【如图】将乘法运算分成等量的</w:t>
       </w:r>
       <w:r>
         <w:rPr>
@@ -7350,7 +7785,27 @@
         <w:rPr>
           <w:rFonts w:hint="eastAsia"/>
         </w:rPr>
-        <w:t>倍频，即可保证输入、输出数据流的速度不变。而实际情况下，由于完成卷积运算后需要将乘</w:t>
+        <w:t>组，每组的</w:t>
+      </w:r>
+      <w:r>
+        <w:rPr>
+          <w:rFonts w:hint="eastAsia"/>
+        </w:rPr>
+        <w:t>K</w:t>
+      </w:r>
+      <w:proofErr w:type="gramStart"/>
+      <w:r>
+        <w:rPr>
+          <w:rFonts w:hint="eastAsia"/>
+        </w:rPr>
+        <w:t>个</w:t>
+      </w:r>
+      <w:proofErr w:type="gramEnd"/>
+      <w:r>
+        <w:rPr>
+          <w:rFonts w:hint="eastAsia"/>
+        </w:rPr>
+        <w:t>乘法和加法运算通过乘</w:t>
       </w:r>
       <w:r>
         <w:rPr>
@@ -7362,7 +7817,19 @@
         <w:rPr>
           <w:rFonts w:hint="eastAsia"/>
         </w:rPr>
-        <w:t>累加结果代入激活函数，实际倍频频率会略大于</w:t>
+        <w:t>累加（</w:t>
+      </w:r>
+      <w:r>
+        <w:rPr>
+          <w:rFonts w:hint="eastAsia"/>
+        </w:rPr>
+        <w:t>MAC</w:t>
+      </w:r>
+      <w:r>
+        <w:rPr>
+          <w:rFonts w:hint="eastAsia"/>
+        </w:rPr>
+        <w:t>）单元串行完成，最后将</w:t>
       </w:r>
       <w:r>
         <w:rPr>
@@ -7374,7 +7841,19 @@
         <w:rPr>
           <w:rFonts w:hint="eastAsia"/>
         </w:rPr>
-        <w:t>倍。</w:t>
+        <w:t>组乘</w:t>
+      </w:r>
+      <w:r>
+        <w:rPr>
+          <w:rFonts w:hint="eastAsia"/>
+        </w:rPr>
+        <w:t>-</w:t>
+      </w:r>
+      <w:r>
+        <w:rPr>
+          <w:rFonts w:hint="eastAsia"/>
+        </w:rPr>
+        <w:t>累加结果并列相加。次方案通过牺牲一定的并行程度，换取了硬件资源的节省和时序要求的降低，进而提升了系统时钟的频率限制，在不考虑其他要求的条件下，可以通过提高系统时钟，达到更高的性能。</w:t>
       </w:r>
     </w:p>
     <w:p>
@@ -7382,19 +7861,7 @@
         <w:rPr>
           <w:rFonts w:hint="eastAsia"/>
         </w:rPr>
-        <w:t>在实际应用中，由于资源成本的更严重限制等原因，也可能需要进一步牺牲并行特性，将</w:t>
-      </w:r>
-      <w:r>
-        <w:rPr>
-          <w:rFonts w:hint="eastAsia"/>
-        </w:rPr>
-        <w:t>K2</w:t>
-      </w:r>
-      <w:r>
-        <w:rPr>
-          <w:rFonts w:hint="eastAsia"/>
-        </w:rPr>
-        <w:t>个乘法和加法运算用【如图所示】的一个乘</w:t>
+        <w:t>在实现该串行</w:t>
       </w:r>
       <w:r>
         <w:rPr>
@@ -7406,19 +7873,19 @@
         <w:rPr>
           <w:rFonts w:hint="eastAsia"/>
         </w:rPr>
-        <w:t>累加单元架构，完全串行地实现，这种情况下，就需要对卷积运算模块的时钟做大于等于</w:t>
-      </w:r>
-      <w:r>
-        <w:rPr>
-          <w:rFonts w:hint="eastAsia"/>
-        </w:rPr>
-        <w:t>K2</w:t>
-      </w:r>
-      <w:r>
-        <w:rPr>
-          <w:rFonts w:hint="eastAsia"/>
-        </w:rPr>
-        <w:t>倍的倍频。而多个输出特征映射图的计算，仍然可以通过更新权值寄存器或复制该卷积层模块来按需求实现。根据面积</w:t>
+        <w:t>并行结合方案的时候，通过对卷积运算模块时钟频率的</w:t>
+      </w:r>
+      <w:r>
+        <w:rPr>
+          <w:rFonts w:hint="eastAsia"/>
+        </w:rPr>
+        <w:t>K</w:t>
+      </w:r>
+      <w:r>
+        <w:rPr>
+          <w:rFonts w:hint="eastAsia"/>
+        </w:rPr>
+        <w:t>倍频，即可保证输入、输出数据流的速度不变。而实际情况下，由于完成卷积运算后需要将乘</w:t>
       </w:r>
       <w:r>
         <w:rPr>
@@ -7430,38 +7897,47 @@
         <w:rPr>
           <w:rFonts w:hint="eastAsia"/>
         </w:rPr>
-        <w:t>速度的折衷规律，灵活地组合完全并行卷积模块、串行</w:t>
-      </w:r>
-      <w:r>
-        <w:rPr>
-          <w:rFonts w:hint="eastAsia"/>
-        </w:rPr>
-        <w:t>-</w:t>
-      </w:r>
-      <w:r>
-        <w:rPr>
-          <w:rFonts w:hint="eastAsia"/>
-        </w:rPr>
-        <w:t>并行结合卷积模块和完全串行卷积模块，便可以设计出最符合实际需求的卷积层模块，灵活按需地解决嵌入式平台上卷积神经网络芯片的设计难题。</w:t>
+        <w:t>累加结果代入激活函数，实际倍频频率会略大于</w:t>
+      </w:r>
+      <w:r>
+        <w:rPr>
+          <w:rFonts w:hint="eastAsia"/>
+        </w:rPr>
+        <w:t>K</w:t>
+      </w:r>
+      <w:proofErr w:type="gramStart"/>
+      <w:r>
+        <w:rPr>
+          <w:rFonts w:hint="eastAsia"/>
+        </w:rPr>
+        <w:t>倍</w:t>
+      </w:r>
+      <w:proofErr w:type="gramEnd"/>
+      <w:r>
+        <w:rPr>
+          <w:rFonts w:hint="eastAsia"/>
+        </w:rPr>
+        <w:t>。</w:t>
       </w:r>
     </w:p>
     <w:p>
-      <w:pPr>
-        <w:rPr>
-          <w:rFonts w:hint="eastAsia"/>
-        </w:rPr>
-      </w:pPr>
-      <w:r>
-        <w:rPr>
-          <w:rFonts w:hint="eastAsia"/>
-        </w:rPr>
-        <w:t>另外</w:t>
-      </w:r>
-      <w:r>
-        <w:rPr>
-          <w:rFonts w:hint="eastAsia"/>
-        </w:rPr>
-        <w:t>，【文献】中提出的全并行卷积运算单元，【如图】，则巧妙地将缓存结构和乘</w:t>
+      <w:r>
+        <w:rPr>
+          <w:rFonts w:hint="eastAsia"/>
+        </w:rPr>
+        <w:t>在实际应用中，由于资源成本的更严重限制等原因，也可能需要进一步牺牲并行特性，将</w:t>
+      </w:r>
+      <w:r>
+        <w:rPr>
+          <w:rFonts w:hint="eastAsia"/>
+        </w:rPr>
+        <w:t>K2</w:t>
+      </w:r>
+      <w:r>
+        <w:rPr>
+          <w:rFonts w:hint="eastAsia"/>
+        </w:rPr>
+        <w:t>个乘法和加法运算用【如图所示】的一个乘</w:t>
       </w:r>
       <w:r>
         <w:rPr>
@@ -7473,7 +7949,21 @@
         <w:rPr>
           <w:rFonts w:hint="eastAsia"/>
         </w:rPr>
-        <w:t>累加运算单元相结合，避免了对</w:t>
+        <w:t>累加单元架构，完全</w:t>
+      </w:r>
+      <w:proofErr w:type="gramStart"/>
+      <w:r>
+        <w:rPr>
+          <w:rFonts w:hint="eastAsia"/>
+        </w:rPr>
+        <w:t>串行地</w:t>
+      </w:r>
+      <w:proofErr w:type="gramEnd"/>
+      <w:r>
+        <w:rPr>
+          <w:rFonts w:hint="eastAsia"/>
+        </w:rPr>
+        <w:t>实现，这种情况下，就需要对卷积运算模块的时钟做大于等于</w:t>
       </w:r>
       <w:r>
         <w:rPr>
@@ -7485,51 +7975,116 @@
         <w:rPr>
           <w:rFonts w:hint="eastAsia"/>
         </w:rPr>
-        <w:t>路数据做并列加法，使用</w:t>
-      </w:r>
-      <w:r>
-        <w:rPr>
-          <w:rFonts w:hint="eastAsia"/>
-        </w:rPr>
-        <w:t>K2</w:t>
-      </w:r>
-      <w:r>
-        <w:rPr>
-          <w:rFonts w:hint="eastAsia"/>
-        </w:rPr>
-        <w:t>个乘法器和</w:t>
-      </w:r>
-      <w:r>
-        <w:rPr>
-          <w:rFonts w:hint="eastAsia"/>
-        </w:rPr>
-        <w:t>K2</w:t>
-      </w:r>
-      <w:r>
-        <w:rPr>
-          <w:rFonts w:hint="eastAsia"/>
-        </w:rPr>
-        <w:t>个加法器，规避了大量并行数据流时序同步难的问题。在如今</w:t>
-      </w:r>
-      <w:r>
-        <w:rPr>
-          <w:rFonts w:hint="eastAsia"/>
-        </w:rPr>
-        <w:t>FPGA</w:t>
-      </w:r>
-      <w:r>
-        <w:rPr>
-          <w:rFonts w:hint="eastAsia"/>
-        </w:rPr>
-        <w:t>内部计算单元数量较多的普遍现实下，这成为一个非常高效的并行卷积方案。</w:t>
+        <w:t>倍的倍频。而多个输出特征映射图的计算，仍然可以通过更新权值寄存器或复制该卷积层模块来按需求实现。根据面积</w:t>
+      </w:r>
+      <w:r>
+        <w:rPr>
+          <w:rFonts w:hint="eastAsia"/>
+        </w:rPr>
+        <w:t>-</w:t>
+      </w:r>
+      <w:r>
+        <w:rPr>
+          <w:rFonts w:hint="eastAsia"/>
+        </w:rPr>
+        <w:t>速度的折衷规律，灵活地组合完全并行卷积模块、串行</w:t>
+      </w:r>
+      <w:r>
+        <w:rPr>
+          <w:rFonts w:hint="eastAsia"/>
+        </w:rPr>
+        <w:t>-</w:t>
+      </w:r>
+      <w:r>
+        <w:rPr>
+          <w:rFonts w:hint="eastAsia"/>
+        </w:rPr>
+        <w:t>并行结合卷积模块和完全串行卷积模块，便可以设计出最符合实际需求的卷积层模块，灵活按需地解决嵌入式平台上卷积神经网络芯片的设计难题。</w:t>
       </w:r>
     </w:p>
     <w:p>
-      <w:pPr>
-        <w:rPr>
-          <w:rFonts w:hint="eastAsia"/>
-        </w:rPr>
-      </w:pPr>
+      <w:r>
+        <w:rPr>
+          <w:rFonts w:hint="eastAsia"/>
+        </w:rPr>
+        <w:t>另外</w:t>
+      </w:r>
+      <w:r>
+        <w:rPr>
+          <w:rFonts w:hint="eastAsia"/>
+        </w:rPr>
+        <w:t>，【文献】中提出的全并行卷积运算单元，【如图】，则巧妙地将缓存结构和乘</w:t>
+      </w:r>
+      <w:r>
+        <w:rPr>
+          <w:rFonts w:hint="eastAsia"/>
+        </w:rPr>
+        <w:t>-</w:t>
+      </w:r>
+      <w:r>
+        <w:rPr>
+          <w:rFonts w:hint="eastAsia"/>
+        </w:rPr>
+        <w:t>累加运算单元相结合，避免了对</w:t>
+      </w:r>
+      <w:r>
+        <w:rPr>
+          <w:rFonts w:hint="eastAsia"/>
+        </w:rPr>
+        <w:t>K2</w:t>
+      </w:r>
+      <w:proofErr w:type="gramStart"/>
+      <w:r>
+        <w:rPr>
+          <w:rFonts w:hint="eastAsia"/>
+        </w:rPr>
+        <w:t>路数据做并列</w:t>
+      </w:r>
+      <w:proofErr w:type="gramEnd"/>
+      <w:r>
+        <w:rPr>
+          <w:rFonts w:hint="eastAsia"/>
+        </w:rPr>
+        <w:t>加法，使用</w:t>
+      </w:r>
+      <w:r>
+        <w:rPr>
+          <w:rFonts w:hint="eastAsia"/>
+        </w:rPr>
+        <w:t>K2</w:t>
+      </w:r>
+      <w:r>
+        <w:rPr>
+          <w:rFonts w:hint="eastAsia"/>
+        </w:rPr>
+        <w:t>个乘法器和</w:t>
+      </w:r>
+      <w:r>
+        <w:rPr>
+          <w:rFonts w:hint="eastAsia"/>
+        </w:rPr>
+        <w:t>K2</w:t>
+      </w:r>
+      <w:r>
+        <w:rPr>
+          <w:rFonts w:hint="eastAsia"/>
+        </w:rPr>
+        <w:t>个加法器，规避了大量并行数据流时序同步难的问题。在如今</w:t>
+      </w:r>
+      <w:r>
+        <w:rPr>
+          <w:rFonts w:hint="eastAsia"/>
+        </w:rPr>
+        <w:t>FPGA</w:t>
+      </w:r>
+      <w:r>
+        <w:rPr>
+          <w:rFonts w:hint="eastAsia"/>
+        </w:rPr>
+        <w:t>内部计算单元数量较多的普遍现实下，这成为一个非常高效的并行卷积方案。</w:t>
+      </w:r>
+    </w:p>
+    <w:p>
       <w:r>
         <w:rPr>
           <w:rFonts w:hint="eastAsia"/>
@@ -7566,11 +8121,19 @@
         </w:rPr>
         <w:t>K</w:t>
       </w:r>
-      <w:r>
-        <w:rPr>
-          <w:rFonts w:hint="eastAsia"/>
-        </w:rPr>
-        <w:t>个一维卷积，该情况类似与上述串行</w:t>
+      <w:proofErr w:type="gramStart"/>
+      <w:r>
+        <w:rPr>
+          <w:rFonts w:hint="eastAsia"/>
+        </w:rPr>
+        <w:t>个</w:t>
+      </w:r>
+      <w:proofErr w:type="gramEnd"/>
+      <w:r>
+        <w:rPr>
+          <w:rFonts w:hint="eastAsia"/>
+        </w:rPr>
+        <w:t>一维卷积，该情况类似与上述串行</w:t>
       </w:r>
       <w:r>
         <w:rPr>
@@ -7582,7 +8145,14 @@
         <w:rPr>
           <w:rFonts w:hint="eastAsia"/>
         </w:rPr>
-        <w:t>并行结合的卷积架构，只是此时前端同时流入</w:t>
+        <w:t>并行结合的卷积架构，只是此时前端同时</w:t>
+      </w:r>
+      <w:r>
+        <w:rPr>
+          <w:rFonts w:hint="eastAsia"/>
+        </w:rPr>
+        <w:lastRenderedPageBreak/>
+        <w:t>流入</w:t>
       </w:r>
       <w:r>
         <w:rPr>
@@ -7602,12 +8172,14 @@
         </w:rPr>
         <w:t>(K-1)*M+K</w:t>
       </w:r>
+      <w:proofErr w:type="gramStart"/>
       <w:r>
         <w:rPr>
           <w:rFonts w:hint="eastAsia"/>
         </w:rPr>
         <w:t>个</w:t>
       </w:r>
+      <w:proofErr w:type="gramEnd"/>
       <w:r>
         <w:rPr>
           <w:rFonts w:hint="eastAsia"/>
@@ -7624,14 +8196,962 @@
         <w:rPr>
           <w:rFonts w:hint="eastAsia"/>
         </w:rPr>
-        <w:t>既可完成一个窗口的卷积运算，也不需要对</w:t>
-      </w:r>
+        <w:t>既可完成一个窗口的卷积运算，也不需要对卷积运算单元的时钟进行倍频。</w:t>
+      </w:r>
+    </w:p>
+    <w:p/>
+    <w:p>
+      <w:r>
+        <w:rPr>
+          <w:rFonts w:hint="eastAsia"/>
+        </w:rPr>
+        <w:t>4.1.2</w:t>
+      </w:r>
+      <w:r>
+        <w:rPr>
+          <w:rFonts w:hint="eastAsia"/>
+        </w:rPr>
+        <w:t>卷积器的</w:t>
+      </w:r>
+      <w:r>
+        <w:rPr>
+          <w:rFonts w:hint="eastAsia"/>
+        </w:rPr>
+        <w:t>实现与</w:t>
+      </w:r>
+      <w:r>
+        <w:rPr>
+          <w:rFonts w:hint="eastAsia"/>
+        </w:rPr>
+        <w:t>验证</w:t>
+      </w:r>
+    </w:p>
+    <w:p>
+      <w:r>
+        <w:rPr>
+          <w:rFonts w:hint="eastAsia"/>
+        </w:rPr>
+        <w:t>上一节对卷积运算单元的详细分析，已经将多个硬件架构展现出来，本节根据上述讨论，设计实现了串行</w:t>
+      </w:r>
+      <w:r>
+        <w:rPr>
+          <w:rFonts w:hint="eastAsia"/>
+        </w:rPr>
+        <w:t>-</w:t>
+      </w:r>
+      <w:r>
+        <w:rPr>
+          <w:rFonts w:hint="eastAsia"/>
+        </w:rPr>
+        <w:t>并行结合的卷积运算单元。该单元以一路数据流形式输入每像素</w:t>
+      </w:r>
+      <w:r>
+        <w:rPr>
+          <w:rFonts w:hint="eastAsia"/>
+        </w:rPr>
+        <w:t>8bit</w:t>
+      </w:r>
+      <w:r>
+        <w:rPr>
+          <w:rFonts w:hint="eastAsia"/>
+        </w:rPr>
+        <w:t>的图像数据，卷积核尺寸为</w:t>
+      </w:r>
+      <w:r>
+        <w:rPr>
+          <w:rFonts w:hint="eastAsia"/>
+        </w:rPr>
+        <w:t>5*5</w:t>
+      </w:r>
+      <w:r>
+        <w:rPr>
+          <w:rFonts w:hint="eastAsia"/>
+        </w:rPr>
+        <w:t>，权值数据用</w:t>
+      </w:r>
+      <w:r>
+        <w:rPr>
+          <w:rFonts w:hint="eastAsia"/>
+        </w:rPr>
+        <w:t>16bit</w:t>
+      </w:r>
+      <w:r>
+        <w:rPr>
+          <w:rFonts w:hint="eastAsia"/>
+        </w:rPr>
+        <w:t>定点数表示，</w:t>
+      </w:r>
+      <w:r>
+        <w:rPr>
+          <w:rFonts w:hint="eastAsia"/>
+        </w:rPr>
+        <w:t>1</w:t>
+      </w:r>
+      <w:r>
+        <w:rPr>
+          <w:rFonts w:hint="eastAsia"/>
+        </w:rPr>
+        <w:t>位符号位，</w:t>
+      </w:r>
+      <w:r>
+        <w:rPr>
+          <w:rFonts w:hint="eastAsia"/>
+        </w:rPr>
+        <w:t>15bit</w:t>
+      </w:r>
+      <w:r>
+        <w:rPr>
+          <w:rFonts w:hint="eastAsia"/>
+        </w:rPr>
+        <w:t>小数位，用于量化</w:t>
+      </w:r>
+      <w:r>
+        <w:rPr>
+          <w:rFonts w:hint="eastAsia"/>
+        </w:rPr>
+        <w:t>(-1,1)</w:t>
+      </w:r>
+      <w:r>
+        <w:rPr>
+          <w:rFonts w:hint="eastAsia"/>
+        </w:rPr>
+        <w:t>的权值数据。</w:t>
+      </w:r>
+      <w:r>
+        <w:rPr>
+          <w:rFonts w:hint="eastAsia"/>
+        </w:rPr>
+        <w:t>输出数据为</w:t>
+      </w:r>
+      <w:r>
+        <w:rPr>
+          <w:rFonts w:hint="eastAsia"/>
+        </w:rPr>
+        <w:t>29</w:t>
+      </w:r>
+      <w:r>
+        <w:rPr>
+          <w:rFonts w:hint="eastAsia"/>
+        </w:rPr>
+        <w:t>比特定点数，</w:t>
+      </w:r>
+      <w:r>
+        <w:rPr>
+          <w:rFonts w:hint="eastAsia"/>
+        </w:rPr>
+        <w:t>1</w:t>
+      </w:r>
+      <w:r>
+        <w:rPr>
+          <w:rFonts w:hint="eastAsia"/>
+        </w:rPr>
+        <w:t>位符号位，</w:t>
+      </w:r>
+      <w:r>
+        <w:rPr>
+          <w:rFonts w:hint="eastAsia"/>
+        </w:rPr>
+        <w:t>5</w:t>
+      </w:r>
+      <w:r>
+        <w:rPr>
+          <w:rFonts w:hint="eastAsia"/>
+        </w:rPr>
+        <w:t>比特整数，</w:t>
+      </w:r>
+      <w:r>
+        <w:rPr>
+          <w:rFonts w:hint="eastAsia"/>
+        </w:rPr>
+        <w:t>2</w:t>
+      </w:r>
+      <w:r>
+        <w:rPr>
+          <w:rFonts w:hint="eastAsia"/>
+        </w:rPr>
+        <w:t>3</w:t>
+      </w:r>
+      <w:r>
+        <w:rPr>
+          <w:rFonts w:hint="eastAsia"/>
+        </w:rPr>
+        <w:t>bit</w:t>
+      </w:r>
+      <w:r>
+        <w:rPr>
+          <w:rFonts w:hint="eastAsia"/>
+        </w:rPr>
+        <w:t>小数位</w:t>
+      </w:r>
+      <w:r>
+        <w:rPr>
+          <w:rFonts w:hint="eastAsia"/>
+        </w:rPr>
+        <w:t>。</w:t>
+      </w:r>
+      <w:r>
+        <w:rPr>
+          <w:rFonts w:hint="eastAsia"/>
+        </w:rPr>
+        <w:t>设计中</w:t>
+      </w:r>
+      <w:r>
+        <w:rPr>
+          <w:rFonts w:hint="eastAsia"/>
+        </w:rPr>
+        <w:t>关键点乘</w:t>
+      </w:r>
+      <w:r>
+        <w:rPr>
+          <w:rFonts w:hint="eastAsia"/>
+        </w:rPr>
+        <w:t>-</w:t>
+      </w:r>
+      <w:r>
+        <w:rPr>
+          <w:rFonts w:hint="eastAsia"/>
+        </w:rPr>
+        <w:t>累加</w:t>
+      </w:r>
+      <w:r>
+        <w:rPr>
+          <w:rFonts w:hint="eastAsia"/>
+        </w:rPr>
+        <w:t>运算</w:t>
+      </w:r>
+      <w:r>
+        <w:rPr>
+          <w:rFonts w:hint="eastAsia"/>
+        </w:rPr>
+        <w:t>单元</w:t>
+      </w:r>
+      <w:r>
+        <w:rPr>
+          <w:rFonts w:hint="eastAsia"/>
+        </w:rPr>
+        <w:t>均使用</w:t>
+      </w:r>
+      <w:r>
+        <w:rPr>
+          <w:rFonts w:hint="eastAsia"/>
+        </w:rPr>
+        <w:t>FPGA</w:t>
+      </w:r>
+      <w:r>
+        <w:rPr>
+          <w:rFonts w:hint="eastAsia"/>
+        </w:rPr>
+        <w:t>中内嵌的</w:t>
+      </w:r>
+      <w:r>
+        <w:rPr>
+          <w:rFonts w:hint="eastAsia"/>
+        </w:rPr>
+        <w:t>DSP</w:t>
+      </w:r>
+      <w:r>
+        <w:rPr>
+          <w:rFonts w:hint="eastAsia"/>
+        </w:rPr>
+        <w:t>模块完成。</w:t>
+      </w:r>
+      <w:r>
+        <w:rPr>
+          <w:rFonts w:hint="eastAsia"/>
+        </w:rPr>
+        <w:t>使用</w:t>
+      </w:r>
+      <w:r>
+        <w:rPr>
+          <w:rFonts w:hint="eastAsia"/>
+        </w:rPr>
+        <w:t>Block RAM</w:t>
+      </w:r>
+      <w:r>
+        <w:rPr>
+          <w:rFonts w:hint="eastAsia"/>
+        </w:rPr>
+        <w:t>缓存输入数据流，实现卷积窗口的提取。</w:t>
+      </w:r>
+      <w:r>
+        <w:rPr>
+          <w:rFonts w:hint="eastAsia"/>
+        </w:rPr>
+        <w:t>模块使用硬件资源情况【如表格】</w:t>
+      </w:r>
+      <w:r>
+        <w:rPr>
+          <w:rFonts w:hint="eastAsia"/>
+        </w:rPr>
+        <w:t>所示。</w:t>
+      </w:r>
+      <w:r>
+        <w:rPr>
+          <w:rFonts w:hint="eastAsia"/>
+        </w:rPr>
+        <w:t>【对比全并行结构】</w:t>
+      </w:r>
+    </w:p>
+    <w:p>
+      <w:r>
+        <w:rPr>
+          <w:rFonts w:hint="eastAsia"/>
+        </w:rPr>
+        <w:t>根据时序分析软件给出的结果，该模块最大时钟频率约为</w:t>
+      </w:r>
+      <w:proofErr w:type="spellStart"/>
+      <w:r>
+        <w:rPr>
+          <w:rFonts w:hint="eastAsia"/>
+        </w:rPr>
+        <w:t>XXMHz</w:t>
+      </w:r>
+      <w:proofErr w:type="spellEnd"/>
+      <w:r>
+        <w:rPr>
+          <w:rFonts w:hint="eastAsia"/>
+        </w:rPr>
+        <w:t>。对该模块时序约束如下：【输入寄存器延时】……</w:t>
+      </w:r>
+    </w:p>
+    <w:p/>
+    <w:p>
+      <w:r>
+        <w:rPr>
+          <w:rFonts w:hint="eastAsia"/>
+        </w:rPr>
+        <w:t>本节还将介绍根据实际应用需求，对上述设计的卷积运算单元的实际验证情况。本文设计的卷积神经网络输入层需要完成对</w:t>
+      </w:r>
+      <w:r>
+        <w:rPr>
+          <w:rFonts w:hint="eastAsia"/>
+        </w:rPr>
+        <w:t>28*28</w:t>
+      </w:r>
+      <w:r>
+        <w:rPr>
+          <w:rFonts w:hint="eastAsia"/>
+        </w:rPr>
+        <w:t>像素的图片做</w:t>
+      </w:r>
+      <w:r>
+        <w:rPr>
+          <w:rFonts w:hint="eastAsia"/>
+        </w:rPr>
+        <w:t>5*5</w:t>
+      </w:r>
+      <w:r>
+        <w:rPr>
+          <w:rFonts w:hint="eastAsia"/>
+        </w:rPr>
+        <w:t>的卷积</w:t>
+      </w:r>
+      <w:r>
+        <w:rPr>
+          <w:rFonts w:hint="eastAsia"/>
+        </w:rPr>
+        <w:t>，这是该网络中输入图像尺寸最大的卷积运算，</w:t>
+      </w:r>
+      <w:r>
+        <w:rPr>
+          <w:rFonts w:hint="eastAsia"/>
+        </w:rPr>
+        <w:t>在此框架下设计的测试单元可以</w:t>
+      </w:r>
+      <w:proofErr w:type="gramStart"/>
+      <w:r>
+        <w:rPr>
+          <w:rFonts w:hint="eastAsia"/>
+        </w:rPr>
+        <w:t>按数据</w:t>
+      </w:r>
+      <w:proofErr w:type="gramEnd"/>
+      <w:r>
+        <w:rPr>
+          <w:rFonts w:hint="eastAsia"/>
+        </w:rPr>
+        <w:t>流形式将图像数据送入待验证的卷积运算单元，在</w:t>
+      </w:r>
+      <w:r>
+        <w:rPr>
+          <w:rFonts w:hint="eastAsia"/>
+        </w:rPr>
+        <w:t>FPGA</w:t>
+      </w:r>
+      <w:r>
+        <w:rPr>
+          <w:rFonts w:hint="eastAsia"/>
+        </w:rPr>
+        <w:t>开发板上实际验证卷积运算单元的设计结果</w:t>
+      </w:r>
+      <w:r>
+        <w:rPr>
+          <w:rFonts w:hint="eastAsia"/>
+        </w:rPr>
+        <w:t>。验证输入的是【如图】的测试图像数据，经过</w:t>
+      </w:r>
+      <w:r>
+        <w:rPr>
+          <w:rFonts w:hint="eastAsia"/>
+        </w:rPr>
+        <w:t>XXX</w:t>
+      </w:r>
+      <w:proofErr w:type="gramStart"/>
+      <w:r>
+        <w:rPr>
+          <w:rFonts w:hint="eastAsia"/>
+        </w:rPr>
+        <w:t>个</w:t>
+      </w:r>
+      <w:proofErr w:type="gramEnd"/>
+      <w:r>
+        <w:rPr>
+          <w:rFonts w:hint="eastAsia"/>
+        </w:rPr>
+        <w:t>时钟，卷积输出结果被完全得到。</w:t>
+      </w:r>
+      <w:r>
+        <w:rPr>
+          <w:rFonts w:hint="eastAsia"/>
+        </w:rPr>
+        <w:t>【图】显示了</w:t>
+      </w:r>
+      <w:r>
+        <w:rPr>
+          <w:rFonts w:hint="eastAsia"/>
+        </w:rPr>
+        <w:t>FPGA</w:t>
+      </w:r>
+      <w:r>
+        <w:rPr>
+          <w:rFonts w:hint="eastAsia"/>
+        </w:rPr>
+        <w:t>运算结果和</w:t>
+      </w:r>
+      <w:r>
+        <w:rPr>
+          <w:rFonts w:hint="eastAsia"/>
+        </w:rPr>
+        <w:t>MATLAB</w:t>
+      </w:r>
+      <w:r>
+        <w:rPr>
+          <w:rFonts w:hint="eastAsia"/>
+        </w:rPr>
+        <w:t>运算结果的对比，可以看到两者的归一化误差为</w:t>
+      </w:r>
+      <w:r>
+        <w:rPr>
+          <w:rFonts w:hint="eastAsia"/>
+        </w:rPr>
+        <w:t>XXX</w:t>
+      </w:r>
+      <w:r>
+        <w:rPr>
+          <w:rFonts w:hint="eastAsia"/>
+        </w:rPr>
+        <w:t>，带来这一误差的主要原因是对图像数据和权值数据的定点量化。</w:t>
+      </w:r>
+    </w:p>
+    <w:p/>
+    <w:p>
+      <w:r>
+        <w:rPr>
+          <w:rFonts w:hint="eastAsia"/>
+        </w:rPr>
+        <w:t>4.2</w:t>
+      </w:r>
+      <w:r>
+        <w:rPr>
+          <w:rFonts w:hint="eastAsia"/>
+        </w:rPr>
+        <w:t>激活函数</w:t>
+      </w:r>
+    </w:p>
+    <w:p>
+      <w:r>
+        <w:rPr>
+          <w:rFonts w:hint="eastAsia"/>
+        </w:rPr>
+        <w:t>非线性的激活函数在各类人工神经网络中被普遍应用，将非线性因素引入人工神经网络，</w:t>
+      </w:r>
+      <w:r>
+        <w:rPr>
+          <w:rFonts w:hint="eastAsia"/>
+        </w:rPr>
+        <w:t>使得人工神经网络能够适用于更多的场合，更好地解决各种实际问题</w:t>
+      </w:r>
+      <w:r>
+        <w:rPr>
+          <w:rFonts w:hint="eastAsia"/>
+        </w:rPr>
+        <w:t>，</w:t>
+      </w:r>
+      <w:r>
+        <w:rPr>
+          <w:rFonts w:hint="eastAsia"/>
+        </w:rPr>
+        <w:t>其中</w:t>
+      </w:r>
+      <w:r>
+        <w:rPr>
+          <w:rFonts w:hint="eastAsia"/>
+        </w:rPr>
+        <w:t>sigmoid</w:t>
+      </w:r>
+      <w:r>
+        <w:rPr>
+          <w:rFonts w:hint="eastAsia"/>
+        </w:rPr>
+        <w:t>激活函数被广泛应用于各种神经网络中。</w:t>
+      </w:r>
+      <w:r>
+        <w:rPr>
+          <w:rFonts w:hint="eastAsia"/>
+        </w:rPr>
+        <w:t>Sigmoid</w:t>
+      </w:r>
+      <w:r>
+        <w:rPr>
+          <w:rFonts w:hint="eastAsia"/>
+        </w:rPr>
+        <w:t>函数是一个单极性激活函数，其表达式为【公式】。</w:t>
+      </w:r>
+    </w:p>
+    <w:p>
+      <w:r>
+        <w:rPr>
+          <w:rFonts w:hint="eastAsia"/>
+        </w:rPr>
+        <w:t>函数图像【如图】。作为一个典型的非线性函数，</w:t>
+      </w:r>
+      <w:r>
+        <w:rPr>
+          <w:rFonts w:hint="eastAsia"/>
+        </w:rPr>
+        <w:t>sigmoid</w:t>
+      </w:r>
+      <w:r>
+        <w:rPr>
+          <w:rFonts w:hint="eastAsia"/>
+        </w:rPr>
+        <w:t>函数在数字电路中的实现成本是很高的，因为函数运算中涉及一个指数运算和一个除法运算。在数字电路硬件上实现这些非线性函数的方法主要有如下几种方案：查找表实现、比特映射实现、分段线性拟合和</w:t>
+      </w:r>
+      <w:proofErr w:type="gramStart"/>
+      <w:r>
+        <w:rPr>
+          <w:rFonts w:hint="eastAsia"/>
+        </w:rPr>
+        <w:t>泰勒</w:t>
+      </w:r>
+      <w:proofErr w:type="gramEnd"/>
+      <w:r>
+        <w:rPr>
+          <w:rFonts w:hint="eastAsia"/>
+        </w:rPr>
+        <w:t>展开近似，以及上述方法的混合实现。</w:t>
+      </w:r>
+      <w:r>
+        <w:rPr>
+          <w:rFonts w:hint="eastAsia"/>
+        </w:rPr>
+        <w:t>本节将</w:t>
+      </w:r>
+      <w:r>
+        <w:rPr>
+          <w:rFonts w:hint="eastAsia"/>
+        </w:rPr>
+        <w:t>详细说明</w:t>
+      </w:r>
+      <w:r>
+        <w:rPr>
+          <w:rFonts w:hint="eastAsia"/>
+        </w:rPr>
+        <w:t>sigmoid</w:t>
+      </w:r>
+      <w:r>
+        <w:rPr>
+          <w:rFonts w:hint="eastAsia"/>
+        </w:rPr>
+        <w:t>函数的两种数字电路</w:t>
+      </w:r>
+      <w:r>
+        <w:rPr>
+          <w:rFonts w:hint="eastAsia"/>
+        </w:rPr>
+        <w:t>设计</w:t>
+      </w:r>
+      <w:r>
+        <w:rPr>
+          <w:rFonts w:hint="eastAsia"/>
+        </w:rPr>
+        <w:t>实现方式，它们分别采用分段线性拟合与查找表相结合的方案和【复用式分段线性拟合】方案。</w:t>
+      </w:r>
+    </w:p>
+    <w:p/>
+    <w:p>
+      <w:r>
+        <w:rPr>
+          <w:rFonts w:hint="eastAsia"/>
+        </w:rPr>
+        <w:t>4.2.1</w:t>
+      </w:r>
+      <w:r>
+        <w:rPr>
+          <w:rFonts w:hint="eastAsia"/>
+        </w:rPr>
+        <w:t>激活函数的实现</w:t>
+      </w:r>
+    </w:p>
+    <w:p>
+      <w:r>
+        <w:rPr>
+          <w:rFonts w:hint="eastAsia"/>
+        </w:rPr>
+        <w:t>观察</w:t>
+      </w:r>
+      <w:r>
+        <w:rPr>
+          <w:rFonts w:hint="eastAsia"/>
+        </w:rPr>
+        <w:t>sigmoid</w:t>
+      </w:r>
+      <w:r>
+        <w:rPr>
+          <w:rFonts w:hint="eastAsia"/>
+        </w:rPr>
+        <w:t>函数图像我们发现如下两个事实：</w:t>
+      </w:r>
+      <w:r>
+        <w:rPr>
+          <w:rFonts w:hint="eastAsia"/>
+        </w:rPr>
+        <w:t>1</w:t>
+      </w:r>
+      <w:r>
+        <w:rPr>
+          <w:rFonts w:hint="eastAsia"/>
+        </w:rPr>
+        <w:t>）函数图像关于点</w:t>
+      </w:r>
+      <w:r>
+        <w:rPr>
+          <w:rFonts w:hint="eastAsia"/>
+        </w:rPr>
+        <w:t>(0,0.5)</w:t>
+      </w:r>
+      <w:r>
+        <w:rPr>
+          <w:rFonts w:hint="eastAsia"/>
+        </w:rPr>
+        <w:t>对称，即</w:t>
+      </w:r>
+      <w:r>
+        <w:rPr>
+          <w:rFonts w:hint="eastAsia"/>
+        </w:rPr>
+        <w:t>f(x)=1-f(-x)</w:t>
+      </w:r>
+      <w:r>
+        <w:rPr>
+          <w:rFonts w:hint="eastAsia"/>
+        </w:rPr>
+        <w:t>。</w:t>
+      </w:r>
+      <w:r>
+        <w:rPr>
+          <w:rFonts w:hint="eastAsia"/>
+        </w:rPr>
+        <w:t>2</w:t>
+      </w:r>
+      <w:r>
+        <w:rPr>
+          <w:rFonts w:hint="eastAsia"/>
+        </w:rPr>
+        <w:t>）函数图像在自变量</w:t>
+      </w:r>
+      <w:r>
+        <w:rPr>
+          <w:rFonts w:hint="eastAsia"/>
+        </w:rPr>
+        <w:t>x</w:t>
+      </w:r>
+      <w:r>
+        <w:rPr>
+          <w:rFonts w:hint="eastAsia"/>
+        </w:rPr>
+        <w:t>接近</w:t>
+      </w:r>
+      <w:r>
+        <w:rPr>
+          <w:rFonts w:hint="eastAsia"/>
+        </w:rPr>
+        <w:t>0</w:t>
+      </w:r>
+      <w:r>
+        <w:rPr>
+          <w:rFonts w:hint="eastAsia"/>
+        </w:rPr>
+        <w:t>的位置比较直，近似于一条过点</w:t>
+      </w:r>
+      <w:r>
+        <w:rPr>
+          <w:rFonts w:hint="eastAsia"/>
+        </w:rPr>
+        <w:t>(0,0.5)</w:t>
+      </w:r>
+      <w:r>
+        <w:rPr>
+          <w:rFonts w:hint="eastAsia"/>
+        </w:rPr>
+        <w:t>，斜率为</w:t>
+      </w:r>
+      <w:r>
+        <w:rPr>
+          <w:rFonts w:hint="eastAsia"/>
+        </w:rPr>
+        <w:t>0.25</w:t>
+      </w:r>
+      <w:r>
+        <w:rPr>
+          <w:rFonts w:hint="eastAsia"/>
+        </w:rPr>
+        <w:t>的直线，而在自变量稍微远离</w:t>
+      </w:r>
+      <w:r>
+        <w:rPr>
+          <w:rFonts w:hint="eastAsia"/>
+        </w:rPr>
+        <w:t>0</w:t>
+      </w:r>
+      <w:r>
+        <w:rPr>
+          <w:rFonts w:hint="eastAsia"/>
+        </w:rPr>
+        <w:t>的位置弧度比较明显，当自变量再大一些的时候，函数图像比较平，接近于</w:t>
+      </w:r>
+      <w:r>
+        <w:rPr>
+          <w:rFonts w:hint="eastAsia"/>
+        </w:rPr>
+        <w:t>f(x)=1</w:t>
+      </w:r>
+      <w:r>
+        <w:rPr>
+          <w:rFonts w:hint="eastAsia"/>
+        </w:rPr>
+        <w:t>或</w:t>
+      </w:r>
+      <w:r>
+        <w:rPr>
+          <w:rFonts w:hint="eastAsia"/>
+        </w:rPr>
+        <w:t>f(x)=0</w:t>
+      </w:r>
+      <w:r>
+        <w:rPr>
+          <w:rFonts w:hint="eastAsia"/>
+        </w:rPr>
+        <w:t>。</w:t>
+      </w:r>
+      <w:r>
+        <w:rPr>
+          <w:rFonts w:hint="eastAsia"/>
+        </w:rPr>
+        <w:t>由此我们可以得出结论，可以只计算自变量大于零的部分，小于零的部分可以很容易通过对称关系得到；在函数输入不同自变量的时候，应该采取不同的实现方案，从而达到最优的性能。这就是分段线性拟合与查找表相结合设计方案的理论基础。</w:t>
+      </w:r>
+    </w:p>
+    <w:p>
+      <w:r>
+        <w:rPr>
+          <w:rFonts w:hint="eastAsia"/>
+        </w:rPr>
+        <w:t>在函数图像中线性度较好的区域采用线性拟合，在线性度相</w:t>
+      </w:r>
+      <w:r>
+        <w:rPr>
+          <w:rFonts w:hint="eastAsia"/>
+        </w:rPr>
+        <w:t>对较低的区域采用查找表实现，可以充分节省逻辑资源，提高精度</w:t>
+      </w:r>
+      <w:r>
+        <w:rPr>
+          <w:rFonts w:hint="eastAsia"/>
+        </w:rPr>
+        <w:t>。根据图像形状，这里将自变量大于零的部分分为三段：</w:t>
+      </w:r>
+      <w:r>
+        <w:rPr>
+          <w:rFonts w:hint="eastAsia"/>
+        </w:rPr>
+        <w:t xml:space="preserve"> </w:t>
+      </w:r>
+      <w:r>
+        <w:rPr>
+          <w:rFonts w:hint="eastAsia"/>
+        </w:rPr>
+        <w:t>0&lt;=x&lt;1</w:t>
+      </w:r>
+      <w:r>
+        <w:rPr>
+          <w:rFonts w:hint="eastAsia"/>
+        </w:rPr>
+        <w:t>和</w:t>
+      </w:r>
+      <w:r>
+        <w:rPr>
+          <w:rFonts w:hint="eastAsia"/>
+        </w:rPr>
+        <w:t>x&gt;=8</w:t>
+      </w:r>
+      <w:r>
+        <w:rPr>
+          <w:rFonts w:hint="eastAsia"/>
+        </w:rPr>
+        <w:t>，这两</w:t>
+      </w:r>
+      <w:r>
+        <w:rPr>
+          <w:rFonts w:hint="eastAsia"/>
+        </w:rPr>
+        <w:t>段图像接近</w:t>
+      </w:r>
+      <w:r>
+        <w:rPr>
+          <w:rFonts w:hint="eastAsia"/>
+        </w:rPr>
+        <w:t>直线，用线性拟合可以直接将自变量简单地与固定的斜率相乘得到输出</w:t>
+      </w:r>
+      <w:r>
+        <w:rPr>
+          <w:rFonts w:hint="eastAsia"/>
+        </w:rPr>
+        <w:t>或者直接得到输出</w:t>
+      </w:r>
+      <w:r>
+        <w:rPr>
+          <w:rFonts w:hint="eastAsia"/>
+        </w:rPr>
+        <w:t>；</w:t>
+      </w:r>
+      <w:r>
+        <w:rPr>
+          <w:rFonts w:hint="eastAsia"/>
+        </w:rPr>
+        <w:t>1&lt;=x&lt;8</w:t>
+      </w:r>
+      <w:r>
+        <w:rPr>
+          <w:rFonts w:hint="eastAsia"/>
+        </w:rPr>
+        <w:t>，这一段图像弧度明显，采用查找</w:t>
+      </w:r>
+      <w:proofErr w:type="gramStart"/>
+      <w:r>
+        <w:rPr>
+          <w:rFonts w:hint="eastAsia"/>
+        </w:rPr>
+        <w:t>表实现</w:t>
+      </w:r>
+      <w:proofErr w:type="gramEnd"/>
+      <w:r>
+        <w:rPr>
+          <w:rFonts w:hint="eastAsia"/>
+        </w:rPr>
+        <w:t>可以避免计算多段拟合直线，耗费过多逻辑资源用于乘、加运算和比较运算</w:t>
+      </w:r>
+      <w:r>
+        <w:rPr>
+          <w:rFonts w:hint="eastAsia"/>
+        </w:rPr>
+        <w:t>。</w:t>
+      </w:r>
+      <w:r>
+        <w:rPr>
+          <w:rFonts w:hint="eastAsia"/>
+        </w:rPr>
+        <w:t>具体设计思路如下：</w:t>
+      </w:r>
+    </w:p>
+    <w:p>
       <w:r>
         <w:rPr>
           <w:rFonts w:hint="eastAsia"/>
         </w:rPr>
         <w:lastRenderedPageBreak/>
-        <w:t>卷积运算单元的时钟进行倍频。</w:t>
+        <w:t>将输入的二进制补码表示的数据转换成原码，即求其绝对值。</w:t>
+      </w:r>
+    </w:p>
+    <w:p>
+      <w:r>
+        <w:rPr>
+          <w:rFonts w:hint="eastAsia"/>
+        </w:rPr>
+        <w:t>用两个比较器，将输入分为三类，即上述三个分段。</w:t>
+      </w:r>
+    </w:p>
+    <w:p>
+      <w:r>
+        <w:rPr>
+          <w:rFonts w:hint="eastAsia"/>
+        </w:rPr>
+        <w:t>将绝对值数据乘以固定斜率，同时也将绝对值数据输入查找表，得到两个候选结果。</w:t>
+      </w:r>
+    </w:p>
+    <w:p>
+      <w:r>
+        <w:rPr>
+          <w:rFonts w:hint="eastAsia"/>
+        </w:rPr>
+        <w:t>根据前一步的分类（分段）结果，选择候选结果作为中间结果。</w:t>
+      </w:r>
+    </w:p>
+    <w:p>
+      <w:r>
+        <w:rPr>
+          <w:rFonts w:hint="eastAsia"/>
+        </w:rPr>
+        <w:t>用公式</w:t>
+      </w:r>
+      <w:r>
+        <w:rPr>
+          <w:rFonts w:hint="eastAsia"/>
+        </w:rPr>
+        <w:t>f(x)=1-f(-x)</w:t>
+      </w:r>
+      <w:r>
+        <w:rPr>
+          <w:rFonts w:hint="eastAsia"/>
+        </w:rPr>
+        <w:t>换算中间结果，得到第二步候选结果。</w:t>
+      </w:r>
+    </w:p>
+    <w:p>
+      <w:r>
+        <w:rPr>
+          <w:rFonts w:hint="eastAsia"/>
+        </w:rPr>
+        <w:t>根据原始数据的符号选择最终的输出结果。</w:t>
+      </w:r>
+    </w:p>
+    <w:p>
+      <w:r>
+        <w:rPr>
+          <w:rFonts w:hint="eastAsia"/>
+        </w:rPr>
+        <w:t>该原理的</w:t>
+      </w:r>
+      <w:r>
+        <w:rPr>
+          <w:rFonts w:hint="eastAsia"/>
+        </w:rPr>
+        <w:t>伪代码和</w:t>
+      </w:r>
+      <w:r>
+        <w:rPr>
+          <w:rFonts w:hint="eastAsia"/>
+        </w:rPr>
+        <w:t>设计框图则如【图】所示。</w:t>
       </w:r>
     </w:p>
     <w:p>
@@ -7651,299 +9171,550 @@
         <w:rPr>
           <w:rFonts w:hint="eastAsia"/>
         </w:rPr>
-        <w:t>4.1.2</w:t>
-      </w:r>
-      <w:r>
-        <w:rPr>
-          <w:rFonts w:hint="eastAsia"/>
-        </w:rPr>
-        <w:t>卷积器的</w:t>
-      </w:r>
-      <w:r>
-        <w:rPr>
-          <w:rFonts w:hint="eastAsia"/>
-        </w:rPr>
-        <w:t>实现与</w:t>
+        <w:t>对于</w:t>
+      </w:r>
+      <w:r>
+        <w:rPr>
+          <w:rFonts w:hint="eastAsia"/>
+        </w:rPr>
+        <w:t>复用式分段线性拟合</w:t>
+      </w:r>
+      <w:r>
+        <w:rPr>
+          <w:rFonts w:hint="eastAsia"/>
+        </w:rPr>
+        <w:t>，因为段拟合都是使用二维直线，二维直线可以用一个乘法和一个有符号加法来实现，</w:t>
+      </w:r>
+      <w:r>
+        <w:rPr>
+          <w:rFonts w:hint="eastAsia"/>
+        </w:rPr>
+        <w:t>若在每段拟合运算中使用同一个硬件和相应不同的斜率、截距参数，则可以只用一个乘法器、一个加法器、一个多路选择器</w:t>
+      </w:r>
+      <w:r>
+        <w:rPr>
+          <w:rFonts w:hint="eastAsia"/>
+        </w:rPr>
+        <w:t>、一个编码器</w:t>
+      </w:r>
+      <w:r>
+        <w:rPr>
+          <w:rFonts w:hint="eastAsia"/>
+        </w:rPr>
+        <w:t>和若干比较器实现，实现精度要求从两方面影响资源使用情况：</w:t>
+      </w:r>
+      <w:proofErr w:type="gramStart"/>
+      <w:r>
+        <w:rPr>
+          <w:rFonts w:hint="eastAsia"/>
+        </w:rPr>
+        <w:t>一</w:t>
+      </w:r>
+      <w:proofErr w:type="gramEnd"/>
+      <w:r>
+        <w:rPr>
+          <w:rFonts w:hint="eastAsia"/>
+        </w:rPr>
+        <w:t>，输入、输出的量化位数影响每一个运算器的规模；二，分段数量只影响多路选择器</w:t>
+      </w:r>
+      <w:r>
+        <w:rPr>
+          <w:rFonts w:hint="eastAsia"/>
+        </w:rPr>
+        <w:t>、编码器</w:t>
+      </w:r>
+      <w:r>
+        <w:rPr>
+          <w:rFonts w:hint="eastAsia"/>
+        </w:rPr>
+        <w:t>的规模和比较器的数量</w:t>
+      </w:r>
+      <w:r>
+        <w:rPr>
+          <w:rFonts w:hint="eastAsia"/>
+        </w:rPr>
+        <w:t>。分段数和各运算器数量关系【如表格所示】</w:t>
+      </w:r>
+      <w:r>
+        <w:rPr>
+          <w:rFonts w:hint="eastAsia"/>
+        </w:rPr>
+        <w:t>。</w:t>
+      </w:r>
+      <w:r>
+        <w:rPr>
+          <w:rFonts w:hint="eastAsia"/>
+        </w:rPr>
+        <w:t>该设计【模块框图如下】。</w:t>
+      </w:r>
+    </w:p>
+    <w:tbl>
+      <w:tblPr>
+        <w:tblStyle w:val="a4"/>
+        <w:tblW w:w="0" w:type="auto"/>
+        <w:tblInd w:w="514" w:type="dxa"/>
+        <w:tblLook w:val="04A0" w:firstRow="1" w:lastRow="0" w:firstColumn="1" w:lastColumn="0" w:noHBand="0" w:noVBand="1"/>
+      </w:tblPr>
+      <w:tblGrid>
+        <w:gridCol w:w="1217"/>
+        <w:gridCol w:w="1217"/>
+        <w:gridCol w:w="1217"/>
+        <w:gridCol w:w="1217"/>
+        <w:gridCol w:w="1218"/>
+        <w:gridCol w:w="1218"/>
+      </w:tblGrid>
+      <w:tr>
+        <w:tc>
+          <w:tcPr>
+            <w:tcW w:w="1217" w:type="dxa"/>
+          </w:tcPr>
+          <w:p>
+            <w:r>
+              <w:rPr>
+                <w:rFonts w:hint="eastAsia"/>
+              </w:rPr>
+              <w:t>分段数</w:t>
+            </w:r>
+          </w:p>
+        </w:tc>
+        <w:tc>
+          <w:tcPr>
+            <w:tcW w:w="1217" w:type="dxa"/>
+          </w:tcPr>
+          <w:p>
+            <w:r>
+              <w:rPr>
+                <w:rFonts w:hint="eastAsia"/>
+              </w:rPr>
+              <w:t>多路选择器输入个数</w:t>
+            </w:r>
+          </w:p>
+        </w:tc>
+        <w:tc>
+          <w:tcPr>
+            <w:tcW w:w="1217" w:type="dxa"/>
+          </w:tcPr>
+          <w:p>
+            <w:r>
+              <w:rPr>
+                <w:rFonts w:hint="eastAsia"/>
+              </w:rPr>
+              <w:t>多路选择器</w:t>
+            </w:r>
+            <w:r>
+              <w:rPr>
+                <w:rFonts w:hint="eastAsia"/>
+              </w:rPr>
+              <w:t>选择端位数</w:t>
+            </w:r>
+            <w:r>
+              <w:rPr>
+                <w:rFonts w:hint="eastAsia"/>
+              </w:rPr>
+              <w:t>个数</w:t>
+            </w:r>
+          </w:p>
+        </w:tc>
+        <w:tc>
+          <w:tcPr>
+            <w:tcW w:w="1217" w:type="dxa"/>
+          </w:tcPr>
+          <w:p>
+            <w:r>
+              <w:rPr>
+                <w:rFonts w:hint="eastAsia"/>
+              </w:rPr>
+              <w:t>编码器输入比特数</w:t>
+            </w:r>
+          </w:p>
+        </w:tc>
+        <w:tc>
+          <w:tcPr>
+            <w:tcW w:w="1218" w:type="dxa"/>
+          </w:tcPr>
+          <w:p>
+            <w:r>
+              <w:rPr>
+                <w:rFonts w:hint="eastAsia"/>
+              </w:rPr>
+              <w:t>编码器输出比特数</w:t>
+            </w:r>
+          </w:p>
+        </w:tc>
+        <w:tc>
+          <w:tcPr>
+            <w:tcW w:w="1218" w:type="dxa"/>
+          </w:tcPr>
+          <w:p>
+            <w:r>
+              <w:rPr>
+                <w:rFonts w:hint="eastAsia"/>
+              </w:rPr>
+              <w:t>比较器个数</w:t>
+            </w:r>
+            <w:bookmarkStart w:id="0" w:name="_GoBack"/>
+            <w:bookmarkEnd w:id="0"/>
+          </w:p>
+        </w:tc>
+      </w:tr>
+      <w:tr>
+        <w:trPr>
+          <w:trHeight w:val="634"/>
+        </w:trPr>
+        <w:tc>
+          <w:tcPr>
+            <w:tcW w:w="1217" w:type="dxa"/>
+          </w:tcPr>
+          <w:p>
+            <w:r>
+              <w:t>N</w:t>
+            </w:r>
+          </w:p>
+        </w:tc>
+        <w:tc>
+          <w:tcPr>
+            <w:tcW w:w="1217" w:type="dxa"/>
+          </w:tcPr>
+          <w:p>
+            <w:r>
+              <w:rPr>
+                <w:rFonts w:hint="eastAsia"/>
+              </w:rPr>
+              <w:t>N</w:t>
+            </w:r>
+          </w:p>
+        </w:tc>
+        <w:tc>
+          <w:tcPr>
+            <w:tcW w:w="1217" w:type="dxa"/>
+          </w:tcPr>
+          <w:p>
+            <w:r>
+              <w:rPr>
+                <w:rFonts w:hint="eastAsia"/>
+              </w:rPr>
+              <w:t>log2(N)</w:t>
+            </w:r>
+          </w:p>
+        </w:tc>
+        <w:tc>
+          <w:tcPr>
+            <w:tcW w:w="1217" w:type="dxa"/>
+          </w:tcPr>
+          <w:p>
+            <w:r>
+              <w:rPr>
+                <w:rFonts w:hint="eastAsia"/>
+              </w:rPr>
+              <w:t>N</w:t>
+            </w:r>
+          </w:p>
+        </w:tc>
+        <w:tc>
+          <w:tcPr>
+            <w:tcW w:w="1218" w:type="dxa"/>
+          </w:tcPr>
+          <w:p>
+            <w:r>
+              <w:rPr>
+                <w:rFonts w:hint="eastAsia"/>
+              </w:rPr>
+              <w:t>log2(N)</w:t>
+            </w:r>
+          </w:p>
+        </w:tc>
+        <w:tc>
+          <w:tcPr>
+            <w:tcW w:w="1218" w:type="dxa"/>
+          </w:tcPr>
+          <w:p>
+            <w:r>
+              <w:rPr>
+                <w:rFonts w:hint="eastAsia"/>
+              </w:rPr>
+              <w:t>N</w:t>
+            </w:r>
+          </w:p>
+        </w:tc>
+      </w:tr>
+    </w:tbl>
+    <w:p/>
+    <w:p/>
+    <w:p>
+      <w:r>
+        <w:rPr>
+          <w:rFonts w:hint="eastAsia"/>
+        </w:rPr>
+        <w:t>4.2.2</w:t>
+      </w:r>
+      <w:r>
+        <w:rPr>
+          <w:rFonts w:hint="eastAsia"/>
+        </w:rPr>
+        <w:t>激活函数</w:t>
+      </w:r>
+      <w:r>
+        <w:rPr>
+          <w:rFonts w:hint="eastAsia"/>
+        </w:rPr>
+        <w:t>实现结果的</w:t>
       </w:r>
       <w:r>
         <w:rPr>
           <w:rFonts w:hint="eastAsia"/>
         </w:rPr>
         <w:t>验证</w:t>
+      </w:r>
+      <w:r>
+        <w:rPr>
+          <w:rFonts w:hint="eastAsia"/>
+        </w:rPr>
+        <w:t>与分析</w:t>
       </w:r>
     </w:p>
     <w:p>
-      <w:pPr>
-        <w:rPr>
-          <w:rFonts w:hint="eastAsia"/>
-        </w:rPr>
-      </w:pPr>
-      <w:r>
-        <w:rPr>
-          <w:rFonts w:hint="eastAsia"/>
-        </w:rPr>
-        <w:t>上一节对卷积运算单元的详细分析，已经将多个硬件架构展现出来，本节根据上述讨论，设计实现了串行</w:t>
-      </w:r>
-      <w:r>
-        <w:rPr>
-          <w:rFonts w:hint="eastAsia"/>
-        </w:rPr>
-        <w:t>-</w:t>
-      </w:r>
-      <w:r>
-        <w:rPr>
-          <w:rFonts w:hint="eastAsia"/>
-        </w:rPr>
-        <w:t>并行结合的卷积运算单元。该单元以一路数据流形式输入每像素</w:t>
-      </w:r>
-      <w:r>
-        <w:rPr>
-          <w:rFonts w:hint="eastAsia"/>
-        </w:rPr>
-        <w:t>8bit</w:t>
-      </w:r>
-      <w:r>
-        <w:rPr>
-          <w:rFonts w:hint="eastAsia"/>
-        </w:rPr>
-        <w:t>的图像数据，卷积核尺寸为</w:t>
-      </w:r>
-      <w:r>
-        <w:rPr>
-          <w:rFonts w:hint="eastAsia"/>
-        </w:rPr>
-        <w:t>5*5</w:t>
-      </w:r>
-      <w:r>
-        <w:rPr>
-          <w:rFonts w:hint="eastAsia"/>
-        </w:rPr>
-        <w:t>，权值数据用</w:t>
-      </w:r>
-      <w:r>
-        <w:rPr>
-          <w:rFonts w:hint="eastAsia"/>
-        </w:rPr>
-        <w:t>16bit</w:t>
-      </w:r>
-      <w:r>
-        <w:rPr>
-          <w:rFonts w:hint="eastAsia"/>
-        </w:rPr>
-        <w:t>定点数表示，</w:t>
-      </w:r>
-      <w:r>
-        <w:rPr>
-          <w:rFonts w:hint="eastAsia"/>
-        </w:rPr>
-        <w:t>1</w:t>
-      </w:r>
-      <w:r>
-        <w:rPr>
-          <w:rFonts w:hint="eastAsia"/>
-        </w:rPr>
-        <w:t>位符号位，</w:t>
-      </w:r>
-      <w:r>
-        <w:rPr>
-          <w:rFonts w:hint="eastAsia"/>
-        </w:rPr>
-        <w:t>15bit</w:t>
-      </w:r>
-      <w:r>
-        <w:rPr>
-          <w:rFonts w:hint="eastAsia"/>
-        </w:rPr>
-        <w:t>小数位，用于量化</w:t>
-      </w:r>
-      <w:r>
-        <w:rPr>
-          <w:rFonts w:hint="eastAsia"/>
-        </w:rPr>
-        <w:t>(-1,1)</w:t>
-      </w:r>
-      <w:r>
-        <w:rPr>
-          <w:rFonts w:hint="eastAsia"/>
-        </w:rPr>
-        <w:t>的权值数据。</w:t>
-      </w:r>
-      <w:r>
-        <w:rPr>
-          <w:rFonts w:hint="eastAsia"/>
-        </w:rPr>
-        <w:t>输出数据为</w:t>
-      </w:r>
-      <w:r>
-        <w:rPr>
-          <w:rFonts w:hint="eastAsia"/>
-        </w:rPr>
-        <w:t>29</w:t>
-      </w:r>
-      <w:r>
-        <w:rPr>
-          <w:rFonts w:hint="eastAsia"/>
-        </w:rPr>
-        <w:t>比特定点数，</w:t>
-      </w:r>
-      <w:r>
-        <w:rPr>
-          <w:rFonts w:hint="eastAsia"/>
-        </w:rPr>
-        <w:t>1</w:t>
-      </w:r>
-      <w:r>
-        <w:rPr>
-          <w:rFonts w:hint="eastAsia"/>
-        </w:rPr>
-        <w:t>位符号位，</w:t>
-      </w:r>
-      <w:r>
-        <w:rPr>
-          <w:rFonts w:hint="eastAsia"/>
-        </w:rPr>
-        <w:t>5</w:t>
-      </w:r>
-      <w:r>
-        <w:rPr>
-          <w:rFonts w:hint="eastAsia"/>
-        </w:rPr>
-        <w:t>比特整数，</w:t>
-      </w:r>
-      <w:r>
-        <w:rPr>
-          <w:rFonts w:hint="eastAsia"/>
-        </w:rPr>
-        <w:t>2</w:t>
-      </w:r>
-      <w:r>
-        <w:rPr>
-          <w:rFonts w:hint="eastAsia"/>
-        </w:rPr>
-        <w:t>3</w:t>
-      </w:r>
-      <w:r>
-        <w:rPr>
-          <w:rFonts w:hint="eastAsia"/>
-        </w:rPr>
-        <w:t>bit</w:t>
-      </w:r>
-      <w:r>
-        <w:rPr>
-          <w:rFonts w:hint="eastAsia"/>
-        </w:rPr>
-        <w:t>小数位</w:t>
-      </w:r>
-      <w:r>
-        <w:rPr>
-          <w:rFonts w:hint="eastAsia"/>
-        </w:rPr>
-        <w:t>。</w:t>
-      </w:r>
-      <w:r>
-        <w:rPr>
-          <w:rFonts w:hint="eastAsia"/>
-        </w:rPr>
-        <w:t>设计中</w:t>
-      </w:r>
-      <w:r>
-        <w:rPr>
-          <w:rFonts w:hint="eastAsia"/>
-        </w:rPr>
-        <w:t>关键点乘</w:t>
-      </w:r>
-      <w:r>
-        <w:rPr>
-          <w:rFonts w:hint="eastAsia"/>
-        </w:rPr>
-        <w:t>-</w:t>
-      </w:r>
-      <w:r>
-        <w:rPr>
-          <w:rFonts w:hint="eastAsia"/>
-        </w:rPr>
-        <w:t>累加</w:t>
-      </w:r>
-      <w:r>
-        <w:rPr>
-          <w:rFonts w:hint="eastAsia"/>
-        </w:rPr>
-        <w:t>运算</w:t>
-      </w:r>
-      <w:r>
-        <w:rPr>
-          <w:rFonts w:hint="eastAsia"/>
-        </w:rPr>
-        <w:t>单元</w:t>
-      </w:r>
-      <w:r>
-        <w:rPr>
-          <w:rFonts w:hint="eastAsia"/>
-        </w:rPr>
-        <w:t>均使用</w:t>
-      </w:r>
-      <w:r>
-        <w:rPr>
-          <w:rFonts w:hint="eastAsia"/>
-        </w:rPr>
-        <w:t>FPGA</w:t>
-      </w:r>
-      <w:r>
-        <w:rPr>
-          <w:rFonts w:hint="eastAsia"/>
-        </w:rPr>
-        <w:t>中内嵌的</w:t>
-      </w:r>
-      <w:r>
-        <w:rPr>
-          <w:rFonts w:hint="eastAsia"/>
-        </w:rPr>
-        <w:t>DSP</w:t>
-      </w:r>
-      <w:r>
-        <w:rPr>
-          <w:rFonts w:hint="eastAsia"/>
-        </w:rPr>
-        <w:t>模块完成。</w:t>
-      </w:r>
-      <w:r>
-        <w:rPr>
-          <w:rFonts w:hint="eastAsia"/>
-        </w:rPr>
-        <w:t>使用</w:t>
-      </w:r>
-      <w:r>
-        <w:rPr>
-          <w:rFonts w:hint="eastAsia"/>
-        </w:rPr>
-        <w:t>Block RAM</w:t>
-      </w:r>
-      <w:r>
-        <w:rPr>
-          <w:rFonts w:hint="eastAsia"/>
-        </w:rPr>
-        <w:t>缓存输入数据流，实现卷积窗口的提取。</w:t>
-      </w:r>
-      <w:r>
-        <w:rPr>
-          <w:rFonts w:hint="eastAsia"/>
-        </w:rPr>
-        <w:t>模块使用硬件资源情况【如表格】</w:t>
-      </w:r>
-      <w:r>
-        <w:rPr>
-          <w:rFonts w:hint="eastAsia"/>
-        </w:rPr>
-        <w:t>所示。</w:t>
-      </w:r>
-      <w:r>
-        <w:rPr>
-          <w:rFonts w:hint="eastAsia"/>
-        </w:rPr>
-        <w:t>【对比全并行结构】</w:t>
+      <w:r>
+        <w:rPr>
+          <w:rFonts w:hint="eastAsia"/>
+        </w:rPr>
+        <w:t>数字电路硬件实现非线性函数时需要考虑的一个非常重要的问题就是实现精度。对于卷积神经网络的应用来说，实现精度关系到识别正确性问题，也就是网络性能。精度太低必然影响网络的识别正确率，而过高的精度会增大硬件资源的耗费，同时也会提高系统的功耗。因此，在设计硬件电路之前，对实现误差做理论分析就非常必要。</w:t>
       </w:r>
     </w:p>
     <w:p>
+      <w:r>
+        <w:rPr>
+          <w:rFonts w:hint="eastAsia"/>
+        </w:rPr>
+        <w:t>函数实现中，若不考虑具体的实现细节，可以把该硬件系统看成对函数自变量和函数值的定点数量化。直观地可以将这个量化过程理解为将函数图像画入</w:t>
+      </w:r>
+      <w:r>
+        <w:rPr>
+          <w:rFonts w:hint="eastAsia"/>
+        </w:rPr>
+        <w:t>【如图的】</w:t>
+      </w:r>
+      <w:r>
+        <w:rPr>
+          <w:rFonts w:hint="eastAsia"/>
+        </w:rPr>
+        <w:t>网格中，用网格中离图像最接近的网格交点替代真实的函数值，</w:t>
+      </w:r>
+      <w:r>
+        <w:rPr>
+          <w:rFonts w:hint="eastAsia"/>
+        </w:rPr>
+        <w:t>且根据函数定义，要保证网格的每条</w:t>
+      </w:r>
+      <w:r>
+        <w:rPr>
+          <w:rFonts w:hint="eastAsia"/>
+        </w:rPr>
+        <w:t>纵格线上只取一个网格交点作为函数值的近似，</w:t>
+      </w:r>
+      <w:r>
+        <w:rPr>
+          <w:rFonts w:hint="eastAsia"/>
+        </w:rPr>
+        <w:t>这个过程</w:t>
+      </w:r>
+      <w:r>
+        <w:rPr>
+          <w:rFonts w:hint="eastAsia"/>
+        </w:rPr>
+        <w:t>即</w:t>
+      </w:r>
+      <w:r>
+        <w:rPr>
+          <w:rFonts w:hint="eastAsia"/>
+        </w:rPr>
+        <w:t>为</w:t>
+      </w:r>
+      <w:r>
+        <w:rPr>
+          <w:rFonts w:hint="eastAsia"/>
+        </w:rPr>
+        <w:t>自变量和函数值的量化</w:t>
+      </w:r>
+      <w:r>
+        <w:rPr>
+          <w:rFonts w:hint="eastAsia"/>
+        </w:rPr>
+        <w:t>。</w:t>
+      </w:r>
+    </w:p>
+    <w:p/>
+    <w:p>
+      <w:r>
+        <w:rPr>
+          <w:rFonts w:hint="eastAsia"/>
+        </w:rPr>
+        <w:t>前文所述的非线性函数的多种不同实现方案，便是用不同的方法来寻找网格中邻近真实函数曲线的网格交点来近似表达函数值，以实现量化的过程。</w:t>
+      </w:r>
+      <w:r>
+        <w:rPr>
+          <w:rFonts w:hint="eastAsia"/>
+        </w:rPr>
+        <w:t>【</w:t>
+      </w:r>
+      <w:r>
+        <w:rPr>
+          <w:rFonts w:hint="eastAsia"/>
+        </w:rPr>
+        <w:t>如</w:t>
+      </w:r>
+      <w:r>
+        <w:rPr>
+          <w:rFonts w:hint="eastAsia"/>
+        </w:rPr>
+        <w:t>局部细节</w:t>
+      </w:r>
+      <w:r>
+        <w:rPr>
+          <w:rFonts w:hint="eastAsia"/>
+        </w:rPr>
+        <w:t>图</w:t>
+      </w:r>
+      <w:r>
+        <w:rPr>
+          <w:rFonts w:hint="eastAsia"/>
+        </w:rPr>
+        <w:t>】</w:t>
+      </w:r>
+      <w:r>
+        <w:rPr>
+          <w:rFonts w:hint="eastAsia"/>
+        </w:rPr>
+        <w:t>所示，我们可以直观地看到这种量化过程是</w:t>
+      </w:r>
+      <w:proofErr w:type="gramStart"/>
+      <w:r>
+        <w:rPr>
+          <w:rFonts w:hint="eastAsia"/>
+        </w:rPr>
+        <w:t>如何带来</w:t>
+      </w:r>
+      <w:proofErr w:type="gramEnd"/>
+      <w:r>
+        <w:rPr>
+          <w:rFonts w:hint="eastAsia"/>
+        </w:rPr>
+        <w:t>误差的，由于用网格交点近似实际函数值，我们可以看到，在横轴</w:t>
+      </w:r>
+      <w:r>
+        <w:rPr>
+          <w:rFonts w:hint="eastAsia"/>
+        </w:rPr>
+        <w:t>[</w:t>
+      </w:r>
+      <w:proofErr w:type="spellStart"/>
+      <w:r>
+        <w:rPr>
+          <w:rFonts w:hint="eastAsia"/>
+        </w:rPr>
+        <w:t>i,i+k</w:t>
+      </w:r>
+      <w:proofErr w:type="spellEnd"/>
+      <w:r>
+        <w:rPr>
+          <w:rFonts w:hint="eastAsia"/>
+        </w:rPr>
+        <w:t>)</w:t>
+      </w:r>
+      <w:r>
+        <w:rPr>
+          <w:rFonts w:hint="eastAsia"/>
+        </w:rPr>
+        <w:t>区间上，真是的函数值随着自变量的增大而略微增大，但是由于使用了网格交点来近似真实的函数值，在整个输入区间，无论自变量具体是多少，都被量化为数值</w:t>
+      </w:r>
+      <w:r>
+        <w:rPr>
+          <w:rFonts w:hint="eastAsia"/>
+        </w:rPr>
+        <w:t>i</w:t>
+      </w:r>
+      <w:r>
+        <w:rPr>
+          <w:rFonts w:hint="eastAsia"/>
+        </w:rPr>
+        <w:t>，而输出都被量化为</w:t>
+      </w:r>
+      <w:r>
+        <w:rPr>
+          <w:rFonts w:hint="eastAsia"/>
+        </w:rPr>
+        <w:t>Di</w:t>
+      </w:r>
+      <w:r>
+        <w:rPr>
+          <w:rFonts w:hint="eastAsia"/>
+        </w:rPr>
+        <w:t>。因此这个区间里就有两方面误差：</w:t>
+      </w:r>
+      <w:proofErr w:type="gramStart"/>
+      <w:r>
+        <w:rPr>
+          <w:rFonts w:hint="eastAsia"/>
+        </w:rPr>
+        <w:t>一</w:t>
+      </w:r>
+      <w:proofErr w:type="gramEnd"/>
+      <w:r>
+        <w:rPr>
+          <w:rFonts w:hint="eastAsia"/>
+        </w:rPr>
+        <w:t>），输入无论是多少，都被当成输入是</w:t>
+      </w:r>
+      <w:r>
+        <w:rPr>
+          <w:rFonts w:hint="eastAsia"/>
+        </w:rPr>
+        <w:t>i</w:t>
+      </w:r>
+      <w:r>
+        <w:rPr>
+          <w:rFonts w:hint="eastAsia"/>
+        </w:rPr>
+        <w:t>；二），输入即使恰好就是</w:t>
+      </w:r>
+      <w:r>
+        <w:rPr>
+          <w:rFonts w:hint="eastAsia"/>
+        </w:rPr>
+        <w:t>i</w:t>
+      </w:r>
+      <w:r>
+        <w:rPr>
+          <w:rFonts w:hint="eastAsia"/>
+        </w:rPr>
+        <w:t>，输出也不是真实的</w:t>
+      </w:r>
+      <w:r>
+        <w:rPr>
+          <w:rFonts w:hint="eastAsia"/>
+        </w:rPr>
+        <w:t>f(i)</w:t>
+      </w:r>
+      <w:r>
+        <w:rPr>
+          <w:rFonts w:hint="eastAsia"/>
+        </w:rPr>
+        <w:t>，而是其近似值</w:t>
+      </w:r>
+      <w:r>
+        <w:rPr>
+          <w:rFonts w:hint="eastAsia"/>
+        </w:rPr>
+        <w:t>Di</w:t>
+      </w:r>
+      <w:r>
+        <w:rPr>
+          <w:rFonts w:hint="eastAsia"/>
+        </w:rPr>
+        <w:t>。</w:t>
+      </w:r>
+    </w:p>
+    <w:p/>
+    <w:p>
       <w:pPr>
         <w:rPr>
           <w:rFonts w:hint="eastAsia"/>
@@ -7953,19 +9724,202 @@
         <w:rPr>
           <w:rFonts w:hint="eastAsia"/>
         </w:rPr>
-        <w:t>根据时序分析软件给出的结果，该模块最大时钟频率约为</w:t>
-      </w:r>
-      <w:r>
-        <w:rPr>
-          <w:rFonts w:hint="eastAsia"/>
-        </w:rPr>
-        <w:t>XXMHz</w:t>
-      </w:r>
-      <w:r>
-        <w:rPr>
-          <w:rFonts w:hint="eastAsia"/>
-        </w:rPr>
-        <w:t>。对该模块时序约束如下：【输入寄存器延时】……</w:t>
+        <w:t>通过上述分析，我们了解了误差的具体来源。现在，我们</w:t>
+      </w:r>
+      <w:r>
+        <w:rPr>
+          <w:rFonts w:hint="eastAsia"/>
+        </w:rPr>
+        <w:t>对</w:t>
+      </w:r>
+      <w:r>
+        <w:rPr>
+          <w:rFonts w:hint="eastAsia"/>
+        </w:rPr>
+        <w:t>分段线性拟合与查找</w:t>
+      </w:r>
+      <w:proofErr w:type="gramStart"/>
+      <w:r>
+        <w:rPr>
+          <w:rFonts w:hint="eastAsia"/>
+        </w:rPr>
+        <w:t>表结合</w:t>
+      </w:r>
+      <w:proofErr w:type="gramEnd"/>
+      <w:r>
+        <w:rPr>
+          <w:rFonts w:hint="eastAsia"/>
+        </w:rPr>
+        <w:t>的设计方案</w:t>
+      </w:r>
+      <w:r>
+        <w:rPr>
+          <w:rFonts w:hint="eastAsia"/>
+        </w:rPr>
+        <w:t>进行</w:t>
+      </w:r>
+      <w:r>
+        <w:rPr>
+          <w:rFonts w:hint="eastAsia"/>
+        </w:rPr>
+        <w:t>MATLAB</w:t>
+      </w:r>
+      <w:r>
+        <w:rPr>
+          <w:rFonts w:hint="eastAsia"/>
+        </w:rPr>
+        <w:t>仿真和</w:t>
+      </w:r>
+      <w:r>
+        <w:rPr>
+          <w:rFonts w:hint="eastAsia"/>
+        </w:rPr>
+        <w:t>FPGA</w:t>
+      </w:r>
+      <w:r>
+        <w:rPr>
+          <w:rFonts w:hint="eastAsia"/>
+        </w:rPr>
+        <w:t>开发板的实际验证，分析在实际实现的过程中，误差的具体大小和表现形式。</w:t>
+      </w:r>
+      <w:r>
+        <w:rPr>
+          <w:rFonts w:hint="eastAsia"/>
+        </w:rPr>
+        <w:t>对分段线性拟合与查找表相结合的方案，</w:t>
+      </w:r>
+      <w:r>
+        <w:rPr>
+          <w:rFonts w:hint="eastAsia"/>
+        </w:rPr>
+        <w:t>MATLAB</w:t>
+      </w:r>
+      <w:r>
+        <w:rPr>
+          <w:rFonts w:hint="eastAsia"/>
+        </w:rPr>
+        <w:t>仿真从理论上揭示了误差的表现形</w:t>
+      </w:r>
+      <w:r>
+        <w:rPr>
+          <w:rFonts w:hint="eastAsia"/>
+        </w:rPr>
+        <w:t>式：在线性拟合段，误差由真实函数值和拟合直线之间的位置差异带来；在查找表段，误差由查找表对函数自变量和函数值的量化误差带来。</w:t>
+      </w:r>
+      <w:r>
+        <w:rPr>
+          <w:rFonts w:hint="eastAsia"/>
+        </w:rPr>
+        <w:t>在</w:t>
+      </w:r>
+      <w:r>
+        <w:rPr>
+          <w:rFonts w:hint="eastAsia"/>
+        </w:rPr>
+        <w:t>FPGA</w:t>
+      </w:r>
+      <w:r>
+        <w:rPr>
+          <w:rFonts w:hint="eastAsia"/>
+        </w:rPr>
+        <w:t>实现中，输入数据</w:t>
+      </w:r>
+      <w:r>
+        <w:rPr>
+          <w:rFonts w:hint="eastAsia"/>
+        </w:rPr>
+        <w:lastRenderedPageBreak/>
+        <w:t>和输出</w:t>
+      </w:r>
+      <w:r>
+        <w:rPr>
+          <w:rFonts w:hint="eastAsia"/>
+        </w:rPr>
+        <w:t>都是</w:t>
+      </w:r>
+      <w:r>
+        <w:rPr>
+          <w:rFonts w:hint="eastAsia"/>
+        </w:rPr>
+        <w:t>16</w:t>
+      </w:r>
+      <w:r>
+        <w:rPr>
+          <w:rFonts w:hint="eastAsia"/>
+        </w:rPr>
+        <w:t>位定点数量化，输入数据格式为</w:t>
+      </w:r>
+      <w:r>
+        <w:rPr>
+          <w:rFonts w:hint="eastAsia"/>
+        </w:rPr>
+        <w:t>S3Q12</w:t>
+      </w:r>
+      <w:r>
+        <w:rPr>
+          <w:rFonts w:hint="eastAsia"/>
+        </w:rPr>
+        <w:t>，表示</w:t>
+      </w:r>
+      <w:r>
+        <w:rPr>
+          <w:rFonts w:hint="eastAsia"/>
+        </w:rPr>
+        <w:t>-8</w:t>
+      </w:r>
+      <w:r>
+        <w:rPr>
+          <w:rFonts w:hint="eastAsia"/>
+        </w:rPr>
+        <w:t>到</w:t>
+      </w:r>
+      <w:r>
+        <w:rPr>
+          <w:rFonts w:hint="eastAsia"/>
+        </w:rPr>
+        <w:t>8</w:t>
+      </w:r>
+      <w:r>
+        <w:rPr>
+          <w:rFonts w:hint="eastAsia"/>
+        </w:rPr>
+        <w:t>的数值，输出数据格式为</w:t>
+      </w:r>
+      <w:r>
+        <w:rPr>
+          <w:rFonts w:hint="eastAsia"/>
+        </w:rPr>
+        <w:t>Q16</w:t>
+      </w:r>
+      <w:r>
+        <w:rPr>
+          <w:rFonts w:hint="eastAsia"/>
+        </w:rPr>
+        <w:t>，表示</w:t>
+      </w:r>
+      <w:r>
+        <w:rPr>
+          <w:rFonts w:hint="eastAsia"/>
+        </w:rPr>
+        <w:t>0</w:t>
+      </w:r>
+      <w:r>
+        <w:rPr>
+          <w:rFonts w:hint="eastAsia"/>
+        </w:rPr>
+        <w:t>到</w:t>
+      </w:r>
+      <w:r>
+        <w:rPr>
+          <w:rFonts w:hint="eastAsia"/>
+        </w:rPr>
+        <w:t>1</w:t>
+      </w:r>
+      <w:r>
+        <w:rPr>
+          <w:rFonts w:hint="eastAsia"/>
+        </w:rPr>
+        <w:t>的数值。</w:t>
       </w:r>
     </w:p>
     <w:p>
@@ -7985,132 +9939,150 @@
         <w:rPr>
           <w:rFonts w:hint="eastAsia"/>
         </w:rPr>
-        <w:t>本节还将介绍根据实际应用需求，对上述设计的卷积运算单元的实际验证情况。本文设计的卷积神经网络输入层需要完成对</w:t>
-      </w:r>
-      <w:r>
-        <w:rPr>
-          <w:rFonts w:hint="eastAsia"/>
-        </w:rPr>
-        <w:t>28*28</w:t>
-      </w:r>
-      <w:r>
-        <w:rPr>
-          <w:rFonts w:hint="eastAsia"/>
-        </w:rPr>
-        <w:t>像素的图片做</w:t>
-      </w:r>
-      <w:r>
-        <w:rPr>
-          <w:rFonts w:hint="eastAsia"/>
-        </w:rPr>
-        <w:t>5*5</w:t>
-      </w:r>
-      <w:r>
-        <w:rPr>
-          <w:rFonts w:hint="eastAsia"/>
-        </w:rPr>
-        <w:t>的卷积</w:t>
-      </w:r>
-      <w:r>
-        <w:rPr>
-          <w:rFonts w:hint="eastAsia"/>
-        </w:rPr>
-        <w:t>，这是该网络中输入图像尺寸最大的卷积运算，</w:t>
-      </w:r>
-      <w:r>
-        <w:rPr>
-          <w:rFonts w:hint="eastAsia"/>
-        </w:rPr>
-        <w:t>在此框架下设计的测试单元可以按数据流形式将图像数据送入待验证的卷积运算单元，在</w:t>
-      </w:r>
-      <w:r>
-        <w:rPr>
-          <w:rFonts w:hint="eastAsia"/>
-        </w:rPr>
-        <w:t>FPGA</w:t>
-      </w:r>
-      <w:r>
-        <w:rPr>
-          <w:rFonts w:hint="eastAsia"/>
-        </w:rPr>
-        <w:t>开发板上实际验证卷积运算单元的设计结果</w:t>
-      </w:r>
-      <w:r>
-        <w:rPr>
-          <w:rFonts w:hint="eastAsia"/>
-        </w:rPr>
-        <w:t>。验证输入的是【如图】的测试图像数据，经过</w:t>
-      </w:r>
-      <w:r>
-        <w:rPr>
-          <w:rFonts w:hint="eastAsia"/>
-        </w:rPr>
-        <w:t>XXX</w:t>
-      </w:r>
-      <w:r>
-        <w:rPr>
-          <w:rFonts w:hint="eastAsia"/>
-        </w:rPr>
-        <w:t>个时钟，卷积输出结果被完全得到。</w:t>
-      </w:r>
-      <w:r>
-        <w:rPr>
-          <w:rFonts w:hint="eastAsia"/>
-        </w:rPr>
-        <w:t>【图】显示了</w:t>
-      </w:r>
-      <w:r>
-        <w:rPr>
-          <w:rFonts w:hint="eastAsia"/>
-        </w:rPr>
-        <w:t>FPGA</w:t>
-      </w:r>
-      <w:r>
-        <w:rPr>
-          <w:rFonts w:hint="eastAsia"/>
-        </w:rPr>
-        <w:t>运算结果和</w:t>
-      </w:r>
-      <w:r>
-        <w:rPr>
-          <w:rFonts w:hint="eastAsia"/>
-        </w:rPr>
-        <w:t>MATLAB</w:t>
-      </w:r>
-      <w:r>
-        <w:rPr>
-          <w:rFonts w:hint="eastAsia"/>
-        </w:rPr>
-        <w:t>运算结果的对比，可以看到两者的归一化误差为</w:t>
-      </w:r>
-      <w:r>
-        <w:rPr>
-          <w:rFonts w:hint="eastAsia"/>
-        </w:rPr>
-        <w:t>XXX</w:t>
-      </w:r>
-      <w:r>
-        <w:rPr>
-          <w:rFonts w:hint="eastAsia"/>
-        </w:rPr>
-        <w:t>，带来这一误差的主要原因是对图像数据和权值数据的定点量化。</w:t>
-      </w:r>
-      <w:bookmarkStart w:id="0" w:name="_GoBack"/>
-      <w:bookmarkEnd w:id="0"/>
+        <w:t>将分段线性拟合与查找</w:t>
+      </w:r>
+      <w:proofErr w:type="gramStart"/>
+      <w:r>
+        <w:rPr>
+          <w:rFonts w:hint="eastAsia"/>
+        </w:rPr>
+        <w:t>表结合</w:t>
+      </w:r>
+      <w:proofErr w:type="gramEnd"/>
+      <w:r>
+        <w:rPr>
+          <w:rFonts w:hint="eastAsia"/>
+        </w:rPr>
+        <w:t>的设计方案以</w:t>
+      </w:r>
+      <w:proofErr w:type="spellStart"/>
+      <w:r>
+        <w:rPr>
+          <w:rFonts w:hint="eastAsia"/>
+        </w:rPr>
+        <w:t>verilogHDL</w:t>
+      </w:r>
+      <w:proofErr w:type="spellEnd"/>
+      <w:r>
+        <w:rPr>
+          <w:rFonts w:hint="eastAsia"/>
+        </w:rPr>
+        <w:t>建模，综合</w:t>
+      </w:r>
+      <w:proofErr w:type="gramStart"/>
+      <w:r>
+        <w:rPr>
+          <w:rFonts w:hint="eastAsia"/>
+        </w:rPr>
+        <w:t>后资源</w:t>
+      </w:r>
+      <w:proofErr w:type="gramEnd"/>
+      <w:r>
+        <w:rPr>
+          <w:rFonts w:hint="eastAsia"/>
+        </w:rPr>
+        <w:t>使用情况如【表格】所示，</w:t>
+      </w:r>
+      <w:r>
+        <w:rPr>
+          <w:rFonts w:hint="eastAsia"/>
+        </w:rPr>
+        <w:t>该设计使用极少的逻辑资源，存储资源与精度需求相关。</w:t>
+      </w:r>
+      <w:r>
+        <w:rPr>
+          <w:rFonts w:hint="eastAsia"/>
+        </w:rPr>
+        <w:t>按照如下要求，进行时序约束：……。</w:t>
+      </w:r>
+      <w:r>
+        <w:rPr>
+          <w:rFonts w:hint="eastAsia"/>
+        </w:rPr>
+        <w:t>时序分析结果，关键路径</w:t>
+      </w:r>
+      <w:proofErr w:type="spellStart"/>
+      <w:r>
+        <w:rPr>
+          <w:rFonts w:hint="eastAsia"/>
+        </w:rPr>
+        <w:t>XXns</w:t>
+      </w:r>
+      <w:proofErr w:type="spellEnd"/>
+      <w:r>
+        <w:rPr>
+          <w:rFonts w:hint="eastAsia"/>
+        </w:rPr>
+        <w:t>，出现在</w:t>
+      </w:r>
+      <w:r>
+        <w:rPr>
+          <w:rFonts w:hint="eastAsia"/>
+        </w:rPr>
+        <w:t>XX</w:t>
+      </w:r>
+      <w:r>
+        <w:rPr>
+          <w:rFonts w:hint="eastAsia"/>
+        </w:rPr>
+        <w:t>模块，系统最高时钟频率</w:t>
+      </w:r>
+      <w:proofErr w:type="spellStart"/>
+      <w:r>
+        <w:rPr>
+          <w:rFonts w:hint="eastAsia"/>
+        </w:rPr>
+        <w:t>XXXMHz</w:t>
+      </w:r>
+      <w:proofErr w:type="spellEnd"/>
+      <w:r>
+        <w:rPr>
+          <w:rFonts w:hint="eastAsia"/>
+        </w:rPr>
+        <w:t>。</w:t>
+      </w:r>
     </w:p>
     <w:p/>
     <w:p>
-      <w:r>
-        <w:rPr>
-          <w:rFonts w:hint="eastAsia"/>
-        </w:rPr>
-        <w:t>4.2</w:t>
-      </w:r>
-      <w:r>
-        <w:rPr>
-          <w:rFonts w:hint="eastAsia"/>
-        </w:rPr>
-        <w:t>激活函数</w:t>
+      <w:pPr>
+        <w:rPr>
+          <w:rFonts w:hint="eastAsia"/>
+        </w:rPr>
+      </w:pPr>
+      <w:r>
+        <w:rPr>
+          <w:rFonts w:hint="eastAsia"/>
+        </w:rPr>
+        <w:t>4.3</w:t>
+      </w:r>
+      <w:r>
+        <w:rPr>
+          <w:rFonts w:hint="eastAsia"/>
+        </w:rPr>
+        <w:t>子采样器</w:t>
+      </w:r>
+    </w:p>
+    <w:p/>
+    <w:p>
+      <w:r>
+        <w:rPr>
+          <w:rFonts w:hint="eastAsia"/>
+        </w:rPr>
+        <w:t>4.3.1</w:t>
+      </w:r>
+      <w:proofErr w:type="gramStart"/>
+      <w:r>
+        <w:rPr>
+          <w:rFonts w:hint="eastAsia"/>
+        </w:rPr>
+        <w:t>子采用器</w:t>
+      </w:r>
+      <w:proofErr w:type="gramEnd"/>
+      <w:r>
+        <w:rPr>
+          <w:rFonts w:hint="eastAsia"/>
+        </w:rPr>
+        <w:t>的实现</w:t>
       </w:r>
     </w:p>
     <w:p>
@@ -8118,69 +10090,21 @@
         <w:rPr>
           <w:rFonts w:hint="eastAsia"/>
         </w:rPr>
-        <w:t>4.2.1</w:t>
-      </w:r>
-      <w:r>
-        <w:rPr>
-          <w:rFonts w:hint="eastAsia"/>
-        </w:rPr>
-        <w:t>激活函数的实现</w:t>
-      </w:r>
-    </w:p>
-    <w:p>
-      <w:r>
-        <w:rPr>
-          <w:rFonts w:hint="eastAsia"/>
-        </w:rPr>
-        <w:t>4.2.2</w:t>
-      </w:r>
-      <w:r>
-        <w:rPr>
-          <w:rFonts w:hint="eastAsia"/>
-        </w:rPr>
-        <w:t>激活函数的验证</w:t>
-      </w:r>
-    </w:p>
-    <w:p>
-      <w:r>
-        <w:rPr>
-          <w:rFonts w:hint="eastAsia"/>
-        </w:rPr>
-        <w:t>4.3</w:t>
-      </w:r>
-      <w:r>
-        <w:rPr>
-          <w:rFonts w:hint="eastAsia"/>
-        </w:rPr>
-        <w:t>子采样器</w:t>
-      </w:r>
-    </w:p>
-    <w:p>
-      <w:r>
-        <w:rPr>
-          <w:rFonts w:hint="eastAsia"/>
-        </w:rPr>
-        <w:t>4.3.1</w:t>
-      </w:r>
-      <w:r>
-        <w:rPr>
-          <w:rFonts w:hint="eastAsia"/>
-        </w:rPr>
-        <w:t>子采用器的实现</w:t>
-      </w:r>
-    </w:p>
-    <w:p>
-      <w:r>
-        <w:rPr>
-          <w:rFonts w:hint="eastAsia"/>
-        </w:rPr>
         <w:t>4.3.2</w:t>
       </w:r>
-      <w:r>
-        <w:rPr>
-          <w:rFonts w:hint="eastAsia"/>
-        </w:rPr>
-        <w:t>子采用器的验证</w:t>
+      <w:proofErr w:type="gramStart"/>
+      <w:r>
+        <w:rPr>
+          <w:rFonts w:hint="eastAsia"/>
+        </w:rPr>
+        <w:t>子采用器</w:t>
+      </w:r>
+      <w:proofErr w:type="gramEnd"/>
+      <w:r>
+        <w:rPr>
+          <w:rFonts w:hint="eastAsia"/>
+        </w:rPr>
+        <w:t>的验证</w:t>
       </w:r>
     </w:p>
     <w:p>

</xml_diff>

<commit_message>
add the part of Subsampling
</commit_message>
<xml_diff>
--- a/���151124.docx
+++ b/���151124.docx
@@ -1181,7 +1181,6 @@
     <w:p>
       <w:pPr>
         <w:rPr>
-          <w:rFonts w:hint="eastAsia"/>
           <w:color w:val="FF0000"/>
         </w:rPr>
       </w:pPr>
@@ -1196,7 +1195,6 @@
     <w:p>
       <w:pPr>
         <w:rPr>
-          <w:rFonts w:hint="eastAsia"/>
           <w:color w:val="FF0000"/>
         </w:rPr>
       </w:pPr>
@@ -1353,8 +1351,6 @@
           </wp:inline>
         </w:drawing>
       </w:r>
-      <w:bookmarkStart w:id="0" w:name="_GoBack"/>
-      <w:bookmarkEnd w:id="0"/>
     </w:p>
     <w:p>
       <w:r>
@@ -1806,7 +1802,19 @@
         <w:rPr>
           <w:rFonts w:hint="eastAsia"/>
         </w:rPr>
-        <w:t xml:space="preserve">Ross Freeman and Bernard </w:t>
+        <w:t xml:space="preserve">Ross Freeman </w:t>
+      </w:r>
+      <w:r>
+        <w:rPr>
+          <w:rFonts w:hint="eastAsia"/>
+        </w:rPr>
+        <w:t>和</w:t>
+      </w:r>
+      <w:r>
+        <w:rPr>
+          <w:rFonts w:hint="eastAsia"/>
+        </w:rPr>
+        <w:t xml:space="preserve"> Bernard </w:t>
       </w:r>
       <w:proofErr w:type="spellStart"/>
       <w:r>
@@ -2541,14 +2549,14 @@
         <w:rPr>
           <w:rFonts w:hint="eastAsia"/>
         </w:rPr>
-        <w:t>还是较多地适用于小产量的纵向应用。因为对于小产量应用，每个可编程芯片的单位硬件成本是比生产专用芯片却无法形成市场规模时的单位硬件成本更低。</w:t>
+        <w:t>还较多地适用于小产量的纵向应用。因为对于小产量应用，每个可编程芯片的单位硬件成本是比生产专用芯片却无法形成市场规模时的单位硬件成本更低。而</w:t>
       </w:r>
       <w:r>
         <w:rPr>
           <w:rFonts w:hint="eastAsia"/>
         </w:rPr>
         <w:lastRenderedPageBreak/>
-        <w:t>而且，如今的成本与性能</w:t>
+        <w:t>且，如今的成本与性能</w:t>
       </w:r>
       <w:r>
         <w:rPr>
@@ -2572,7 +2580,31 @@
         <w:rPr>
           <w:rFonts w:hint="eastAsia"/>
         </w:rPr>
-        <w:t>的应用领域。</w:t>
+        <w:t>的应用领域</w:t>
+      </w:r>
+      <w:r>
+        <w:rPr>
+          <w:rFonts w:hint="eastAsia"/>
+        </w:rPr>
+        <w:t>，一些针对低端应用市场的低成本</w:t>
+      </w:r>
+      <w:r>
+        <w:rPr>
+          <w:rFonts w:hint="eastAsia"/>
+        </w:rPr>
+        <w:t>FPGA</w:t>
+      </w:r>
+      <w:r>
+        <w:rPr>
+          <w:rFonts w:hint="eastAsia"/>
+        </w:rPr>
+        <w:t>产品也不断涌现</w:t>
+      </w:r>
+      <w:r>
+        <w:rPr>
+          <w:rFonts w:hint="eastAsia"/>
+        </w:rPr>
+        <w:t>。</w:t>
       </w:r>
     </w:p>
     <w:p/>
@@ -2868,13 +2900,7 @@
         <w:rPr>
           <w:rFonts w:hint="eastAsia"/>
         </w:rPr>
-        <w:t>曾被认为是神经网络的核心所在，</w:t>
-      </w:r>
-      <w:r>
-        <w:rPr>
-          <w:rFonts w:hint="eastAsia"/>
-        </w:rPr>
-        <w:t>从数学上来看，非线性的</w:t>
+        <w:t>曾被认为是神经网络的核心所在，从数学上来看，非线性的</w:t>
       </w:r>
       <w:r>
         <w:rPr>
@@ -3231,14 +3257,14 @@
         <w:rPr>
           <w:rFonts w:hint="eastAsia"/>
         </w:rPr>
-        <w:t>个参数。这就是卷积神经网络中权值共享所带来的好处——大大减小了网络的规模。总结下来，结合局部感受野、权值共享以及</w:t>
+        <w:t>个参数。这就是卷积神经网络中权值</w:t>
       </w:r>
       <w:r>
         <w:rPr>
           <w:rFonts w:hint="eastAsia"/>
         </w:rPr>
         <w:lastRenderedPageBreak/>
-        <w:t>子采样这三大主要思路，就获得了卷积神经网络的图像识别能力，并且，这种识别能力在某种程度上达到了位移、尺度、形变不变性。</w:t>
+        <w:t>共享所带来的好处——大大减小了网络的规模。总结下来，结合局部感受野、权值共享以及子采样这三大主要思路，就获得了卷积神经网络的图像识别能力，并且，这种识别能力在某种程度上达到了位移、尺度、形变不变性。</w:t>
       </w:r>
     </w:p>
     <w:p>
@@ -5352,7 +5378,14 @@
               <w:rPr>
                 <w:rFonts w:hint="eastAsia"/>
               </w:rPr>
-              <w:t>层名称</w:t>
+              <w:t>层名</w:t>
+            </w:r>
+            <w:r>
+              <w:rPr>
+                <w:rFonts w:hint="eastAsia"/>
+              </w:rPr>
+              <w:lastRenderedPageBreak/>
+              <w:t>称</w:t>
             </w:r>
           </w:p>
         </w:tc>
@@ -5365,6 +5398,7 @@
               <w:rPr>
                 <w:rFonts w:hint="eastAsia"/>
               </w:rPr>
+              <w:lastRenderedPageBreak/>
               <w:t>卷积</w:t>
             </w:r>
             <w:r>
@@ -6872,7 +6906,14 @@
         <w:rPr>
           <w:rFonts w:hint="eastAsia"/>
         </w:rPr>
-        <w:t>是数字化的信号处理方式，运算中各个操作数都是二进制表示，通过分析各操作数本身的二进制表示，</w:t>
+        <w:t>是数字化的信号处理方式，运算中各个操作数都是二进制</w:t>
+      </w:r>
+      <w:r>
+        <w:rPr>
+          <w:rFonts w:hint="eastAsia"/>
+        </w:rPr>
+        <w:lastRenderedPageBreak/>
+        <w:t>表示，通过分析各操作数本身的二进制表示，</w:t>
       </w:r>
       <w:proofErr w:type="gramStart"/>
       <w:r>
@@ -6886,14 +6927,7 @@
         <w:rPr>
           <w:rFonts w:hint="eastAsia"/>
         </w:rPr>
-        <w:t>的角度实现并行计算。具体来讲，</w:t>
-      </w:r>
-      <w:r>
-        <w:rPr>
-          <w:rFonts w:hint="eastAsia"/>
-        </w:rPr>
-        <w:lastRenderedPageBreak/>
-        <w:t>就是设计性能更高的数字信号处理单元，如多位全加器、乘法器等。也就是说，这个层面的并行化是数字电路底层设计的范畴。由于现代化的</w:t>
+        <w:t>的角度实现并行计算。具体来讲，就是设计性能更高的数字信号处理单元，如多位全加器、乘法器等。也就是说，这个层面的并行化是数字电路底层设计的范畴。由于现代化的</w:t>
       </w:r>
       <w:r>
         <w:rPr>
@@ -7565,7 +7599,14 @@
         <w:rPr>
           <w:rFonts w:hint="eastAsia"/>
         </w:rPr>
-        <w:t>加运算的性能，以便在数字信号处理领域有更高的竞争力，普遍将一定规模的多位乘法器以及专用的</w:t>
+        <w:t>加运算的性能，以便在数字信号处理领域有更高的竞争力，</w:t>
+      </w:r>
+      <w:r>
+        <w:rPr>
+          <w:rFonts w:hint="eastAsia"/>
+        </w:rPr>
+        <w:lastRenderedPageBreak/>
+        <w:t>普遍将一定规模的多位乘法器以及专用的</w:t>
       </w:r>
       <w:r>
         <w:rPr>
@@ -7589,14 +7630,7 @@
         <w:rPr>
           <w:rFonts w:hint="eastAsia"/>
         </w:rPr>
-        <w:t>芯片中，构</w:t>
-      </w:r>
-      <w:r>
-        <w:rPr>
-          <w:rFonts w:hint="eastAsia"/>
-        </w:rPr>
-        <w:lastRenderedPageBreak/>
-        <w:t>成数字信号处理单元。以</w:t>
+        <w:t>芯片中，构成数字信号处理单元。以</w:t>
       </w:r>
       <w:r>
         <w:rPr>
@@ -7992,6 +8026,12 @@
         <w:rPr>
           <w:rFonts w:hint="eastAsia"/>
         </w:rPr>
+        <w:t>静态手势识别网络及其</w:t>
+      </w:r>
+      <w:r>
+        <w:rPr>
+          <w:rFonts w:hint="eastAsia"/>
+        </w:rPr>
         <w:t>关键</w:t>
       </w:r>
       <w:r>
@@ -7999,20 +8039,6 @@
           <w:rFonts w:hint="eastAsia"/>
         </w:rPr>
         <w:t>电路模块的设计</w:t>
-      </w:r>
-    </w:p>
-    <w:p>
-      <w:r>
-        <w:rPr>
-          <w:rFonts w:hint="eastAsia"/>
-        </w:rPr>
-        <w:t>4.1</w:t>
-      </w:r>
-      <w:r>
-        <w:rPr>
-          <w:rFonts w:hint="eastAsia"/>
-        </w:rPr>
-        <w:t>卷积器</w:t>
       </w:r>
     </w:p>
     <w:p/>
@@ -8020,64 +8046,9 @@
       <w:r>
         <w:rPr>
           <w:rFonts w:hint="eastAsia"/>
-        </w:rPr>
-        <w:t>卷积神经网络涉及的一个核心运算是图像的卷积运算，</w:t>
-      </w:r>
-      <w:r>
-        <w:rPr>
-          <w:rFonts w:hint="eastAsia"/>
-        </w:rPr>
-        <w:t>图像卷积运算将图像处理和传统神经网络巧妙地结合起来。卷积神经网络正是借助卷积核和卷积运算实现了感受野的概念。同时，也正是借助卷积核和卷积运算，实现了卷积神经网络权值共享，减少了网络参数数量的。</w:t>
-      </w:r>
-      <w:r>
-        <w:rPr>
-          <w:rFonts w:hint="eastAsia"/>
-        </w:rPr>
-        <w:t>如【公式】所示的</w:t>
-      </w:r>
-      <w:r>
-        <w:rPr>
-          <w:rFonts w:hint="eastAsia"/>
-        </w:rPr>
-        <w:t>图像卷积</w:t>
-      </w:r>
-      <w:r>
-        <w:rPr>
-          <w:rFonts w:hint="eastAsia"/>
-        </w:rPr>
-        <w:t>运算</w:t>
-      </w:r>
-      <w:r>
-        <w:rPr>
-          <w:rFonts w:hint="eastAsia"/>
-        </w:rPr>
-        <w:t>即二维卷积运算，在</w:t>
-      </w:r>
-      <w:r>
-        <w:rPr>
-          <w:rFonts w:hint="eastAsia"/>
-        </w:rPr>
-        <w:t>数字图像处理领域有着非常广泛和成熟的应用。图像的空间域滤波处理就大量地使用到了二维卷积运算，通过调整卷积核的内容，二维卷积运算可以实现图像的高、低通滤波，边缘检测，形态学滤波等多种实用的处理。</w:t>
-      </w:r>
-      <w:r>
-        <w:rPr>
-          <w:rFonts w:hint="eastAsia"/>
-        </w:rPr>
-        <w:t>而在卷积神经网络中，多种卷积运算的本质也是对输入图像的各种空间域滤波和边缘检测，从而实现对图像数据中提取多种特征，以便网络最后的全连接</w:t>
-      </w:r>
-      <w:proofErr w:type="gramStart"/>
-      <w:r>
-        <w:rPr>
-          <w:rFonts w:hint="eastAsia"/>
-        </w:rPr>
-        <w:t>层实现</w:t>
-      </w:r>
-      <w:proofErr w:type="gramEnd"/>
-      <w:r>
-        <w:rPr>
-          <w:rFonts w:hint="eastAsia"/>
-        </w:rPr>
-        <w:t>对图像的分类识别。</w:t>
+          <w:color w:val="FF0000"/>
+        </w:rPr>
+        <w:t>【非接触式人机交互】</w:t>
       </w:r>
     </w:p>
     <w:p>
@@ -8085,51 +8056,231 @@
         <w:rPr>
           <w:rFonts w:hint="eastAsia"/>
         </w:rPr>
-        <w:t>在卷积神经网络中，大量的二维卷积运算成为整个识别算法中运算最为密集的部分。</w:t>
-      </w:r>
-      <w:r>
-        <w:rPr>
-          <w:rFonts w:hint="eastAsia"/>
-        </w:rPr>
-        <w:t>二维卷积运算虽然在数学上非常简单，但是对于硬件的实现，则有非常多的内容需要考虑，才能以较高的效率完成这种简单的运算。</w:t>
-      </w:r>
-      <w:r>
-        <w:rPr>
-          <w:rFonts w:hint="eastAsia"/>
-        </w:rPr>
-        <w:t>这些需要考虑的内容包括前端数据流</w:t>
+        <w:t>在静态手势识别问题中，静态手势图像经过简单的预处理，如肤色提取、尺度缩放和动态范围归一化等，得到的图像形式类似</w:t>
+      </w:r>
+      <w:r>
+        <w:rPr>
+          <w:rFonts w:hint="eastAsia"/>
+        </w:rPr>
+        <w:t>MNIST</w:t>
+      </w:r>
+      <w:r>
+        <w:rPr>
+          <w:rFonts w:hint="eastAsia"/>
+        </w:rPr>
+        <w:t>手写数字训练库中的手写数据图片。因此本文设计的网络类似与</w:t>
+      </w:r>
+      <w:r>
+        <w:rPr>
+          <w:rFonts w:hint="eastAsia"/>
+        </w:rPr>
+        <w:t>LeNet-5</w:t>
+      </w:r>
+      <w:r>
+        <w:rPr>
+          <w:rFonts w:hint="eastAsia"/>
+        </w:rPr>
+        <w:t>。为了适应硬件串行、并行组合实现，</w:t>
+      </w:r>
+      <w:r>
+        <w:rPr>
+          <w:rFonts w:hint="eastAsia"/>
+        </w:rPr>
+        <w:t>本文将静态手势识别网络的输入设计为</w:t>
+      </w:r>
+      <w:r>
+        <w:rPr>
+          <w:rFonts w:hint="eastAsia"/>
+        </w:rPr>
+        <w:t>28*28</w:t>
+      </w:r>
+      <w:r>
+        <w:rPr>
+          <w:rFonts w:hint="eastAsia"/>
+        </w:rPr>
+        <w:t>像素的静态手势图片，第一层通过核尺寸为</w:t>
+      </w:r>
+      <w:r>
+        <w:rPr>
+          <w:rFonts w:hint="eastAsia"/>
+        </w:rPr>
+        <w:t>5*5</w:t>
+      </w:r>
+      <w:r>
+        <w:rPr>
+          <w:rFonts w:hint="eastAsia"/>
+        </w:rPr>
+        <w:t>，步进为</w:t>
+      </w:r>
+      <w:r>
+        <w:rPr>
+          <w:rFonts w:hint="eastAsia"/>
+        </w:rPr>
+        <w:t>1</w:t>
+      </w:r>
+      <w:r>
+        <w:rPr>
+          <w:rFonts w:hint="eastAsia"/>
+        </w:rPr>
+        <w:t>的卷积得到</w:t>
+      </w:r>
+      <w:r>
+        <w:rPr>
+          <w:rFonts w:hint="eastAsia"/>
+        </w:rPr>
+        <w:t>6</w:t>
+      </w:r>
+      <w:r>
+        <w:rPr>
+          <w:rFonts w:hint="eastAsia"/>
+        </w:rPr>
+        <w:t>个特征映射图，经过</w:t>
+      </w:r>
+      <w:r>
+        <w:rPr>
+          <w:rFonts w:hint="eastAsia"/>
+        </w:rPr>
+        <w:t>2*2</w:t>
+      </w:r>
+      <w:r>
+        <w:rPr>
+          <w:rFonts w:hint="eastAsia"/>
+        </w:rPr>
+        <w:t>尺寸、步进为</w:t>
+      </w:r>
+      <w:r>
+        <w:rPr>
+          <w:rFonts w:hint="eastAsia"/>
+        </w:rPr>
+        <w:t>2</w:t>
+      </w:r>
+      <w:r>
+        <w:rPr>
+          <w:rFonts w:hint="eastAsia"/>
+        </w:rPr>
+        <w:t>的</w:t>
+      </w:r>
+      <w:r>
+        <w:rPr>
+          <w:rFonts w:hint="eastAsia"/>
+        </w:rPr>
+        <w:t>加和减采样后，送入</w:t>
+      </w:r>
+      <w:r>
+        <w:rPr>
+          <w:rFonts w:hint="eastAsia"/>
+        </w:rPr>
+        <w:t>网络的下一个卷积层。第二个卷积</w:t>
       </w:r>
       <w:proofErr w:type="gramStart"/>
       <w:r>
         <w:rPr>
           <w:rFonts w:hint="eastAsia"/>
         </w:rPr>
-        <w:t>馈</w:t>
+        <w:t>层接受</w:t>
       </w:r>
       <w:proofErr w:type="gramEnd"/>
       <w:r>
         <w:rPr>
           <w:rFonts w:hint="eastAsia"/>
         </w:rPr>
-        <w:t>入的形式</w:t>
-      </w:r>
-      <w:r>
-        <w:rPr>
-          <w:rFonts w:hint="eastAsia"/>
-        </w:rPr>
-        <w:t>（</w:t>
-      </w:r>
-      <w:r>
-        <w:rPr>
-          <w:rFonts w:hint="eastAsia"/>
-        </w:rPr>
-        <w:t>这种形式包括数据流量，数据格式和数据流时序等</w:t>
-      </w:r>
-      <w:r>
-        <w:rPr>
-          <w:rFonts w:hint="eastAsia"/>
-        </w:rPr>
-        <w:t>），数据处理对运算时间和硬件资源的要求等</w:t>
+        <w:t>上一层的</w:t>
+      </w:r>
+      <w:r>
+        <w:rPr>
+          <w:rFonts w:hint="eastAsia"/>
+        </w:rPr>
+        <w:t>6</w:t>
+      </w:r>
+      <w:r>
+        <w:rPr>
+          <w:rFonts w:hint="eastAsia"/>
+        </w:rPr>
+        <w:t>个</w:t>
+      </w:r>
+      <w:r>
+        <w:rPr>
+          <w:rFonts w:hint="eastAsia"/>
+        </w:rPr>
+        <w:t>12*12</w:t>
+      </w:r>
+      <w:r>
+        <w:rPr>
+          <w:rFonts w:hint="eastAsia"/>
+        </w:rPr>
+        <w:t>像素的特征映射图，通过核尺寸为</w:t>
+      </w:r>
+      <w:r>
+        <w:rPr>
+          <w:rFonts w:hint="eastAsia"/>
+        </w:rPr>
+        <w:t>5*5</w:t>
+      </w:r>
+      <w:r>
+        <w:rPr>
+          <w:rFonts w:hint="eastAsia"/>
+        </w:rPr>
+        <w:t>，步进为</w:t>
+      </w:r>
+      <w:r>
+        <w:rPr>
+          <w:rFonts w:hint="eastAsia"/>
+        </w:rPr>
+        <w:t>1</w:t>
+      </w:r>
+      <w:r>
+        <w:rPr>
+          <w:rFonts w:hint="eastAsia"/>
+        </w:rPr>
+        <w:t>的卷积，得到</w:t>
+      </w:r>
+      <w:r>
+        <w:rPr>
+          <w:rFonts w:hint="eastAsia"/>
+        </w:rPr>
+        <w:t>12</w:t>
+      </w:r>
+      <w:r>
+        <w:rPr>
+          <w:rFonts w:hint="eastAsia"/>
+        </w:rPr>
+        <w:t>个特征映射图，</w:t>
+      </w:r>
+      <w:r>
+        <w:rPr>
+          <w:rFonts w:hint="eastAsia"/>
+        </w:rPr>
+        <w:t>这里</w:t>
+      </w:r>
+      <w:r>
+        <w:rPr>
+          <w:rFonts w:hint="eastAsia"/>
+        </w:rPr>
+        <w:t>6</w:t>
+      </w:r>
+      <w:r>
+        <w:rPr>
+          <w:rFonts w:hint="eastAsia"/>
+        </w:rPr>
+        <w:t>个输入到</w:t>
+      </w:r>
+      <w:r>
+        <w:rPr>
+          <w:rFonts w:hint="eastAsia"/>
+        </w:rPr>
+        <w:t>12</w:t>
+      </w:r>
+      <w:r>
+        <w:rPr>
+          <w:rFonts w:hint="eastAsia"/>
+        </w:rPr>
+        <w:t>个输出是全连接的，其组合方式可以从【下图或伪代码】</w:t>
+      </w:r>
+      <w:r>
+        <w:rPr>
+          <w:rFonts w:hint="eastAsia"/>
+        </w:rPr>
+        <w:t>直观理解</w:t>
       </w:r>
       <w:r>
         <w:rPr>
@@ -8141,55 +8292,133 @@
         <w:rPr>
           <w:rFonts w:hint="eastAsia"/>
         </w:rPr>
-        <w:t>根据实际情况，具体分析上述</w:t>
-      </w:r>
-      <w:r>
-        <w:rPr>
-          <w:rFonts w:hint="eastAsia"/>
-        </w:rPr>
-        <w:t>条件</w:t>
-      </w:r>
-      <w:r>
-        <w:rPr>
-          <w:rFonts w:hint="eastAsia"/>
-        </w:rPr>
-        <w:t>，是设计高效硬件卷积器的必然要求。</w:t>
-      </w:r>
-      <w:r>
-        <w:rPr>
-          <w:rFonts w:hint="eastAsia"/>
-        </w:rPr>
-        <w:t>下面将结合本文提出的卷积神经网络应用芯片，</w:t>
-      </w:r>
-      <w:r>
-        <w:rPr>
-          <w:rFonts w:hint="eastAsia"/>
-        </w:rPr>
-        <w:t>从数据流的缓存和卷积运算两个角度</w:t>
-      </w:r>
-      <w:r>
-        <w:rPr>
-          <w:rFonts w:hint="eastAsia"/>
-        </w:rPr>
-        <w:t>详细</w:t>
-      </w:r>
-      <w:r>
-        <w:rPr>
-          <w:rFonts w:hint="eastAsia"/>
-        </w:rPr>
-        <w:t>地</w:t>
-      </w:r>
-      <w:r>
-        <w:rPr>
-          <w:rFonts w:hint="eastAsia"/>
-        </w:rPr>
-        <w:t>讨论卷积器的设计与实现</w:t>
+        <w:t>第二个卷积层输出的特征映射</w:t>
+      </w:r>
+      <w:proofErr w:type="gramStart"/>
+      <w:r>
+        <w:rPr>
+          <w:rFonts w:hint="eastAsia"/>
+        </w:rPr>
+        <w:t>图经过</w:t>
+      </w:r>
+      <w:proofErr w:type="gramEnd"/>
+      <w:r>
+        <w:rPr>
+          <w:rFonts w:hint="eastAsia"/>
+        </w:rPr>
+        <w:t>2*2</w:t>
+      </w:r>
+      <w:r>
+        <w:rPr>
+          <w:rFonts w:hint="eastAsia"/>
+        </w:rPr>
+        <w:t>尺寸、步进为</w:t>
+      </w:r>
+      <w:r>
+        <w:rPr>
+          <w:rFonts w:hint="eastAsia"/>
+        </w:rPr>
+        <w:t>2</w:t>
+      </w:r>
+      <w:r>
+        <w:rPr>
+          <w:rFonts w:hint="eastAsia"/>
+        </w:rPr>
+        <w:t>的加和减采样后得到</w:t>
+      </w:r>
+      <w:r>
+        <w:rPr>
+          <w:rFonts w:hint="eastAsia"/>
+        </w:rPr>
+        <w:t>12</w:t>
+      </w:r>
+      <w:r>
+        <w:rPr>
+          <w:rFonts w:hint="eastAsia"/>
+        </w:rPr>
+        <w:t>个</w:t>
+      </w:r>
+      <w:r>
+        <w:rPr>
+          <w:rFonts w:hint="eastAsia"/>
+        </w:rPr>
+        <w:t>4*4</w:t>
+      </w:r>
+      <w:r>
+        <w:rPr>
+          <w:rFonts w:hint="eastAsia"/>
+        </w:rPr>
+        <w:t>尺寸的特征向量，将这些特征向量中的元素全部</w:t>
+      </w:r>
+      <w:proofErr w:type="gramStart"/>
+      <w:r>
+        <w:rPr>
+          <w:rFonts w:hint="eastAsia"/>
+        </w:rPr>
+        <w:t>送入全</w:t>
+      </w:r>
+      <w:proofErr w:type="gramEnd"/>
+      <w:r>
+        <w:rPr>
+          <w:rFonts w:hint="eastAsia"/>
+        </w:rPr>
+        <w:t>连接的</w:t>
+      </w:r>
+      <w:proofErr w:type="spellStart"/>
+      <w:r>
+        <w:rPr>
+          <w:rFonts w:hint="eastAsia"/>
+        </w:rPr>
+        <w:t>softmax</w:t>
+      </w:r>
+      <w:proofErr w:type="spellEnd"/>
+      <w:r>
+        <w:rPr>
+          <w:rFonts w:hint="eastAsia"/>
+        </w:rPr>
+        <w:t>网络，进行分类，得到最终的识别结果</w:t>
       </w:r>
       <w:r>
         <w:rPr>
           <w:rFonts w:hint="eastAsia"/>
         </w:rPr>
         <w:t>。</w:t>
+      </w:r>
+    </w:p>
+    <w:p>
+      <w:r>
+        <w:rPr>
+          <w:rFonts w:hint="eastAsia"/>
+        </w:rPr>
+        <w:t>设计中，第二个卷积层与前一层输出特征</w:t>
+      </w:r>
+      <w:proofErr w:type="gramStart"/>
+      <w:r>
+        <w:rPr>
+          <w:rFonts w:hint="eastAsia"/>
+        </w:rPr>
+        <w:t>映射图全连接</w:t>
+      </w:r>
+      <w:proofErr w:type="gramEnd"/>
+      <w:r>
+        <w:rPr>
+          <w:rFonts w:hint="eastAsia"/>
+        </w:rPr>
+        <w:t>，从而保证第二层卷积运算的数量恰好为第一层卷积运算数量的整数</w:t>
+      </w:r>
+      <w:proofErr w:type="gramStart"/>
+      <w:r>
+        <w:rPr>
+          <w:rFonts w:hint="eastAsia"/>
+        </w:rPr>
+        <w:t>倍</w:t>
+      </w:r>
+      <w:proofErr w:type="gramEnd"/>
+      <w:r>
+        <w:rPr>
+          <w:rFonts w:hint="eastAsia"/>
+        </w:rPr>
+        <w:t>，这样的设计，如果采用串行架构，能完全复用第一层卷积运算硬件模块，降低系统协调难度；如果采用并行架构，则能通过对第一层卷积运算硬件模块的复制和简单的参数修改而实现，大大降低了系统设计难度，进而缩短了系统调试时间，缩短开发周期。</w:t>
       </w:r>
     </w:p>
     <w:p/>
@@ -8198,632 +8427,13 @@
         <w:rPr>
           <w:rFonts w:hint="eastAsia"/>
         </w:rPr>
-        <w:t>4.1.1</w:t>
-      </w:r>
-      <w:r>
-        <w:rPr>
-          <w:rFonts w:hint="eastAsia"/>
-        </w:rPr>
-        <w:t>卷积器的实现</w:t>
-      </w:r>
-    </w:p>
-    <w:p>
-      <w:r>
-        <w:rPr>
-          <w:rFonts w:hint="eastAsia"/>
-        </w:rPr>
-        <w:t>如【前文公式】所示，在计算一个像素点的卷积结果</w:t>
-      </w:r>
-      <w:proofErr w:type="spellStart"/>
-      <w:r>
-        <w:rPr>
-          <w:rFonts w:hint="eastAsia"/>
-        </w:rPr>
-        <w:t>Ym,n</w:t>
-      </w:r>
-      <w:proofErr w:type="spellEnd"/>
-      <w:r>
-        <w:rPr>
-          <w:rFonts w:hint="eastAsia"/>
-        </w:rPr>
-        <w:t>时，计算单元需要获得输入像素点</w:t>
-      </w:r>
-      <w:proofErr w:type="spellStart"/>
-      <w:r>
-        <w:rPr>
-          <w:rFonts w:hint="eastAsia"/>
-        </w:rPr>
-        <w:t>Xm,n</w:t>
-      </w:r>
-      <w:proofErr w:type="spellEnd"/>
-      <w:r>
-        <w:rPr>
-          <w:rFonts w:hint="eastAsia"/>
-        </w:rPr>
-        <w:t>以及它周围</w:t>
-      </w:r>
-      <w:r>
-        <w:rPr>
-          <w:rFonts w:hint="eastAsia"/>
-        </w:rPr>
-        <w:t>K2-1</w:t>
-      </w:r>
-      <w:r>
-        <w:rPr>
-          <w:rFonts w:hint="eastAsia"/>
-        </w:rPr>
-        <w:t>邻域的</w:t>
-      </w:r>
-      <w:r>
-        <w:rPr>
-          <w:rFonts w:hint="eastAsia"/>
-        </w:rPr>
-        <w:t>K2</w:t>
-      </w:r>
-      <w:r>
-        <w:rPr>
-          <w:rFonts w:hint="eastAsia"/>
-        </w:rPr>
-        <w:t>个数据，然后与卷积核中的</w:t>
-      </w:r>
-      <w:r>
-        <w:rPr>
-          <w:rFonts w:hint="eastAsia"/>
-        </w:rPr>
-        <w:t>K2</w:t>
-      </w:r>
-      <w:r>
-        <w:rPr>
-          <w:rFonts w:hint="eastAsia"/>
-        </w:rPr>
-        <w:t>个权值对应相乘再累加。</w:t>
-      </w:r>
-      <w:r>
-        <w:rPr>
-          <w:rFonts w:hint="eastAsia"/>
-        </w:rPr>
-        <w:lastRenderedPageBreak/>
-        <w:t>首先考虑系统前端输入数据是以数据流形式给进的，即像素数据从前端缓存中只能每个时钟一个像素按照从左到右从上到下的顺序逐个流入，要同时获得一个卷积窗口中的</w:t>
-      </w:r>
-      <w:r>
-        <w:rPr>
-          <w:rFonts w:hint="eastAsia"/>
-        </w:rPr>
-        <w:t>K2</w:t>
-      </w:r>
-      <w:r>
-        <w:rPr>
-          <w:rFonts w:hint="eastAsia"/>
-        </w:rPr>
-        <w:t>个数据，必须对输入数据进行缓存，通过【如图】的行缓存结构，在寄存器</w:t>
-      </w:r>
-      <w:r>
-        <w:rPr>
-          <w:rFonts w:hint="eastAsia"/>
-        </w:rPr>
-        <w:t>id0~id24</w:t>
-      </w:r>
-      <w:r>
-        <w:rPr>
-          <w:rFonts w:hint="eastAsia"/>
-        </w:rPr>
-        <w:t>上面，可以获得一个大小为</w:t>
-      </w:r>
-      <w:r>
-        <w:rPr>
-          <w:rFonts w:hint="eastAsia"/>
-        </w:rPr>
-        <w:t>5*5</w:t>
-      </w:r>
-      <w:r>
-        <w:rPr>
-          <w:rFonts w:hint="eastAsia"/>
-        </w:rPr>
-        <w:t>的卷积窗口的图像数据。不考虑图像边缘的情况下，在初始等待</w:t>
-      </w:r>
-      <w:r>
-        <w:rPr>
-          <w:rFonts w:hint="eastAsia"/>
-        </w:rPr>
-        <w:t>(K-1)*M+K</w:t>
-      </w:r>
-      <w:proofErr w:type="gramStart"/>
-      <w:r>
-        <w:rPr>
-          <w:rFonts w:hint="eastAsia"/>
-        </w:rPr>
-        <w:t>个</w:t>
-      </w:r>
-      <w:proofErr w:type="gramEnd"/>
-      <w:r>
-        <w:rPr>
-          <w:rFonts w:hint="eastAsia"/>
-        </w:rPr>
-        <w:t>时钟之后，卷积窗口可以每个时钟向后（从左到右，从上到下）移动一个像素的位置，从而实现每个时钟都能得到一个新的卷积窗口的全部数据。这种情况下，后续的卷积运算单元（乘</w:t>
-      </w:r>
-      <w:r>
-        <w:rPr>
-          <w:rFonts w:hint="eastAsia"/>
-        </w:rPr>
-        <w:t>-</w:t>
-      </w:r>
-      <w:r>
-        <w:rPr>
-          <w:rFonts w:hint="eastAsia"/>
-        </w:rPr>
-        <w:t>累加单元）若能在一个时钟内完成</w:t>
-      </w:r>
-      <w:r>
-        <w:rPr>
-          <w:rFonts w:hint="eastAsia"/>
-        </w:rPr>
-        <w:t>K2</w:t>
-      </w:r>
-      <w:r>
-        <w:rPr>
-          <w:rFonts w:hint="eastAsia"/>
-        </w:rPr>
-        <w:t>个乘法和一个</w:t>
-      </w:r>
-      <w:r>
-        <w:rPr>
-          <w:rFonts w:hint="eastAsia"/>
-        </w:rPr>
-        <w:t>K2</w:t>
-      </w:r>
-      <w:r>
-        <w:rPr>
-          <w:rFonts w:hint="eastAsia"/>
-        </w:rPr>
-        <w:t>路并行加法，则可以实现每个时钟一个卷积结果的数据吞吐量，同时通过简单的数据使能标志，这个卷积层模块便可以高效地完成一张特征映射图的运算。通过对权值寄存器的更新或者对该卷积层模块的复制，即可串行或者并行地计算一个输入图像的多个输出特征映射图。这样的卷积层架构对输入数据的带宽要求最低，但有着在此限制下最高的并行性能。其主要缺点在于对硬件资源的大量需求，随着卷积核尺寸的增大，资源消耗呈平方关系增长，同时，大量的并行数据流对芯片内时序同步的要求大幅提高，极大地限制了系统时钟的频率，不利于硬件并行优势的充分发挥，反而凸显了并行数据流所带来的缺陷。</w:t>
-      </w:r>
-    </w:p>
-    <w:p>
-      <w:r>
-        <w:rPr>
-          <w:rFonts w:hint="eastAsia"/>
-        </w:rPr>
-        <w:t>为了避免上述并行数据流时序同步问题，本节提出串行</w:t>
-      </w:r>
-      <w:r>
-        <w:rPr>
-          <w:rFonts w:hint="eastAsia"/>
-        </w:rPr>
-        <w:t>-</w:t>
-      </w:r>
-      <w:r>
-        <w:rPr>
-          <w:rFonts w:hint="eastAsia"/>
-        </w:rPr>
-        <w:t>并行结合的设计思路。在计算卷积核尺寸为</w:t>
-      </w:r>
-      <w:r>
-        <w:rPr>
-          <w:rFonts w:hint="eastAsia"/>
-        </w:rPr>
-        <w:t>K2</w:t>
-      </w:r>
-      <w:r>
-        <w:rPr>
-          <w:rFonts w:hint="eastAsia"/>
-        </w:rPr>
-        <w:t>的卷积运算时，【如图】将乘法运算分成等量的</w:t>
-      </w:r>
-      <w:r>
-        <w:rPr>
-          <w:rFonts w:hint="eastAsia"/>
-        </w:rPr>
-        <w:t>K</w:t>
-      </w:r>
-      <w:r>
-        <w:rPr>
-          <w:rFonts w:hint="eastAsia"/>
-        </w:rPr>
-        <w:t>组，每组的</w:t>
-      </w:r>
-      <w:r>
-        <w:rPr>
-          <w:rFonts w:hint="eastAsia"/>
-        </w:rPr>
-        <w:t>K</w:t>
-      </w:r>
-      <w:proofErr w:type="gramStart"/>
-      <w:r>
-        <w:rPr>
-          <w:rFonts w:hint="eastAsia"/>
-        </w:rPr>
-        <w:t>个</w:t>
-      </w:r>
-      <w:proofErr w:type="gramEnd"/>
-      <w:r>
-        <w:rPr>
-          <w:rFonts w:hint="eastAsia"/>
-        </w:rPr>
-        <w:t>乘法和加法运算通过乘</w:t>
-      </w:r>
-      <w:r>
-        <w:rPr>
-          <w:rFonts w:hint="eastAsia"/>
-        </w:rPr>
-        <w:t>-</w:t>
-      </w:r>
-      <w:r>
-        <w:rPr>
-          <w:rFonts w:hint="eastAsia"/>
-        </w:rPr>
-        <w:t>累加（</w:t>
-      </w:r>
-      <w:r>
-        <w:rPr>
-          <w:rFonts w:hint="eastAsia"/>
-        </w:rPr>
-        <w:t>MAC</w:t>
-      </w:r>
-      <w:r>
-        <w:rPr>
-          <w:rFonts w:hint="eastAsia"/>
-        </w:rPr>
-        <w:t>）单元串行完成，最后将</w:t>
-      </w:r>
-      <w:r>
-        <w:rPr>
-          <w:rFonts w:hint="eastAsia"/>
-        </w:rPr>
-        <w:t>K</w:t>
-      </w:r>
-      <w:r>
-        <w:rPr>
-          <w:rFonts w:hint="eastAsia"/>
-        </w:rPr>
-        <w:t>组乘</w:t>
-      </w:r>
-      <w:r>
-        <w:rPr>
-          <w:rFonts w:hint="eastAsia"/>
-        </w:rPr>
-        <w:t>-</w:t>
-      </w:r>
-      <w:r>
-        <w:rPr>
-          <w:rFonts w:hint="eastAsia"/>
-        </w:rPr>
-        <w:t>累加结果并列相加。次方案通过牺牲一定的并行程度，换取了硬件资源的节省和时序要求的降低，进而提升了系统时钟的频率限制，在不考虑其他要求的条件下，可以通过提高系统时钟，达到更高的性能。</w:t>
-      </w:r>
-    </w:p>
-    <w:p>
-      <w:r>
-        <w:rPr>
-          <w:rFonts w:hint="eastAsia"/>
-        </w:rPr>
-        <w:t>在实现该串行</w:t>
-      </w:r>
-      <w:r>
-        <w:rPr>
-          <w:rFonts w:hint="eastAsia"/>
-        </w:rPr>
-        <w:t>-</w:t>
-      </w:r>
-      <w:r>
-        <w:rPr>
-          <w:rFonts w:hint="eastAsia"/>
-        </w:rPr>
-        <w:t>并行结合方案的时候，通过对卷积运算模块时钟频率的</w:t>
-      </w:r>
-      <w:r>
-        <w:rPr>
-          <w:rFonts w:hint="eastAsia"/>
-        </w:rPr>
-        <w:t>K</w:t>
-      </w:r>
-      <w:r>
-        <w:rPr>
-          <w:rFonts w:hint="eastAsia"/>
-        </w:rPr>
-        <w:t>倍频，即可保证输入、输出数据流的速度不变。而实际情况下，由于完成卷积运算后需要将乘</w:t>
-      </w:r>
-      <w:r>
-        <w:rPr>
-          <w:rFonts w:hint="eastAsia"/>
-        </w:rPr>
-        <w:t>-</w:t>
-      </w:r>
-      <w:r>
-        <w:rPr>
-          <w:rFonts w:hint="eastAsia"/>
-        </w:rPr>
-        <w:t>累加结果代入激活函数，实际倍频频率会略大于</w:t>
-      </w:r>
-      <w:r>
-        <w:rPr>
-          <w:rFonts w:hint="eastAsia"/>
-        </w:rPr>
-        <w:t>K</w:t>
-      </w:r>
-      <w:proofErr w:type="gramStart"/>
-      <w:r>
-        <w:rPr>
-          <w:rFonts w:hint="eastAsia"/>
-        </w:rPr>
-        <w:t>倍</w:t>
-      </w:r>
-      <w:proofErr w:type="gramEnd"/>
-      <w:r>
-        <w:rPr>
-          <w:rFonts w:hint="eastAsia"/>
-        </w:rPr>
-        <w:t>。</w:t>
-      </w:r>
-    </w:p>
-    <w:p>
-      <w:r>
-        <w:rPr>
-          <w:rFonts w:hint="eastAsia"/>
-        </w:rPr>
-        <w:t>在实际应用中，由于资源成本的更严重限制等原因，也可能需要进一步牺牲并行特性，将</w:t>
-      </w:r>
-      <w:r>
-        <w:rPr>
-          <w:rFonts w:hint="eastAsia"/>
-        </w:rPr>
-        <w:t>K2</w:t>
-      </w:r>
-      <w:r>
-        <w:rPr>
-          <w:rFonts w:hint="eastAsia"/>
-        </w:rPr>
-        <w:t>个乘法和加法运算用【如图所示】的一个乘</w:t>
-      </w:r>
-      <w:r>
-        <w:rPr>
-          <w:rFonts w:hint="eastAsia"/>
-        </w:rPr>
-        <w:t>-</w:t>
-      </w:r>
-      <w:r>
-        <w:rPr>
-          <w:rFonts w:hint="eastAsia"/>
-        </w:rPr>
-        <w:t>累加单元架构，完全</w:t>
-      </w:r>
-      <w:proofErr w:type="gramStart"/>
-      <w:r>
-        <w:rPr>
-          <w:rFonts w:hint="eastAsia"/>
-        </w:rPr>
-        <w:t>串行地</w:t>
-      </w:r>
-      <w:proofErr w:type="gramEnd"/>
-      <w:r>
-        <w:rPr>
-          <w:rFonts w:hint="eastAsia"/>
-        </w:rPr>
-        <w:t>实现，这种情况下，就需要对卷积运算模块的时钟做大于等于</w:t>
-      </w:r>
-      <w:r>
-        <w:rPr>
-          <w:rFonts w:hint="eastAsia"/>
-        </w:rPr>
-        <w:t>K2</w:t>
-      </w:r>
-      <w:r>
-        <w:rPr>
-          <w:rFonts w:hint="eastAsia"/>
-        </w:rPr>
-        <w:t>倍的倍频。而多个输出特征映射图的计算，仍然可以通过更新权值寄存器或复制该卷积层模块来按需求实现。根据面积</w:t>
-      </w:r>
-      <w:r>
-        <w:rPr>
-          <w:rFonts w:hint="eastAsia"/>
-        </w:rPr>
-        <w:t>-</w:t>
-      </w:r>
-      <w:r>
-        <w:rPr>
-          <w:rFonts w:hint="eastAsia"/>
-        </w:rPr>
-        <w:t>速度的折衷规律，灵活地组合完全并行卷积模块、串行</w:t>
-      </w:r>
-      <w:r>
-        <w:rPr>
-          <w:rFonts w:hint="eastAsia"/>
-        </w:rPr>
-        <w:t>-</w:t>
-      </w:r>
-      <w:r>
-        <w:rPr>
-          <w:rFonts w:hint="eastAsia"/>
-        </w:rPr>
-        <w:t>并行结合卷积模块和完全串行卷积模块，便可以设计出最符合实际需求的卷积层模块，灵活按需地解决嵌入式平台上卷积神经网络芯片的设计难题。</w:t>
-      </w:r>
-    </w:p>
-    <w:p>
-      <w:r>
-        <w:rPr>
-          <w:rFonts w:hint="eastAsia"/>
-        </w:rPr>
-        <w:t>另外</w:t>
-      </w:r>
-      <w:r>
-        <w:rPr>
-          <w:rFonts w:hint="eastAsia"/>
-        </w:rPr>
-        <w:t>，【文献】中提出的全并行卷积运算单元，【如图】，则巧妙地将缓存结构和乘</w:t>
-      </w:r>
-      <w:r>
-        <w:rPr>
-          <w:rFonts w:hint="eastAsia"/>
-        </w:rPr>
-        <w:t>-</w:t>
-      </w:r>
-      <w:r>
-        <w:rPr>
-          <w:rFonts w:hint="eastAsia"/>
-        </w:rPr>
-        <w:t>累加运算单元相结合，避免了对</w:t>
-      </w:r>
-      <w:r>
-        <w:rPr>
-          <w:rFonts w:hint="eastAsia"/>
-        </w:rPr>
-        <w:t>K2</w:t>
-      </w:r>
-      <w:proofErr w:type="gramStart"/>
-      <w:r>
-        <w:rPr>
-          <w:rFonts w:hint="eastAsia"/>
-        </w:rPr>
-        <w:t>路数据做并列</w:t>
-      </w:r>
-      <w:proofErr w:type="gramEnd"/>
-      <w:r>
-        <w:rPr>
-          <w:rFonts w:hint="eastAsia"/>
-        </w:rPr>
-        <w:t>加法，使用</w:t>
-      </w:r>
-      <w:r>
-        <w:rPr>
-          <w:rFonts w:hint="eastAsia"/>
-        </w:rPr>
-        <w:t>K2</w:t>
-      </w:r>
-      <w:r>
-        <w:rPr>
-          <w:rFonts w:hint="eastAsia"/>
-        </w:rPr>
-        <w:t>个乘法器和</w:t>
-      </w:r>
-      <w:r>
-        <w:rPr>
-          <w:rFonts w:hint="eastAsia"/>
-        </w:rPr>
-        <w:t>K2</w:t>
-      </w:r>
-      <w:r>
-        <w:rPr>
-          <w:rFonts w:hint="eastAsia"/>
-        </w:rPr>
-        <w:t>个加法器，规避了大量并行数据流时序同步难的问题。在如今</w:t>
-      </w:r>
-      <w:r>
-        <w:rPr>
-          <w:rFonts w:hint="eastAsia"/>
-        </w:rPr>
-        <w:t>FPGA</w:t>
-      </w:r>
-      <w:r>
-        <w:rPr>
-          <w:rFonts w:hint="eastAsia"/>
-        </w:rPr>
-        <w:t>内部计算单元数量较多的普遍现实下，这成为一个非常高效的并行卷积方案。</w:t>
-      </w:r>
-    </w:p>
-    <w:p>
-      <w:r>
-        <w:rPr>
-          <w:rFonts w:hint="eastAsia"/>
-        </w:rPr>
-        <w:t>最后，如果前端输入的数据流可以</w:t>
-      </w:r>
-      <w:r>
-        <w:rPr>
-          <w:rFonts w:hint="eastAsia"/>
-        </w:rPr>
-        <w:t>【如图】所示那样，</w:t>
-      </w:r>
-      <w:r>
-        <w:rPr>
-          <w:rFonts w:hint="eastAsia"/>
-        </w:rPr>
-        <w:t>同时</w:t>
-      </w:r>
-      <w:r>
-        <w:rPr>
-          <w:rFonts w:hint="eastAsia"/>
-        </w:rPr>
-        <w:t>K</w:t>
-      </w:r>
-      <w:r>
-        <w:rPr>
-          <w:rFonts w:hint="eastAsia"/>
-        </w:rPr>
-        <w:t>路流入，则可以将二维卷积运算转化为</w:t>
-      </w:r>
-      <w:r>
-        <w:rPr>
-          <w:rFonts w:hint="eastAsia"/>
-        </w:rPr>
-        <w:t>K</w:t>
-      </w:r>
-      <w:proofErr w:type="gramStart"/>
-      <w:r>
-        <w:rPr>
-          <w:rFonts w:hint="eastAsia"/>
-        </w:rPr>
-        <w:t>个</w:t>
-      </w:r>
-      <w:proofErr w:type="gramEnd"/>
-      <w:r>
-        <w:rPr>
-          <w:rFonts w:hint="eastAsia"/>
-        </w:rPr>
-        <w:t>一维卷积，该情况类似与上述串行</w:t>
-      </w:r>
-      <w:r>
-        <w:rPr>
-          <w:rFonts w:hint="eastAsia"/>
-        </w:rPr>
-        <w:t>-</w:t>
-      </w:r>
-      <w:r>
-        <w:rPr>
-          <w:rFonts w:hint="eastAsia"/>
-        </w:rPr>
-        <w:t>并行结合的卷积架构，只是此时前端同时流入</w:t>
-      </w:r>
-      <w:r>
-        <w:rPr>
-          <w:rFonts w:hint="eastAsia"/>
-        </w:rPr>
-        <w:t>K</w:t>
-      </w:r>
-      <w:r>
-        <w:rPr>
-          <w:rFonts w:hint="eastAsia"/>
-        </w:rPr>
-        <w:t>路数据，不需要缓存</w:t>
-      </w:r>
-      <w:r>
-        <w:rPr>
-          <w:rFonts w:hint="eastAsia"/>
-        </w:rPr>
-        <w:t>(K-1)*M+K</w:t>
-      </w:r>
-      <w:proofErr w:type="gramStart"/>
-      <w:r>
-        <w:rPr>
-          <w:rFonts w:hint="eastAsia"/>
-        </w:rPr>
-        <w:t>个</w:t>
-      </w:r>
-      <w:proofErr w:type="gramEnd"/>
-      <w:r>
-        <w:rPr>
-          <w:rFonts w:hint="eastAsia"/>
-        </w:rPr>
-        <w:t>像素</w:t>
-      </w:r>
-      <w:r>
-        <w:rPr>
-          <w:rFonts w:hint="eastAsia"/>
-        </w:rPr>
-        <w:t>，</w:t>
-      </w:r>
-      <w:r>
-        <w:rPr>
-          <w:rFonts w:hint="eastAsia"/>
-        </w:rPr>
-        <w:t>既可完成一个窗口的卷积运算，也不需要对卷积运算单元的时钟进行倍频。</w:t>
+        <w:t>4.1</w:t>
+      </w:r>
+      <w:r>
+        <w:rPr>
+          <w:rFonts w:hint="eastAsia"/>
+        </w:rPr>
+        <w:t>卷积器</w:t>
       </w:r>
     </w:p>
     <w:p/>
@@ -8832,25 +8442,64 @@
         <w:rPr>
           <w:rFonts w:hint="eastAsia"/>
         </w:rPr>
-        <w:t>4.1.2</w:t>
-      </w:r>
-      <w:r>
-        <w:rPr>
-          <w:rFonts w:hint="eastAsia"/>
-        </w:rPr>
-        <w:t>卷积器的</w:t>
-      </w:r>
-      <w:r>
-        <w:rPr>
-          <w:rFonts w:hint="eastAsia"/>
-        </w:rPr>
-        <w:t>实现与</w:t>
-      </w:r>
-      <w:r>
-        <w:rPr>
-          <w:rFonts w:hint="eastAsia"/>
-        </w:rPr>
-        <w:t>验证</w:t>
+        <w:lastRenderedPageBreak/>
+        <w:t>卷积神经网络涉及的一个核心运算是图像的卷积运算，</w:t>
+      </w:r>
+      <w:r>
+        <w:rPr>
+          <w:rFonts w:hint="eastAsia"/>
+        </w:rPr>
+        <w:t>图像卷积运算将图像处理和传统神经网络巧妙地结合起来。卷积神经网络正是借助卷积核和卷积运算实现了感受野的概念。同时，也正是借助卷积核和卷积运算，实现了卷积神经网络权值共享，减少了网络参数数量的。</w:t>
+      </w:r>
+      <w:r>
+        <w:rPr>
+          <w:rFonts w:hint="eastAsia"/>
+        </w:rPr>
+        <w:t>如【公式】所示的</w:t>
+      </w:r>
+      <w:r>
+        <w:rPr>
+          <w:rFonts w:hint="eastAsia"/>
+        </w:rPr>
+        <w:t>图像卷积</w:t>
+      </w:r>
+      <w:r>
+        <w:rPr>
+          <w:rFonts w:hint="eastAsia"/>
+        </w:rPr>
+        <w:t>运算</w:t>
+      </w:r>
+      <w:r>
+        <w:rPr>
+          <w:rFonts w:hint="eastAsia"/>
+        </w:rPr>
+        <w:t>即二维卷积运算，在</w:t>
+      </w:r>
+      <w:r>
+        <w:rPr>
+          <w:rFonts w:hint="eastAsia"/>
+        </w:rPr>
+        <w:t>数字图像处理领域有着非常广泛和成熟的应用。图像的空间域滤波处理就大量地使用到了二维卷积运算，通过调整卷积核的内容，二维卷积运算可以实现图像的高、低通滤波，边缘检测，形态学滤波等多种实用的处理。</w:t>
+      </w:r>
+      <w:r>
+        <w:rPr>
+          <w:rFonts w:hint="eastAsia"/>
+        </w:rPr>
+        <w:t>而在卷积神经网络中，多种卷积运算的本质也是对输入图像的各种空间域滤波和边缘检测，从而实现对图像数据中提取多种特征，以便网络最后的全连接</w:t>
+      </w:r>
+      <w:proofErr w:type="gramStart"/>
+      <w:r>
+        <w:rPr>
+          <w:rFonts w:hint="eastAsia"/>
+        </w:rPr>
+        <w:t>层实现</w:t>
+      </w:r>
+      <w:proofErr w:type="gramEnd"/>
+      <w:r>
+        <w:rPr>
+          <w:rFonts w:hint="eastAsia"/>
+        </w:rPr>
+        <w:t>对图像的分类识别。</w:t>
       </w:r>
     </w:p>
     <w:p>
@@ -8858,157 +8507,51 @@
         <w:rPr>
           <w:rFonts w:hint="eastAsia"/>
         </w:rPr>
-        <w:t>上一节对卷积运算单元的详细分析，已经将多个硬件架构展现出来，本节根据上述讨论，设计实现了串行</w:t>
-      </w:r>
-      <w:r>
-        <w:rPr>
-          <w:rFonts w:hint="eastAsia"/>
-        </w:rPr>
-        <w:t>-</w:t>
-      </w:r>
-      <w:r>
-        <w:rPr>
-          <w:rFonts w:hint="eastAsia"/>
-        </w:rPr>
-        <w:t>并行结合的卷积运算单元。该单元以一路数据流形式输入每像素</w:t>
-      </w:r>
-      <w:r>
-        <w:rPr>
-          <w:rFonts w:hint="eastAsia"/>
-        </w:rPr>
-        <w:t>8bit</w:t>
-      </w:r>
-      <w:r>
-        <w:rPr>
-          <w:rFonts w:hint="eastAsia"/>
-        </w:rPr>
-        <w:t>的图像数据，卷积核尺寸为</w:t>
-      </w:r>
-      <w:r>
-        <w:rPr>
-          <w:rFonts w:hint="eastAsia"/>
-        </w:rPr>
-        <w:t>5*5</w:t>
-      </w:r>
-      <w:r>
-        <w:rPr>
-          <w:rFonts w:hint="eastAsia"/>
-        </w:rPr>
-        <w:t>，权值数据用</w:t>
-      </w:r>
-      <w:r>
-        <w:rPr>
-          <w:rFonts w:hint="eastAsia"/>
-        </w:rPr>
-        <w:t>16bit</w:t>
-      </w:r>
-      <w:r>
-        <w:rPr>
-          <w:rFonts w:hint="eastAsia"/>
-        </w:rPr>
-        <w:t>定点数表示，</w:t>
-      </w:r>
-      <w:r>
-        <w:rPr>
-          <w:rFonts w:hint="eastAsia"/>
-        </w:rPr>
-        <w:t>1</w:t>
-      </w:r>
-      <w:r>
-        <w:rPr>
-          <w:rFonts w:hint="eastAsia"/>
-        </w:rPr>
-        <w:t>位符号位，</w:t>
-      </w:r>
-      <w:r>
-        <w:rPr>
-          <w:rFonts w:hint="eastAsia"/>
-        </w:rPr>
-        <w:t>15bit</w:t>
-      </w:r>
-      <w:r>
-        <w:rPr>
-          <w:rFonts w:hint="eastAsia"/>
-        </w:rPr>
-        <w:t>小数位，用于量化</w:t>
-      </w:r>
-      <w:r>
-        <w:rPr>
-          <w:rFonts w:hint="eastAsia"/>
-        </w:rPr>
-        <w:t>(-1,1)</w:t>
-      </w:r>
-      <w:r>
-        <w:rPr>
-          <w:rFonts w:hint="eastAsia"/>
-        </w:rPr>
-        <w:t>的权值数据。</w:t>
-      </w:r>
-      <w:r>
-        <w:rPr>
-          <w:rFonts w:hint="eastAsia"/>
-        </w:rPr>
-        <w:t>输出数据为</w:t>
-      </w:r>
-      <w:r>
-        <w:rPr>
-          <w:rFonts w:hint="eastAsia"/>
-        </w:rPr>
-        <w:t>29</w:t>
-      </w:r>
-      <w:r>
-        <w:rPr>
-          <w:rFonts w:hint="eastAsia"/>
-        </w:rPr>
-        <w:t>比特定点数，</w:t>
-      </w:r>
-      <w:r>
-        <w:rPr>
-          <w:rFonts w:hint="eastAsia"/>
-        </w:rPr>
-        <w:t>1</w:t>
-      </w:r>
-      <w:r>
-        <w:rPr>
-          <w:rFonts w:hint="eastAsia"/>
-        </w:rPr>
-        <w:t>位符号位，</w:t>
-      </w:r>
-      <w:r>
-        <w:rPr>
-          <w:rFonts w:hint="eastAsia"/>
-        </w:rPr>
-        <w:t>5</w:t>
-      </w:r>
-      <w:r>
-        <w:rPr>
-          <w:rFonts w:hint="eastAsia"/>
-        </w:rPr>
-        <w:t>比特整数，</w:t>
-      </w:r>
-      <w:r>
-        <w:rPr>
-          <w:rFonts w:hint="eastAsia"/>
-        </w:rPr>
-        <w:t>2</w:t>
-      </w:r>
-      <w:r>
-        <w:rPr>
-          <w:rFonts w:hint="eastAsia"/>
-        </w:rPr>
-        <w:t>3</w:t>
-      </w:r>
-      <w:r>
-        <w:rPr>
-          <w:rFonts w:hint="eastAsia"/>
-        </w:rPr>
-        <w:t>bit</w:t>
-      </w:r>
-      <w:r>
-        <w:rPr>
-          <w:rFonts w:hint="eastAsia"/>
-        </w:rPr>
-        <w:t>小数位</w:t>
+        <w:t>在卷积神经网络中，大量的二维卷积运算成为整个识别算法中运算最为密集的部分。</w:t>
+      </w:r>
+      <w:r>
+        <w:rPr>
+          <w:rFonts w:hint="eastAsia"/>
+        </w:rPr>
+        <w:t>二维卷积运算虽然在数学上非常简单，但是对于硬件的实现，则有非常多的内容需要考虑，才能以较高的效率完成这种简单的运算。</w:t>
+      </w:r>
+      <w:r>
+        <w:rPr>
+          <w:rFonts w:hint="eastAsia"/>
+        </w:rPr>
+        <w:t>这些需要考虑的内容包括前端数据流</w:t>
+      </w:r>
+      <w:proofErr w:type="gramStart"/>
+      <w:r>
+        <w:rPr>
+          <w:rFonts w:hint="eastAsia"/>
+        </w:rPr>
+        <w:t>馈</w:t>
+      </w:r>
+      <w:proofErr w:type="gramEnd"/>
+      <w:r>
+        <w:rPr>
+          <w:rFonts w:hint="eastAsia"/>
+        </w:rPr>
+        <w:t>入的形式</w:t>
+      </w:r>
+      <w:r>
+        <w:rPr>
+          <w:rFonts w:hint="eastAsia"/>
+        </w:rPr>
+        <w:t>（</w:t>
+      </w:r>
+      <w:r>
+        <w:rPr>
+          <w:rFonts w:hint="eastAsia"/>
+        </w:rPr>
+        <w:t>这种形式包括数据流量，数据格式和数据流时序等</w:t>
+      </w:r>
+      <w:r>
+        <w:rPr>
+          <w:rFonts w:hint="eastAsia"/>
+        </w:rPr>
+        <w:t>），数据处理对运算时间和硬件资源的要求等</w:t>
       </w:r>
       <w:r>
         <w:rPr>
@@ -9020,132 +8563,55 @@
         <w:rPr>
           <w:rFonts w:hint="eastAsia"/>
         </w:rPr>
-        <w:t>设计中</w:t>
-      </w:r>
-      <w:r>
-        <w:rPr>
-          <w:rFonts w:hint="eastAsia"/>
-        </w:rPr>
-        <w:t>关键点乘</w:t>
-      </w:r>
-      <w:r>
-        <w:rPr>
-          <w:rFonts w:hint="eastAsia"/>
-        </w:rPr>
-        <w:t>-</w:t>
-      </w:r>
-      <w:r>
-        <w:rPr>
-          <w:rFonts w:hint="eastAsia"/>
-        </w:rPr>
-        <w:t>累加</w:t>
-      </w:r>
-      <w:r>
-        <w:rPr>
-          <w:rFonts w:hint="eastAsia"/>
-        </w:rPr>
-        <w:t>运算</w:t>
-      </w:r>
-      <w:r>
-        <w:rPr>
-          <w:rFonts w:hint="eastAsia"/>
-        </w:rPr>
-        <w:t>单元</w:t>
-      </w:r>
-      <w:r>
-        <w:rPr>
-          <w:rFonts w:hint="eastAsia"/>
-        </w:rPr>
-        <w:t>均使用</w:t>
-      </w:r>
-      <w:r>
-        <w:rPr>
-          <w:rFonts w:hint="eastAsia"/>
-        </w:rPr>
-        <w:t>FPGA</w:t>
-      </w:r>
-      <w:r>
-        <w:rPr>
-          <w:rFonts w:hint="eastAsia"/>
-        </w:rPr>
-        <w:t>中内嵌的</w:t>
-      </w:r>
-      <w:r>
-        <w:rPr>
-          <w:rFonts w:hint="eastAsia"/>
-        </w:rPr>
-        <w:t>DSP</w:t>
-      </w:r>
-      <w:r>
-        <w:rPr>
-          <w:rFonts w:hint="eastAsia"/>
-        </w:rPr>
-        <w:t>模块完成。</w:t>
-      </w:r>
-      <w:r>
-        <w:rPr>
-          <w:rFonts w:hint="eastAsia"/>
-        </w:rPr>
-        <w:t>使用</w:t>
-      </w:r>
-      <w:r>
-        <w:rPr>
-          <w:rFonts w:hint="eastAsia"/>
-        </w:rPr>
-        <w:t>Block RAM</w:t>
-      </w:r>
-      <w:r>
-        <w:rPr>
-          <w:rFonts w:hint="eastAsia"/>
-        </w:rPr>
-        <w:t>缓存输</w:t>
-      </w:r>
-      <w:r>
-        <w:rPr>
-          <w:rFonts w:hint="eastAsia"/>
-        </w:rPr>
-        <w:lastRenderedPageBreak/>
-        <w:t>入数据流，实现卷积窗口的提取。</w:t>
-      </w:r>
-      <w:r>
-        <w:rPr>
-          <w:rFonts w:hint="eastAsia"/>
-        </w:rPr>
-        <w:t>模块使用硬件资源情况【如表格】</w:t>
-      </w:r>
-      <w:r>
-        <w:rPr>
-          <w:rFonts w:hint="eastAsia"/>
-        </w:rPr>
-        <w:t>所示。</w:t>
-      </w:r>
-      <w:r>
-        <w:rPr>
-          <w:rFonts w:hint="eastAsia"/>
-        </w:rPr>
-        <w:t>【对比全并行结构】</w:t>
-      </w:r>
-    </w:p>
-    <w:p>
-      <w:r>
-        <w:rPr>
-          <w:rFonts w:hint="eastAsia"/>
-        </w:rPr>
-        <w:t>根据时序分析软件给出的结果，该模块最大时钟频率约为</w:t>
-      </w:r>
-      <w:proofErr w:type="spellStart"/>
-      <w:r>
-        <w:rPr>
-          <w:rFonts w:hint="eastAsia"/>
-        </w:rPr>
-        <w:t>XXMHz</w:t>
-      </w:r>
-      <w:proofErr w:type="spellEnd"/>
-      <w:r>
-        <w:rPr>
-          <w:rFonts w:hint="eastAsia"/>
-        </w:rPr>
-        <w:t>。对该模块时序约束如下：【输入寄存器延时】……</w:t>
+        <w:t>根据实际情况，具体分析上述</w:t>
+      </w:r>
+      <w:r>
+        <w:rPr>
+          <w:rFonts w:hint="eastAsia"/>
+        </w:rPr>
+        <w:t>条件</w:t>
+      </w:r>
+      <w:r>
+        <w:rPr>
+          <w:rFonts w:hint="eastAsia"/>
+        </w:rPr>
+        <w:t>，是设计高效硬件卷积器的必然要求。</w:t>
+      </w:r>
+      <w:r>
+        <w:rPr>
+          <w:rFonts w:hint="eastAsia"/>
+        </w:rPr>
+        <w:t>下面将结合本文提出的卷积神经网络应用芯片，</w:t>
+      </w:r>
+      <w:r>
+        <w:rPr>
+          <w:rFonts w:hint="eastAsia"/>
+        </w:rPr>
+        <w:t>从数据流的缓存和卷积运算两个角度</w:t>
+      </w:r>
+      <w:r>
+        <w:rPr>
+          <w:rFonts w:hint="eastAsia"/>
+        </w:rPr>
+        <w:t>详细</w:t>
+      </w:r>
+      <w:r>
+        <w:rPr>
+          <w:rFonts w:hint="eastAsia"/>
+        </w:rPr>
+        <w:t>地</w:t>
+      </w:r>
+      <w:r>
+        <w:rPr>
+          <w:rFonts w:hint="eastAsia"/>
+        </w:rPr>
+        <w:t>讨论卷积器的设计与实现</w:t>
+      </w:r>
+      <w:r>
+        <w:rPr>
+          <w:rFonts w:hint="eastAsia"/>
+        </w:rPr>
+        <w:t>。</w:t>
       </w:r>
     </w:p>
     <w:p/>
@@ -9154,19 +8620,109 @@
         <w:rPr>
           <w:rFonts w:hint="eastAsia"/>
         </w:rPr>
-        <w:t>本节还将介绍根据实际应用需求，对上述设计的卷积运算单元的实际验证情况。本文设计的卷积神经网络输入层需要完成对</w:t>
-      </w:r>
-      <w:r>
-        <w:rPr>
-          <w:rFonts w:hint="eastAsia"/>
-        </w:rPr>
-        <w:t>28*28</w:t>
-      </w:r>
-      <w:r>
-        <w:rPr>
-          <w:rFonts w:hint="eastAsia"/>
-        </w:rPr>
-        <w:t>像素的图片做</w:t>
+        <w:t>4.1.1</w:t>
+      </w:r>
+      <w:r>
+        <w:rPr>
+          <w:rFonts w:hint="eastAsia"/>
+        </w:rPr>
+        <w:t>卷积器的实现</w:t>
+      </w:r>
+    </w:p>
+    <w:p>
+      <w:r>
+        <w:rPr>
+          <w:rFonts w:hint="eastAsia"/>
+        </w:rPr>
+        <w:t>如【前文公式】所示，在计算一个像素点的卷积结果</w:t>
+      </w:r>
+      <w:proofErr w:type="spellStart"/>
+      <w:r>
+        <w:rPr>
+          <w:rFonts w:hint="eastAsia"/>
+        </w:rPr>
+        <w:t>Ym,n</w:t>
+      </w:r>
+      <w:proofErr w:type="spellEnd"/>
+      <w:r>
+        <w:rPr>
+          <w:rFonts w:hint="eastAsia"/>
+        </w:rPr>
+        <w:t>时，计算单元需要获得输入像素点</w:t>
+      </w:r>
+      <w:proofErr w:type="spellStart"/>
+      <w:r>
+        <w:rPr>
+          <w:rFonts w:hint="eastAsia"/>
+        </w:rPr>
+        <w:t>Xm,n</w:t>
+      </w:r>
+      <w:proofErr w:type="spellEnd"/>
+      <w:r>
+        <w:rPr>
+          <w:rFonts w:hint="eastAsia"/>
+        </w:rPr>
+        <w:t>以及它周围</w:t>
+      </w:r>
+      <w:r>
+        <w:rPr>
+          <w:rFonts w:hint="eastAsia"/>
+        </w:rPr>
+        <w:t>K2-1</w:t>
+      </w:r>
+      <w:r>
+        <w:rPr>
+          <w:rFonts w:hint="eastAsia"/>
+        </w:rPr>
+        <w:t>邻域的</w:t>
+      </w:r>
+      <w:r>
+        <w:rPr>
+          <w:rFonts w:hint="eastAsia"/>
+        </w:rPr>
+        <w:t>K2</w:t>
+      </w:r>
+      <w:r>
+        <w:rPr>
+          <w:rFonts w:hint="eastAsia"/>
+        </w:rPr>
+        <w:t>个数据，然后与卷积核中的</w:t>
+      </w:r>
+      <w:r>
+        <w:rPr>
+          <w:rFonts w:hint="eastAsia"/>
+        </w:rPr>
+        <w:t>K2</w:t>
+      </w:r>
+      <w:r>
+        <w:rPr>
+          <w:rFonts w:hint="eastAsia"/>
+        </w:rPr>
+        <w:t>个权值对应相乘再累加。首先考虑系统前端输入数据是以数据流形式给进的，即像素数据从前端缓存中只能每个时钟一个像素按照从左到右从上到下的顺序逐个流入，要同时获得一个卷积窗口中的</w:t>
+      </w:r>
+      <w:r>
+        <w:rPr>
+          <w:rFonts w:hint="eastAsia"/>
+        </w:rPr>
+        <w:t>K2</w:t>
+      </w:r>
+      <w:r>
+        <w:rPr>
+          <w:rFonts w:hint="eastAsia"/>
+        </w:rPr>
+        <w:t>个数据，必须对输入数据进行缓存，通过【如图】的行缓存结构，在寄存器</w:t>
+      </w:r>
+      <w:r>
+        <w:rPr>
+          <w:rFonts w:hint="eastAsia"/>
+        </w:rPr>
+        <w:t>id0~id24</w:t>
+      </w:r>
+      <w:r>
+        <w:rPr>
+          <w:rFonts w:hint="eastAsia"/>
+        </w:rPr>
+        <w:t>上面，可以获得一个大小为</w:t>
       </w:r>
       <w:r>
         <w:rPr>
@@ -9178,33 +8734,398 @@
         <w:rPr>
           <w:rFonts w:hint="eastAsia"/>
         </w:rPr>
-        <w:t>的卷积</w:t>
-      </w:r>
-      <w:r>
-        <w:rPr>
-          <w:rFonts w:hint="eastAsia"/>
-        </w:rPr>
-        <w:t>，这是该网络中输入图像尺寸最大的卷积运算，</w:t>
-      </w:r>
-      <w:r>
-        <w:rPr>
-          <w:rFonts w:hint="eastAsia"/>
-        </w:rPr>
-        <w:t>在此框架下设计的测试单元可以</w:t>
+        <w:t>的卷积窗口的图像数据。不考虑图像边缘的情况下，在初始等待</w:t>
+      </w:r>
+      <w:r>
+        <w:rPr>
+          <w:rFonts w:hint="eastAsia"/>
+        </w:rPr>
+        <w:t>(K-1)*M+K</w:t>
       </w:r>
       <w:proofErr w:type="gramStart"/>
       <w:r>
         <w:rPr>
           <w:rFonts w:hint="eastAsia"/>
         </w:rPr>
-        <w:t>按数据</w:t>
+        <w:t>个</w:t>
       </w:r>
       <w:proofErr w:type="gramEnd"/>
       <w:r>
         <w:rPr>
           <w:rFonts w:hint="eastAsia"/>
         </w:rPr>
-        <w:t>流形式将图像数据送入待验证的卷积运算单元，在</w:t>
+        <w:t>时钟之后，卷积窗口可以每个时钟向后（从左到右，从上到下）移动一个像素的位置，从而实现每个时钟都能得到一个新的卷积窗口的全部数据。这种情况下，后续的卷积运算单元（乘</w:t>
+      </w:r>
+      <w:r>
+        <w:rPr>
+          <w:rFonts w:hint="eastAsia"/>
+        </w:rPr>
+        <w:t>-</w:t>
+      </w:r>
+      <w:r>
+        <w:rPr>
+          <w:rFonts w:hint="eastAsia"/>
+        </w:rPr>
+        <w:t>累加单元）若能在一个时钟内完成</w:t>
+      </w:r>
+      <w:r>
+        <w:rPr>
+          <w:rFonts w:hint="eastAsia"/>
+        </w:rPr>
+        <w:t>K2</w:t>
+      </w:r>
+      <w:r>
+        <w:rPr>
+          <w:rFonts w:hint="eastAsia"/>
+        </w:rPr>
+        <w:t>个乘法和一个</w:t>
+      </w:r>
+      <w:r>
+        <w:rPr>
+          <w:rFonts w:hint="eastAsia"/>
+        </w:rPr>
+        <w:t>K2</w:t>
+      </w:r>
+      <w:r>
+        <w:rPr>
+          <w:rFonts w:hint="eastAsia"/>
+        </w:rPr>
+        <w:t>路并行加法，则可以实现每个时钟一个卷积结果的数据吞吐量，同时通过简单的数据使能标志，这个卷积层模块便可以高效地完成一张特征映射图的运算。通过对权值寄存器的更新或者对该卷积层模块的复制，即可串行或者并行地计算一个输入图像的多个输出特征映射图。这样的卷积层架构对输入数据的带宽要求最低，但有着在此限制下最高的并行性能。其主要缺点在于对硬件资源的大量需求，随着卷积核尺寸的增大，资源消耗呈平方关系增长，同时，大量的并行数据流对芯片内时序同步的要求大幅提高，极大地限制了系统时钟的频率，不利于硬件并行优势的充分发挥，反而凸显了并行数据流所带来的缺陷。</w:t>
+      </w:r>
+    </w:p>
+    <w:p>
+      <w:r>
+        <w:rPr>
+          <w:rFonts w:hint="eastAsia"/>
+        </w:rPr>
+        <w:t>为了避免上述并行数据流时序同步问题，本节提出串行</w:t>
+      </w:r>
+      <w:r>
+        <w:rPr>
+          <w:rFonts w:hint="eastAsia"/>
+        </w:rPr>
+        <w:t>-</w:t>
+      </w:r>
+      <w:r>
+        <w:rPr>
+          <w:rFonts w:hint="eastAsia"/>
+        </w:rPr>
+        <w:t>并行结合的设计思路。在计算卷积核尺寸为</w:t>
+      </w:r>
+      <w:r>
+        <w:rPr>
+          <w:rFonts w:hint="eastAsia"/>
+        </w:rPr>
+        <w:t>K2</w:t>
+      </w:r>
+      <w:r>
+        <w:rPr>
+          <w:rFonts w:hint="eastAsia"/>
+        </w:rPr>
+        <w:t>的卷积运算时，【如图】将乘法运算分成等量的</w:t>
+      </w:r>
+      <w:r>
+        <w:rPr>
+          <w:rFonts w:hint="eastAsia"/>
+        </w:rPr>
+        <w:t>K</w:t>
+      </w:r>
+      <w:r>
+        <w:rPr>
+          <w:rFonts w:hint="eastAsia"/>
+        </w:rPr>
+        <w:t>组，每组的</w:t>
+      </w:r>
+      <w:r>
+        <w:rPr>
+          <w:rFonts w:hint="eastAsia"/>
+        </w:rPr>
+        <w:t>K</w:t>
+      </w:r>
+      <w:proofErr w:type="gramStart"/>
+      <w:r>
+        <w:rPr>
+          <w:rFonts w:hint="eastAsia"/>
+        </w:rPr>
+        <w:t>个</w:t>
+      </w:r>
+      <w:proofErr w:type="gramEnd"/>
+      <w:r>
+        <w:rPr>
+          <w:rFonts w:hint="eastAsia"/>
+        </w:rPr>
+        <w:t>乘法和加法运算通过乘</w:t>
+      </w:r>
+      <w:r>
+        <w:rPr>
+          <w:rFonts w:hint="eastAsia"/>
+        </w:rPr>
+        <w:t>-</w:t>
+      </w:r>
+      <w:r>
+        <w:rPr>
+          <w:rFonts w:hint="eastAsia"/>
+        </w:rPr>
+        <w:t>累加（</w:t>
+      </w:r>
+      <w:r>
+        <w:rPr>
+          <w:rFonts w:hint="eastAsia"/>
+        </w:rPr>
+        <w:t>MAC</w:t>
+      </w:r>
+      <w:r>
+        <w:rPr>
+          <w:rFonts w:hint="eastAsia"/>
+        </w:rPr>
+        <w:t>）单元串行完成，最后将</w:t>
+      </w:r>
+      <w:r>
+        <w:rPr>
+          <w:rFonts w:hint="eastAsia"/>
+        </w:rPr>
+        <w:t>K</w:t>
+      </w:r>
+      <w:r>
+        <w:rPr>
+          <w:rFonts w:hint="eastAsia"/>
+        </w:rPr>
+        <w:t>组乘</w:t>
+      </w:r>
+      <w:r>
+        <w:rPr>
+          <w:rFonts w:hint="eastAsia"/>
+        </w:rPr>
+        <w:t>-</w:t>
+      </w:r>
+      <w:r>
+        <w:rPr>
+          <w:rFonts w:hint="eastAsia"/>
+        </w:rPr>
+        <w:t>累加结果并列相加。次方案通过牺牲一定的并行程度，换取了硬件资源的节省和时序要求的降低，进而提升了系统时钟的频率限制，在不考虑其他要求的条件下，可以通过提高系统时钟，达到更高的性能。</w:t>
+      </w:r>
+    </w:p>
+    <w:p>
+      <w:r>
+        <w:rPr>
+          <w:rFonts w:hint="eastAsia"/>
+        </w:rPr>
+        <w:t>在实现该串行</w:t>
+      </w:r>
+      <w:r>
+        <w:rPr>
+          <w:rFonts w:hint="eastAsia"/>
+        </w:rPr>
+        <w:t>-</w:t>
+      </w:r>
+      <w:r>
+        <w:rPr>
+          <w:rFonts w:hint="eastAsia"/>
+        </w:rPr>
+        <w:t>并行结合方案的时候，通过对卷积运算模块时钟频率的</w:t>
+      </w:r>
+      <w:r>
+        <w:rPr>
+          <w:rFonts w:hint="eastAsia"/>
+        </w:rPr>
+        <w:t>K</w:t>
+      </w:r>
+      <w:r>
+        <w:rPr>
+          <w:rFonts w:hint="eastAsia"/>
+        </w:rPr>
+        <w:t>倍频，即可保证输入、输出数据流的速度不变。而实际情况下，由于完成卷积运算后需要将乘</w:t>
+      </w:r>
+      <w:r>
+        <w:rPr>
+          <w:rFonts w:hint="eastAsia"/>
+        </w:rPr>
+        <w:t>-</w:t>
+      </w:r>
+      <w:r>
+        <w:rPr>
+          <w:rFonts w:hint="eastAsia"/>
+        </w:rPr>
+        <w:t>累加结果代入激活函数，实际倍频频率会略大于</w:t>
+      </w:r>
+      <w:r>
+        <w:rPr>
+          <w:rFonts w:hint="eastAsia"/>
+        </w:rPr>
+        <w:t>K</w:t>
+      </w:r>
+      <w:proofErr w:type="gramStart"/>
+      <w:r>
+        <w:rPr>
+          <w:rFonts w:hint="eastAsia"/>
+        </w:rPr>
+        <w:t>倍</w:t>
+      </w:r>
+      <w:proofErr w:type="gramEnd"/>
+      <w:r>
+        <w:rPr>
+          <w:rFonts w:hint="eastAsia"/>
+        </w:rPr>
+        <w:t>。</w:t>
+      </w:r>
+    </w:p>
+    <w:p>
+      <w:r>
+        <w:rPr>
+          <w:rFonts w:hint="eastAsia"/>
+        </w:rPr>
+        <w:t>在实际应用中，由于资源成本的更严重限制等原因，也可能需要进一步牺牲并行特性，将</w:t>
+      </w:r>
+      <w:r>
+        <w:rPr>
+          <w:rFonts w:hint="eastAsia"/>
+        </w:rPr>
+        <w:t>K2</w:t>
+      </w:r>
+      <w:r>
+        <w:rPr>
+          <w:rFonts w:hint="eastAsia"/>
+        </w:rPr>
+        <w:t>个乘法和加法运算用【如图所示】的一个乘</w:t>
+      </w:r>
+      <w:r>
+        <w:rPr>
+          <w:rFonts w:hint="eastAsia"/>
+        </w:rPr>
+        <w:t>-</w:t>
+      </w:r>
+      <w:r>
+        <w:rPr>
+          <w:rFonts w:hint="eastAsia"/>
+        </w:rPr>
+        <w:t>累加单元架构，完全</w:t>
+      </w:r>
+      <w:proofErr w:type="gramStart"/>
+      <w:r>
+        <w:rPr>
+          <w:rFonts w:hint="eastAsia"/>
+        </w:rPr>
+        <w:t>串行地</w:t>
+      </w:r>
+      <w:proofErr w:type="gramEnd"/>
+      <w:r>
+        <w:rPr>
+          <w:rFonts w:hint="eastAsia"/>
+        </w:rPr>
+        <w:t>实现，这种情况下，就需要对卷积运算模块的时钟做大于等于</w:t>
+      </w:r>
+      <w:r>
+        <w:rPr>
+          <w:rFonts w:hint="eastAsia"/>
+        </w:rPr>
+        <w:t>K2</w:t>
+      </w:r>
+      <w:r>
+        <w:rPr>
+          <w:rFonts w:hint="eastAsia"/>
+        </w:rPr>
+        <w:t>倍的倍频。而多个输出特征映射图的计算，</w:t>
+      </w:r>
+      <w:r>
+        <w:rPr>
+          <w:rFonts w:hint="eastAsia"/>
+        </w:rPr>
+        <w:lastRenderedPageBreak/>
+        <w:t>仍然可以通过更新权值寄存器或复制该卷积层模块来按需求实现。根据面积</w:t>
+      </w:r>
+      <w:r>
+        <w:rPr>
+          <w:rFonts w:hint="eastAsia"/>
+        </w:rPr>
+        <w:t>-</w:t>
+      </w:r>
+      <w:r>
+        <w:rPr>
+          <w:rFonts w:hint="eastAsia"/>
+        </w:rPr>
+        <w:t>速度的折衷规律，灵活地组合完全并行卷积模块、串行</w:t>
+      </w:r>
+      <w:r>
+        <w:rPr>
+          <w:rFonts w:hint="eastAsia"/>
+        </w:rPr>
+        <w:t>-</w:t>
+      </w:r>
+      <w:r>
+        <w:rPr>
+          <w:rFonts w:hint="eastAsia"/>
+        </w:rPr>
+        <w:t>并行结合卷积模块和完全串行卷积模块，便可以设计出最符合实际需求的卷积层模块，灵活按需地解决嵌入式平台上卷积神经网络芯片的设计难题。</w:t>
+      </w:r>
+    </w:p>
+    <w:p>
+      <w:r>
+        <w:rPr>
+          <w:rFonts w:hint="eastAsia"/>
+        </w:rPr>
+        <w:t>另外</w:t>
+      </w:r>
+      <w:r>
+        <w:rPr>
+          <w:rFonts w:hint="eastAsia"/>
+        </w:rPr>
+        <w:t>，【文献】中提出的全并行卷积运算单元，【如图】，则巧妙地将缓存结构和乘</w:t>
+      </w:r>
+      <w:r>
+        <w:rPr>
+          <w:rFonts w:hint="eastAsia"/>
+        </w:rPr>
+        <w:t>-</w:t>
+      </w:r>
+      <w:r>
+        <w:rPr>
+          <w:rFonts w:hint="eastAsia"/>
+        </w:rPr>
+        <w:t>累加运算单元相结合，避免了对</w:t>
+      </w:r>
+      <w:r>
+        <w:rPr>
+          <w:rFonts w:hint="eastAsia"/>
+        </w:rPr>
+        <w:t>K2</w:t>
+      </w:r>
+      <w:proofErr w:type="gramStart"/>
+      <w:r>
+        <w:rPr>
+          <w:rFonts w:hint="eastAsia"/>
+        </w:rPr>
+        <w:t>路数据做并列</w:t>
+      </w:r>
+      <w:proofErr w:type="gramEnd"/>
+      <w:r>
+        <w:rPr>
+          <w:rFonts w:hint="eastAsia"/>
+        </w:rPr>
+        <w:t>加法，使用</w:t>
+      </w:r>
+      <w:r>
+        <w:rPr>
+          <w:rFonts w:hint="eastAsia"/>
+        </w:rPr>
+        <w:t>K2</w:t>
+      </w:r>
+      <w:r>
+        <w:rPr>
+          <w:rFonts w:hint="eastAsia"/>
+        </w:rPr>
+        <w:t>个乘法器和</w:t>
+      </w:r>
+      <w:r>
+        <w:rPr>
+          <w:rFonts w:hint="eastAsia"/>
+        </w:rPr>
+        <w:t>K2</w:t>
+      </w:r>
+      <w:r>
+        <w:rPr>
+          <w:rFonts w:hint="eastAsia"/>
+        </w:rPr>
+        <w:t>个加法器，规避了大量并行数据流时序同步难的问题。在如今</w:t>
       </w:r>
       <w:r>
         <w:rPr>
@@ -9216,19 +9137,45 @@
         <w:rPr>
           <w:rFonts w:hint="eastAsia"/>
         </w:rPr>
-        <w:t>开发板上实际验证卷积运算单元的设计结果</w:t>
-      </w:r>
-      <w:r>
-        <w:rPr>
-          <w:rFonts w:hint="eastAsia"/>
-        </w:rPr>
-        <w:t>。验证输入的是【如图】的测试图像数据，经过</w:t>
-      </w:r>
-      <w:r>
-        <w:rPr>
-          <w:rFonts w:hint="eastAsia"/>
-        </w:rPr>
-        <w:t>XXX</w:t>
+        <w:t>内部计算单元数量较多的普遍现实下，这成为一个非常高效的并行卷积方案。</w:t>
+      </w:r>
+    </w:p>
+    <w:p>
+      <w:r>
+        <w:rPr>
+          <w:rFonts w:hint="eastAsia"/>
+        </w:rPr>
+        <w:t>最后，如果前端输入的数据流可以</w:t>
+      </w:r>
+      <w:r>
+        <w:rPr>
+          <w:rFonts w:hint="eastAsia"/>
+        </w:rPr>
+        <w:t>【如图】所示那样，</w:t>
+      </w:r>
+      <w:r>
+        <w:rPr>
+          <w:rFonts w:hint="eastAsia"/>
+        </w:rPr>
+        <w:t>同时</w:t>
+      </w:r>
+      <w:r>
+        <w:rPr>
+          <w:rFonts w:hint="eastAsia"/>
+        </w:rPr>
+        <w:t>K</w:t>
+      </w:r>
+      <w:r>
+        <w:rPr>
+          <w:rFonts w:hint="eastAsia"/>
+        </w:rPr>
+        <w:t>路流入，则可以将二维卷积运算转化为</w:t>
+      </w:r>
+      <w:r>
+        <w:rPr>
+          <w:rFonts w:hint="eastAsia"/>
+        </w:rPr>
+        <w:t>K</w:t>
       </w:r>
       <w:proofErr w:type="gramStart"/>
       <w:r>
@@ -9242,49 +9189,63 @@
         <w:rPr>
           <w:rFonts w:hint="eastAsia"/>
         </w:rPr>
-        <w:t>时钟，卷积输出结果被完全得到。</w:t>
-      </w:r>
-      <w:r>
-        <w:rPr>
-          <w:rFonts w:hint="eastAsia"/>
-        </w:rPr>
-        <w:t>【图】显示了</w:t>
-      </w:r>
-      <w:r>
-        <w:rPr>
-          <w:rFonts w:hint="eastAsia"/>
-        </w:rPr>
-        <w:t>FPGA</w:t>
-      </w:r>
-      <w:r>
-        <w:rPr>
-          <w:rFonts w:hint="eastAsia"/>
-        </w:rPr>
-        <w:t>运算结果和</w:t>
-      </w:r>
-      <w:r>
-        <w:rPr>
-          <w:rFonts w:hint="eastAsia"/>
-        </w:rPr>
-        <w:t>MATLAB</w:t>
-      </w:r>
-      <w:r>
-        <w:rPr>
-          <w:rFonts w:hint="eastAsia"/>
-        </w:rPr>
-        <w:t>运算结果的对比，可以看到两者的归一化误差为</w:t>
-      </w:r>
-      <w:r>
-        <w:rPr>
-          <w:rFonts w:hint="eastAsia"/>
-        </w:rPr>
-        <w:t>XXX</w:t>
-      </w:r>
-      <w:r>
-        <w:rPr>
-          <w:rFonts w:hint="eastAsia"/>
-        </w:rPr>
-        <w:t>，带来这一误差的主要原因是对图像数据和权值数据的定点量化。</w:t>
+        <w:t>一维卷积，该情况类似与上述串行</w:t>
+      </w:r>
+      <w:r>
+        <w:rPr>
+          <w:rFonts w:hint="eastAsia"/>
+        </w:rPr>
+        <w:t>-</w:t>
+      </w:r>
+      <w:r>
+        <w:rPr>
+          <w:rFonts w:hint="eastAsia"/>
+        </w:rPr>
+        <w:t>并行结合的卷积架构，只是此时前端同时流入</w:t>
+      </w:r>
+      <w:r>
+        <w:rPr>
+          <w:rFonts w:hint="eastAsia"/>
+        </w:rPr>
+        <w:t>K</w:t>
+      </w:r>
+      <w:r>
+        <w:rPr>
+          <w:rFonts w:hint="eastAsia"/>
+        </w:rPr>
+        <w:t>路数据，不需要缓存</w:t>
+      </w:r>
+      <w:r>
+        <w:rPr>
+          <w:rFonts w:hint="eastAsia"/>
+        </w:rPr>
+        <w:t>(K-1)*M+K</w:t>
+      </w:r>
+      <w:proofErr w:type="gramStart"/>
+      <w:r>
+        <w:rPr>
+          <w:rFonts w:hint="eastAsia"/>
+        </w:rPr>
+        <w:t>个</w:t>
+      </w:r>
+      <w:proofErr w:type="gramEnd"/>
+      <w:r>
+        <w:rPr>
+          <w:rFonts w:hint="eastAsia"/>
+        </w:rPr>
+        <w:t>像素</w:t>
+      </w:r>
+      <w:r>
+        <w:rPr>
+          <w:rFonts w:hint="eastAsia"/>
+        </w:rPr>
+        <w:t>，</w:t>
+      </w:r>
+      <w:r>
+        <w:rPr>
+          <w:rFonts w:hint="eastAsia"/>
+        </w:rPr>
+        <w:t>既可完成一个窗口的卷积运算，也不需要对卷积运算单元的时钟进行倍频。</w:t>
       </w:r>
     </w:p>
     <w:p/>
@@ -9293,13 +9254,25 @@
         <w:rPr>
           <w:rFonts w:hint="eastAsia"/>
         </w:rPr>
-        <w:t>4.2</w:t>
-      </w:r>
-      <w:r>
-        <w:rPr>
-          <w:rFonts w:hint="eastAsia"/>
-        </w:rPr>
-        <w:t>激活函数</w:t>
+        <w:t>4.1.2</w:t>
+      </w:r>
+      <w:r>
+        <w:rPr>
+          <w:rFonts w:hint="eastAsia"/>
+        </w:rPr>
+        <w:t>卷积器的</w:t>
+      </w:r>
+      <w:r>
+        <w:rPr>
+          <w:rFonts w:hint="eastAsia"/>
+        </w:rPr>
+        <w:t>实现与</w:t>
+      </w:r>
+      <w:r>
+        <w:rPr>
+          <w:rFonts w:hint="eastAsia"/>
+        </w:rPr>
+        <w:t>验证</w:t>
       </w:r>
     </w:p>
     <w:p>
@@ -9307,49 +9280,265 @@
         <w:rPr>
           <w:rFonts w:hint="eastAsia"/>
         </w:rPr>
-        <w:t>非线性的激活函数在各类人工神经网络中被普遍应用，将非线性因素引入人工神经网络，</w:t>
-      </w:r>
-      <w:r>
-        <w:rPr>
-          <w:rFonts w:hint="eastAsia"/>
-        </w:rPr>
-        <w:t>使得人工神经网络能够适用于更多的场合，更好地解决各种实际问题</w:t>
-      </w:r>
-      <w:r>
-        <w:rPr>
-          <w:rFonts w:hint="eastAsia"/>
-        </w:rPr>
-        <w:t>，</w:t>
-      </w:r>
-      <w:r>
-        <w:rPr>
-          <w:rFonts w:hint="eastAsia"/>
-        </w:rPr>
-        <w:t>其中</w:t>
-      </w:r>
-      <w:r>
-        <w:rPr>
-          <w:rFonts w:hint="eastAsia"/>
-        </w:rPr>
-        <w:t>sigmoid</w:t>
-      </w:r>
-      <w:r>
-        <w:rPr>
-          <w:rFonts w:hint="eastAsia"/>
-        </w:rPr>
-        <w:t>激活函数被广泛应用于各种神经网络中。</w:t>
-      </w:r>
-      <w:r>
-        <w:rPr>
-          <w:rFonts w:hint="eastAsia"/>
-        </w:rPr>
-        <w:t>Sigmoid</w:t>
-      </w:r>
-      <w:r>
-        <w:rPr>
-          <w:rFonts w:hint="eastAsia"/>
-        </w:rPr>
-        <w:t>函数是一个单极性激活函数，其表达式为【公式】。</w:t>
+        <w:t>上一节对卷积运算单元的详细分析，已经将多个硬件架构展现出来，本节根据上述讨论，设计实现了串行</w:t>
+      </w:r>
+      <w:r>
+        <w:rPr>
+          <w:rFonts w:hint="eastAsia"/>
+        </w:rPr>
+        <w:t>-</w:t>
+      </w:r>
+      <w:r>
+        <w:rPr>
+          <w:rFonts w:hint="eastAsia"/>
+        </w:rPr>
+        <w:t>并行结合的卷积运算单元。该单元以一路数据流形式输入每像素</w:t>
+      </w:r>
+      <w:r>
+        <w:rPr>
+          <w:rFonts w:hint="eastAsia"/>
+        </w:rPr>
+        <w:t>8bit</w:t>
+      </w:r>
+      <w:r>
+        <w:rPr>
+          <w:rFonts w:hint="eastAsia"/>
+        </w:rPr>
+        <w:t>的图像数据，卷积核尺寸为</w:t>
+      </w:r>
+      <w:r>
+        <w:rPr>
+          <w:rFonts w:hint="eastAsia"/>
+        </w:rPr>
+        <w:t>5*5</w:t>
+      </w:r>
+      <w:r>
+        <w:rPr>
+          <w:rFonts w:hint="eastAsia"/>
+        </w:rPr>
+        <w:t>，权值数据用</w:t>
+      </w:r>
+      <w:r>
+        <w:rPr>
+          <w:rFonts w:hint="eastAsia"/>
+        </w:rPr>
+        <w:t>16bit</w:t>
+      </w:r>
+      <w:r>
+        <w:rPr>
+          <w:rFonts w:hint="eastAsia"/>
+        </w:rPr>
+        <w:t>定点数表示，</w:t>
+      </w:r>
+      <w:r>
+        <w:rPr>
+          <w:rFonts w:hint="eastAsia"/>
+        </w:rPr>
+        <w:t>1</w:t>
+      </w:r>
+      <w:r>
+        <w:rPr>
+          <w:rFonts w:hint="eastAsia"/>
+        </w:rPr>
+        <w:t>位符号位，</w:t>
+      </w:r>
+      <w:r>
+        <w:rPr>
+          <w:rFonts w:hint="eastAsia"/>
+        </w:rPr>
+        <w:t>15bit</w:t>
+      </w:r>
+      <w:r>
+        <w:rPr>
+          <w:rFonts w:hint="eastAsia"/>
+        </w:rPr>
+        <w:t>小数位，用于量化</w:t>
+      </w:r>
+      <w:r>
+        <w:rPr>
+          <w:rFonts w:hint="eastAsia"/>
+        </w:rPr>
+        <w:t>(-1,1)</w:t>
+      </w:r>
+      <w:r>
+        <w:rPr>
+          <w:rFonts w:hint="eastAsia"/>
+        </w:rPr>
+        <w:t>的权值数据。</w:t>
+      </w:r>
+      <w:r>
+        <w:rPr>
+          <w:rFonts w:hint="eastAsia"/>
+        </w:rPr>
+        <w:t>输出数据为</w:t>
+      </w:r>
+      <w:r>
+        <w:rPr>
+          <w:rFonts w:hint="eastAsia"/>
+        </w:rPr>
+        <w:t>29</w:t>
+      </w:r>
+      <w:r>
+        <w:rPr>
+          <w:rFonts w:hint="eastAsia"/>
+        </w:rPr>
+        <w:t>比特定点数，</w:t>
+      </w:r>
+      <w:r>
+        <w:rPr>
+          <w:rFonts w:hint="eastAsia"/>
+        </w:rPr>
+        <w:t>1</w:t>
+      </w:r>
+      <w:r>
+        <w:rPr>
+          <w:rFonts w:hint="eastAsia"/>
+        </w:rPr>
+        <w:t>位符号位，</w:t>
+      </w:r>
+      <w:r>
+        <w:rPr>
+          <w:rFonts w:hint="eastAsia"/>
+        </w:rPr>
+        <w:t>5</w:t>
+      </w:r>
+      <w:r>
+        <w:rPr>
+          <w:rFonts w:hint="eastAsia"/>
+        </w:rPr>
+        <w:t>比特整数，</w:t>
+      </w:r>
+      <w:r>
+        <w:rPr>
+          <w:rFonts w:hint="eastAsia"/>
+        </w:rPr>
+        <w:t>2</w:t>
+      </w:r>
+      <w:r>
+        <w:rPr>
+          <w:rFonts w:hint="eastAsia"/>
+        </w:rPr>
+        <w:t>3</w:t>
+      </w:r>
+      <w:r>
+        <w:rPr>
+          <w:rFonts w:hint="eastAsia"/>
+        </w:rPr>
+        <w:t>bit</w:t>
+      </w:r>
+      <w:r>
+        <w:rPr>
+          <w:rFonts w:hint="eastAsia"/>
+        </w:rPr>
+        <w:t>小数位</w:t>
+      </w:r>
+      <w:r>
+        <w:rPr>
+          <w:rFonts w:hint="eastAsia"/>
+        </w:rPr>
+        <w:t>。</w:t>
+      </w:r>
+      <w:r>
+        <w:rPr>
+          <w:rFonts w:hint="eastAsia"/>
+        </w:rPr>
+        <w:t>设计中</w:t>
+      </w:r>
+      <w:r>
+        <w:rPr>
+          <w:rFonts w:hint="eastAsia"/>
+        </w:rPr>
+        <w:t>关键点乘</w:t>
+      </w:r>
+      <w:r>
+        <w:rPr>
+          <w:rFonts w:hint="eastAsia"/>
+        </w:rPr>
+        <w:t>-</w:t>
+      </w:r>
+      <w:r>
+        <w:rPr>
+          <w:rFonts w:hint="eastAsia"/>
+        </w:rPr>
+        <w:t>累加</w:t>
+      </w:r>
+      <w:r>
+        <w:rPr>
+          <w:rFonts w:hint="eastAsia"/>
+        </w:rPr>
+        <w:t>运算</w:t>
+      </w:r>
+      <w:r>
+        <w:rPr>
+          <w:rFonts w:hint="eastAsia"/>
+        </w:rPr>
+        <w:t>单元</w:t>
+      </w:r>
+      <w:r>
+        <w:rPr>
+          <w:rFonts w:hint="eastAsia"/>
+        </w:rPr>
+        <w:t>均使用</w:t>
+      </w:r>
+      <w:r>
+        <w:rPr>
+          <w:rFonts w:hint="eastAsia"/>
+        </w:rPr>
+        <w:t>FPGA</w:t>
+      </w:r>
+      <w:r>
+        <w:rPr>
+          <w:rFonts w:hint="eastAsia"/>
+        </w:rPr>
+        <w:t>中内嵌的</w:t>
+      </w:r>
+      <w:r>
+        <w:rPr>
+          <w:rFonts w:hint="eastAsia"/>
+        </w:rPr>
+        <w:t>DSP</w:t>
+      </w:r>
+      <w:r>
+        <w:rPr>
+          <w:rFonts w:hint="eastAsia"/>
+        </w:rPr>
+        <w:t>模块完成。</w:t>
+      </w:r>
+      <w:r>
+        <w:rPr>
+          <w:rFonts w:hint="eastAsia"/>
+        </w:rPr>
+        <w:t>使用</w:t>
+      </w:r>
+      <w:r>
+        <w:rPr>
+          <w:rFonts w:hint="eastAsia"/>
+        </w:rPr>
+        <w:t>Block RAM</w:t>
+      </w:r>
+      <w:r>
+        <w:rPr>
+          <w:rFonts w:hint="eastAsia"/>
+        </w:rPr>
+        <w:t>缓存输入数据流，实现卷积窗口的提取。</w:t>
+      </w:r>
+      <w:r>
+        <w:rPr>
+          <w:rFonts w:hint="eastAsia"/>
+        </w:rPr>
+        <w:t>模块使用硬件资源情况【如表格】</w:t>
+      </w:r>
+      <w:r>
+        <w:rPr>
+          <w:rFonts w:hint="eastAsia"/>
+        </w:rPr>
+        <w:t>所示。</w:t>
+      </w:r>
+      <w:r>
+        <w:rPr>
+          <w:rFonts w:hint="eastAsia"/>
+        </w:rPr>
+        <w:t>【对比全并行结构】</w:t>
       </w:r>
     </w:p>
     <w:p>
@@ -9357,69 +9546,21 @@
         <w:rPr>
           <w:rFonts w:hint="eastAsia"/>
         </w:rPr>
-        <w:t>函数图像【如图】。作为一个典型的非线性函数，</w:t>
-      </w:r>
-      <w:r>
-        <w:rPr>
-          <w:rFonts w:hint="eastAsia"/>
-        </w:rPr>
-        <w:t>sigmoid</w:t>
-      </w:r>
-      <w:r>
-        <w:rPr>
-          <w:rFonts w:hint="eastAsia"/>
-        </w:rPr>
-        <w:t>函数在数字电路中的实现成本是很高的，因为函数运算中涉及一个指数运算和一个除法运算。在数字电路硬件上实现这些非线性函数的方法主要有如下几种方案：查找表实现、比特映射实现、分段线性拟合和</w:t>
-      </w:r>
-      <w:proofErr w:type="gramStart"/>
-      <w:r>
-        <w:rPr>
-          <w:rFonts w:hint="eastAsia"/>
-        </w:rPr>
-        <w:t>泰勒</w:t>
-      </w:r>
-      <w:proofErr w:type="gramEnd"/>
-      <w:r>
-        <w:rPr>
-          <w:rFonts w:hint="eastAsia"/>
-        </w:rPr>
-        <w:t>展开近似，以及上述方法的混合实现。</w:t>
-      </w:r>
-      <w:r>
-        <w:rPr>
-          <w:rFonts w:hint="eastAsia"/>
-        </w:rPr>
-        <w:t>本节将</w:t>
-      </w:r>
-      <w:r>
-        <w:rPr>
-          <w:rFonts w:hint="eastAsia"/>
-        </w:rPr>
-        <w:t>详细说明</w:t>
-      </w:r>
-      <w:r>
-        <w:rPr>
-          <w:rFonts w:hint="eastAsia"/>
-        </w:rPr>
-        <w:t>sigmoid</w:t>
-      </w:r>
-      <w:r>
-        <w:rPr>
-          <w:rFonts w:hint="eastAsia"/>
-        </w:rPr>
-        <w:t>函数的两种数字电路</w:t>
-      </w:r>
-      <w:r>
-        <w:rPr>
-          <w:rFonts w:hint="eastAsia"/>
-        </w:rPr>
-        <w:t>设计</w:t>
-      </w:r>
-      <w:r>
-        <w:rPr>
-          <w:rFonts w:hint="eastAsia"/>
-        </w:rPr>
-        <w:t>实现方式，它们分别采用分段线性拟合与查找表相结合的方案和【复用式分段线性拟合】方案。</w:t>
+        <w:t>根据时序分析软件给出的结果，该模块最大时钟频率约为</w:t>
+      </w:r>
+      <w:proofErr w:type="spellStart"/>
+      <w:r>
+        <w:rPr>
+          <w:rFonts w:hint="eastAsia"/>
+        </w:rPr>
+        <w:t>XXMHz</w:t>
+      </w:r>
+      <w:proofErr w:type="spellEnd"/>
+      <w:r>
+        <w:rPr>
+          <w:rFonts w:hint="eastAsia"/>
+        </w:rPr>
+        <w:t>。对该模块时序约束如下：【输入寄存器延时】……</w:t>
       </w:r>
     </w:p>
     <w:p/>
@@ -9428,363 +9569,137 @@
         <w:rPr>
           <w:rFonts w:hint="eastAsia"/>
         </w:rPr>
-        <w:t>4.2.1</w:t>
-      </w:r>
-      <w:r>
-        <w:rPr>
-          <w:rFonts w:hint="eastAsia"/>
-        </w:rPr>
-        <w:t>激活函数的实现</w:t>
-      </w:r>
-    </w:p>
-    <w:p>
-      <w:r>
-        <w:rPr>
-          <w:rFonts w:hint="eastAsia"/>
-        </w:rPr>
-        <w:t>观察</w:t>
-      </w:r>
-      <w:r>
-        <w:rPr>
-          <w:rFonts w:hint="eastAsia"/>
-        </w:rPr>
-        <w:t>sigmoid</w:t>
-      </w:r>
-      <w:r>
-        <w:rPr>
-          <w:rFonts w:hint="eastAsia"/>
-        </w:rPr>
-        <w:t>函数图像我们发现如下两个事实：</w:t>
-      </w:r>
-      <w:r>
-        <w:rPr>
-          <w:rFonts w:hint="eastAsia"/>
-        </w:rPr>
-        <w:t>1</w:t>
-      </w:r>
-      <w:r>
-        <w:rPr>
-          <w:rFonts w:hint="eastAsia"/>
-        </w:rPr>
-        <w:t>）函数图像关于点</w:t>
-      </w:r>
-      <w:r>
-        <w:rPr>
-          <w:rFonts w:hint="eastAsia"/>
-        </w:rPr>
-        <w:t>(0,0.5)</w:t>
-      </w:r>
-      <w:r>
-        <w:rPr>
-          <w:rFonts w:hint="eastAsia"/>
-        </w:rPr>
-        <w:t>对称，即</w:t>
-      </w:r>
-      <w:r>
-        <w:rPr>
-          <w:rFonts w:hint="eastAsia"/>
-        </w:rPr>
-        <w:t>f(x)=1-f(-x)</w:t>
-      </w:r>
-      <w:r>
-        <w:rPr>
-          <w:rFonts w:hint="eastAsia"/>
-        </w:rPr>
-        <w:t>。</w:t>
-      </w:r>
-      <w:r>
-        <w:rPr>
-          <w:rFonts w:hint="eastAsia"/>
-        </w:rPr>
-        <w:t>2</w:t>
-      </w:r>
-      <w:r>
-        <w:rPr>
-          <w:rFonts w:hint="eastAsia"/>
-        </w:rPr>
-        <w:t>）函数图像在自变量</w:t>
-      </w:r>
-      <w:r>
-        <w:rPr>
-          <w:rFonts w:hint="eastAsia"/>
-        </w:rPr>
-        <w:t>x</w:t>
-      </w:r>
-      <w:r>
-        <w:rPr>
-          <w:rFonts w:hint="eastAsia"/>
-        </w:rPr>
-        <w:t>接近</w:t>
-      </w:r>
-      <w:r>
-        <w:rPr>
-          <w:rFonts w:hint="eastAsia"/>
-        </w:rPr>
-        <w:t>0</w:t>
-      </w:r>
-      <w:r>
-        <w:rPr>
-          <w:rFonts w:hint="eastAsia"/>
-        </w:rPr>
-        <w:t>的位置比较直，近似于一条过点</w:t>
-      </w:r>
-      <w:r>
-        <w:rPr>
-          <w:rFonts w:hint="eastAsia"/>
-        </w:rPr>
-        <w:t>(0,0.5)</w:t>
-      </w:r>
-      <w:r>
-        <w:rPr>
-          <w:rFonts w:hint="eastAsia"/>
-        </w:rPr>
-        <w:t>，斜率为</w:t>
-      </w:r>
-      <w:r>
-        <w:rPr>
-          <w:rFonts w:hint="eastAsia"/>
-        </w:rPr>
-        <w:t>0.25</w:t>
-      </w:r>
-      <w:r>
-        <w:rPr>
-          <w:rFonts w:hint="eastAsia"/>
-        </w:rPr>
-        <w:t>的直线，而在自变量稍微远离</w:t>
-      </w:r>
-      <w:r>
-        <w:rPr>
-          <w:rFonts w:hint="eastAsia"/>
-        </w:rPr>
-        <w:t>0</w:t>
-      </w:r>
-      <w:r>
-        <w:rPr>
-          <w:rFonts w:hint="eastAsia"/>
-        </w:rPr>
-        <w:t>的位置弧度比较明显，当自变量再大一些的时候，函数图像比较平，接近于</w:t>
-      </w:r>
-      <w:r>
-        <w:rPr>
-          <w:rFonts w:hint="eastAsia"/>
-        </w:rPr>
-        <w:t>f(x)=1</w:t>
-      </w:r>
-      <w:r>
-        <w:rPr>
-          <w:rFonts w:hint="eastAsia"/>
-        </w:rPr>
-        <w:t>或</w:t>
-      </w:r>
-      <w:r>
-        <w:rPr>
-          <w:rFonts w:hint="eastAsia"/>
-        </w:rPr>
-        <w:t>f(x)=0</w:t>
-      </w:r>
-      <w:r>
-        <w:rPr>
-          <w:rFonts w:hint="eastAsia"/>
-        </w:rPr>
-        <w:t>。</w:t>
-      </w:r>
-      <w:r>
-        <w:rPr>
-          <w:rFonts w:hint="eastAsia"/>
-        </w:rPr>
-        <w:t>由此我们可以得出结论，可以只计算自变量大于零的部分，小于零的部分可以很容易通过对称关系得到；在函数输入不同自变量的时候，应该采取不同的实现方案，从而达到最优的性能。这就是分段线性拟合与查找表相结合设计方案的理论基础。</w:t>
-      </w:r>
-    </w:p>
-    <w:p>
-      <w:r>
-        <w:rPr>
-          <w:rFonts w:hint="eastAsia"/>
-        </w:rPr>
-        <w:t>在函数图像中线性度较好的区域采用线性拟合，在线性度相</w:t>
-      </w:r>
-      <w:r>
-        <w:rPr>
-          <w:rFonts w:hint="eastAsia"/>
-        </w:rPr>
-        <w:t>对较低的区域采用查找表实现，可以充分节省逻辑资源，提高精度</w:t>
-      </w:r>
-      <w:r>
-        <w:rPr>
-          <w:rFonts w:hint="eastAsia"/>
-        </w:rPr>
-        <w:t>。根据图像形状，这里将自变量大于零的部分分为三段：</w:t>
-      </w:r>
-      <w:r>
-        <w:rPr>
-          <w:rFonts w:hint="eastAsia"/>
-        </w:rPr>
-        <w:t xml:space="preserve"> </w:t>
-      </w:r>
-      <w:r>
-        <w:rPr>
-          <w:rFonts w:hint="eastAsia"/>
-        </w:rPr>
-        <w:t>0&lt;=x&lt;1</w:t>
-      </w:r>
-      <w:r>
-        <w:rPr>
-          <w:rFonts w:hint="eastAsia"/>
-        </w:rPr>
-        <w:t>和</w:t>
-      </w:r>
-      <w:r>
-        <w:rPr>
-          <w:rFonts w:hint="eastAsia"/>
-        </w:rPr>
-        <w:t>x&gt;=8</w:t>
-      </w:r>
-      <w:r>
-        <w:rPr>
-          <w:rFonts w:hint="eastAsia"/>
-        </w:rPr>
-        <w:t>，这两</w:t>
-      </w:r>
-      <w:r>
-        <w:rPr>
-          <w:rFonts w:hint="eastAsia"/>
-        </w:rPr>
-        <w:t>段图像接近</w:t>
-      </w:r>
-      <w:r>
-        <w:rPr>
-          <w:rFonts w:hint="eastAsia"/>
-        </w:rPr>
-        <w:t>直线，用线性拟合可以直接将自变量简单地与固定的斜率相乘得到输出</w:t>
-      </w:r>
-      <w:r>
-        <w:rPr>
-          <w:rFonts w:hint="eastAsia"/>
-        </w:rPr>
-        <w:t>或者直接得到输出</w:t>
-      </w:r>
-      <w:r>
-        <w:rPr>
-          <w:rFonts w:hint="eastAsia"/>
-        </w:rPr>
-        <w:t>；</w:t>
-      </w:r>
-      <w:r>
-        <w:rPr>
-          <w:rFonts w:hint="eastAsia"/>
-        </w:rPr>
-        <w:t>1&lt;=x&lt;8</w:t>
-      </w:r>
-      <w:r>
-        <w:rPr>
-          <w:rFonts w:hint="eastAsia"/>
-        </w:rPr>
-        <w:t>，这一段图像弧度明显，采用查找</w:t>
+        <w:t>本节还将介绍根据实际应用需求，对上述设计的卷积运算单元的实际验证情况。本文设计的卷积神经网络输入层需要完成对</w:t>
+      </w:r>
+      <w:r>
+        <w:rPr>
+          <w:rFonts w:hint="eastAsia"/>
+        </w:rPr>
+        <w:t>28*28</w:t>
+      </w:r>
+      <w:r>
+        <w:rPr>
+          <w:rFonts w:hint="eastAsia"/>
+        </w:rPr>
+        <w:t>像素的图片做</w:t>
+      </w:r>
+      <w:r>
+        <w:rPr>
+          <w:rFonts w:hint="eastAsia"/>
+        </w:rPr>
+        <w:t>5*5</w:t>
+      </w:r>
+      <w:r>
+        <w:rPr>
+          <w:rFonts w:hint="eastAsia"/>
+        </w:rPr>
+        <w:t>的卷积</w:t>
+      </w:r>
+      <w:r>
+        <w:rPr>
+          <w:rFonts w:hint="eastAsia"/>
+        </w:rPr>
+        <w:t>，这是该网络中输入图像尺寸最大的卷积运算，</w:t>
+      </w:r>
+      <w:r>
+        <w:rPr>
+          <w:rFonts w:hint="eastAsia"/>
+        </w:rPr>
+        <w:t>在此框架下设计的测试单元可以</w:t>
       </w:r>
       <w:proofErr w:type="gramStart"/>
       <w:r>
         <w:rPr>
           <w:rFonts w:hint="eastAsia"/>
         </w:rPr>
-        <w:t>表实现</w:t>
+        <w:t>按数据</w:t>
       </w:r>
       <w:proofErr w:type="gramEnd"/>
       <w:r>
         <w:rPr>
           <w:rFonts w:hint="eastAsia"/>
         </w:rPr>
-        <w:t>可以避免计算多段拟合直线，耗费过多逻辑资源用于乘、加运算和比较运算</w:t>
-      </w:r>
-      <w:r>
-        <w:rPr>
-          <w:rFonts w:hint="eastAsia"/>
-        </w:rPr>
-        <w:t>。</w:t>
-      </w:r>
-      <w:r>
-        <w:rPr>
-          <w:rFonts w:hint="eastAsia"/>
-        </w:rPr>
-        <w:t>具体设计思路如下：</w:t>
-      </w:r>
-    </w:p>
-    <w:p>
-      <w:r>
-        <w:rPr>
-          <w:rFonts w:hint="eastAsia"/>
-        </w:rPr>
-        <w:t>将输入的二进制补码表示的数据转换成原码，即求其绝对值。</w:t>
-      </w:r>
-    </w:p>
-    <w:p>
-      <w:r>
-        <w:rPr>
-          <w:rFonts w:hint="eastAsia"/>
-        </w:rPr>
-        <w:t>用两个比较器，将输入分为三类，即上述三个分段。</w:t>
-      </w:r>
-    </w:p>
-    <w:p>
-      <w:r>
-        <w:rPr>
-          <w:rFonts w:hint="eastAsia"/>
-        </w:rPr>
-        <w:t>将绝对值数据乘以固定斜率，同时也将绝对值数据输入查找表，得到两个候选结果。</w:t>
-      </w:r>
-    </w:p>
-    <w:p>
-      <w:r>
-        <w:rPr>
-          <w:rFonts w:hint="eastAsia"/>
-        </w:rPr>
-        <w:t>根据前一步的分类（分段）结果，选择候选结果作为中间结果。</w:t>
-      </w:r>
-    </w:p>
-    <w:p>
-      <w:r>
-        <w:rPr>
-          <w:rFonts w:hint="eastAsia"/>
-        </w:rPr>
-        <w:t>用公式</w:t>
-      </w:r>
-      <w:r>
-        <w:rPr>
-          <w:rFonts w:hint="eastAsia"/>
-        </w:rPr>
-        <w:t>f(x)=1-f(-x)</w:t>
-      </w:r>
-      <w:r>
-        <w:rPr>
-          <w:rFonts w:hint="eastAsia"/>
-        </w:rPr>
-        <w:t>换算中间结果，得到第二步候选结果。</w:t>
-      </w:r>
-    </w:p>
-    <w:p>
-      <w:r>
-        <w:rPr>
-          <w:rFonts w:hint="eastAsia"/>
-        </w:rPr>
-        <w:t>根据原始数据的符号选择最终的输出结果。</w:t>
-      </w:r>
-    </w:p>
-    <w:p>
-      <w:r>
-        <w:rPr>
-          <w:rFonts w:hint="eastAsia"/>
-        </w:rPr>
-        <w:t>该原理的</w:t>
-      </w:r>
-      <w:r>
-        <w:rPr>
-          <w:rFonts w:hint="eastAsia"/>
-        </w:rPr>
-        <w:t>伪代码和</w:t>
-      </w:r>
-      <w:r>
-        <w:rPr>
-          <w:rFonts w:hint="eastAsia"/>
-        </w:rPr>
-        <w:t>设计框图则如【图】所示。</w:t>
+        <w:t>流形式将图像数据送入待验证的卷积运算单元，在</w:t>
+      </w:r>
+      <w:r>
+        <w:rPr>
+          <w:rFonts w:hint="eastAsia"/>
+        </w:rPr>
+        <w:t>FPGA</w:t>
+      </w:r>
+      <w:r>
+        <w:rPr>
+          <w:rFonts w:hint="eastAsia"/>
+        </w:rPr>
+        <w:t>开发板上实际验证卷积运算单元的设计结果</w:t>
+      </w:r>
+      <w:r>
+        <w:rPr>
+          <w:rFonts w:hint="eastAsia"/>
+        </w:rPr>
+        <w:t>。验证输入的是【如图】的测试图像数据，经过</w:t>
+      </w:r>
+      <w:r>
+        <w:rPr>
+          <w:rFonts w:hint="eastAsia"/>
+        </w:rPr>
+        <w:t>XXX</w:t>
+      </w:r>
+      <w:proofErr w:type="gramStart"/>
+      <w:r>
+        <w:rPr>
+          <w:rFonts w:hint="eastAsia"/>
+        </w:rPr>
+        <w:t>个</w:t>
+      </w:r>
+      <w:proofErr w:type="gramEnd"/>
+      <w:r>
+        <w:rPr>
+          <w:rFonts w:hint="eastAsia"/>
+        </w:rPr>
+        <w:t>时钟，卷积输出结果被完全得到。</w:t>
+      </w:r>
+      <w:r>
+        <w:rPr>
+          <w:rFonts w:hint="eastAsia"/>
+        </w:rPr>
+        <w:t>【图】显示了</w:t>
+      </w:r>
+      <w:r>
+        <w:rPr>
+          <w:rFonts w:hint="eastAsia"/>
+        </w:rPr>
+        <w:t>FPGA</w:t>
+      </w:r>
+      <w:r>
+        <w:rPr>
+          <w:rFonts w:hint="eastAsia"/>
+        </w:rPr>
+        <w:t>运算结果和</w:t>
+      </w:r>
+      <w:r>
+        <w:rPr>
+          <w:rFonts w:hint="eastAsia"/>
+        </w:rPr>
+        <w:t>MATLAB</w:t>
+      </w:r>
+      <w:r>
+        <w:rPr>
+          <w:rFonts w:hint="eastAsia"/>
+        </w:rPr>
+        <w:t>运算结果的对比，可以看到两者的归一化误差为</w:t>
+      </w:r>
+      <w:r>
+        <w:rPr>
+          <w:rFonts w:hint="eastAsia"/>
+        </w:rPr>
+        <w:t>XXX</w:t>
+      </w:r>
+      <w:r>
+        <w:rPr>
+          <w:rFonts w:hint="eastAsia"/>
+        </w:rPr>
+        <w:t>，带来这一误差的主要原因是对图像数据和权值数据的定点量化。</w:t>
       </w:r>
     </w:p>
     <w:p/>
@@ -9793,14 +9708,520 @@
         <w:rPr>
           <w:rFonts w:hint="eastAsia"/>
         </w:rPr>
-        <w:t>对于复用式分段线性拟合，因为段拟合都是使用二维直线，二维直线可以用一个乘法和一个</w:t>
-      </w:r>
+        <w:t>4.2</w:t>
+      </w:r>
+      <w:r>
+        <w:rPr>
+          <w:rFonts w:hint="eastAsia"/>
+        </w:rPr>
+        <w:t>激活函数</w:t>
+      </w:r>
+    </w:p>
+    <w:p>
+      <w:r>
+        <w:rPr>
+          <w:rFonts w:hint="eastAsia"/>
+        </w:rPr>
+        <w:t>非线性的激活函数在各类人工神经网络中被普遍应用，将非线性因素引入人工神经网络，</w:t>
+      </w:r>
+      <w:r>
+        <w:rPr>
+          <w:rFonts w:hint="eastAsia"/>
+        </w:rPr>
+        <w:t>使得人工神经网络能够</w:t>
+      </w:r>
+      <w:r>
+        <w:rPr>
+          <w:rFonts w:hint="eastAsia"/>
+        </w:rPr>
+        <w:t>对被识别物体在输入图像中位置的变化进行一定程度的适应，以便网络能够</w:t>
+      </w:r>
+      <w:r>
+        <w:rPr>
+          <w:rFonts w:hint="eastAsia"/>
+        </w:rPr>
+        <w:t>适用于更多的场合，更好地解决各种实际问题</w:t>
+      </w:r>
+      <w:r>
+        <w:rPr>
+          <w:rFonts w:hint="eastAsia"/>
+        </w:rPr>
+        <w:t>，</w:t>
+      </w:r>
+      <w:r>
+        <w:rPr>
+          <w:rFonts w:hint="eastAsia"/>
+        </w:rPr>
+        <w:t>其中</w:t>
+      </w:r>
+      <w:r>
+        <w:rPr>
+          <w:rFonts w:hint="eastAsia"/>
+        </w:rPr>
+        <w:t>sigmoid</w:t>
+      </w:r>
+      <w:r>
+        <w:rPr>
+          <w:rFonts w:hint="eastAsia"/>
+        </w:rPr>
+        <w:t>激活函数被广泛应用于各种神经网络中。</w:t>
+      </w:r>
+      <w:r>
+        <w:rPr>
+          <w:rFonts w:hint="eastAsia"/>
+        </w:rPr>
+        <w:t>Sigmoid</w:t>
+      </w:r>
+      <w:r>
+        <w:rPr>
+          <w:rFonts w:hint="eastAsia"/>
+        </w:rPr>
+        <w:t>函数是一个单极性激活函数，其表达式为【公式】。</w:t>
+      </w:r>
+    </w:p>
+    <w:p>
+      <w:r>
+        <w:rPr>
+          <w:rFonts w:hint="eastAsia"/>
+        </w:rPr>
+        <w:t>函数图像【如图】。作为一个典型的非线性函数，</w:t>
+      </w:r>
+      <w:r>
+        <w:rPr>
+          <w:rFonts w:hint="eastAsia"/>
+        </w:rPr>
+        <w:t>sigmoid</w:t>
+      </w:r>
+      <w:r>
+        <w:rPr>
+          <w:rFonts w:hint="eastAsia"/>
+        </w:rPr>
+        <w:t>函数在数字电路中的实现成本是很高的，因为函数运算中涉及一个指数运算和一个除法运算。在数字电路硬件上实现这些非线性函数的方法主要有如下几种方案：查找表实现、比特映射实现、分段线性拟合和</w:t>
+      </w:r>
+      <w:proofErr w:type="gramStart"/>
+      <w:r>
+        <w:rPr>
+          <w:rFonts w:hint="eastAsia"/>
+        </w:rPr>
+        <w:t>泰勒</w:t>
+      </w:r>
+      <w:proofErr w:type="gramEnd"/>
+      <w:r>
+        <w:rPr>
+          <w:rFonts w:hint="eastAsia"/>
+        </w:rPr>
+        <w:t>展开近似，以及上述方法的混合实现。</w:t>
+      </w:r>
+      <w:r>
+        <w:rPr>
+          <w:rFonts w:hint="eastAsia"/>
+        </w:rPr>
+        <w:t>本节将</w:t>
+      </w:r>
+      <w:r>
+        <w:rPr>
+          <w:rFonts w:hint="eastAsia"/>
+        </w:rPr>
+        <w:t>详细说明</w:t>
+      </w:r>
+      <w:r>
+        <w:rPr>
+          <w:rFonts w:hint="eastAsia"/>
+        </w:rPr>
+        <w:t>sigmoid</w:t>
+      </w:r>
+      <w:r>
+        <w:rPr>
+          <w:rFonts w:hint="eastAsia"/>
+        </w:rPr>
+        <w:t>函数的两种数字电路</w:t>
+      </w:r>
+      <w:r>
+        <w:rPr>
+          <w:rFonts w:hint="eastAsia"/>
+        </w:rPr>
+        <w:t>设计</w:t>
+      </w:r>
+      <w:r>
+        <w:rPr>
+          <w:rFonts w:hint="eastAsia"/>
+        </w:rPr>
+        <w:t>实现方式，它们分别采用分段线性拟合与查找表相结合的方案和【复用式分段线性拟合】方案。</w:t>
+      </w:r>
+    </w:p>
+    <w:p/>
+    <w:p>
+      <w:r>
+        <w:rPr>
+          <w:rFonts w:hint="eastAsia"/>
+        </w:rPr>
+        <w:t>4.2.1</w:t>
+      </w:r>
+      <w:r>
+        <w:rPr>
+          <w:rFonts w:hint="eastAsia"/>
+        </w:rPr>
+        <w:t>激活函数的实现</w:t>
+      </w:r>
+    </w:p>
+    <w:p>
       <w:r>
         <w:rPr>
           <w:rFonts w:hint="eastAsia"/>
         </w:rPr>
         <w:lastRenderedPageBreak/>
-        <w:t>有符号加法来实现，</w:t>
+        <w:t>观察</w:t>
+      </w:r>
+      <w:r>
+        <w:rPr>
+          <w:rFonts w:hint="eastAsia"/>
+        </w:rPr>
+        <w:t>sigmoid</w:t>
+      </w:r>
+      <w:r>
+        <w:rPr>
+          <w:rFonts w:hint="eastAsia"/>
+        </w:rPr>
+        <w:t>函数图像我们发现如下两个事实：</w:t>
+      </w:r>
+      <w:r>
+        <w:rPr>
+          <w:rFonts w:hint="eastAsia"/>
+        </w:rPr>
+        <w:t>1</w:t>
+      </w:r>
+      <w:r>
+        <w:rPr>
+          <w:rFonts w:hint="eastAsia"/>
+        </w:rPr>
+        <w:t>）函数图像关于点</w:t>
+      </w:r>
+      <w:r>
+        <w:rPr>
+          <w:rFonts w:hint="eastAsia"/>
+        </w:rPr>
+        <w:t>(0,0.5)</w:t>
+      </w:r>
+      <w:r>
+        <w:rPr>
+          <w:rFonts w:hint="eastAsia"/>
+        </w:rPr>
+        <w:t>对称，即</w:t>
+      </w:r>
+      <w:r>
+        <w:rPr>
+          <w:rFonts w:hint="eastAsia"/>
+        </w:rPr>
+        <w:t>f(x)=1-f(-x)</w:t>
+      </w:r>
+      <w:r>
+        <w:rPr>
+          <w:rFonts w:hint="eastAsia"/>
+        </w:rPr>
+        <w:t>。</w:t>
+      </w:r>
+      <w:r>
+        <w:rPr>
+          <w:rFonts w:hint="eastAsia"/>
+        </w:rPr>
+        <w:t>2</w:t>
+      </w:r>
+      <w:r>
+        <w:rPr>
+          <w:rFonts w:hint="eastAsia"/>
+        </w:rPr>
+        <w:t>）函数图像在自变量</w:t>
+      </w:r>
+      <w:r>
+        <w:rPr>
+          <w:rFonts w:hint="eastAsia"/>
+        </w:rPr>
+        <w:t>x</w:t>
+      </w:r>
+      <w:r>
+        <w:rPr>
+          <w:rFonts w:hint="eastAsia"/>
+        </w:rPr>
+        <w:t>接近</w:t>
+      </w:r>
+      <w:r>
+        <w:rPr>
+          <w:rFonts w:hint="eastAsia"/>
+        </w:rPr>
+        <w:t>0</w:t>
+      </w:r>
+      <w:r>
+        <w:rPr>
+          <w:rFonts w:hint="eastAsia"/>
+        </w:rPr>
+        <w:t>的位置比较直，近似于一条过点</w:t>
+      </w:r>
+      <w:r>
+        <w:rPr>
+          <w:rFonts w:hint="eastAsia"/>
+        </w:rPr>
+        <w:t>(0,0.5)</w:t>
+      </w:r>
+      <w:r>
+        <w:rPr>
+          <w:rFonts w:hint="eastAsia"/>
+        </w:rPr>
+        <w:t>，斜率为</w:t>
+      </w:r>
+      <w:r>
+        <w:rPr>
+          <w:rFonts w:hint="eastAsia"/>
+        </w:rPr>
+        <w:t>0.25</w:t>
+      </w:r>
+      <w:r>
+        <w:rPr>
+          <w:rFonts w:hint="eastAsia"/>
+        </w:rPr>
+        <w:t>的直线，而在自变量稍微远离</w:t>
+      </w:r>
+      <w:r>
+        <w:rPr>
+          <w:rFonts w:hint="eastAsia"/>
+        </w:rPr>
+        <w:t>0</w:t>
+      </w:r>
+      <w:r>
+        <w:rPr>
+          <w:rFonts w:hint="eastAsia"/>
+        </w:rPr>
+        <w:t>的位置弧度比较明显，当自变量再大一些的时候，函数图像比较平，接近于</w:t>
+      </w:r>
+      <w:r>
+        <w:rPr>
+          <w:rFonts w:hint="eastAsia"/>
+        </w:rPr>
+        <w:t>f(x)=1</w:t>
+      </w:r>
+      <w:r>
+        <w:rPr>
+          <w:rFonts w:hint="eastAsia"/>
+        </w:rPr>
+        <w:t>或</w:t>
+      </w:r>
+      <w:r>
+        <w:rPr>
+          <w:rFonts w:hint="eastAsia"/>
+        </w:rPr>
+        <w:t>f(x)=0</w:t>
+      </w:r>
+      <w:r>
+        <w:rPr>
+          <w:rFonts w:hint="eastAsia"/>
+        </w:rPr>
+        <w:t>。</w:t>
+      </w:r>
+      <w:r>
+        <w:rPr>
+          <w:rFonts w:hint="eastAsia"/>
+        </w:rPr>
+        <w:t>由此我们可以得出结论，可以只计算自变量大于零的部分，小于零的部分可以很容易通过对称关系得到；在函数输入不同自变量的时候，应该采取不同的实现方案，从而达到最优的性能。这就是分段线性拟合与查找表相结合设计方案的理论基础。</w:t>
+      </w:r>
+    </w:p>
+    <w:p>
+      <w:r>
+        <w:rPr>
+          <w:rFonts w:hint="eastAsia"/>
+        </w:rPr>
+        <w:t>在函数图像中线性度较好的区域采用线性拟合，在线性度相</w:t>
+      </w:r>
+      <w:r>
+        <w:rPr>
+          <w:rFonts w:hint="eastAsia"/>
+        </w:rPr>
+        <w:t>对较低的区域采用查找表实现，可以充分节省逻辑资源，提高精度</w:t>
+      </w:r>
+      <w:r>
+        <w:rPr>
+          <w:rFonts w:hint="eastAsia"/>
+        </w:rPr>
+        <w:t>。根据图像形状，这里将自变量大于零的部分分为三段：</w:t>
+      </w:r>
+      <w:r>
+        <w:rPr>
+          <w:rFonts w:hint="eastAsia"/>
+        </w:rPr>
+        <w:t xml:space="preserve"> </w:t>
+      </w:r>
+      <w:r>
+        <w:rPr>
+          <w:rFonts w:hint="eastAsia"/>
+        </w:rPr>
+        <w:t>0&lt;=x&lt;1</w:t>
+      </w:r>
+      <w:r>
+        <w:rPr>
+          <w:rFonts w:hint="eastAsia"/>
+        </w:rPr>
+        <w:t>和</w:t>
+      </w:r>
+      <w:r>
+        <w:rPr>
+          <w:rFonts w:hint="eastAsia"/>
+        </w:rPr>
+        <w:t>x&gt;=8</w:t>
+      </w:r>
+      <w:r>
+        <w:rPr>
+          <w:rFonts w:hint="eastAsia"/>
+        </w:rPr>
+        <w:t>，这两</w:t>
+      </w:r>
+      <w:r>
+        <w:rPr>
+          <w:rFonts w:hint="eastAsia"/>
+        </w:rPr>
+        <w:t>段图像接近</w:t>
+      </w:r>
+      <w:r>
+        <w:rPr>
+          <w:rFonts w:hint="eastAsia"/>
+        </w:rPr>
+        <w:t>直线，用线性拟合可以直接将自变量简单地与固定的斜率相乘得到输出</w:t>
+      </w:r>
+      <w:r>
+        <w:rPr>
+          <w:rFonts w:hint="eastAsia"/>
+        </w:rPr>
+        <w:t>或者直接得到输出</w:t>
+      </w:r>
+      <w:r>
+        <w:rPr>
+          <w:rFonts w:hint="eastAsia"/>
+        </w:rPr>
+        <w:t>；</w:t>
+      </w:r>
+      <w:r>
+        <w:rPr>
+          <w:rFonts w:hint="eastAsia"/>
+        </w:rPr>
+        <w:t>1&lt;=x&lt;8</w:t>
+      </w:r>
+      <w:r>
+        <w:rPr>
+          <w:rFonts w:hint="eastAsia"/>
+        </w:rPr>
+        <w:t>，这一段图像弧度明显，采用查找</w:t>
+      </w:r>
+      <w:proofErr w:type="gramStart"/>
+      <w:r>
+        <w:rPr>
+          <w:rFonts w:hint="eastAsia"/>
+        </w:rPr>
+        <w:t>表实现</w:t>
+      </w:r>
+      <w:proofErr w:type="gramEnd"/>
+      <w:r>
+        <w:rPr>
+          <w:rFonts w:hint="eastAsia"/>
+        </w:rPr>
+        <w:t>可以避免计算多段拟合直线，耗费过多逻辑资源用于乘、加运算和比较运算</w:t>
+      </w:r>
+      <w:r>
+        <w:rPr>
+          <w:rFonts w:hint="eastAsia"/>
+        </w:rPr>
+        <w:t>。</w:t>
+      </w:r>
+      <w:r>
+        <w:rPr>
+          <w:rFonts w:hint="eastAsia"/>
+        </w:rPr>
+        <w:t>具体设计思路如下：</w:t>
+      </w:r>
+    </w:p>
+    <w:p>
+      <w:r>
+        <w:rPr>
+          <w:rFonts w:hint="eastAsia"/>
+        </w:rPr>
+        <w:t>将输入的二进制补码表示的数据转换成原码，即求其绝对值。</w:t>
+      </w:r>
+    </w:p>
+    <w:p>
+      <w:r>
+        <w:rPr>
+          <w:rFonts w:hint="eastAsia"/>
+        </w:rPr>
+        <w:t>用两个比较器，将输入分为三类，即上述三个分段。</w:t>
+      </w:r>
+    </w:p>
+    <w:p>
+      <w:r>
+        <w:rPr>
+          <w:rFonts w:hint="eastAsia"/>
+        </w:rPr>
+        <w:t>将绝对值数据乘以固定斜率，同时也将绝对值数据输入查找表，得到两个候选结果。</w:t>
+      </w:r>
+    </w:p>
+    <w:p>
+      <w:r>
+        <w:rPr>
+          <w:rFonts w:hint="eastAsia"/>
+        </w:rPr>
+        <w:t>根据前一步的分类（分段）结果，选择候选结果作为中间结果。</w:t>
+      </w:r>
+    </w:p>
+    <w:p>
+      <w:r>
+        <w:rPr>
+          <w:rFonts w:hint="eastAsia"/>
+        </w:rPr>
+        <w:t>用公式</w:t>
+      </w:r>
+      <w:r>
+        <w:rPr>
+          <w:rFonts w:hint="eastAsia"/>
+        </w:rPr>
+        <w:t>f(x)=1-f(-x)</w:t>
+      </w:r>
+      <w:r>
+        <w:rPr>
+          <w:rFonts w:hint="eastAsia"/>
+        </w:rPr>
+        <w:t>换算中间结果，得到第二步候选结果。</w:t>
+      </w:r>
+    </w:p>
+    <w:p>
+      <w:r>
+        <w:rPr>
+          <w:rFonts w:hint="eastAsia"/>
+        </w:rPr>
+        <w:t>根据原始数据的符号选择最终的输出结果。</w:t>
+      </w:r>
+    </w:p>
+    <w:p>
+      <w:r>
+        <w:rPr>
+          <w:rFonts w:hint="eastAsia"/>
+        </w:rPr>
+        <w:t>该原理的</w:t>
+      </w:r>
+      <w:r>
+        <w:rPr>
+          <w:rFonts w:hint="eastAsia"/>
+        </w:rPr>
+        <w:t>伪代码和</w:t>
+      </w:r>
+      <w:r>
+        <w:rPr>
+          <w:rFonts w:hint="eastAsia"/>
+        </w:rPr>
+        <w:t>设计框图则如【图】所示。</w:t>
+      </w:r>
+    </w:p>
+    <w:p/>
+    <w:p>
+      <w:r>
+        <w:rPr>
+          <w:rFonts w:hint="eastAsia"/>
+        </w:rPr>
+        <w:t>对于复用式分段线性拟合，因为段拟合都是使用二维直线，二维直线可以用一个乘法和一个有符号加法来实现，</w:t>
       </w:r>
       <w:r>
         <w:rPr>
@@ -10187,7 +10608,14 @@
         <w:rPr>
           <w:rFonts w:hint="eastAsia"/>
         </w:rPr>
-        <w:t>所示，我们可以直观地看到这种量化过程是</w:t>
+        <w:t>所示，我们可以</w:t>
+      </w:r>
+      <w:r>
+        <w:rPr>
+          <w:rFonts w:hint="eastAsia"/>
+        </w:rPr>
+        <w:lastRenderedPageBreak/>
+        <w:t>直观地看到这种量化过程是</w:t>
       </w:r>
       <w:proofErr w:type="gramStart"/>
       <w:r>
@@ -10631,51 +11059,471 @@
         <w:t>子采样器</w:t>
       </w:r>
     </w:p>
+    <w:p>
+      <w:r>
+        <w:rPr>
+          <w:rFonts w:hint="eastAsia"/>
+        </w:rPr>
+        <w:t>本文设计的卷积神经网络的子采样层采用加和子采样，采样区域为</w:t>
+      </w:r>
+      <w:r>
+        <w:rPr>
+          <w:rFonts w:hint="eastAsia"/>
+        </w:rPr>
+        <w:t>2*2</w:t>
+      </w:r>
+      <w:r>
+        <w:rPr>
+          <w:rFonts w:hint="eastAsia"/>
+        </w:rPr>
+        <w:t>像素，区域不重叠，即在横、纵方向的步长都为</w:t>
+      </w:r>
+      <w:r>
+        <w:rPr>
+          <w:rFonts w:hint="eastAsia"/>
+        </w:rPr>
+        <w:t>2</w:t>
+      </w:r>
+      <w:r>
+        <w:rPr>
+          <w:rFonts w:hint="eastAsia"/>
+        </w:rPr>
+        <w:t>。</w:t>
+      </w:r>
+      <w:r>
+        <w:rPr>
+          <w:rFonts w:hint="eastAsia"/>
+        </w:rPr>
+        <w:t>加和子采样的实际意义与平均值子采样类似，就是对感兴趣点的邻域计算均值，经过子采样后，降低了输出特征映射图的分辨率，也就降低了卷积神经网络对待识别的物体在输入图片中位置变化的敏感度，让卷积神经网络具有</w:t>
+      </w:r>
+      <w:r>
+        <w:rPr>
+          <w:rFonts w:hint="eastAsia"/>
+        </w:rPr>
+        <w:t>了一定程度的抗输入图形畸变</w:t>
+      </w:r>
+      <w:r>
+        <w:rPr>
+          <w:rFonts w:hint="eastAsia"/>
+        </w:rPr>
+        <w:t>的能力。</w:t>
+      </w:r>
+      <w:r>
+        <w:rPr>
+          <w:rFonts w:hint="eastAsia"/>
+        </w:rPr>
+        <w:t>子采样的直观表示【</w:t>
+      </w:r>
+      <w:r>
+        <w:rPr>
+          <w:rFonts w:hint="eastAsia"/>
+        </w:rPr>
+        <w:t>如图所示</w:t>
+      </w:r>
+      <w:r>
+        <w:rPr>
+          <w:rFonts w:hint="eastAsia"/>
+        </w:rPr>
+        <w:t>——两种子采样，最大值、均值</w:t>
+      </w:r>
+      <w:r>
+        <w:rPr>
+          <w:rFonts w:hint="eastAsia"/>
+        </w:rPr>
+        <w:t>】</w:t>
+      </w:r>
+    </w:p>
+    <w:p>
+      <w:r>
+        <w:rPr>
+          <w:rFonts w:hint="eastAsia"/>
+        </w:rPr>
+        <w:t>4.3.1</w:t>
+      </w:r>
+      <w:r>
+        <w:rPr>
+          <w:rFonts w:hint="eastAsia"/>
+        </w:rPr>
+        <w:t>子采</w:t>
+      </w:r>
+      <w:r>
+        <w:rPr>
+          <w:rFonts w:hint="eastAsia"/>
+        </w:rPr>
+        <w:t>样</w:t>
+      </w:r>
+      <w:r>
+        <w:rPr>
+          <w:rFonts w:hint="eastAsia"/>
+        </w:rPr>
+        <w:t>器的实现</w:t>
+      </w:r>
+    </w:p>
+    <w:p>
+      <w:pPr>
+        <w:rPr>
+          <w:rFonts w:hint="eastAsia"/>
+        </w:rPr>
+      </w:pPr>
+      <w:r>
+        <w:rPr>
+          <w:rFonts w:hint="eastAsia"/>
+        </w:rPr>
+        <w:t>子采样的核心在于获取图像中一个</w:t>
+      </w:r>
+      <w:r>
+        <w:rPr>
+          <w:rFonts w:hint="eastAsia"/>
+        </w:rPr>
+        <w:t>2*2</w:t>
+      </w:r>
+      <w:r>
+        <w:rPr>
+          <w:rFonts w:hint="eastAsia"/>
+        </w:rPr>
+        <w:t>的图像区域，由于整个运算过程中，像素数据是以数据流的方式流入，获取这个</w:t>
+      </w:r>
+      <w:r>
+        <w:rPr>
+          <w:rFonts w:hint="eastAsia"/>
+        </w:rPr>
+        <w:t>2*2</w:t>
+      </w:r>
+      <w:r>
+        <w:rPr>
+          <w:rFonts w:hint="eastAsia"/>
+        </w:rPr>
+        <w:t>图像区域的像素数据时就遇到了与卷积运算相同的难题。</w:t>
+      </w:r>
+      <w:r>
+        <w:rPr>
+          <w:rFonts w:hint="eastAsia"/>
+        </w:rPr>
+        <w:t>当然，这里也可以采用行缓存的方案予以解决，要获得一个</w:t>
+      </w:r>
+      <w:r>
+        <w:rPr>
+          <w:rFonts w:hint="eastAsia"/>
+        </w:rPr>
+        <w:t>2*2</w:t>
+      </w:r>
+      <w:r>
+        <w:rPr>
+          <w:rFonts w:hint="eastAsia"/>
+        </w:rPr>
+        <w:t>的图像区域，只需要缓存一行的图像数据即可，但是由于在子采样过程中，这个</w:t>
+      </w:r>
+      <w:r>
+        <w:rPr>
+          <w:rFonts w:hint="eastAsia"/>
+        </w:rPr>
+        <w:t>2*2</w:t>
+      </w:r>
+      <w:r>
+        <w:rPr>
+          <w:rFonts w:hint="eastAsia"/>
+        </w:rPr>
+        <w:t>的图像区域，即窗口，移动的步进长度不再是</w:t>
+      </w:r>
+      <w:r>
+        <w:rPr>
+          <w:rFonts w:hint="eastAsia"/>
+        </w:rPr>
+        <w:t>1</w:t>
+      </w:r>
+      <w:r>
+        <w:rPr>
+          <w:rFonts w:hint="eastAsia"/>
+        </w:rPr>
+        <w:t>，为了不重叠地获取</w:t>
+      </w:r>
+      <w:r>
+        <w:rPr>
+          <w:rFonts w:hint="eastAsia"/>
+        </w:rPr>
+        <w:t>2*2</w:t>
+      </w:r>
+      <w:r>
+        <w:rPr>
+          <w:rFonts w:hint="eastAsia"/>
+        </w:rPr>
+        <w:t>的图像区域</w:t>
+      </w:r>
+      <w:r>
+        <w:rPr>
+          <w:rFonts w:hint="eastAsia"/>
+        </w:rPr>
+        <w:t>，这个步进长度是</w:t>
+      </w:r>
+      <w:r>
+        <w:rPr>
+          <w:rFonts w:hint="eastAsia"/>
+        </w:rPr>
+        <w:t>2</w:t>
+      </w:r>
+      <w:r>
+        <w:rPr>
+          <w:rFonts w:hint="eastAsia"/>
+        </w:rPr>
+        <w:t>，这时通过行缓存取得的运算窗口还需要后续的使能模块，抽样选取图像窗口运算得到的结果，这就不免增加了系统的复杂性，延长设计周期。</w:t>
+      </w:r>
+    </w:p>
+    <w:p>
+      <w:pPr>
+        <w:rPr>
+          <w:rFonts w:hint="eastAsia"/>
+        </w:rPr>
+      </w:pPr>
+      <w:r>
+        <w:rPr>
+          <w:rFonts w:hint="eastAsia"/>
+        </w:rPr>
+        <w:t>本文将采用一次换位全缓存的方法，实现子采样的运算。</w:t>
+      </w:r>
+      <w:r>
+        <w:rPr>
+          <w:rFonts w:hint="eastAsia"/>
+        </w:rPr>
+        <w:t>由于子采样的输入特征映射图尺寸最大的情况也只有</w:t>
+      </w:r>
+      <w:r>
+        <w:rPr>
+          <w:rFonts w:hint="eastAsia"/>
+        </w:rPr>
+        <w:t>24*24</w:t>
+      </w:r>
+      <w:r>
+        <w:rPr>
+          <w:rFonts w:hint="eastAsia"/>
+        </w:rPr>
+        <w:t>像素，全部缓存这</w:t>
+      </w:r>
+      <w:r>
+        <w:rPr>
+          <w:rFonts w:hint="eastAsia"/>
+        </w:rPr>
+        <w:t>576</w:t>
+      </w:r>
+      <w:r>
+        <w:rPr>
+          <w:rFonts w:hint="eastAsia"/>
+        </w:rPr>
+        <w:t>个数据</w:t>
+      </w:r>
+      <w:r>
+        <w:rPr>
+          <w:rFonts w:hint="eastAsia"/>
+        </w:rPr>
+        <w:t>也不会花费过多时间和存储资源，那么，将这些数据按照</w:t>
+      </w:r>
+      <w:r>
+        <w:rPr>
+          <w:rFonts w:hint="eastAsia"/>
+        </w:rPr>
+        <w:t>4</w:t>
+      </w:r>
+      <w:r>
+        <w:rPr>
+          <w:rFonts w:hint="eastAsia"/>
+        </w:rPr>
+        <w:t>个一组，每组恰好是待采样的</w:t>
+      </w:r>
+      <w:r>
+        <w:rPr>
+          <w:rFonts w:hint="eastAsia"/>
+        </w:rPr>
+        <w:t>2*2</w:t>
+      </w:r>
+      <w:r>
+        <w:rPr>
+          <w:rFonts w:hint="eastAsia"/>
+        </w:rPr>
+        <w:t>图像窗口，按照窗口的顺序缓存，之后再顺序读取这些按照窗口顺序存储的数据，则恰好每</w:t>
+      </w:r>
+      <w:r>
+        <w:rPr>
+          <w:rFonts w:hint="eastAsia"/>
+        </w:rPr>
+        <w:t>4</w:t>
+      </w:r>
+      <w:r>
+        <w:rPr>
+          <w:rFonts w:hint="eastAsia"/>
+        </w:rPr>
+        <w:t>个数据就可以运算得到一个输入特征映射图中</w:t>
+      </w:r>
+      <w:r>
+        <w:rPr>
+          <w:rFonts w:hint="eastAsia"/>
+        </w:rPr>
+        <w:t>2*2</w:t>
+      </w:r>
+      <w:r>
+        <w:rPr>
+          <w:rFonts w:hint="eastAsia"/>
+        </w:rPr>
+        <w:t>窗口的数据，再进行子采样操作就非常便捷。</w:t>
+      </w:r>
+      <w:r>
+        <w:rPr>
+          <w:rFonts w:hint="eastAsia"/>
+        </w:rPr>
+        <w:t>这种换位缓存方案的示意图【如图所示】</w:t>
+      </w:r>
+      <w:r>
+        <w:rPr>
+          <w:rFonts w:hint="eastAsia"/>
+        </w:rPr>
+        <w:t>。</w:t>
+      </w:r>
+    </w:p>
+    <w:p>
+      <w:pPr>
+        <w:rPr>
+          <w:rFonts w:hint="eastAsia"/>
+        </w:rPr>
+      </w:pPr>
+      <w:r>
+        <w:rPr>
+          <w:rFonts w:hint="eastAsia"/>
+        </w:rPr>
+        <w:t>由于我们知道输入的数据是按照从左到右从上到下的顺序，逐个像素依次流入的数据流，要实现换位缓存，则需要将按照上述顺序流入的数据放在缓存单元不连续的相应位置，这里只需要将每个</w:t>
+      </w:r>
+      <w:r>
+        <w:rPr>
+          <w:rFonts w:hint="eastAsia"/>
+        </w:rPr>
+        <w:t>数据存入的位置存入一张地址查找表，按照表中的地址，存入缓存单元，再按照地址递增顺序从缓存单元中读出缓存数据，此时的数据便已经是按照窗口顺序，每组</w:t>
+      </w:r>
+      <w:r>
+        <w:rPr>
+          <w:rFonts w:hint="eastAsia"/>
+        </w:rPr>
+        <w:t>4</w:t>
+      </w:r>
+      <w:r>
+        <w:rPr>
+          <w:rFonts w:hint="eastAsia"/>
+        </w:rPr>
+        <w:t>个的待采样数据。这时，只需要对读出的数据每</w:t>
+      </w:r>
+      <w:r>
+        <w:rPr>
+          <w:rFonts w:hint="eastAsia"/>
+        </w:rPr>
+        <w:t>4</w:t>
+      </w:r>
+      <w:r>
+        <w:rPr>
+          <w:rFonts w:hint="eastAsia"/>
+        </w:rPr>
+        <w:t>个累加便可得到加和子采样，累加结果舍去末尾两个比特，即右移两位，便得到均值子采样，在这</w:t>
+      </w:r>
+      <w:r>
+        <w:rPr>
+          <w:rFonts w:hint="eastAsia"/>
+        </w:rPr>
+        <w:t>4</w:t>
+      </w:r>
+      <w:r>
+        <w:rPr>
+          <w:rFonts w:hint="eastAsia"/>
+        </w:rPr>
+        <w:t>个值中选取一个最大值，便得到</w:t>
+      </w:r>
+      <w:proofErr w:type="gramStart"/>
+      <w:r>
+        <w:rPr>
+          <w:rFonts w:hint="eastAsia"/>
+        </w:rPr>
+        <w:t>最大</w:t>
+      </w:r>
+      <w:r>
+        <w:rPr>
+          <w:rFonts w:hint="eastAsia"/>
+        </w:rPr>
+        <w:lastRenderedPageBreak/>
+        <w:t>值子采样</w:t>
+      </w:r>
+      <w:proofErr w:type="gramEnd"/>
+      <w:r>
+        <w:rPr>
+          <w:rFonts w:hint="eastAsia"/>
+        </w:rPr>
+        <w:t>。</w:t>
+      </w:r>
+      <w:r>
+        <w:rPr>
+          <w:rFonts w:hint="eastAsia"/>
+        </w:rPr>
+        <w:t>该电路的具体模块框图【如图所示】</w:t>
+      </w:r>
+      <w:r>
+        <w:rPr>
+          <w:rFonts w:hint="eastAsia"/>
+        </w:rPr>
+        <w:t>。</w:t>
+      </w:r>
+    </w:p>
     <w:p/>
     <w:p>
-      <w:r>
-        <w:rPr>
-          <w:rFonts w:hint="eastAsia"/>
-        </w:rPr>
-        <w:lastRenderedPageBreak/>
-        <w:t>4.3.1</w:t>
-      </w:r>
-      <w:proofErr w:type="gramStart"/>
-      <w:r>
-        <w:rPr>
-          <w:rFonts w:hint="eastAsia"/>
-        </w:rPr>
-        <w:t>子采用器</w:t>
-      </w:r>
-      <w:proofErr w:type="gramEnd"/>
-      <w:r>
-        <w:rPr>
-          <w:rFonts w:hint="eastAsia"/>
-        </w:rPr>
-        <w:t>的实现</w:t>
+      <w:pPr>
+        <w:rPr>
+          <w:color w:val="FF0000"/>
+        </w:rPr>
+      </w:pPr>
+      <w:r>
+        <w:rPr>
+          <w:rFonts w:hint="eastAsia"/>
+          <w:color w:val="FF0000"/>
+        </w:rPr>
+        <w:t>4.3.2</w:t>
+      </w:r>
+      <w:r>
+        <w:rPr>
+          <w:rFonts w:hint="eastAsia"/>
+          <w:color w:val="FF0000"/>
+        </w:rPr>
+        <w:t>子采</w:t>
+      </w:r>
+      <w:r>
+        <w:rPr>
+          <w:rFonts w:hint="eastAsia"/>
+          <w:color w:val="FF0000"/>
+        </w:rPr>
+        <w:t>样</w:t>
+      </w:r>
+      <w:r>
+        <w:rPr>
+          <w:rFonts w:hint="eastAsia"/>
+          <w:color w:val="FF0000"/>
+        </w:rPr>
+        <w:t>器的验证</w:t>
       </w:r>
     </w:p>
     <w:p>
-      <w:r>
-        <w:rPr>
-          <w:rFonts w:hint="eastAsia"/>
-        </w:rPr>
-        <w:t>4.3.2</w:t>
-      </w:r>
-      <w:proofErr w:type="gramStart"/>
-      <w:r>
-        <w:rPr>
-          <w:rFonts w:hint="eastAsia"/>
-        </w:rPr>
-        <w:t>子采用器</w:t>
-      </w:r>
-      <w:proofErr w:type="gramEnd"/>
-      <w:r>
-        <w:rPr>
-          <w:rFonts w:hint="eastAsia"/>
-        </w:rPr>
-        <w:t>的验证</w:t>
-      </w:r>
+      <w:pPr>
+        <w:rPr>
+          <w:rFonts w:hint="eastAsia"/>
+          <w:color w:val="FF0000"/>
+        </w:rPr>
+      </w:pPr>
+      <w:r>
+        <w:rPr>
+          <w:rFonts w:hint="eastAsia"/>
+          <w:color w:val="FF0000"/>
+        </w:rPr>
+        <w:t>上述设计的换位缓存结构主要是对存储器的操作，从某种程度上讲，是随机的地址和数据操作，这就对整个模块的时序性能提出了较高的要求，时序约束也将更加复杂和严格。</w:t>
+      </w:r>
+      <w:bookmarkStart w:id="0" w:name="_GoBack"/>
+      <w:bookmarkEnd w:id="0"/>
+    </w:p>
+    <w:p>
+      <w:pPr>
+        <w:rPr>
+          <w:rFonts w:hint="eastAsia"/>
+        </w:rPr>
+      </w:pPr>
     </w:p>
     <w:p>
       <w:r>
@@ -10767,9 +11615,6 @@
     <w:p>
       <w:pPr>
         <w:pStyle w:val="a5"/>
-        <w:rPr>
-          <w:rFonts w:hint="eastAsia"/>
-        </w:rPr>
       </w:pPr>
       <w:r>
         <w:rPr>
@@ -10813,9 +11658,6 @@
     <w:p>
       <w:pPr>
         <w:pStyle w:val="a5"/>
-        <w:rPr>
-          <w:rFonts w:hint="eastAsia"/>
-        </w:rPr>
       </w:pPr>
       <w:r>
         <w:rPr>
@@ -10847,9 +11689,6 @@
     <w:p>
       <w:pPr>
         <w:pStyle w:val="a5"/>
-        <w:rPr>
-          <w:rFonts w:hint="eastAsia"/>
-        </w:rPr>
       </w:pPr>
       <w:r>
         <w:rPr>
@@ -10896,9 +11735,6 @@
     <w:p>
       <w:pPr>
         <w:pStyle w:val="a5"/>
-        <w:rPr>
-          <w:rFonts w:hint="eastAsia"/>
-        </w:rPr>
       </w:pPr>
       <w:r>
         <w:rPr>
@@ -10933,9 +11769,6 @@
     <w:p>
       <w:pPr>
         <w:pStyle w:val="a5"/>
-        <w:rPr>
-          <w:rFonts w:hint="eastAsia"/>
-        </w:rPr>
       </w:pPr>
       <w:r>
         <w:rPr>
@@ -10990,9 +11823,6 @@
     <w:p>
       <w:pPr>
         <w:pStyle w:val="a5"/>
-        <w:rPr>
-          <w:rFonts w:hint="eastAsia"/>
-        </w:rPr>
       </w:pPr>
       <w:r>
         <w:rPr>
@@ -11054,9 +11884,6 @@
     <w:p>
       <w:pPr>
         <w:pStyle w:val="a5"/>
-        <w:rPr>
-          <w:rFonts w:hint="eastAsia"/>
-        </w:rPr>
       </w:pPr>
       <w:r>
         <w:rPr>
@@ -11115,9 +11942,6 @@
     <w:p>
       <w:pPr>
         <w:pStyle w:val="a5"/>
-        <w:rPr>
-          <w:rFonts w:hint="eastAsia"/>
-        </w:rPr>
       </w:pPr>
       <w:r>
         <w:rPr>
@@ -11175,9 +11999,6 @@
     <w:p>
       <w:pPr>
         <w:pStyle w:val="a5"/>
-        <w:rPr>
-          <w:rFonts w:hint="eastAsia"/>
-        </w:rPr>
       </w:pPr>
       <w:r>
         <w:rPr>
@@ -11236,9 +12057,6 @@
     <w:p>
       <w:pPr>
         <w:pStyle w:val="a5"/>
-        <w:rPr>
-          <w:rFonts w:hint="eastAsia"/>
-        </w:rPr>
       </w:pPr>
       <w:r>
         <w:rPr>
@@ -12965,6 +13783,13 @@
         </dgm:presLayoutVars>
       </dgm:prSet>
       <dgm:spPr/>
+      <dgm:t>
+        <a:bodyPr/>
+        <a:lstStyle/>
+        <a:p>
+          <a:endParaRPr lang="zh-CN" altLang="en-US"/>
+        </a:p>
+      </dgm:t>
     </dgm:pt>
     <dgm:pt modelId="{E87EFFB6-92F6-48AC-AF5E-57624B0AF9DB}" type="pres">
       <dgm:prSet presAssocID="{5DD6F541-CF14-41D5-9DF2-FD3643A08936}" presName="node" presStyleLbl="node1" presStyleIdx="0" presStyleCnt="5">
@@ -12973,14 +13798,35 @@
         </dgm:presLayoutVars>
       </dgm:prSet>
       <dgm:spPr/>
+      <dgm:t>
+        <a:bodyPr/>
+        <a:lstStyle/>
+        <a:p>
+          <a:endParaRPr lang="zh-CN" altLang="en-US"/>
+        </a:p>
+      </dgm:t>
     </dgm:pt>
     <dgm:pt modelId="{1885C532-D5ED-409A-B870-C34B4BE6C13E}" type="pres">
       <dgm:prSet presAssocID="{212E1EBB-B862-4962-AE24-9D2D7B85AB01}" presName="sibTrans" presStyleLbl="sibTrans1D1" presStyleIdx="0" presStyleCnt="4"/>
       <dgm:spPr/>
+      <dgm:t>
+        <a:bodyPr/>
+        <a:lstStyle/>
+        <a:p>
+          <a:endParaRPr lang="zh-CN" altLang="en-US"/>
+        </a:p>
+      </dgm:t>
     </dgm:pt>
     <dgm:pt modelId="{BA8A3E1A-D990-4BCA-8060-6DDEA0250CEC}" type="pres">
       <dgm:prSet presAssocID="{212E1EBB-B862-4962-AE24-9D2D7B85AB01}" presName="connectorText" presStyleLbl="sibTrans1D1" presStyleIdx="0" presStyleCnt="4"/>
       <dgm:spPr/>
+      <dgm:t>
+        <a:bodyPr/>
+        <a:lstStyle/>
+        <a:p>
+          <a:endParaRPr lang="zh-CN" altLang="en-US"/>
+        </a:p>
+      </dgm:t>
     </dgm:pt>
     <dgm:pt modelId="{A3FBD447-11B5-4DD3-BF85-61E37390195E}" type="pres">
       <dgm:prSet presAssocID="{0B6F8041-B663-45E3-8CE7-27C5E576EB35}" presName="node" presStyleLbl="node1" presStyleIdx="1" presStyleCnt="5">
@@ -13000,10 +13846,24 @@
     <dgm:pt modelId="{C468C91E-30EE-46ED-AE28-46690076E48C}" type="pres">
       <dgm:prSet presAssocID="{320B6A38-8CC4-499F-9D96-E95B74E30B39}" presName="sibTrans" presStyleLbl="sibTrans1D1" presStyleIdx="1" presStyleCnt="4"/>
       <dgm:spPr/>
+      <dgm:t>
+        <a:bodyPr/>
+        <a:lstStyle/>
+        <a:p>
+          <a:endParaRPr lang="zh-CN" altLang="en-US"/>
+        </a:p>
+      </dgm:t>
     </dgm:pt>
     <dgm:pt modelId="{217C80A5-35F5-4127-B41D-B1A56EDC39F5}" type="pres">
       <dgm:prSet presAssocID="{320B6A38-8CC4-499F-9D96-E95B74E30B39}" presName="connectorText" presStyleLbl="sibTrans1D1" presStyleIdx="1" presStyleCnt="4"/>
       <dgm:spPr/>
+      <dgm:t>
+        <a:bodyPr/>
+        <a:lstStyle/>
+        <a:p>
+          <a:endParaRPr lang="zh-CN" altLang="en-US"/>
+        </a:p>
+      </dgm:t>
     </dgm:pt>
     <dgm:pt modelId="{182F9F2C-8FD2-45E9-8D50-DCE9550CC136}" type="pres">
       <dgm:prSet presAssocID="{A2D51D5F-82CA-4D1A-9FE4-CAF2C00F8BE5}" presName="node" presStyleLbl="node1" presStyleIdx="2" presStyleCnt="5">
@@ -13023,10 +13883,24 @@
     <dgm:pt modelId="{70FDB708-853F-450C-9B9E-334BBC6552A0}" type="pres">
       <dgm:prSet presAssocID="{F9EB7C51-4E14-4922-9609-479593C0804B}" presName="sibTrans" presStyleLbl="sibTrans1D1" presStyleIdx="2" presStyleCnt="4"/>
       <dgm:spPr/>
+      <dgm:t>
+        <a:bodyPr/>
+        <a:lstStyle/>
+        <a:p>
+          <a:endParaRPr lang="zh-CN" altLang="en-US"/>
+        </a:p>
+      </dgm:t>
     </dgm:pt>
     <dgm:pt modelId="{4D76596E-F0C3-4621-9321-4254315BC345}" type="pres">
       <dgm:prSet presAssocID="{F9EB7C51-4E14-4922-9609-479593C0804B}" presName="connectorText" presStyleLbl="sibTrans1D1" presStyleIdx="2" presStyleCnt="4"/>
       <dgm:spPr/>
+      <dgm:t>
+        <a:bodyPr/>
+        <a:lstStyle/>
+        <a:p>
+          <a:endParaRPr lang="zh-CN" altLang="en-US"/>
+        </a:p>
+      </dgm:t>
     </dgm:pt>
     <dgm:pt modelId="{1FDAF952-207A-4E02-8BE0-D07473B13999}" type="pres">
       <dgm:prSet presAssocID="{94758FFC-BD85-421A-AEE2-A8E11FE4FEBF}" presName="node" presStyleLbl="node1" presStyleIdx="3" presStyleCnt="5" custLinFactX="23944" custLinFactNeighborX="100000" custLinFactNeighborY="-1804">
@@ -13046,10 +13920,24 @@
     <dgm:pt modelId="{1D4C905D-6BE6-4883-BD36-BA365360490B}" type="pres">
       <dgm:prSet presAssocID="{416C9D9E-B95B-49A9-AA90-6CF33AF80FE6}" presName="sibTrans" presStyleLbl="sibTrans1D1" presStyleIdx="3" presStyleCnt="4"/>
       <dgm:spPr/>
+      <dgm:t>
+        <a:bodyPr/>
+        <a:lstStyle/>
+        <a:p>
+          <a:endParaRPr lang="zh-CN" altLang="en-US"/>
+        </a:p>
+      </dgm:t>
     </dgm:pt>
     <dgm:pt modelId="{87BE0B56-0A11-43F7-A4D6-07DA8A9E0FFB}" type="pres">
       <dgm:prSet presAssocID="{416C9D9E-B95B-49A9-AA90-6CF33AF80FE6}" presName="connectorText" presStyleLbl="sibTrans1D1" presStyleIdx="3" presStyleCnt="4"/>
       <dgm:spPr/>
+      <dgm:t>
+        <a:bodyPr/>
+        <a:lstStyle/>
+        <a:p>
+          <a:endParaRPr lang="zh-CN" altLang="en-US"/>
+        </a:p>
+      </dgm:t>
     </dgm:pt>
     <dgm:pt modelId="{C91039FF-529C-4B92-A9CC-BCCF1390E97C}" type="pres">
       <dgm:prSet presAssocID="{E5D2966C-CED4-473A-9357-36E33A61F259}" presName="node" presStyleLbl="node1" presStyleIdx="4" presStyleCnt="5" custLinFactX="23560" custLinFactNeighborX="100000" custLinFactNeighborY="-1804">
@@ -13069,37 +13957,37 @@
   </dgm:ptLst>
   <dgm:cxnLst>
     <dgm:cxn modelId="{9DAF86E0-F626-4C8E-949F-568E8D460E94}" srcId="{DF294FCA-1132-42E1-8025-0A66CA6376C7}" destId="{94758FFC-BD85-421A-AEE2-A8E11FE4FEBF}" srcOrd="3" destOrd="0" parTransId="{49F899B1-A577-48A6-8239-4A61885E3FF2}" sibTransId="{416C9D9E-B95B-49A9-AA90-6CF33AF80FE6}"/>
-    <dgm:cxn modelId="{B3F81E1E-A444-4A46-B339-D08FC96E9D02}" type="presOf" srcId="{416C9D9E-B95B-49A9-AA90-6CF33AF80FE6}" destId="{1D4C905D-6BE6-4883-BD36-BA365360490B}" srcOrd="0" destOrd="0" presId="urn:microsoft.com/office/officeart/2005/8/layout/bProcess3"/>
-    <dgm:cxn modelId="{93692FA9-1604-4D1B-A15E-1F3B2C103735}" type="presOf" srcId="{94758FFC-BD85-421A-AEE2-A8E11FE4FEBF}" destId="{1FDAF952-207A-4E02-8BE0-D07473B13999}" srcOrd="0" destOrd="0" presId="urn:microsoft.com/office/officeart/2005/8/layout/bProcess3"/>
+    <dgm:cxn modelId="{E1C7DF23-B6AC-4896-8730-9D5B8585ADDA}" type="presOf" srcId="{5DD6F541-CF14-41D5-9DF2-FD3643A08936}" destId="{E87EFFB6-92F6-48AC-AF5E-57624B0AF9DB}" srcOrd="0" destOrd="0" presId="urn:microsoft.com/office/officeart/2005/8/layout/bProcess3"/>
+    <dgm:cxn modelId="{1D1469C4-35E2-4612-8F5B-D63AE116476C}" type="presOf" srcId="{F9EB7C51-4E14-4922-9609-479593C0804B}" destId="{70FDB708-853F-450C-9B9E-334BBC6552A0}" srcOrd="0" destOrd="0" presId="urn:microsoft.com/office/officeart/2005/8/layout/bProcess3"/>
+    <dgm:cxn modelId="{BBF040F0-57B4-4017-8FE3-FB2809A1BA00}" type="presOf" srcId="{A2D51D5F-82CA-4D1A-9FE4-CAF2C00F8BE5}" destId="{182F9F2C-8FD2-45E9-8D50-DCE9550CC136}" srcOrd="0" destOrd="0" presId="urn:microsoft.com/office/officeart/2005/8/layout/bProcess3"/>
     <dgm:cxn modelId="{C4CDFA60-FEF6-4C13-9E72-B0069FCFD815}" srcId="{DF294FCA-1132-42E1-8025-0A66CA6376C7}" destId="{5DD6F541-CF14-41D5-9DF2-FD3643A08936}" srcOrd="0" destOrd="0" parTransId="{959C03F5-763A-424D-AEA4-C6F816E89F9A}" sibTransId="{212E1EBB-B862-4962-AE24-9D2D7B85AB01}"/>
-    <dgm:cxn modelId="{110B530B-7CB4-413A-AE40-6488EBA19800}" type="presOf" srcId="{212E1EBB-B862-4962-AE24-9D2D7B85AB01}" destId="{BA8A3E1A-D990-4BCA-8060-6DDEA0250CEC}" srcOrd="1" destOrd="0" presId="urn:microsoft.com/office/officeart/2005/8/layout/bProcess3"/>
-    <dgm:cxn modelId="{57727639-0090-44CF-8A7F-DF3D8B2820E6}" type="presOf" srcId="{320B6A38-8CC4-499F-9D96-E95B74E30B39}" destId="{C468C91E-30EE-46ED-AE28-46690076E48C}" srcOrd="0" destOrd="0" presId="urn:microsoft.com/office/officeart/2005/8/layout/bProcess3"/>
+    <dgm:cxn modelId="{2C23C96E-EA74-4686-8C6B-256CDFE70E8E}" type="presOf" srcId="{F9EB7C51-4E14-4922-9609-479593C0804B}" destId="{4D76596E-F0C3-4621-9321-4254315BC345}" srcOrd="1" destOrd="0" presId="urn:microsoft.com/office/officeart/2005/8/layout/bProcess3"/>
+    <dgm:cxn modelId="{D25CE66B-8C83-4599-988E-25DD154B6221}" type="presOf" srcId="{DF294FCA-1132-42E1-8025-0A66CA6376C7}" destId="{1C6C03B3-DC79-41B4-BA82-4FD5235C0FE1}" srcOrd="0" destOrd="0" presId="urn:microsoft.com/office/officeart/2005/8/layout/bProcess3"/>
     <dgm:cxn modelId="{94A37484-3EA8-4D1C-A3AB-F31C7D4A16DD}" srcId="{DF294FCA-1132-42E1-8025-0A66CA6376C7}" destId="{E5D2966C-CED4-473A-9357-36E33A61F259}" srcOrd="4" destOrd="0" parTransId="{BF5DB815-3CEA-4E45-8BF8-CDAF928095A3}" sibTransId="{314B9B70-A2A0-4B26-B472-577B6194C4D2}"/>
-    <dgm:cxn modelId="{988A062C-AAFA-4AE5-8EAD-96156D94328D}" type="presOf" srcId="{DF294FCA-1132-42E1-8025-0A66CA6376C7}" destId="{1C6C03B3-DC79-41B4-BA82-4FD5235C0FE1}" srcOrd="0" destOrd="0" presId="urn:microsoft.com/office/officeart/2005/8/layout/bProcess3"/>
-    <dgm:cxn modelId="{B67A0B14-61D9-4483-A769-4C6D2411B61F}" type="presOf" srcId="{320B6A38-8CC4-499F-9D96-E95B74E30B39}" destId="{217C80A5-35F5-4127-B41D-B1A56EDC39F5}" srcOrd="1" destOrd="0" presId="urn:microsoft.com/office/officeart/2005/8/layout/bProcess3"/>
-    <dgm:cxn modelId="{9920C504-21F0-4ED1-B638-51141FC4FE9F}" type="presOf" srcId="{F9EB7C51-4E14-4922-9609-479593C0804B}" destId="{4D76596E-F0C3-4621-9321-4254315BC345}" srcOrd="1" destOrd="0" presId="urn:microsoft.com/office/officeart/2005/8/layout/bProcess3"/>
-    <dgm:cxn modelId="{9F157F00-EA8C-45FF-B660-5A0CBBD650A1}" type="presOf" srcId="{212E1EBB-B862-4962-AE24-9D2D7B85AB01}" destId="{1885C532-D5ED-409A-B870-C34B4BE6C13E}" srcOrd="0" destOrd="0" presId="urn:microsoft.com/office/officeart/2005/8/layout/bProcess3"/>
-    <dgm:cxn modelId="{1C655536-10A1-420C-AD72-E1D8603F1BF5}" type="presOf" srcId="{A2D51D5F-82CA-4D1A-9FE4-CAF2C00F8BE5}" destId="{182F9F2C-8FD2-45E9-8D50-DCE9550CC136}" srcOrd="0" destOrd="0" presId="urn:microsoft.com/office/officeart/2005/8/layout/bProcess3"/>
-    <dgm:cxn modelId="{A91030A2-4A98-4383-9247-0317DADA133D}" type="presOf" srcId="{F9EB7C51-4E14-4922-9609-479593C0804B}" destId="{70FDB708-853F-450C-9B9E-334BBC6552A0}" srcOrd="0" destOrd="0" presId="urn:microsoft.com/office/officeart/2005/8/layout/bProcess3"/>
-    <dgm:cxn modelId="{50F2FF23-5A37-40E1-8EEC-900CAF93910F}" type="presOf" srcId="{416C9D9E-B95B-49A9-AA90-6CF33AF80FE6}" destId="{87BE0B56-0A11-43F7-A4D6-07DA8A9E0FFB}" srcOrd="1" destOrd="0" presId="urn:microsoft.com/office/officeart/2005/8/layout/bProcess3"/>
+    <dgm:cxn modelId="{0F85EC23-CB84-4466-87D7-63924F61F567}" type="presOf" srcId="{320B6A38-8CC4-499F-9D96-E95B74E30B39}" destId="{C468C91E-30EE-46ED-AE28-46690076E48C}" srcOrd="0" destOrd="0" presId="urn:microsoft.com/office/officeart/2005/8/layout/bProcess3"/>
+    <dgm:cxn modelId="{E3091D92-7DF1-40A5-82C7-1BBAC70CB5D0}" type="presOf" srcId="{320B6A38-8CC4-499F-9D96-E95B74E30B39}" destId="{217C80A5-35F5-4127-B41D-B1A56EDC39F5}" srcOrd="1" destOrd="0" presId="urn:microsoft.com/office/officeart/2005/8/layout/bProcess3"/>
     <dgm:cxn modelId="{CAF7843C-9F85-4E21-A0D2-2E187672F658}" srcId="{DF294FCA-1132-42E1-8025-0A66CA6376C7}" destId="{0B6F8041-B663-45E3-8CE7-27C5E576EB35}" srcOrd="1" destOrd="0" parTransId="{DEAE41B1-6CB9-4A9A-80A5-36C65D0CA080}" sibTransId="{320B6A38-8CC4-499F-9D96-E95B74E30B39}"/>
-    <dgm:cxn modelId="{0408B962-E927-41A6-BDDE-3E7FF799936F}" type="presOf" srcId="{E5D2966C-CED4-473A-9357-36E33A61F259}" destId="{C91039FF-529C-4B92-A9CC-BCCF1390E97C}" srcOrd="0" destOrd="0" presId="urn:microsoft.com/office/officeart/2005/8/layout/bProcess3"/>
+    <dgm:cxn modelId="{D60E2E90-C041-43D9-B491-AB12B3CE715F}" type="presOf" srcId="{212E1EBB-B862-4962-AE24-9D2D7B85AB01}" destId="{BA8A3E1A-D990-4BCA-8060-6DDEA0250CEC}" srcOrd="1" destOrd="0" presId="urn:microsoft.com/office/officeart/2005/8/layout/bProcess3"/>
+    <dgm:cxn modelId="{D1278A91-55E6-4173-97F1-FF9518315B84}" type="presOf" srcId="{416C9D9E-B95B-49A9-AA90-6CF33AF80FE6}" destId="{1D4C905D-6BE6-4883-BD36-BA365360490B}" srcOrd="0" destOrd="0" presId="urn:microsoft.com/office/officeart/2005/8/layout/bProcess3"/>
+    <dgm:cxn modelId="{E67FD8A1-99B3-47DC-8F2F-FC4A792E34EA}" type="presOf" srcId="{416C9D9E-B95B-49A9-AA90-6CF33AF80FE6}" destId="{87BE0B56-0A11-43F7-A4D6-07DA8A9E0FFB}" srcOrd="1" destOrd="0" presId="urn:microsoft.com/office/officeart/2005/8/layout/bProcess3"/>
+    <dgm:cxn modelId="{6E1A22E7-4E98-4763-9386-4A58E38532F9}" type="presOf" srcId="{94758FFC-BD85-421A-AEE2-A8E11FE4FEBF}" destId="{1FDAF952-207A-4E02-8BE0-D07473B13999}" srcOrd="0" destOrd="0" presId="urn:microsoft.com/office/officeart/2005/8/layout/bProcess3"/>
     <dgm:cxn modelId="{9A85C968-4845-443D-85DB-5EAB07426C71}" srcId="{DF294FCA-1132-42E1-8025-0A66CA6376C7}" destId="{A2D51D5F-82CA-4D1A-9FE4-CAF2C00F8BE5}" srcOrd="2" destOrd="0" parTransId="{051ED23A-9181-4307-BAF3-6982DC1EACE2}" sibTransId="{F9EB7C51-4E14-4922-9609-479593C0804B}"/>
-    <dgm:cxn modelId="{F71F79EC-2ACF-4D4A-B4FB-13CF1E7AB724}" type="presOf" srcId="{5DD6F541-CF14-41D5-9DF2-FD3643A08936}" destId="{E87EFFB6-92F6-48AC-AF5E-57624B0AF9DB}" srcOrd="0" destOrd="0" presId="urn:microsoft.com/office/officeart/2005/8/layout/bProcess3"/>
-    <dgm:cxn modelId="{122075F4-6396-457B-A790-C42B800005E2}" type="presOf" srcId="{0B6F8041-B663-45E3-8CE7-27C5E576EB35}" destId="{A3FBD447-11B5-4DD3-BF85-61E37390195E}" srcOrd="0" destOrd="0" presId="urn:microsoft.com/office/officeart/2005/8/layout/bProcess3"/>
-    <dgm:cxn modelId="{9C40E645-6D4C-41CC-BBF6-00EBED62FD22}" type="presParOf" srcId="{1C6C03B3-DC79-41B4-BA82-4FD5235C0FE1}" destId="{E87EFFB6-92F6-48AC-AF5E-57624B0AF9DB}" srcOrd="0" destOrd="0" presId="urn:microsoft.com/office/officeart/2005/8/layout/bProcess3"/>
-    <dgm:cxn modelId="{6BC70DC6-F6E7-4ED9-9F05-DDC82D4F394C}" type="presParOf" srcId="{1C6C03B3-DC79-41B4-BA82-4FD5235C0FE1}" destId="{1885C532-D5ED-409A-B870-C34B4BE6C13E}" srcOrd="1" destOrd="0" presId="urn:microsoft.com/office/officeart/2005/8/layout/bProcess3"/>
-    <dgm:cxn modelId="{D67E185E-A018-4D46-8FA6-0F95EAA470B9}" type="presParOf" srcId="{1885C532-D5ED-409A-B870-C34B4BE6C13E}" destId="{BA8A3E1A-D990-4BCA-8060-6DDEA0250CEC}" srcOrd="0" destOrd="0" presId="urn:microsoft.com/office/officeart/2005/8/layout/bProcess3"/>
-    <dgm:cxn modelId="{F5F3516D-9C08-4BB9-AC60-227E086B969E}" type="presParOf" srcId="{1C6C03B3-DC79-41B4-BA82-4FD5235C0FE1}" destId="{A3FBD447-11B5-4DD3-BF85-61E37390195E}" srcOrd="2" destOrd="0" presId="urn:microsoft.com/office/officeart/2005/8/layout/bProcess3"/>
-    <dgm:cxn modelId="{8C049A86-7349-485B-BB98-55C68EB14B96}" type="presParOf" srcId="{1C6C03B3-DC79-41B4-BA82-4FD5235C0FE1}" destId="{C468C91E-30EE-46ED-AE28-46690076E48C}" srcOrd="3" destOrd="0" presId="urn:microsoft.com/office/officeart/2005/8/layout/bProcess3"/>
-    <dgm:cxn modelId="{2209170C-C72D-4E07-AD5C-1537CE5A52B3}" type="presParOf" srcId="{C468C91E-30EE-46ED-AE28-46690076E48C}" destId="{217C80A5-35F5-4127-B41D-B1A56EDC39F5}" srcOrd="0" destOrd="0" presId="urn:microsoft.com/office/officeart/2005/8/layout/bProcess3"/>
-    <dgm:cxn modelId="{DA1F715F-0591-4A6A-B1C8-59E035DEA64D}" type="presParOf" srcId="{1C6C03B3-DC79-41B4-BA82-4FD5235C0FE1}" destId="{182F9F2C-8FD2-45E9-8D50-DCE9550CC136}" srcOrd="4" destOrd="0" presId="urn:microsoft.com/office/officeart/2005/8/layout/bProcess3"/>
-    <dgm:cxn modelId="{70E6CE84-C8D4-4E34-A998-B9B70D7AEFF6}" type="presParOf" srcId="{1C6C03B3-DC79-41B4-BA82-4FD5235C0FE1}" destId="{70FDB708-853F-450C-9B9E-334BBC6552A0}" srcOrd="5" destOrd="0" presId="urn:microsoft.com/office/officeart/2005/8/layout/bProcess3"/>
-    <dgm:cxn modelId="{702C5601-FDFF-44B7-A41A-CCE6834CA18B}" type="presParOf" srcId="{70FDB708-853F-450C-9B9E-334BBC6552A0}" destId="{4D76596E-F0C3-4621-9321-4254315BC345}" srcOrd="0" destOrd="0" presId="urn:microsoft.com/office/officeart/2005/8/layout/bProcess3"/>
-    <dgm:cxn modelId="{60A3C181-C598-4D25-B93C-8C972AF912C6}" type="presParOf" srcId="{1C6C03B3-DC79-41B4-BA82-4FD5235C0FE1}" destId="{1FDAF952-207A-4E02-8BE0-D07473B13999}" srcOrd="6" destOrd="0" presId="urn:microsoft.com/office/officeart/2005/8/layout/bProcess3"/>
-    <dgm:cxn modelId="{129FCEC1-9AD4-41B7-931F-775C23BF41B9}" type="presParOf" srcId="{1C6C03B3-DC79-41B4-BA82-4FD5235C0FE1}" destId="{1D4C905D-6BE6-4883-BD36-BA365360490B}" srcOrd="7" destOrd="0" presId="urn:microsoft.com/office/officeart/2005/8/layout/bProcess3"/>
-    <dgm:cxn modelId="{2C1D96BC-AF2A-4815-BAD4-0177DE9AB85F}" type="presParOf" srcId="{1D4C905D-6BE6-4883-BD36-BA365360490B}" destId="{87BE0B56-0A11-43F7-A4D6-07DA8A9E0FFB}" srcOrd="0" destOrd="0" presId="urn:microsoft.com/office/officeart/2005/8/layout/bProcess3"/>
-    <dgm:cxn modelId="{135C0577-114F-4844-AA34-3E6E654322C0}" type="presParOf" srcId="{1C6C03B3-DC79-41B4-BA82-4FD5235C0FE1}" destId="{C91039FF-529C-4B92-A9CC-BCCF1390E97C}" srcOrd="8" destOrd="0" presId="urn:microsoft.com/office/officeart/2005/8/layout/bProcess3"/>
+    <dgm:cxn modelId="{175B4E38-F137-43D7-A877-7D4AF0F3855A}" type="presOf" srcId="{E5D2966C-CED4-473A-9357-36E33A61F259}" destId="{C91039FF-529C-4B92-A9CC-BCCF1390E97C}" srcOrd="0" destOrd="0" presId="urn:microsoft.com/office/officeart/2005/8/layout/bProcess3"/>
+    <dgm:cxn modelId="{A456FAB0-547F-48E8-B031-5F2B166DA4B4}" type="presOf" srcId="{212E1EBB-B862-4962-AE24-9D2D7B85AB01}" destId="{1885C532-D5ED-409A-B870-C34B4BE6C13E}" srcOrd="0" destOrd="0" presId="urn:microsoft.com/office/officeart/2005/8/layout/bProcess3"/>
+    <dgm:cxn modelId="{FB60495B-E1E9-4F0C-A655-69DB4BD8F965}" type="presOf" srcId="{0B6F8041-B663-45E3-8CE7-27C5E576EB35}" destId="{A3FBD447-11B5-4DD3-BF85-61E37390195E}" srcOrd="0" destOrd="0" presId="urn:microsoft.com/office/officeart/2005/8/layout/bProcess3"/>
+    <dgm:cxn modelId="{309CFC37-11AD-45B9-8D33-0C6499FC2251}" type="presParOf" srcId="{1C6C03B3-DC79-41B4-BA82-4FD5235C0FE1}" destId="{E87EFFB6-92F6-48AC-AF5E-57624B0AF9DB}" srcOrd="0" destOrd="0" presId="urn:microsoft.com/office/officeart/2005/8/layout/bProcess3"/>
+    <dgm:cxn modelId="{A9FBCD4E-6FF2-4A6A-A761-3931795EDB85}" type="presParOf" srcId="{1C6C03B3-DC79-41B4-BA82-4FD5235C0FE1}" destId="{1885C532-D5ED-409A-B870-C34B4BE6C13E}" srcOrd="1" destOrd="0" presId="urn:microsoft.com/office/officeart/2005/8/layout/bProcess3"/>
+    <dgm:cxn modelId="{0761F809-82B5-407D-B7A4-C71C645F81BD}" type="presParOf" srcId="{1885C532-D5ED-409A-B870-C34B4BE6C13E}" destId="{BA8A3E1A-D990-4BCA-8060-6DDEA0250CEC}" srcOrd="0" destOrd="0" presId="urn:microsoft.com/office/officeart/2005/8/layout/bProcess3"/>
+    <dgm:cxn modelId="{D6E79DF6-A65B-4AAB-A728-C366B857BB37}" type="presParOf" srcId="{1C6C03B3-DC79-41B4-BA82-4FD5235C0FE1}" destId="{A3FBD447-11B5-4DD3-BF85-61E37390195E}" srcOrd="2" destOrd="0" presId="urn:microsoft.com/office/officeart/2005/8/layout/bProcess3"/>
+    <dgm:cxn modelId="{480A5418-E96C-43A7-9B54-5DAB1970E8AD}" type="presParOf" srcId="{1C6C03B3-DC79-41B4-BA82-4FD5235C0FE1}" destId="{C468C91E-30EE-46ED-AE28-46690076E48C}" srcOrd="3" destOrd="0" presId="urn:microsoft.com/office/officeart/2005/8/layout/bProcess3"/>
+    <dgm:cxn modelId="{5C4DD6DB-54B2-4A6A-86BA-EE13F2A52AA8}" type="presParOf" srcId="{C468C91E-30EE-46ED-AE28-46690076E48C}" destId="{217C80A5-35F5-4127-B41D-B1A56EDC39F5}" srcOrd="0" destOrd="0" presId="urn:microsoft.com/office/officeart/2005/8/layout/bProcess3"/>
+    <dgm:cxn modelId="{8A0F7D04-885E-4D13-B873-09B9E282A39C}" type="presParOf" srcId="{1C6C03B3-DC79-41B4-BA82-4FD5235C0FE1}" destId="{182F9F2C-8FD2-45E9-8D50-DCE9550CC136}" srcOrd="4" destOrd="0" presId="urn:microsoft.com/office/officeart/2005/8/layout/bProcess3"/>
+    <dgm:cxn modelId="{0E753793-EC97-4F31-B571-06000EECF485}" type="presParOf" srcId="{1C6C03B3-DC79-41B4-BA82-4FD5235C0FE1}" destId="{70FDB708-853F-450C-9B9E-334BBC6552A0}" srcOrd="5" destOrd="0" presId="urn:microsoft.com/office/officeart/2005/8/layout/bProcess3"/>
+    <dgm:cxn modelId="{8D1EBFE9-21E3-41DE-B8E8-FDB87A69801F}" type="presParOf" srcId="{70FDB708-853F-450C-9B9E-334BBC6552A0}" destId="{4D76596E-F0C3-4621-9321-4254315BC345}" srcOrd="0" destOrd="0" presId="urn:microsoft.com/office/officeart/2005/8/layout/bProcess3"/>
+    <dgm:cxn modelId="{95ACD3A5-1697-43FC-8C87-054AF31941BF}" type="presParOf" srcId="{1C6C03B3-DC79-41B4-BA82-4FD5235C0FE1}" destId="{1FDAF952-207A-4E02-8BE0-D07473B13999}" srcOrd="6" destOrd="0" presId="urn:microsoft.com/office/officeart/2005/8/layout/bProcess3"/>
+    <dgm:cxn modelId="{CB81F2F7-0094-4BAE-9F8E-032FE6D57019}" type="presParOf" srcId="{1C6C03B3-DC79-41B4-BA82-4FD5235C0FE1}" destId="{1D4C905D-6BE6-4883-BD36-BA365360490B}" srcOrd="7" destOrd="0" presId="urn:microsoft.com/office/officeart/2005/8/layout/bProcess3"/>
+    <dgm:cxn modelId="{CB2541F2-C8A4-4B30-A2AE-4B8B7955C993}" type="presParOf" srcId="{1D4C905D-6BE6-4883-BD36-BA365360490B}" destId="{87BE0B56-0A11-43F7-A4D6-07DA8A9E0FFB}" srcOrd="0" destOrd="0" presId="urn:microsoft.com/office/officeart/2005/8/layout/bProcess3"/>
+    <dgm:cxn modelId="{1C3A089A-DA8A-405E-A988-21D45C3F5125}" type="presParOf" srcId="{1C6C03B3-DC79-41B4-BA82-4FD5235C0FE1}" destId="{C91039FF-529C-4B92-A9CC-BCCF1390E97C}" srcOrd="8" destOrd="0" presId="urn:microsoft.com/office/officeart/2005/8/layout/bProcess3"/>
   </dgm:cxnLst>
   <dgm:bg/>
   <dgm:whole/>
@@ -15527,7 +16415,7 @@
 </file>
 
 <file path=customXml/itemProps1.xml><?xml version="1.0" encoding="utf-8"?>
-<ds:datastoreItem xmlns:ds="http://schemas.openxmlformats.org/officeDocument/2006/customXml" ds:itemID="{5BD2AA23-5649-4744-82ED-558736A769AE}">
+<ds:datastoreItem xmlns:ds="http://schemas.openxmlformats.org/officeDocument/2006/customXml" ds:itemID="{6DCDE4A1-F0EE-49AF-B81C-AB82BE2EFDF1}">
   <ds:schemaRefs>
     <ds:schemaRef ds:uri="http://schemas.openxmlformats.org/officeDocument/2006/bibliography"/>
   </ds:schemaRefs>

</xml_diff>

<commit_message>
only 'timing' is not completed in the main part
</commit_message>
<xml_diff>
--- a/���151124.docx
+++ b/���151124.docx
@@ -198,21 +198,7 @@
         <w:rPr>
           <w:rFonts w:hint="eastAsia"/>
         </w:rPr>
-        <w:t>开发工具也</w:t>
-      </w:r>
-      <w:proofErr w:type="gramStart"/>
-      <w:r>
-        <w:rPr>
-          <w:rFonts w:hint="eastAsia"/>
-        </w:rPr>
-        <w:t>向着提高</w:t>
-      </w:r>
-      <w:proofErr w:type="gramEnd"/>
-      <w:r>
-        <w:rPr>
-          <w:rFonts w:hint="eastAsia"/>
-        </w:rPr>
-        <w:t>与软件开发的兼容性而进步。</w:t>
+        <w:t>开发工具也向着提高与软件开发的兼容性而进步。</w:t>
       </w:r>
       <w:r>
         <w:rPr>
@@ -250,14 +236,12 @@
         </w:rPr>
         <w:t>和</w:t>
       </w:r>
-      <w:proofErr w:type="spellStart"/>
       <w:r>
         <w:rPr>
           <w:rFonts w:hint="eastAsia"/>
         </w:rPr>
         <w:t>SoC</w:t>
       </w:r>
-      <w:proofErr w:type="spellEnd"/>
       <w:r>
         <w:rPr>
           <w:rFonts w:hint="eastAsia"/>
@@ -416,21 +400,7 @@
         <w:rPr>
           <w:rFonts w:hint="eastAsia"/>
         </w:rPr>
-        <w:t>比较成熟的卷积神经网络根据规模可以大致分为两类，大规模的网络用于识别较为庞大的图片数据库</w:t>
-      </w:r>
-      <w:proofErr w:type="gramStart"/>
-      <w:r>
-        <w:rPr>
-          <w:rFonts w:hint="eastAsia"/>
-        </w:rPr>
-        <w:t>中图片</w:t>
-      </w:r>
-      <w:proofErr w:type="gramEnd"/>
-      <w:r>
-        <w:rPr>
-          <w:rFonts w:hint="eastAsia"/>
-        </w:rPr>
-        <w:t>的内容，比如</w:t>
+        <w:t>比较成熟的卷积神经网络根据规模可以大致分为两类，大规模的网络用于识别较为庞大的图片数据库中图片的内容，比如</w:t>
       </w:r>
       <w:r>
         <w:rPr>
@@ -438,14 +408,12 @@
         </w:rPr>
         <w:t>某种在</w:t>
       </w:r>
-      <w:proofErr w:type="spellStart"/>
       <w:r>
         <w:rPr>
           <w:rFonts w:hint="eastAsia"/>
         </w:rPr>
         <w:t>ImageNet</w:t>
       </w:r>
-      <w:proofErr w:type="spellEnd"/>
       <w:r>
         <w:rPr>
           <w:rFonts w:hint="eastAsia"/>
@@ -486,21 +454,7 @@
         <w:rPr>
           <w:rFonts w:hint="eastAsia"/>
         </w:rPr>
-        <w:t>，其</w:t>
-      </w:r>
-      <w:proofErr w:type="gramStart"/>
-      <w:r>
-        <w:rPr>
-          <w:rFonts w:hint="eastAsia"/>
-        </w:rPr>
-        <w:t>前五选错误率</w:t>
-      </w:r>
-      <w:proofErr w:type="gramEnd"/>
-      <w:r>
-        <w:rPr>
-          <w:rFonts w:hint="eastAsia"/>
-        </w:rPr>
-        <w:t>约为</w:t>
+        <w:t>，其前五选错误率约为</w:t>
       </w:r>
       <w:r>
         <w:rPr>
@@ -655,14 +609,12 @@
         </w:rPr>
         <w:t>微软的手写识别系统和光学字符识别系统中应用了</w:t>
       </w:r>
-      <w:proofErr w:type="spellStart"/>
       <w:r>
         <w:rPr>
           <w:rFonts w:hint="eastAsia"/>
         </w:rPr>
         <w:t>Simard</w:t>
       </w:r>
-      <w:proofErr w:type="spellEnd"/>
       <w:r>
         <w:rPr>
           <w:rFonts w:hint="eastAsia"/>
@@ -673,44 +625,36 @@
         <w:rPr>
           <w:rFonts w:hint="eastAsia"/>
         </w:rPr>
+        <w:t xml:space="preserve"> Chillapilla</w:t>
+      </w:r>
+      <w:r>
+        <w:rPr>
+          <w:rFonts w:hint="eastAsia"/>
+        </w:rPr>
+        <w:t>等人的三种卷积神经网络</w:t>
+      </w:r>
+      <w:r>
+        <w:rPr>
+          <w:rStyle w:val="a6"/>
+        </w:rPr>
+        <w:endnoteReference w:id="5"/>
+      </w:r>
+      <w:r>
+        <w:rPr>
+          <w:rFonts w:hint="eastAsia"/>
+        </w:rPr>
         <w:t xml:space="preserve"> </w:t>
       </w:r>
-      <w:proofErr w:type="spellStart"/>
-      <w:r>
-        <w:rPr>
-          <w:rFonts w:hint="eastAsia"/>
-        </w:rPr>
-        <w:t>Chillapilla</w:t>
-      </w:r>
-      <w:proofErr w:type="spellEnd"/>
-      <w:r>
-        <w:rPr>
-          <w:rFonts w:hint="eastAsia"/>
-        </w:rPr>
-        <w:t>等人的三种卷积神经网络</w:t>
+      <w:r>
+        <w:rPr>
+          <w:rFonts w:hint="eastAsia"/>
+        </w:rPr>
+        <w:t>啊</w:t>
       </w:r>
       <w:r>
         <w:rPr>
           <w:rStyle w:val="a6"/>
         </w:rPr>
-        <w:endnoteReference w:id="5"/>
-      </w:r>
-      <w:r>
-        <w:rPr>
-          <w:rFonts w:hint="eastAsia"/>
-        </w:rPr>
-        <w:t xml:space="preserve"> </w:t>
-      </w:r>
-      <w:r>
-        <w:rPr>
-          <w:rFonts w:hint="eastAsia"/>
-        </w:rPr>
-        <w:t>啊</w:t>
-      </w:r>
-      <w:r>
-        <w:rPr>
-          <w:rStyle w:val="a6"/>
-        </w:rPr>
         <w:endnoteReference w:id="6"/>
       </w:r>
       <w:r>
@@ -719,28 +663,18 @@
         </w:rPr>
         <w:t>。</w:t>
       </w:r>
-      <w:proofErr w:type="gramStart"/>
-      <w:r>
-        <w:rPr>
-          <w:rFonts w:hint="eastAsia"/>
-        </w:rPr>
-        <w:t>谷歌街景</w:t>
-      </w:r>
-      <w:proofErr w:type="gramEnd"/>
-      <w:r>
-        <w:rPr>
-          <w:rFonts w:hint="eastAsia"/>
-        </w:rPr>
-        <w:t>中的人脸检测和车牌识别应用了</w:t>
-      </w:r>
-      <w:proofErr w:type="spellStart"/>
+      <w:r>
+        <w:rPr>
+          <w:rFonts w:hint="eastAsia"/>
+        </w:rPr>
+        <w:t>谷歌街景中的人脸检测和车牌识别应用了</w:t>
+      </w:r>
       <w:r>
         <w:rPr>
           <w:rFonts w:hint="eastAsia"/>
         </w:rPr>
         <w:t>Frome</w:t>
       </w:r>
-      <w:proofErr w:type="spellEnd"/>
       <w:r>
         <w:rPr>
           <w:rFonts w:hint="eastAsia"/>
@@ -948,21 +882,7 @@
         <w:rPr>
           <w:rFonts w:hint="eastAsia"/>
         </w:rPr>
-        <w:t>以及</w:t>
-      </w:r>
-      <w:proofErr w:type="gramStart"/>
-      <w:r>
-        <w:rPr>
-          <w:rFonts w:hint="eastAsia"/>
-        </w:rPr>
-        <w:t>串行实现</w:t>
-      </w:r>
-      <w:proofErr w:type="gramEnd"/>
-      <w:r>
-        <w:rPr>
-          <w:rFonts w:hint="eastAsia"/>
-        </w:rPr>
-        <w:t>和并行实现对硬件实现的神经网络的性能的影响。</w:t>
+        <w:t>以及串行实现和并行实现对硬件实现的神经网络的性能的影响。</w:t>
       </w:r>
       <w:r>
         <w:rPr>
@@ -1017,7 +937,7 @@
         <w:rPr>
           <w:rFonts w:hint="eastAsia"/>
         </w:rPr>
-        <w:t>CNN</w:t>
+        <w:t>卷积神经网络</w:t>
       </w:r>
       <w:r>
         <w:rPr>
@@ -1047,7 +967,7 @@
         <w:rPr>
           <w:rFonts w:hint="eastAsia"/>
         </w:rPr>
-        <w:t>CNN</w:t>
+        <w:t>卷积神经网络</w:t>
       </w:r>
       <w:r>
         <w:rPr>
@@ -1119,27 +1039,132 @@
           <w:rFonts w:hint="eastAsia"/>
           <w:color w:val="FF0000"/>
         </w:rPr>
-        <w:t>【核心思路，目前</w:t>
+        <w:t>目前</w:t>
       </w:r>
       <w:r>
         <w:rPr>
           <w:rFonts w:hint="eastAsia"/>
           <w:color w:val="FF0000"/>
         </w:rPr>
-        <w:t>CNN</w:t>
+        <w:t>卷积神经网络</w:t>
       </w:r>
       <w:r>
         <w:rPr>
           <w:rFonts w:hint="eastAsia"/>
           <w:color w:val="FF0000"/>
         </w:rPr>
-        <w:t>主要用于大规模的计算机视觉应用，如图片内容识别。涉及到的具体问题通常是输入海量的现实图片数据，或者从现实视频中提取的图片帧，利用训练好的神经网络来识别图片中的物体，从而达到计算机理解现实场景的目的。对于此类应用，对于科研机构来说，大多数可以使用大规模的服务器、大量的显卡等先进设备来实现卷积神经网络的高度并行化训练和识别。其可行性不会受到太多挑战，且不太需要考虑功耗等问题。另一方面，对于手写数字识别这类简单应用，其应用场合是银行等金融机构，其平台多为普通的</w:t>
+        <w:t>的一个</w:t>
       </w:r>
       <w:r>
         <w:rPr>
           <w:rFonts w:hint="eastAsia"/>
           <w:color w:val="FF0000"/>
         </w:rPr>
+        <w:t>主要</w:t>
+      </w:r>
+      <w:r>
+        <w:rPr>
+          <w:rFonts w:hint="eastAsia"/>
+          <w:color w:val="FF0000"/>
+        </w:rPr>
+        <w:t>的实际应</w:t>
+      </w:r>
+      <w:r>
+        <w:rPr>
+          <w:rFonts w:hint="eastAsia"/>
+          <w:color w:val="FF0000"/>
+        </w:rPr>
+        <w:t>用</w:t>
+      </w:r>
+      <w:r>
+        <w:rPr>
+          <w:rFonts w:hint="eastAsia"/>
+          <w:color w:val="FF0000"/>
+        </w:rPr>
+        <w:t>是在</w:t>
+      </w:r>
+      <w:r>
+        <w:rPr>
+          <w:rFonts w:hint="eastAsia"/>
+          <w:color w:val="FF0000"/>
+        </w:rPr>
+        <w:t>计算机视觉</w:t>
+      </w:r>
+      <w:r>
+        <w:rPr>
+          <w:rFonts w:hint="eastAsia"/>
+          <w:color w:val="FF0000"/>
+        </w:rPr>
+        <w:t>领域进行大规模的</w:t>
+      </w:r>
+      <w:r>
+        <w:rPr>
+          <w:rFonts w:hint="eastAsia"/>
+          <w:color w:val="FF0000"/>
+        </w:rPr>
+        <w:t>图片内容识别</w:t>
+      </w:r>
+      <w:r>
+        <w:rPr>
+          <w:rFonts w:hint="eastAsia"/>
+          <w:color w:val="FF0000"/>
+        </w:rPr>
+        <w:t>，</w:t>
+      </w:r>
+      <w:r>
+        <w:rPr>
+          <w:rFonts w:hint="eastAsia"/>
+          <w:color w:val="FF0000"/>
+        </w:rPr>
+        <w:t>涉及到的具体问题通常是输</w:t>
+      </w:r>
+      <w:r>
+        <w:rPr>
+          <w:rFonts w:hint="eastAsia"/>
+          <w:color w:val="FF0000"/>
+        </w:rPr>
+        <w:t>入海量的现实图片数据，或者从现实视频中提取的图片帧，利用卷积</w:t>
+      </w:r>
+      <w:r>
+        <w:rPr>
+          <w:rFonts w:hint="eastAsia"/>
+          <w:color w:val="FF0000"/>
+        </w:rPr>
+        <w:t>神经网络来</w:t>
+      </w:r>
+      <w:r>
+        <w:rPr>
+          <w:rFonts w:hint="eastAsia"/>
+          <w:color w:val="FF0000"/>
+        </w:rPr>
+        <w:t>训练并且</w:t>
+      </w:r>
+      <w:r>
+        <w:rPr>
+          <w:rFonts w:hint="eastAsia"/>
+          <w:color w:val="FF0000"/>
+        </w:rPr>
+        <w:t>识别图片中的物体，从而达到计算机理解现实场景的目的。对于此类应用，对于科研机构来说，大多数可以使用大规模的服务器、大量的显卡等先进设备来实现卷积神经网络的高度并行化训练和识别。其可行性不会受到太多挑战，且不太需要考虑功耗等问题。另一方面，对于手写数字识别这类简单应用，其应用场合是银行等金融机构，其平台</w:t>
+      </w:r>
+      <w:r>
+        <w:rPr>
+          <w:rFonts w:hint="eastAsia"/>
+          <w:color w:val="FF0000"/>
+        </w:rPr>
+        <w:t>可以是</w:t>
+      </w:r>
+      <w:r>
+        <w:rPr>
+          <w:rFonts w:hint="eastAsia"/>
+          <w:color w:val="FF0000"/>
+        </w:rPr>
+        <w:t>普通的</w:t>
+      </w:r>
+      <w:r>
+        <w:rPr>
+          <w:rFonts w:hint="eastAsia"/>
+          <w:color w:val="FF0000"/>
+        </w:rPr>
         <w:t>PC</w:t>
       </w:r>
       <w:r>
@@ -1147,13 +1172,34 @@
           <w:rFonts w:hint="eastAsia"/>
           <w:color w:val="FF0000"/>
         </w:rPr>
-        <w:t>机，对于</w:t>
+        <w:t>机，</w:t>
       </w:r>
       <w:r>
         <w:rPr>
           <w:rFonts w:hint="eastAsia"/>
           <w:color w:val="FF0000"/>
         </w:rPr>
+        <w:t>以应用软件的形式投入实际应用</w:t>
+      </w:r>
+      <w:r>
+        <w:rPr>
+          <w:rFonts w:hint="eastAsia"/>
+          <w:color w:val="FF0000"/>
+        </w:rPr>
+        <w:t>。</w:t>
+      </w:r>
+      <w:r>
+        <w:rPr>
+          <w:rFonts w:hint="eastAsia"/>
+          <w:color w:val="FF0000"/>
+        </w:rPr>
+        <w:t>对于</w:t>
+      </w:r>
+      <w:r>
+        <w:rPr>
+          <w:rFonts w:hint="eastAsia"/>
+          <w:color w:val="FF0000"/>
+        </w:rPr>
         <w:t>LeNet-5</w:t>
       </w:r>
       <w:r>
@@ -1161,13 +1207,34 @@
           <w:rFonts w:hint="eastAsia"/>
           <w:color w:val="FF0000"/>
         </w:rPr>
-        <w:t>这样的小规模网络，普通</w:t>
+        <w:t>这样</w:t>
       </w:r>
       <w:r>
         <w:rPr>
           <w:rFonts w:hint="eastAsia"/>
           <w:color w:val="FF0000"/>
         </w:rPr>
+        <w:t>规模</w:t>
+      </w:r>
+      <w:r>
+        <w:rPr>
+          <w:rFonts w:hint="eastAsia"/>
+          <w:color w:val="FF0000"/>
+        </w:rPr>
+        <w:t>较小的</w:t>
+      </w:r>
+      <w:r>
+        <w:rPr>
+          <w:rFonts w:hint="eastAsia"/>
+          <w:color w:val="FF0000"/>
+        </w:rPr>
+        <w:t>网络，普通</w:t>
+      </w:r>
+      <w:r>
+        <w:rPr>
+          <w:rFonts w:hint="eastAsia"/>
+          <w:color w:val="FF0000"/>
+        </w:rPr>
         <w:t>PC</w:t>
       </w:r>
       <w:r>
@@ -1175,7 +1242,7 @@
           <w:rFonts w:hint="eastAsia"/>
           <w:color w:val="FF0000"/>
         </w:rPr>
-        <w:t>的运算能力完全可以在耗费较少运算资源的条件下，较快地完成任务。】</w:t>
+        <w:t>的运算能力完全可以在耗费较少运算资源的条件下，较快地完成任务。</w:t>
       </w:r>
     </w:p>
     <w:p>
@@ -1189,7 +1256,7 @@
           <w:rFonts w:hint="eastAsia"/>
           <w:color w:val="FF0000"/>
         </w:rPr>
-        <w:t>【然而对于智能电视、机顶盒等家用智能产品或者手机、平板等手持智能设备，它们对产品体积和整体功耗都有比较苛刻的要求，而且它们需要完成的任务也并不像手写数字识别那样简单。因此，它们对具备一定并行运算能力，并且功耗和体积都较小的专用神经网络运算芯片有较高的需求】</w:t>
+        <w:t>然而对于智能电视、机顶盒等家用智能产品或者手机、平板等手持智能设备，它们对产品体积和整体功耗都有比较苛刻的要求，而且它们需要完成的任务也并不像手写数字识别那样简单。因此，它们对具备一定并行运算能力，并且功耗和体积都较小的专用神经网络运算芯片有较高的需求</w:t>
       </w:r>
     </w:p>
     <w:p>
@@ -1714,16 +1781,8 @@
         <w:rPr>
           <w:rFonts w:hint="eastAsia"/>
         </w:rPr>
-        <w:t xml:space="preserve">Steve </w:t>
-      </w:r>
-      <w:proofErr w:type="spellStart"/>
-      <w:r>
-        <w:rPr>
-          <w:rFonts w:hint="eastAsia"/>
-        </w:rPr>
-        <w:t>Casselman</w:t>
-      </w:r>
-      <w:proofErr w:type="spellEnd"/>
+        <w:t>Steve Casselman</w:t>
+      </w:r>
       <w:r>
         <w:rPr>
           <w:rFonts w:hint="eastAsia"/>
@@ -1814,16 +1873,8 @@
         <w:rPr>
           <w:rFonts w:hint="eastAsia"/>
         </w:rPr>
-        <w:t xml:space="preserve"> Bernard </w:t>
-      </w:r>
-      <w:proofErr w:type="spellStart"/>
-      <w:r>
-        <w:rPr>
-          <w:rFonts w:hint="eastAsia"/>
-        </w:rPr>
-        <w:t>Vonderschmitt</w:t>
-      </w:r>
-      <w:proofErr w:type="spellEnd"/>
+        <w:t xml:space="preserve"> Bernard Vonderschmitt</w:t>
+      </w:r>
       <w:r>
         <w:rPr>
           <w:rFonts w:hint="eastAsia"/>
@@ -1946,28 +1997,18 @@
         </w:rPr>
         <w:t>的</w:t>
       </w:r>
-      <w:proofErr w:type="spellStart"/>
-      <w:r>
-        <w:rPr>
-          <w:rFonts w:hint="eastAsia"/>
-        </w:rPr>
-        <w:t>Nios</w:t>
-      </w:r>
-      <w:proofErr w:type="spellEnd"/>
-      <w:r>
-        <w:rPr>
-          <w:rFonts w:hint="eastAsia"/>
-        </w:rPr>
-        <w:t xml:space="preserve"> II</w:t>
-      </w:r>
-      <w:proofErr w:type="gramStart"/>
+      <w:r>
+        <w:rPr>
+          <w:rFonts w:hint="eastAsia"/>
+        </w:rPr>
+        <w:t>Nios II</w:t>
+      </w:r>
       <w:r>
         <w:rPr>
           <w:rFonts w:hint="eastAsia"/>
         </w:rPr>
         <w:t>将软核用</w:t>
       </w:r>
-      <w:proofErr w:type="gramEnd"/>
       <w:r>
         <w:rPr>
           <w:rFonts w:hint="eastAsia"/>
@@ -2028,14 +2069,12 @@
         </w:rPr>
         <w:t>（</w:t>
       </w:r>
-      <w:proofErr w:type="spellStart"/>
       <w:r>
         <w:rPr>
           <w:rFonts w:hint="eastAsia"/>
         </w:rPr>
         <w:t>SoPC</w:t>
       </w:r>
-      <w:proofErr w:type="spellEnd"/>
       <w:r>
         <w:rPr>
           <w:rFonts w:hint="eastAsia"/>
@@ -2058,16 +2097,8 @@
         <w:rPr>
           <w:rFonts w:hint="eastAsia"/>
         </w:rPr>
-        <w:t xml:space="preserve">Zynq-7000 All Programmable </w:t>
-      </w:r>
-      <w:proofErr w:type="spellStart"/>
-      <w:r>
-        <w:rPr>
-          <w:rFonts w:hint="eastAsia"/>
-        </w:rPr>
-        <w:t>SoC</w:t>
-      </w:r>
-      <w:proofErr w:type="spellEnd"/>
+        <w:t>Zynq-7000 All Programmable SoC</w:t>
+      </w:r>
       <w:r>
         <w:rPr>
           <w:rFonts w:hint="eastAsia"/>
@@ -2090,16 +2121,8 @@
         <w:rPr>
           <w:rFonts w:hint="eastAsia"/>
         </w:rPr>
-        <w:t xml:space="preserve">ARM Cortex-A9 </w:t>
-      </w:r>
-      <w:proofErr w:type="spellStart"/>
-      <w:r>
-        <w:rPr>
-          <w:rFonts w:hint="eastAsia"/>
-        </w:rPr>
-        <w:t>MPCore</w:t>
-      </w:r>
-      <w:proofErr w:type="spellEnd"/>
+        <w:t>ARM Cortex-A9 MPCore</w:t>
+      </w:r>
       <w:r>
         <w:rPr>
           <w:rFonts w:hint="eastAsia"/>
@@ -2116,41 +2139,13 @@
         <w:rPr>
           <w:rFonts w:hint="eastAsia"/>
         </w:rPr>
-        <w:t>芯片融合，这使得嵌入式设计师们能够更轻松地使用这款产品。这种可扩展的处理器平台让系统</w:t>
-      </w:r>
-      <w:proofErr w:type="gramStart"/>
-      <w:r>
-        <w:rPr>
-          <w:rFonts w:hint="eastAsia"/>
-        </w:rPr>
-        <w:t>架构师</w:t>
-      </w:r>
-      <w:proofErr w:type="gramEnd"/>
-      <w:r>
-        <w:rPr>
-          <w:rFonts w:hint="eastAsia"/>
-        </w:rPr>
-        <w:t>和嵌入式软件开发者能够使用串、并行结合的处理方式来实现其日益复杂的软件设计。另外</w:t>
-      </w:r>
-      <w:r>
-        <w:rPr>
-          <w:rFonts w:hint="eastAsia"/>
-        </w:rPr>
-        <w:t xml:space="preserve">Altera </w:t>
-      </w:r>
-      <w:proofErr w:type="spellStart"/>
-      <w:r>
-        <w:rPr>
-          <w:rFonts w:hint="eastAsia"/>
-        </w:rPr>
-        <w:t>Arria</w:t>
-      </w:r>
-      <w:proofErr w:type="spellEnd"/>
-      <w:r>
-        <w:rPr>
-          <w:rFonts w:hint="eastAsia"/>
-        </w:rPr>
-        <w:t xml:space="preserve"> V FPGA</w:t>
+        <w:t>芯片融合，这使得嵌入式设计师们能够更轻松地使用这款产品。这种可扩展的处理器平台让系统架构师和嵌入式软件开发者能够使用串、并行结合的处理方式来实现其日益复杂的软件设计。另外</w:t>
+      </w:r>
+      <w:r>
+        <w:rPr>
+          <w:rFonts w:hint="eastAsia"/>
+        </w:rPr>
+        <w:t>Altera Arria V FPGA</w:t>
       </w:r>
       <w:r>
         <w:rPr>
@@ -2174,16 +2169,8 @@
         <w:rPr>
           <w:rFonts w:hint="eastAsia"/>
         </w:rPr>
-        <w:t xml:space="preserve">ARM Cortex-A9 </w:t>
-      </w:r>
-      <w:proofErr w:type="spellStart"/>
-      <w:r>
-        <w:rPr>
-          <w:rFonts w:hint="eastAsia"/>
-        </w:rPr>
-        <w:t>MPCore</w:t>
-      </w:r>
-      <w:proofErr w:type="spellEnd"/>
+        <w:t>ARM Cortex-A9 MPCore</w:t>
+      </w:r>
       <w:r>
         <w:rPr>
           <w:rFonts w:hint="eastAsia"/>
@@ -2272,21 +2259,7 @@
         <w:rPr>
           <w:rFonts w:hint="eastAsia"/>
         </w:rPr>
-        <w:t>可能带来的成本高，系统庞大的缺点。而且有研究表明，现代电子产品中</w:t>
-      </w:r>
-      <w:proofErr w:type="gramStart"/>
-      <w:r>
-        <w:rPr>
-          <w:rFonts w:hint="eastAsia"/>
-        </w:rPr>
-        <w:t>多数问题</w:t>
-      </w:r>
-      <w:proofErr w:type="gramEnd"/>
-      <w:r>
-        <w:rPr>
-          <w:rFonts w:hint="eastAsia"/>
-        </w:rPr>
-        <w:t>发生在芯片与</w:t>
+        <w:t>可能带来的成本高，系统庞大的缺点。而且有研究表明，现代电子产品中多数问题发生在芯片与</w:t>
       </w:r>
       <w:r>
         <w:rPr>
@@ -2371,14 +2344,12 @@
         </w:rPr>
         <w:t>的规模、能力和速度的提升，才开始胜任越来越庞大的任务，进而形成完整的片上系统</w:t>
       </w:r>
-      <w:proofErr w:type="spellStart"/>
       <w:r>
         <w:rPr>
           <w:rFonts w:hint="eastAsia"/>
         </w:rPr>
         <w:t>SoC</w:t>
       </w:r>
-      <w:proofErr w:type="spellEnd"/>
       <w:r>
         <w:rPr>
           <w:rFonts w:hint="eastAsia"/>
@@ -2652,7 +2623,13 @@
         <w:rPr>
           <w:rFonts w:hint="eastAsia"/>
         </w:rPr>
-        <w:t>.2.1CNN</w:t>
+        <w:t>.2.1</w:t>
+      </w:r>
+      <w:r>
+        <w:rPr>
+          <w:rFonts w:hint="eastAsia"/>
+        </w:rPr>
+        <w:t>卷积神经网络</w:t>
       </w:r>
       <w:r>
         <w:rPr>
@@ -2738,21 +2715,7 @@
         <w:rPr>
           <w:rFonts w:hint="eastAsia"/>
         </w:rPr>
-        <w:t>(</w:t>
-      </w:r>
-      <w:proofErr w:type="spellStart"/>
-      <w:r>
-        <w:rPr>
-          <w:rFonts w:hint="eastAsia"/>
-        </w:rPr>
-        <w:t>neocognitron</w:t>
-      </w:r>
-      <w:proofErr w:type="spellEnd"/>
-      <w:r>
-        <w:rPr>
-          <w:rFonts w:hint="eastAsia"/>
-        </w:rPr>
-        <w:t>)</w:t>
+        <w:t>(neocognitron)</w:t>
       </w:r>
       <w:r>
         <w:rPr>
@@ -2766,21 +2729,7 @@
         <w:rPr>
           <w:rFonts w:hint="eastAsia"/>
         </w:rPr>
-        <w:t>卷积神经网络以待识别的图像直接作为输入，经过多个卷积层、子采样层和全链接层处理，得出识别结果。其中卷积层将输入的图像（这些图像可能是输入层的原始图像，也可能是前一个卷积层或子采样层处理后的特征映射图）与若干个卷积</w:t>
-      </w:r>
-      <w:proofErr w:type="gramStart"/>
-      <w:r>
-        <w:rPr>
-          <w:rFonts w:hint="eastAsia"/>
-        </w:rPr>
-        <w:t>核分别</w:t>
-      </w:r>
-      <w:proofErr w:type="gramEnd"/>
-      <w:r>
-        <w:rPr>
-          <w:rFonts w:hint="eastAsia"/>
-        </w:rPr>
-        <w:t>做卷积，输出相应数量该层的特征映射图。【这里需要一个卷积层示意图，</w:t>
+        <w:t>卷积神经网络以待识别的图像直接作为输入，经过多个卷积层、子采样层和全链接层处理，得出识别结果。其中卷积层将输入的图像（这些图像可能是输入层的原始图像，也可能是前一个卷积层或子采样层处理后的特征映射图）与若干个卷积核分别做卷积，输出相应数量该层的特征映射图。【这里需要一个卷积层示意图，</w:t>
       </w:r>
       <w:r>
         <w:rPr>
@@ -2792,21 +2741,7 @@
         <w:rPr>
           <w:rFonts w:hint="eastAsia"/>
         </w:rPr>
-        <w:t>两种】子采样层的操作一般被称为池化，该层对卷积层输出的若干个特征映射</w:t>
-      </w:r>
-      <w:proofErr w:type="gramStart"/>
-      <w:r>
-        <w:rPr>
-          <w:rFonts w:hint="eastAsia"/>
-        </w:rPr>
-        <w:t>图做减采样</w:t>
-      </w:r>
-      <w:proofErr w:type="gramEnd"/>
-      <w:r>
-        <w:rPr>
-          <w:rFonts w:hint="eastAsia"/>
-        </w:rPr>
-        <w:t>操作。一般情况下是对输入图像分为</w:t>
+        <w:t>两种】子采样层的操作一般被称为池化，该层对卷积层输出的若干个特征映射图做减采样操作。一般情况下是对输入图像分为</w:t>
       </w:r>
       <w:r>
         <w:rPr>
@@ -2818,35 +2753,79 @@
         <w:rPr>
           <w:rFonts w:hint="eastAsia"/>
         </w:rPr>
-        <w:t>像素的小块，每块对应的输出图像素为这一小块四个像素的和</w:t>
-      </w:r>
-      <w:proofErr w:type="gramStart"/>
-      <w:r>
-        <w:rPr>
-          <w:rFonts w:hint="eastAsia"/>
-        </w:rPr>
-        <w:t>或</w:t>
-      </w:r>
-      <w:proofErr w:type="gramEnd"/>
-      <w:r>
-        <w:rPr>
-          <w:rFonts w:hint="eastAsia"/>
-        </w:rPr>
-        <w:t>最大值，根据取值的方法不同，分别被称为“和子采样”或“最大值子采样”。【示意图】卷积层或子采样层输出的每个特征映射图的每个像素，一般会加上一个与生成该特征映射图的卷积核相对应的</w:t>
-      </w:r>
-      <w:proofErr w:type="gramStart"/>
+        <w:t>像素的小块，每块对应的输出图像素为这一小块四个像素的和或最大值，根据取值的方法不同，分别被称为“和子采样”或“最大值子采样”。【示意图】卷积层或子采样层输出的每个特征映射图的每个像素，一般会加上一个与生成该特征映射图的卷积核相对应的的偏置，并且将每个像素带入一个激活函数，函数的输出作为该层最终输出的特征映射图的像素值。这里激活函数的选择可以是多种多样的，它们分别有各自的优缺点。如</w:t>
+      </w:r>
+      <w:r>
+        <w:rPr>
+          <w:rFonts w:hint="eastAsia"/>
+        </w:rPr>
+        <w:t>【</w:t>
+      </w:r>
+      <w:r>
+        <w:rPr>
+          <w:rFonts w:hint="eastAsia"/>
+        </w:rPr>
+        <w:t>图</w:t>
+      </w:r>
+      <w:r>
+        <w:rPr>
+          <w:rFonts w:hint="eastAsia"/>
+        </w:rPr>
+        <w:t>A</w:t>
+      </w:r>
+      <w:r>
+        <w:rPr>
+          <w:rFonts w:hint="eastAsia"/>
+        </w:rPr>
+        <w:t>】</w:t>
+      </w:r>
       <w:r>
         <w:rPr>
           <w:rFonts w:hint="eastAsia"/>
         </w:rPr>
         <w:t>的</w:t>
       </w:r>
-      <w:proofErr w:type="gramEnd"/>
-      <w:r>
-        <w:rPr>
-          <w:rFonts w:hint="eastAsia"/>
-        </w:rPr>
-        <w:t>偏置，并且将每个像素带入一个激活函数，函数的输出作为该层最终输出的特征映射图的像素值。这里激活函数的选择可以是多种多样的，它们分别有各自的优缺点。如</w:t>
+      <w:r>
+        <w:rPr>
+          <w:rFonts w:hint="eastAsia"/>
+        </w:rPr>
+        <w:t>S</w:t>
+      </w:r>
+      <w:r>
+        <w:rPr>
+          <w:rFonts w:hint="eastAsia"/>
+        </w:rPr>
+        <w:t>igmoid</w:t>
+      </w:r>
+      <w:r>
+        <w:rPr>
+          <w:rFonts w:hint="eastAsia"/>
+        </w:rPr>
+        <w:t>函数</w:t>
+      </w:r>
+      <w:r>
+        <w:rPr>
+          <w:rFonts w:hint="eastAsia"/>
+        </w:rPr>
+        <w:t>曾被认为是神经网络的核心所在，从数学上来看，非线性的</w:t>
+      </w:r>
+      <w:r>
+        <w:rPr>
+          <w:rFonts w:hint="eastAsia"/>
+        </w:rPr>
+        <w:t>Sigmoid</w:t>
+      </w:r>
+      <w:r>
+        <w:rPr>
+          <w:rFonts w:hint="eastAsia"/>
+        </w:rPr>
+        <w:t>函数对中央区的信号增益较大，对两侧区的信号增益小，在信号的特征空间映射上，有很好的效果。从神经科学上来看，中央区酷似神经元的兴奋态，两侧区酷似神经元的抑制态，因而在神经网络学习方面，可以将重点特征推向中央区，将非重点特征推向两侧区。</w:t>
+      </w:r>
+      <w:r>
+        <w:rPr>
+          <w:rFonts w:hint="eastAsia"/>
+        </w:rPr>
+        <w:t>如</w:t>
       </w:r>
       <w:r>
         <w:rPr>
@@ -2864,7 +2843,7 @@
         <w:rPr>
           <w:rFonts w:hint="eastAsia"/>
         </w:rPr>
-        <w:t>A</w:t>
+        <w:t>B</w:t>
       </w:r>
       <w:r>
         <w:rPr>
@@ -2876,19 +2855,109 @@
         <w:rPr>
           <w:rFonts w:hint="eastAsia"/>
         </w:rPr>
+        <w:t>的双曲正切函数</w:t>
+      </w:r>
+      <w:r>
+        <w:rPr>
+          <w:rFonts w:hint="eastAsia"/>
+        </w:rPr>
+        <w:t>形状与</w:t>
+      </w:r>
+      <w:r>
+        <w:rPr>
+          <w:rFonts w:hint="eastAsia"/>
+        </w:rPr>
+        <w:t>Sigmoid</w:t>
+      </w:r>
+      <w:r>
+        <w:rPr>
+          <w:rFonts w:hint="eastAsia"/>
+        </w:rPr>
+        <w:t>函数基本一致，只是小于零的部分会趋近于</w:t>
+      </w:r>
+      <w:r>
+        <w:rPr>
+          <w:rFonts w:hint="eastAsia"/>
+        </w:rPr>
+        <w:t>-1</w:t>
+      </w:r>
+      <w:r>
+        <w:rPr>
+          <w:rFonts w:hint="eastAsia"/>
+        </w:rPr>
+        <w:t>，适用于数据标签是</w:t>
+      </w:r>
+      <w:r>
+        <w:rPr>
+          <w:rFonts w:hint="eastAsia"/>
+        </w:rPr>
+        <w:t>-1</w:t>
+      </w:r>
+      <w:r>
+        <w:rPr>
+          <w:rFonts w:hint="eastAsia"/>
+        </w:rPr>
+        <w:t>到</w:t>
+      </w:r>
+      <w:r>
+        <w:rPr>
+          <w:rFonts w:hint="eastAsia"/>
+        </w:rPr>
+        <w:t>1</w:t>
+      </w:r>
+      <w:r>
+        <w:rPr>
+          <w:rFonts w:hint="eastAsia"/>
+        </w:rPr>
+        <w:t>的情况</w:t>
+      </w:r>
+      <w:r>
+        <w:rPr>
+          <w:rFonts w:hint="eastAsia"/>
+        </w:rPr>
+        <w:t>。</w:t>
+      </w:r>
+      <w:r>
+        <w:rPr>
+          <w:rFonts w:hint="eastAsia"/>
+        </w:rPr>
+        <w:t>如</w:t>
+      </w:r>
+      <w:r>
+        <w:rPr>
+          <w:rFonts w:hint="eastAsia"/>
+        </w:rPr>
+        <w:t>【</w:t>
+      </w:r>
+      <w:r>
+        <w:rPr>
+          <w:rFonts w:hint="eastAsia"/>
+        </w:rPr>
+        <w:t>图</w:t>
+      </w:r>
+      <w:r>
+        <w:rPr>
+          <w:rFonts w:hint="eastAsia"/>
+        </w:rPr>
+        <w:t>C</w:t>
+      </w:r>
+      <w:r>
+        <w:rPr>
+          <w:rFonts w:hint="eastAsia"/>
+        </w:rPr>
+        <w:t>】</w:t>
+      </w:r>
+      <w:r>
+        <w:rPr>
+          <w:rFonts w:hint="eastAsia"/>
+        </w:rPr>
         <w:t>的</w:t>
       </w:r>
       <w:r>
         <w:rPr>
           <w:rFonts w:hint="eastAsia"/>
         </w:rPr>
-        <w:t>S</w:t>
-      </w:r>
-      <w:r>
-        <w:rPr>
-          <w:rFonts w:hint="eastAsia"/>
-        </w:rPr>
-        <w:t>igmoid</w:t>
+        <w:t>ReLU</w:t>
       </w:r>
       <w:r>
         <w:rPr>
@@ -2900,7 +2969,7 @@
         <w:rPr>
           <w:rFonts w:hint="eastAsia"/>
         </w:rPr>
-        <w:t>曾被认为是神经网络的核心所在，从数学上来看，非线性的</w:t>
+        <w:t>对比</w:t>
       </w:r>
       <w:r>
         <w:rPr>
@@ -2912,49 +2981,43 @@
         <w:rPr>
           <w:rFonts w:hint="eastAsia"/>
         </w:rPr>
-        <w:t>函数对中央区的信号增益较大，对两侧区的信号增益小，在信号的特征空间映射上，有很好的效果。从神经科学上来看，中央区酷似神经元的兴奋态，两侧区酷似神经元的抑制态，因而在神经网络学习方面，可以将重点特征推向中央区，将非重点特征推向两侧区。</w:t>
-      </w:r>
-      <w:r>
-        <w:rPr>
-          <w:rFonts w:hint="eastAsia"/>
-        </w:rPr>
-        <w:t>如</w:t>
-      </w:r>
-      <w:r>
-        <w:rPr>
-          <w:rFonts w:hint="eastAsia"/>
-        </w:rPr>
-        <w:t>【</w:t>
-      </w:r>
-      <w:r>
-        <w:rPr>
-          <w:rFonts w:hint="eastAsia"/>
-        </w:rPr>
-        <w:t>图</w:t>
-      </w:r>
-      <w:r>
-        <w:rPr>
-          <w:rFonts w:hint="eastAsia"/>
-        </w:rPr>
-        <w:t>B</w:t>
-      </w:r>
-      <w:r>
-        <w:rPr>
-          <w:rFonts w:hint="eastAsia"/>
-        </w:rPr>
-        <w:t>】</w:t>
-      </w:r>
-      <w:r>
-        <w:rPr>
-          <w:rFonts w:hint="eastAsia"/>
-        </w:rPr>
-        <w:t>的双曲正切函数</w:t>
-      </w:r>
-      <w:r>
-        <w:rPr>
-          <w:rFonts w:hint="eastAsia"/>
-        </w:rPr>
-        <w:t>形状与</w:t>
+        <w:t>之类的函数，</w:t>
+      </w:r>
+      <w:r>
+        <w:rPr>
+          <w:rFonts w:hint="eastAsia"/>
+        </w:rPr>
+        <w:t>主要变化有三点：单侧抑制</w:t>
+      </w:r>
+      <w:r>
+        <w:rPr>
+          <w:rFonts w:hint="eastAsia"/>
+        </w:rPr>
+        <w:t>；</w:t>
+      </w:r>
+      <w:r>
+        <w:rPr>
+          <w:rFonts w:hint="eastAsia"/>
+        </w:rPr>
+        <w:t>相对宽阔的兴奋边界</w:t>
+      </w:r>
+      <w:r>
+        <w:rPr>
+          <w:rFonts w:hint="eastAsia"/>
+        </w:rPr>
+        <w:t>；</w:t>
+      </w:r>
+      <w:r>
+        <w:rPr>
+          <w:rFonts w:hint="eastAsia"/>
+        </w:rPr>
+        <w:t>稀疏激活性</w:t>
+      </w:r>
+      <w:r>
+        <w:rPr>
+          <w:rFonts w:hint="eastAsia"/>
+        </w:rPr>
+        <w:t>。另外，相比于普通的</w:t>
       </w:r>
       <w:r>
         <w:rPr>
@@ -2966,174 +3029,14 @@
         <w:rPr>
           <w:rFonts w:hint="eastAsia"/>
         </w:rPr>
-        <w:t>函数基本一致，只是小于零的部分会趋近于</w:t>
-      </w:r>
-      <w:r>
-        <w:rPr>
-          <w:rFonts w:hint="eastAsia"/>
-        </w:rPr>
-        <w:t>-1</w:t>
-      </w:r>
-      <w:r>
-        <w:rPr>
-          <w:rFonts w:hint="eastAsia"/>
-        </w:rPr>
-        <w:t>，适用于数据标签是</w:t>
-      </w:r>
-      <w:r>
-        <w:rPr>
-          <w:rFonts w:hint="eastAsia"/>
-        </w:rPr>
-        <w:t>-1</w:t>
-      </w:r>
-      <w:r>
-        <w:rPr>
-          <w:rFonts w:hint="eastAsia"/>
-        </w:rPr>
-        <w:t>到</w:t>
-      </w:r>
-      <w:r>
-        <w:rPr>
-          <w:rFonts w:hint="eastAsia"/>
-        </w:rPr>
-        <w:t>1</w:t>
-      </w:r>
-      <w:r>
-        <w:rPr>
-          <w:rFonts w:hint="eastAsia"/>
-        </w:rPr>
-        <w:t>的情况</w:t>
-      </w:r>
-      <w:r>
-        <w:rPr>
-          <w:rFonts w:hint="eastAsia"/>
-        </w:rPr>
-        <w:t>。</w:t>
-      </w:r>
-      <w:r>
-        <w:rPr>
-          <w:rFonts w:hint="eastAsia"/>
-        </w:rPr>
-        <w:t>如</w:t>
-      </w:r>
-      <w:r>
-        <w:rPr>
-          <w:rFonts w:hint="eastAsia"/>
-        </w:rPr>
-        <w:t>【</w:t>
-      </w:r>
-      <w:r>
-        <w:rPr>
-          <w:rFonts w:hint="eastAsia"/>
-        </w:rPr>
-        <w:t>图</w:t>
-      </w:r>
-      <w:r>
-        <w:rPr>
-          <w:rFonts w:hint="eastAsia"/>
-        </w:rPr>
-        <w:t>C</w:t>
-      </w:r>
-      <w:r>
-        <w:rPr>
-          <w:rFonts w:hint="eastAsia"/>
-        </w:rPr>
-        <w:t>】</w:t>
-      </w:r>
-      <w:r>
-        <w:rPr>
-          <w:rFonts w:hint="eastAsia"/>
-        </w:rPr>
-        <w:t>的</w:t>
-      </w:r>
-      <w:proofErr w:type="spellStart"/>
+        <w:t>函数，采用</w:t>
+      </w:r>
       <w:r>
         <w:rPr>
           <w:rFonts w:hint="eastAsia"/>
         </w:rPr>
         <w:t>ReLU</w:t>
       </w:r>
-      <w:proofErr w:type="spellEnd"/>
-      <w:r>
-        <w:rPr>
-          <w:rFonts w:hint="eastAsia"/>
-        </w:rPr>
-        <w:t>函数</w:t>
-      </w:r>
-      <w:r>
-        <w:rPr>
-          <w:rFonts w:hint="eastAsia"/>
-        </w:rPr>
-        <w:t>对比</w:t>
-      </w:r>
-      <w:r>
-        <w:rPr>
-          <w:rFonts w:hint="eastAsia"/>
-        </w:rPr>
-        <w:t>Sigmoid</w:t>
-      </w:r>
-      <w:r>
-        <w:rPr>
-          <w:rFonts w:hint="eastAsia"/>
-        </w:rPr>
-        <w:t>之类的函数，</w:t>
-      </w:r>
-      <w:r>
-        <w:rPr>
-          <w:rFonts w:hint="eastAsia"/>
-        </w:rPr>
-        <w:t>主要变化有三点：单侧抑制</w:t>
-      </w:r>
-      <w:r>
-        <w:rPr>
-          <w:rFonts w:hint="eastAsia"/>
-        </w:rPr>
-        <w:t>；</w:t>
-      </w:r>
-      <w:r>
-        <w:rPr>
-          <w:rFonts w:hint="eastAsia"/>
-        </w:rPr>
-        <w:t>相对宽阔的兴奋边界</w:t>
-      </w:r>
-      <w:r>
-        <w:rPr>
-          <w:rFonts w:hint="eastAsia"/>
-        </w:rPr>
-        <w:t>；</w:t>
-      </w:r>
-      <w:r>
-        <w:rPr>
-          <w:rFonts w:hint="eastAsia"/>
-        </w:rPr>
-        <w:t>稀疏激活性</w:t>
-      </w:r>
-      <w:r>
-        <w:rPr>
-          <w:rFonts w:hint="eastAsia"/>
-        </w:rPr>
-        <w:t>。另外，相比于普通的</w:t>
-      </w:r>
-      <w:r>
-        <w:rPr>
-          <w:rFonts w:hint="eastAsia"/>
-        </w:rPr>
-        <w:t>Sigmoid</w:t>
-      </w:r>
-      <w:r>
-        <w:rPr>
-          <w:rFonts w:hint="eastAsia"/>
-        </w:rPr>
-        <w:t>函数，采用</w:t>
-      </w:r>
-      <w:proofErr w:type="spellStart"/>
-      <w:r>
-        <w:rPr>
-          <w:rFonts w:hint="eastAsia"/>
-        </w:rPr>
-        <w:t>ReLU</w:t>
-      </w:r>
-      <w:proofErr w:type="spellEnd"/>
       <w:r>
         <w:rPr>
           <w:rFonts w:hint="eastAsia"/>
@@ -3159,7 +3062,13 @@
         <w:rPr>
           <w:rFonts w:hint="eastAsia"/>
         </w:rPr>
-        <w:t>.2.2CNN</w:t>
+        <w:t>.2.2</w:t>
+      </w:r>
+      <w:r>
+        <w:rPr>
+          <w:rFonts w:hint="eastAsia"/>
+        </w:rPr>
+        <w:t>卷积神经网络</w:t>
       </w:r>
       <w:r>
         <w:rPr>
@@ -3272,21 +3181,7 @@
         <w:rPr>
           <w:rFonts w:hint="eastAsia"/>
         </w:rPr>
-        <w:t>正因为网络规模的缩小和对位移、尺度变化与形变的一定程度的抵抗能力，使得卷积神经网络成为目前应用最广泛的深度神经网络之一。作为</w:t>
-      </w:r>
-      <w:proofErr w:type="gramStart"/>
-      <w:r>
-        <w:rPr>
-          <w:rFonts w:hint="eastAsia"/>
-        </w:rPr>
-        <w:t>最</w:t>
-      </w:r>
-      <w:proofErr w:type="gramEnd"/>
-      <w:r>
-        <w:rPr>
-          <w:rFonts w:hint="eastAsia"/>
-        </w:rPr>
-        <w:t>经典的手写数字识别网络之一，于</w:t>
+        <w:t>正因为网络规模的缩小和对位移、尺度变化与形变的一定程度的抵抗能力，使得卷积神经网络成为目前应用最广泛的深度神经网络之一。作为最经典的手写数字识别网络之一，于</w:t>
       </w:r>
       <w:r>
         <w:rPr>
@@ -3300,14 +3195,12 @@
         </w:rPr>
         <w:t>世纪九十年代由</w:t>
       </w:r>
-      <w:proofErr w:type="spellStart"/>
       <w:r>
         <w:rPr>
           <w:rFonts w:hint="eastAsia"/>
         </w:rPr>
         <w:t>LeCun</w:t>
       </w:r>
-      <w:proofErr w:type="spellEnd"/>
       <w:r>
         <w:rPr>
           <w:rFonts w:hint="eastAsia"/>
@@ -3360,21 +3253,7 @@
         <w:rPr>
           <w:rFonts w:hint="eastAsia"/>
         </w:rPr>
-        <w:t>像素；每个子采样</w:t>
-      </w:r>
-      <w:proofErr w:type="gramStart"/>
-      <w:r>
-        <w:rPr>
-          <w:rFonts w:hint="eastAsia"/>
-        </w:rPr>
-        <w:t>层做加</w:t>
-      </w:r>
-      <w:proofErr w:type="gramEnd"/>
-      <w:r>
-        <w:rPr>
-          <w:rFonts w:hint="eastAsia"/>
-        </w:rPr>
-        <w:t>和子采样，各个子采样窗口之间没有重叠部分，子采样结果乘以系数并加偏置；激活函数采用</w:t>
+        <w:t>像素；每个子采样层做加和子采样，各个子采样窗口之间没有重叠部分，子采样结果乘以系数并加偏置；激活函数采用</w:t>
       </w:r>
       <w:r>
         <w:rPr>
@@ -4764,35 +4643,7 @@
         <w:rPr>
           <w:rFonts w:hint="eastAsia"/>
         </w:rPr>
-        <w:t>例如，第二个卷积层的第一个卷积</w:t>
-      </w:r>
-      <w:proofErr w:type="gramStart"/>
-      <w:r>
-        <w:rPr>
-          <w:rFonts w:hint="eastAsia"/>
-        </w:rPr>
-        <w:t>核就是</w:t>
-      </w:r>
-      <w:proofErr w:type="gramEnd"/>
-      <w:r>
-        <w:rPr>
-          <w:rFonts w:hint="eastAsia"/>
-        </w:rPr>
-        <w:t>将前一层输出的前三个特征映射</w:t>
-      </w:r>
-      <w:proofErr w:type="gramStart"/>
-      <w:r>
-        <w:rPr>
-          <w:rFonts w:hint="eastAsia"/>
-        </w:rPr>
-        <w:t>图分别</w:t>
-      </w:r>
-      <w:proofErr w:type="gramEnd"/>
-      <w:r>
-        <w:rPr>
-          <w:rFonts w:hint="eastAsia"/>
-        </w:rPr>
-        <w:t>卷积一次，并且将卷积结果叠加起来得到本层的第一个特征映射图。网络最</w:t>
+        <w:t>例如，第二个卷积层的第一个卷积核就是将前一层输出的前三个特征映射图分别卷积一次，并且将卷积结果叠加起来得到本层的第一个特征映射图。网络最</w:t>
       </w:r>
       <w:r>
         <w:rPr>
@@ -4844,19 +4695,11 @@
       </w:r>
     </w:p>
     <w:p>
-      <w:proofErr w:type="gramStart"/>
-      <w:r>
-        <w:rPr>
-          <w:rFonts w:hint="eastAsia"/>
-        </w:rPr>
-        <w:t>【</w:t>
-      </w:r>
-      <w:proofErr w:type="gramEnd"/>
-      <w:r>
-        <w:rPr>
-          <w:rFonts w:hint="eastAsia"/>
-        </w:rPr>
-        <w:t>另一个应用介绍</w:t>
+      <w:r>
+        <w:rPr>
+          <w:rFonts w:hint="eastAsia"/>
+        </w:rPr>
+        <w:t>【另一个应用介绍</w:t>
       </w:r>
       <w:r>
         <w:rPr>
@@ -4864,13 +4707,8 @@
         </w:rPr>
         <w:t>：</w:t>
       </w:r>
-      <w:proofErr w:type="spellStart"/>
-      <w:r>
-        <w:t>ImageNet</w:t>
-      </w:r>
-      <w:proofErr w:type="spellEnd"/>
-      <w:r>
-        <w:t xml:space="preserve"> Classification with deep convolutional neural networks</w:t>
+      <w:r>
+        <w:t>ImageNet Classification with deep convolutional neural networks</w:t>
       </w:r>
       <w:r>
         <w:rPr>
@@ -4878,14 +4716,12 @@
         </w:rPr>
         <w:t>一文中设计的卷积神经网络在</w:t>
       </w:r>
-      <w:proofErr w:type="spellStart"/>
       <w:r>
         <w:rPr>
           <w:rFonts w:hint="eastAsia"/>
         </w:rPr>
         <w:t>imagenet</w:t>
       </w:r>
-      <w:proofErr w:type="spellEnd"/>
       <w:r>
         <w:rPr>
           <w:rFonts w:hint="eastAsia"/>
@@ -4896,7 +4732,7 @@
         <w:rPr>
           <w:rFonts w:hint="eastAsia"/>
         </w:rPr>
-        <w:t>CNN</w:t>
+        <w:t>卷积神经网络</w:t>
       </w:r>
       <w:r>
         <w:rPr>
@@ -4932,30 +4768,14 @@
         <w:rPr>
           <w:rFonts w:hint="eastAsia"/>
         </w:rPr>
-        <w:t>个卷积层之后设置了</w:t>
-      </w:r>
-      <w:proofErr w:type="gramStart"/>
-      <w:r>
-        <w:rPr>
-          <w:rFonts w:hint="eastAsia"/>
-        </w:rPr>
-        <w:t>最大值子采样</w:t>
-      </w:r>
-      <w:proofErr w:type="gramEnd"/>
-      <w:r>
-        <w:rPr>
-          <w:rFonts w:hint="eastAsia"/>
-        </w:rPr>
-        <w:t>层，网络最后有三个全连接层和一个一千类的</w:t>
-      </w:r>
-      <w:proofErr w:type="spellStart"/>
+        <w:t>个卷积层之后设置了最大值子采样层，网络最后有三个全连接层和一个一千类的</w:t>
+      </w:r>
       <w:r>
         <w:rPr>
           <w:rFonts w:hint="eastAsia"/>
         </w:rPr>
         <w:t>softmax</w:t>
       </w:r>
-      <w:proofErr w:type="spellEnd"/>
       <w:r>
         <w:rPr>
           <w:rFonts w:hint="eastAsia"/>
@@ -4974,14 +4794,12 @@
         </w:rPr>
         <w:t>网络中使用的激活函数是</w:t>
       </w:r>
-      <w:proofErr w:type="spellStart"/>
       <w:r>
         <w:rPr>
           <w:rFonts w:hint="eastAsia"/>
         </w:rPr>
         <w:t>ReLU</w:t>
       </w:r>
-      <w:proofErr w:type="spellEnd"/>
       <w:r>
         <w:rPr>
           <w:rFonts w:hint="eastAsia"/>
@@ -5052,21 +4870,7 @@
         <w:rPr>
           <w:rFonts w:hint="eastAsia"/>
         </w:rPr>
-        <w:t>层（该层包含</w:t>
-      </w:r>
-      <w:proofErr w:type="gramStart"/>
-      <w:r>
-        <w:rPr>
-          <w:rFonts w:hint="eastAsia"/>
-        </w:rPr>
-        <w:t>最大值子采样</w:t>
-      </w:r>
-      <w:proofErr w:type="gramEnd"/>
-      <w:r>
-        <w:rPr>
-          <w:rFonts w:hint="eastAsia"/>
-        </w:rPr>
-        <w:t>层）之后分为两组，每组输出</w:t>
+        <w:t>层（该层包含最大值子采样层）之后分为两组，每组输出</w:t>
       </w:r>
       <w:r>
         <w:rPr>
@@ -5090,21 +4894,7 @@
         <w:rPr>
           <w:rFonts w:hint="eastAsia"/>
         </w:rPr>
-        <w:t>层（该层包含</w:t>
-      </w:r>
-      <w:proofErr w:type="gramStart"/>
-      <w:r>
-        <w:rPr>
-          <w:rFonts w:hint="eastAsia"/>
-        </w:rPr>
-        <w:t>最大值子采样</w:t>
-      </w:r>
-      <w:proofErr w:type="gramEnd"/>
-      <w:r>
-        <w:rPr>
-          <w:rFonts w:hint="eastAsia"/>
-        </w:rPr>
-        <w:t>层），各组之内的卷积是全连接的，组之间无连接，每组输出</w:t>
+        <w:t>层（该层包含最大值子采样层），各组之内的卷积是全连接的，组之间无连接，每组输出</w:t>
       </w:r>
       <w:r>
         <w:rPr>
@@ -5146,21 +4936,7 @@
         <w:rPr>
           <w:rFonts w:hint="eastAsia"/>
         </w:rPr>
-        <w:t>分组做卷积，组内全连接，组间无连接，在第五层最后通过一个</w:t>
-      </w:r>
-      <w:proofErr w:type="gramStart"/>
-      <w:r>
-        <w:rPr>
-          <w:rFonts w:hint="eastAsia"/>
-        </w:rPr>
-        <w:t>最大值子采样</w:t>
-      </w:r>
-      <w:proofErr w:type="gramEnd"/>
-      <w:r>
-        <w:rPr>
-          <w:rFonts w:hint="eastAsia"/>
-        </w:rPr>
-        <w:t>层，并将两组输出合并，拉成</w:t>
+        <w:t>分组做卷积，组内全连接，组间无连接，在第五层最后通过一个最大值子采样层，并将两组输出合并，拉成</w:t>
       </w:r>
       <w:r>
         <w:rPr>
@@ -5192,14 +4968,12 @@
         </w:rPr>
         <w:t>第八层是</w:t>
       </w:r>
-      <w:proofErr w:type="spellStart"/>
       <w:r>
         <w:rPr>
           <w:rFonts w:hint="eastAsia"/>
         </w:rPr>
         <w:t>softmax</w:t>
       </w:r>
-      <w:proofErr w:type="spellEnd"/>
       <w:r>
         <w:rPr>
           <w:rFonts w:hint="eastAsia"/>
@@ -6085,14 +5859,12 @@
               </w:rPr>
               <w:t>点乘（</w:t>
             </w:r>
-            <w:proofErr w:type="spellStart"/>
             <w:r>
               <w:rPr>
                 <w:rFonts w:hint="eastAsia"/>
               </w:rPr>
               <w:t>softmax</w:t>
             </w:r>
-            <w:proofErr w:type="spellEnd"/>
             <w:r>
               <w:rPr>
                 <w:rFonts w:hint="eastAsia"/>
@@ -6127,14 +5899,12 @@
             <w:tcW w:w="1168" w:type="dxa"/>
           </w:tcPr>
           <w:p>
-            <w:proofErr w:type="spellStart"/>
             <w:r>
               <w:rPr>
                 <w:rFonts w:hint="eastAsia"/>
               </w:rPr>
               <w:t>ReLU</w:t>
             </w:r>
-            <w:proofErr w:type="spellEnd"/>
           </w:p>
         </w:tc>
         <w:tc>
@@ -6142,14 +5912,12 @@
             <w:tcW w:w="1061" w:type="dxa"/>
           </w:tcPr>
           <w:p>
-            <w:proofErr w:type="spellStart"/>
             <w:r>
               <w:rPr>
                 <w:rFonts w:hint="eastAsia"/>
               </w:rPr>
               <w:t>ReLU</w:t>
             </w:r>
-            <w:proofErr w:type="spellEnd"/>
           </w:p>
         </w:tc>
         <w:tc>
@@ -6157,14 +5925,12 @@
             <w:tcW w:w="1168" w:type="dxa"/>
           </w:tcPr>
           <w:p>
-            <w:proofErr w:type="spellStart"/>
             <w:r>
               <w:rPr>
                 <w:rFonts w:hint="eastAsia"/>
               </w:rPr>
               <w:t>ReLU</w:t>
             </w:r>
-            <w:proofErr w:type="spellEnd"/>
           </w:p>
         </w:tc>
         <w:tc>
@@ -6172,14 +5938,12 @@
             <w:tcW w:w="1168" w:type="dxa"/>
           </w:tcPr>
           <w:p>
-            <w:proofErr w:type="spellStart"/>
             <w:r>
               <w:rPr>
                 <w:rFonts w:hint="eastAsia"/>
               </w:rPr>
               <w:t>ReLU</w:t>
             </w:r>
-            <w:proofErr w:type="spellEnd"/>
           </w:p>
         </w:tc>
         <w:tc>
@@ -6187,14 +5951,12 @@
             <w:tcW w:w="1168" w:type="dxa"/>
           </w:tcPr>
           <w:p>
-            <w:proofErr w:type="spellStart"/>
             <w:r>
               <w:rPr>
                 <w:rFonts w:hint="eastAsia"/>
               </w:rPr>
               <w:t>ReLU</w:t>
             </w:r>
-            <w:proofErr w:type="spellEnd"/>
           </w:p>
         </w:tc>
         <w:tc>
@@ -6202,14 +5964,12 @@
             <w:tcW w:w="930" w:type="dxa"/>
           </w:tcPr>
           <w:p>
-            <w:proofErr w:type="spellStart"/>
             <w:r>
               <w:rPr>
                 <w:rFonts w:hint="eastAsia"/>
               </w:rPr>
               <w:t>ReLU</w:t>
             </w:r>
-            <w:proofErr w:type="spellEnd"/>
           </w:p>
         </w:tc>
         <w:tc>
@@ -6217,14 +5977,12 @@
             <w:tcW w:w="847" w:type="dxa"/>
           </w:tcPr>
           <w:p>
-            <w:proofErr w:type="spellStart"/>
             <w:r>
               <w:rPr>
                 <w:rFonts w:hint="eastAsia"/>
               </w:rPr>
               <w:t>ReLU</w:t>
             </w:r>
-            <w:proofErr w:type="spellEnd"/>
           </w:p>
         </w:tc>
         <w:tc>
@@ -6232,14 +5990,12 @@
             <w:tcW w:w="1321" w:type="dxa"/>
           </w:tcPr>
           <w:p>
-            <w:proofErr w:type="spellStart"/>
             <w:r>
               <w:rPr>
                 <w:rFonts w:hint="eastAsia"/>
               </w:rPr>
               <w:t>ReLU</w:t>
             </w:r>
-            <w:proofErr w:type="spellEnd"/>
           </w:p>
         </w:tc>
       </w:tr>
@@ -6268,14 +6024,12 @@
             <w:tcW w:w="1168" w:type="dxa"/>
           </w:tcPr>
           <w:p>
-            <w:proofErr w:type="gramStart"/>
             <w:r>
               <w:rPr>
                 <w:rFonts w:hint="eastAsia"/>
               </w:rPr>
               <w:t>最大值子采样</w:t>
             </w:r>
-            <w:proofErr w:type="gramEnd"/>
           </w:p>
         </w:tc>
         <w:tc>
@@ -6283,14 +6037,12 @@
             <w:tcW w:w="1061" w:type="dxa"/>
           </w:tcPr>
           <w:p>
-            <w:proofErr w:type="gramStart"/>
             <w:r>
               <w:rPr>
                 <w:rFonts w:hint="eastAsia"/>
               </w:rPr>
               <w:t>最大值子采样</w:t>
             </w:r>
-            <w:proofErr w:type="gramEnd"/>
           </w:p>
         </w:tc>
         <w:tc>
@@ -6324,14 +6076,12 @@
             <w:tcW w:w="1168" w:type="dxa"/>
           </w:tcPr>
           <w:p>
-            <w:proofErr w:type="gramStart"/>
             <w:r>
               <w:rPr>
                 <w:rFonts w:hint="eastAsia"/>
               </w:rPr>
               <w:t>最大值子采样</w:t>
             </w:r>
-            <w:proofErr w:type="gramEnd"/>
           </w:p>
         </w:tc>
         <w:tc>
@@ -6739,16 +6489,8 @@
         <w:rPr>
           <w:rFonts w:hint="eastAsia"/>
         </w:rPr>
-        <w:t>测试集上得到了</w:t>
-      </w:r>
-      <w:proofErr w:type="gramStart"/>
-      <w:r>
-        <w:rPr>
-          <w:rFonts w:hint="eastAsia"/>
-        </w:rPr>
-        <w:t>前五选错误率</w:t>
-      </w:r>
-      <w:proofErr w:type="gramEnd"/>
+        <w:t>测试集上得到了前五选错误率</w:t>
+      </w:r>
       <w:r>
         <w:rPr>
           <w:rFonts w:hint="eastAsia"/>
@@ -6786,7 +6528,7 @@
         <w:rPr>
           <w:rFonts w:hint="eastAsia"/>
         </w:rPr>
-        <w:t>CNN</w:t>
+        <w:t>卷积神经网络</w:t>
       </w:r>
       <w:r>
         <w:rPr>
@@ -6800,7 +6542,13 @@
         <w:rPr>
           <w:rFonts w:hint="eastAsia"/>
         </w:rPr>
-        <w:t>1.3.1CNN</w:t>
+        <w:t>1.3.1</w:t>
+      </w:r>
+      <w:r>
+        <w:rPr>
+          <w:rFonts w:hint="eastAsia"/>
+        </w:rPr>
+        <w:t>卷积神经网络</w:t>
       </w:r>
       <w:r>
         <w:rPr>
@@ -6820,7 +6568,7 @@
         <w:rPr>
           <w:rFonts w:hint="eastAsia"/>
         </w:rPr>
-        <w:t>CNN</w:t>
+        <w:t>卷积神经网络</w:t>
       </w:r>
       <w:r>
         <w:rPr>
@@ -6832,7 +6580,7 @@
         <w:rPr>
           <w:rFonts w:hint="eastAsia"/>
         </w:rPr>
-        <w:t>CNN</w:t>
+        <w:t>卷积神经网络</w:t>
       </w:r>
       <w:r>
         <w:rPr>
@@ -6880,7 +6628,7 @@
         <w:rPr>
           <w:rFonts w:hint="eastAsia"/>
         </w:rPr>
-        <w:t>CNN</w:t>
+        <w:t>卷积神经网络</w:t>
       </w:r>
       <w:r>
         <w:rPr>
@@ -6913,21 +6661,7 @@
           <w:rFonts w:hint="eastAsia"/>
         </w:rPr>
         <w:lastRenderedPageBreak/>
-        <w:t>表示，通过分析各操作数本身的二进制表示，</w:t>
-      </w:r>
-      <w:proofErr w:type="gramStart"/>
-      <w:r>
-        <w:rPr>
-          <w:rFonts w:hint="eastAsia"/>
-        </w:rPr>
-        <w:t>可以从位运算</w:t>
-      </w:r>
-      <w:proofErr w:type="gramEnd"/>
-      <w:r>
-        <w:rPr>
-          <w:rFonts w:hint="eastAsia"/>
-        </w:rPr>
-        <w:t>的角度实现并行计算。具体来讲，就是设计性能更高的数字信号处理单元，如多位全加器、乘法器等。也就是说，这个层面的并行化是数字电路底层设计的范畴。由于现代化的</w:t>
+        <w:t>表示，通过分析各操作数本身的二进制表示，可以从位运算的角度实现并行计算。具体来讲，就是设计性能更高的数字信号处理单元，如多位全加器、乘法器等。也就是说，这个层面的并行化是数字电路底层设计的范畴。由于现代化的</w:t>
       </w:r>
       <w:r>
         <w:rPr>
@@ -7029,7 +6763,7 @@
         <w:rPr>
           <w:rFonts w:hint="eastAsia"/>
         </w:rPr>
-        <w:t>CNN</w:t>
+        <w:t>卷积神经网络</w:t>
       </w:r>
       <w:r>
         <w:rPr>
@@ -7056,7 +6790,7 @@
         <w:rPr>
           <w:rFonts w:hint="eastAsia"/>
         </w:rPr>
-        <w:t>CNN</w:t>
+        <w:t>卷积神经网络</w:t>
       </w:r>
       <w:r>
         <w:rPr>
@@ -7076,7 +6810,7 @@
         <w:rPr>
           <w:rFonts w:hint="eastAsia"/>
         </w:rPr>
-        <w:t>CNN</w:t>
+        <w:t>卷积神经网络</w:t>
       </w:r>
       <w:r>
         <w:rPr>
@@ -7088,7 +6822,7 @@
         <w:rPr>
           <w:rFonts w:hint="eastAsia"/>
         </w:rPr>
-        <w:t>CNN</w:t>
+        <w:t>卷积神经网络</w:t>
       </w:r>
       <w:r>
         <w:rPr>
@@ -7148,7 +6882,7 @@
         <w:rPr>
           <w:rFonts w:hint="eastAsia"/>
         </w:rPr>
-        <w:t>CNN</w:t>
+        <w:t>卷积神经网络</w:t>
       </w:r>
       <w:r>
         <w:rPr>
@@ -7172,7 +6906,7 @@
         <w:rPr>
           <w:rFonts w:hint="eastAsia"/>
         </w:rPr>
-        <w:t>CNN</w:t>
+        <w:t>卷积神经网络</w:t>
       </w:r>
       <w:r>
         <w:rPr>
@@ -7513,7 +7247,7 @@
         <w:rPr>
           <w:rFonts w:hint="eastAsia"/>
         </w:rPr>
-        <w:t>CNN</w:t>
+        <w:t>卷积神经网络</w:t>
       </w:r>
       <w:r>
         <w:rPr>
@@ -7545,7 +7279,7 @@
         <w:rPr>
           <w:rFonts w:hint="eastAsia"/>
         </w:rPr>
-        <w:t>CNN</w:t>
+        <w:t>卷积神经网络</w:t>
       </w:r>
       <w:r>
         <w:rPr>
@@ -7599,14 +7333,14 @@
         <w:rPr>
           <w:rFonts w:hint="eastAsia"/>
         </w:rPr>
-        <w:t>加运算的性能，以便在数字信号处理领域有更高的竞争力，</w:t>
+        <w:t>加运算的性能，以便在数字信号处理领域有更高的</w:t>
       </w:r>
       <w:r>
         <w:rPr>
           <w:rFonts w:hint="eastAsia"/>
         </w:rPr>
         <w:lastRenderedPageBreak/>
-        <w:t>普遍将一定规模的多位乘法器以及专用的</w:t>
+        <w:t>竞争力，普遍将一定规模的多位乘法器以及专用的</w:t>
       </w:r>
       <w:r>
         <w:rPr>
@@ -7644,19 +7378,11 @@
         </w:rPr>
         <w:t>的</w:t>
       </w:r>
-      <w:proofErr w:type="spellStart"/>
-      <w:r>
-        <w:rPr>
-          <w:rFonts w:hint="eastAsia"/>
-        </w:rPr>
-        <w:t>Stratix</w:t>
-      </w:r>
-      <w:proofErr w:type="spellEnd"/>
-      <w:r>
-        <w:rPr>
-          <w:rFonts w:hint="eastAsia"/>
-        </w:rPr>
-        <w:t xml:space="preserve"> IV</w:t>
+      <w:r>
+        <w:rPr>
+          <w:rFonts w:hint="eastAsia"/>
+        </w:rPr>
+        <w:t>Stratix IV</w:t>
       </w:r>
       <w:r>
         <w:rPr>
@@ -7868,7 +7594,7 @@
         <w:rPr>
           <w:rFonts w:hint="eastAsia"/>
         </w:rPr>
-        <w:t>CNN</w:t>
+        <w:t>卷积神经网络</w:t>
       </w:r>
       <w:r>
         <w:rPr>
@@ -7900,27 +7626,13 @@
         <w:rPr>
           <w:rFonts w:hint="eastAsia"/>
         </w:rPr>
-        <w:t>CNN</w:t>
-      </w:r>
-      <w:r>
-        <w:rPr>
-          <w:rFonts w:hint="eastAsia"/>
-        </w:rPr>
-        <w:t>各层模块设计中，</w:t>
-      </w:r>
-      <w:proofErr w:type="gramStart"/>
-      <w:r>
-        <w:rPr>
-          <w:rFonts w:hint="eastAsia"/>
-        </w:rPr>
-        <w:t>均讨论</w:t>
-      </w:r>
-      <w:proofErr w:type="gramEnd"/>
-      <w:r>
-        <w:rPr>
-          <w:rFonts w:hint="eastAsia"/>
-        </w:rPr>
-        <w:t>多种设计方案，并比较各方案在性能、规模等方面的优劣，方便读者能根据具体设计要求，挑选设计方案。</w:t>
+        <w:t>卷积神经网络</w:t>
+      </w:r>
+      <w:r>
+        <w:rPr>
+          <w:rFonts w:hint="eastAsia"/>
+        </w:rPr>
+        <w:t>各层模块设计中，均讨论多种设计方案，并比较各方案在性能、规模等方面的优劣，方便读者能根据具体设计要求，挑选设计方案。</w:t>
       </w:r>
     </w:p>
     <w:p/>
@@ -7953,7 +7665,7 @@
         <w:rPr>
           <w:rFonts w:hint="eastAsia"/>
         </w:rPr>
-        <w:t>CNN</w:t>
+        <w:t>卷积神经网络</w:t>
       </w:r>
       <w:r>
         <w:rPr>
@@ -7979,7 +7691,7 @@
         <w:rPr>
           <w:rFonts w:hint="eastAsia"/>
         </w:rPr>
-        <w:t>CNN</w:t>
+        <w:t>卷积神经网络</w:t>
       </w:r>
       <w:r>
         <w:rPr>
@@ -8170,21 +7882,7 @@
         <w:rPr>
           <w:rFonts w:hint="eastAsia"/>
         </w:rPr>
-        <w:t>网络的下一个卷积层。第二个卷积</w:t>
-      </w:r>
-      <w:proofErr w:type="gramStart"/>
-      <w:r>
-        <w:rPr>
-          <w:rFonts w:hint="eastAsia"/>
-        </w:rPr>
-        <w:t>层接受</w:t>
-      </w:r>
-      <w:proofErr w:type="gramEnd"/>
-      <w:r>
-        <w:rPr>
-          <w:rFonts w:hint="eastAsia"/>
-        </w:rPr>
-        <w:t>上一层的</w:t>
+        <w:t>网络的下一个卷积层。第二个卷积层接受上一层的</w:t>
       </w:r>
       <w:r>
         <w:rPr>
@@ -8292,16 +7990,8 @@
         <w:rPr>
           <w:rFonts w:hint="eastAsia"/>
         </w:rPr>
-        <w:t>第二个卷积层输出的特征映射</w:t>
-      </w:r>
-      <w:proofErr w:type="gramStart"/>
-      <w:r>
-        <w:rPr>
-          <w:rFonts w:hint="eastAsia"/>
-        </w:rPr>
-        <w:t>图经过</w:t>
-      </w:r>
-      <w:proofErr w:type="gramEnd"/>
+        <w:t>第二个卷积层输出的特征映射图经过</w:t>
+      </w:r>
       <w:r>
         <w:rPr>
           <w:rFonts w:hint="eastAsia"/>
@@ -8348,30 +8038,14 @@
         <w:rPr>
           <w:rFonts w:hint="eastAsia"/>
         </w:rPr>
-        <w:t>尺寸的特征向量，将这些特征向量中的元素全部</w:t>
-      </w:r>
-      <w:proofErr w:type="gramStart"/>
-      <w:r>
-        <w:rPr>
-          <w:rFonts w:hint="eastAsia"/>
-        </w:rPr>
-        <w:t>送入全</w:t>
-      </w:r>
-      <w:proofErr w:type="gramEnd"/>
-      <w:r>
-        <w:rPr>
-          <w:rFonts w:hint="eastAsia"/>
-        </w:rPr>
-        <w:t>连接的</w:t>
-      </w:r>
-      <w:proofErr w:type="spellStart"/>
+        <w:t>尺寸的特征向量，将这些特征向量中的元素全部送入全连接的</w:t>
+      </w:r>
       <w:r>
         <w:rPr>
           <w:rFonts w:hint="eastAsia"/>
         </w:rPr>
         <w:t>softmax</w:t>
       </w:r>
-      <w:proofErr w:type="spellEnd"/>
       <w:r>
         <w:rPr>
           <w:rFonts w:hint="eastAsia"/>
@@ -8390,35 +8064,7 @@
         <w:rPr>
           <w:rFonts w:hint="eastAsia"/>
         </w:rPr>
-        <w:t>设计中，第二个卷积层与前一层输出特征</w:t>
-      </w:r>
-      <w:proofErr w:type="gramStart"/>
-      <w:r>
-        <w:rPr>
-          <w:rFonts w:hint="eastAsia"/>
-        </w:rPr>
-        <w:t>映射图全连接</w:t>
-      </w:r>
-      <w:proofErr w:type="gramEnd"/>
-      <w:r>
-        <w:rPr>
-          <w:rFonts w:hint="eastAsia"/>
-        </w:rPr>
-        <w:t>，从而保证第二层卷积运算的数量恰好为第一层卷积运算数量的整数</w:t>
-      </w:r>
-      <w:proofErr w:type="gramStart"/>
-      <w:r>
-        <w:rPr>
-          <w:rFonts w:hint="eastAsia"/>
-        </w:rPr>
-        <w:t>倍</w:t>
-      </w:r>
-      <w:proofErr w:type="gramEnd"/>
-      <w:r>
-        <w:rPr>
-          <w:rFonts w:hint="eastAsia"/>
-        </w:rPr>
-        <w:t>，这样的设计，如果采用串行架构，能完全复用第一层卷积运算硬件模块，降低系统协调难度；如果采用并行架构，则能通过对第一层卷积运算硬件模块的复制和简单的参数修改而实现，大大降低了系统设计难度，进而缩短了系统调试时间，缩短开发周期。</w:t>
+        <w:t>设计中，第二个卷积层与前一层输出特征映射图全连接，从而保证第二层卷积运算的数量恰好为第一层卷积运算数量的整数倍，这样的设计，如果采用串行架构，能完全复用第一层卷积运算硬件模块，降低系统协调难度；如果采用并行架构，则能通过对第一层卷积运算硬件模块的复制和简单的参数修改而实现，大大降低了系统设计难度，进而缩短了系统调试时间，缩短开发周期。</w:t>
       </w:r>
     </w:p>
     <w:p/>
@@ -8442,7 +8088,6 @@
         <w:rPr>
           <w:rFonts w:hint="eastAsia"/>
         </w:rPr>
-        <w:lastRenderedPageBreak/>
         <w:t>卷积神经网络涉及的一个核心运算是图像的卷积运算，</w:t>
       </w:r>
       <w:r>
@@ -8485,21 +8130,7 @@
         <w:rPr>
           <w:rFonts w:hint="eastAsia"/>
         </w:rPr>
-        <w:t>而在卷积神经网络中，多种卷积运算的本质也是对输入图像的各种空间域滤波和边缘检测，从而实现对图像数据中提取多种特征，以便网络最后的全连接</w:t>
-      </w:r>
-      <w:proofErr w:type="gramStart"/>
-      <w:r>
-        <w:rPr>
-          <w:rFonts w:hint="eastAsia"/>
-        </w:rPr>
-        <w:t>层实现</w:t>
-      </w:r>
-      <w:proofErr w:type="gramEnd"/>
-      <w:r>
-        <w:rPr>
-          <w:rFonts w:hint="eastAsia"/>
-        </w:rPr>
-        <w:t>对图像的分类识别。</w:t>
+        <w:t>而在卷积神经网络中，多种卷积运算的本质也是对输入图像的各种空间域滤波和边缘检测，从而实现对图像数据中提取多种特征，以便网络最后的全连接层实现对图像的分类识别。</w:t>
       </w:r>
     </w:p>
     <w:p>
@@ -8519,21 +8150,7 @@
         <w:rPr>
           <w:rFonts w:hint="eastAsia"/>
         </w:rPr>
-        <w:t>这些需要考虑的内容包括前端数据流</w:t>
-      </w:r>
-      <w:proofErr w:type="gramStart"/>
-      <w:r>
-        <w:rPr>
-          <w:rFonts w:hint="eastAsia"/>
-        </w:rPr>
-        <w:t>馈</w:t>
-      </w:r>
-      <w:proofErr w:type="gramEnd"/>
-      <w:r>
-        <w:rPr>
-          <w:rFonts w:hint="eastAsia"/>
-        </w:rPr>
-        <w:t>入的形式</w:t>
+        <w:t>这些需要考虑的内容包括前端数据流馈入的形式</w:t>
       </w:r>
       <w:r>
         <w:rPr>
@@ -8636,28 +8253,24 @@
         </w:rPr>
         <w:t>如【前文公式】所示，在计算一个像素点的卷积结果</w:t>
       </w:r>
-      <w:proofErr w:type="spellStart"/>
       <w:r>
         <w:rPr>
           <w:rFonts w:hint="eastAsia"/>
         </w:rPr>
         <w:t>Ym,n</w:t>
       </w:r>
-      <w:proofErr w:type="spellEnd"/>
       <w:r>
         <w:rPr>
           <w:rFonts w:hint="eastAsia"/>
         </w:rPr>
         <w:t>时，计算单元需要获得输入像素点</w:t>
       </w:r>
-      <w:proofErr w:type="spellStart"/>
       <w:r>
         <w:rPr>
           <w:rFonts w:hint="eastAsia"/>
         </w:rPr>
         <w:t>Xm,n</w:t>
       </w:r>
-      <w:proofErr w:type="spellEnd"/>
       <w:r>
         <w:rPr>
           <w:rFonts w:hint="eastAsia"/>
@@ -8742,19 +8355,11 @@
         </w:rPr>
         <w:t>(K-1)*M+K</w:t>
       </w:r>
-      <w:proofErr w:type="gramStart"/>
-      <w:r>
-        <w:rPr>
-          <w:rFonts w:hint="eastAsia"/>
-        </w:rPr>
-        <w:t>个</w:t>
-      </w:r>
-      <w:proofErr w:type="gramEnd"/>
-      <w:r>
-        <w:rPr>
-          <w:rFonts w:hint="eastAsia"/>
-        </w:rPr>
-        <w:t>时钟之后，卷积窗口可以每个时钟向后（从左到右，从上到下）移动一个像素的位置，从而实现每个时钟都能得到一个新的卷积窗口的全部数据。这种情况下，后续的卷积运算单元（乘</w:t>
+      <w:r>
+        <w:rPr>
+          <w:rFonts w:hint="eastAsia"/>
+        </w:rPr>
+        <w:t>个时钟之后，卷积窗口可以每个时钟向后（从左到右，从上到下）移动一个像素的位置，从而实现每个时钟都能得到一个新的卷积窗口的全部数据。这种情况下，后续的卷积运算单元（乘</w:t>
       </w:r>
       <w:r>
         <w:rPr>
@@ -8842,19 +8447,11 @@
         </w:rPr>
         <w:t>K</w:t>
       </w:r>
-      <w:proofErr w:type="gramStart"/>
-      <w:r>
-        <w:rPr>
-          <w:rFonts w:hint="eastAsia"/>
-        </w:rPr>
-        <w:t>个</w:t>
-      </w:r>
-      <w:proofErr w:type="gramEnd"/>
-      <w:r>
-        <w:rPr>
-          <w:rFonts w:hint="eastAsia"/>
-        </w:rPr>
-        <w:t>乘法和加法运算通过乘</w:t>
+      <w:r>
+        <w:rPr>
+          <w:rFonts w:hint="eastAsia"/>
+        </w:rPr>
+        <w:t>个乘法和加法运算通过乘</w:t>
       </w:r>
       <w:r>
         <w:rPr>
@@ -8954,19 +8551,11 @@
         </w:rPr>
         <w:t>K</w:t>
       </w:r>
-      <w:proofErr w:type="gramStart"/>
-      <w:r>
-        <w:rPr>
-          <w:rFonts w:hint="eastAsia"/>
-        </w:rPr>
-        <w:t>倍</w:t>
-      </w:r>
-      <w:proofErr w:type="gramEnd"/>
-      <w:r>
-        <w:rPr>
-          <w:rFonts w:hint="eastAsia"/>
-        </w:rPr>
-        <w:t>。</w:t>
+      <w:r>
+        <w:rPr>
+          <w:rFonts w:hint="eastAsia"/>
+        </w:rPr>
+        <w:t>倍。</w:t>
       </w:r>
     </w:p>
     <w:p>
@@ -8998,21 +8587,14 @@
         <w:rPr>
           <w:rFonts w:hint="eastAsia"/>
         </w:rPr>
-        <w:t>累加单元架构，完全</w:t>
-      </w:r>
-      <w:proofErr w:type="gramStart"/>
-      <w:r>
-        <w:rPr>
-          <w:rFonts w:hint="eastAsia"/>
-        </w:rPr>
-        <w:t>串行地</w:t>
-      </w:r>
-      <w:proofErr w:type="gramEnd"/>
-      <w:r>
-        <w:rPr>
-          <w:rFonts w:hint="eastAsia"/>
-        </w:rPr>
-        <w:t>实现，这种情况下，就需要对卷积运算模块的时钟做大于等于</w:t>
+        <w:t>累加单元架构，完全串行地实现，这种情况</w:t>
+      </w:r>
+      <w:r>
+        <w:rPr>
+          <w:rFonts w:hint="eastAsia"/>
+        </w:rPr>
+        <w:lastRenderedPageBreak/>
+        <w:t>下，就需要对卷积运算模块的时钟做大于等于</w:t>
       </w:r>
       <w:r>
         <w:rPr>
@@ -9024,14 +8606,7 @@
         <w:rPr>
           <w:rFonts w:hint="eastAsia"/>
         </w:rPr>
-        <w:t>倍的倍频。而多个输出特征映射图的计算，</w:t>
-      </w:r>
-      <w:r>
-        <w:rPr>
-          <w:rFonts w:hint="eastAsia"/>
-        </w:rPr>
-        <w:lastRenderedPageBreak/>
-        <w:t>仍然可以通过更新权值寄存器或复制该卷积层模块来按需求实现。根据面积</w:t>
+        <w:t>倍的倍频。而多个输出特征映射图的计算，仍然可以通过更新权值寄存器或复制该卷积层模块来按需求实现。根据面积</w:t>
       </w:r>
       <w:r>
         <w:rPr>
@@ -9089,19 +8664,11 @@
         </w:rPr>
         <w:t>K2</w:t>
       </w:r>
-      <w:proofErr w:type="gramStart"/>
-      <w:r>
-        <w:rPr>
-          <w:rFonts w:hint="eastAsia"/>
-        </w:rPr>
-        <w:t>路数据做并列</w:t>
-      </w:r>
-      <w:proofErr w:type="gramEnd"/>
-      <w:r>
-        <w:rPr>
-          <w:rFonts w:hint="eastAsia"/>
-        </w:rPr>
-        <w:t>加法，使用</w:t>
+      <w:r>
+        <w:rPr>
+          <w:rFonts w:hint="eastAsia"/>
+        </w:rPr>
+        <w:t>路数据做并列加法，使用</w:t>
       </w:r>
       <w:r>
         <w:rPr>
@@ -9177,19 +8744,11 @@
         </w:rPr>
         <w:t>K</w:t>
       </w:r>
-      <w:proofErr w:type="gramStart"/>
-      <w:r>
-        <w:rPr>
-          <w:rFonts w:hint="eastAsia"/>
-        </w:rPr>
-        <w:t>个</w:t>
-      </w:r>
-      <w:proofErr w:type="gramEnd"/>
-      <w:r>
-        <w:rPr>
-          <w:rFonts w:hint="eastAsia"/>
-        </w:rPr>
-        <w:t>一维卷积，该情况类似与上述串行</w:t>
+      <w:r>
+        <w:rPr>
+          <w:rFonts w:hint="eastAsia"/>
+        </w:rPr>
+        <w:t>个一维卷积，该情况类似与上述串行</w:t>
       </w:r>
       <w:r>
         <w:rPr>
@@ -9221,19 +8780,11 @@
         </w:rPr>
         <w:t>(K-1)*M+K</w:t>
       </w:r>
-      <w:proofErr w:type="gramStart"/>
-      <w:r>
-        <w:rPr>
-          <w:rFonts w:hint="eastAsia"/>
-        </w:rPr>
-        <w:t>个</w:t>
-      </w:r>
-      <w:proofErr w:type="gramEnd"/>
-      <w:r>
-        <w:rPr>
-          <w:rFonts w:hint="eastAsia"/>
-        </w:rPr>
-        <w:t>像素</w:t>
+      <w:r>
+        <w:rPr>
+          <w:rFonts w:hint="eastAsia"/>
+        </w:rPr>
+        <w:t>个像素</w:t>
       </w:r>
       <w:r>
         <w:rPr>
@@ -9548,14 +9099,12 @@
         </w:rPr>
         <w:t>根据时序分析软件给出的结果，该模块最大时钟频率约为</w:t>
       </w:r>
-      <w:proofErr w:type="spellStart"/>
       <w:r>
         <w:rPr>
           <w:rFonts w:hint="eastAsia"/>
         </w:rPr>
         <w:t>XXMHz</w:t>
       </w:r>
-      <w:proofErr w:type="spellEnd"/>
       <w:r>
         <w:rPr>
           <w:rFonts w:hint="eastAsia"/>
@@ -9605,21 +9154,7 @@
         <w:rPr>
           <w:rFonts w:hint="eastAsia"/>
         </w:rPr>
-        <w:t>在此框架下设计的测试单元可以</w:t>
-      </w:r>
-      <w:proofErr w:type="gramStart"/>
-      <w:r>
-        <w:rPr>
-          <w:rFonts w:hint="eastAsia"/>
-        </w:rPr>
-        <w:t>按数据</w:t>
-      </w:r>
-      <w:proofErr w:type="gramEnd"/>
-      <w:r>
-        <w:rPr>
-          <w:rFonts w:hint="eastAsia"/>
-        </w:rPr>
-        <w:t>流形式将图像数据送入待验证的卷积运算单元，在</w:t>
+        <w:t>在此框架下设计的测试单元可以按数据流形式将图像数据送入待验证的卷积运算单元，在</w:t>
       </w:r>
       <w:r>
         <w:rPr>
@@ -9645,19 +9180,11 @@
         </w:rPr>
         <w:t>XXX</w:t>
       </w:r>
-      <w:proofErr w:type="gramStart"/>
-      <w:r>
-        <w:rPr>
-          <w:rFonts w:hint="eastAsia"/>
-        </w:rPr>
-        <w:t>个</w:t>
-      </w:r>
-      <w:proofErr w:type="gramEnd"/>
-      <w:r>
-        <w:rPr>
-          <w:rFonts w:hint="eastAsia"/>
-        </w:rPr>
-        <w:t>时钟，卷积输出结果被完全得到。</w:t>
+      <w:r>
+        <w:rPr>
+          <w:rFonts w:hint="eastAsia"/>
+        </w:rPr>
+        <w:t>个时钟，卷积输出结果被完全得到。</w:t>
       </w:r>
       <w:r>
         <w:rPr>
@@ -9796,21 +9323,7 @@
         <w:rPr>
           <w:rFonts w:hint="eastAsia"/>
         </w:rPr>
-        <w:t>函数在数字电路中的实现成本是很高的，因为函数运算中涉及一个指数运算和一个除法运算。在数字电路硬件上实现这些非线性函数的方法主要有如下几种方案：查找表实现、比特映射实现、分段线性拟合和</w:t>
-      </w:r>
-      <w:proofErr w:type="gramStart"/>
-      <w:r>
-        <w:rPr>
-          <w:rFonts w:hint="eastAsia"/>
-        </w:rPr>
-        <w:t>泰勒</w:t>
-      </w:r>
-      <w:proofErr w:type="gramEnd"/>
-      <w:r>
-        <w:rPr>
-          <w:rFonts w:hint="eastAsia"/>
-        </w:rPr>
-        <w:t>展开近似，以及上述方法的混合实现。</w:t>
+        <w:t>函数在数字电路中的实现成本是很高的，因为函数运算中涉及一个指数运算和一个除法运算。在数字电路硬件上实现这些非线性函数的方法主要有如下几种方案：查找表实现、比特映射实现、分段线性拟合和泰勒展开近似，以及上述方法的混合实现。</w:t>
       </w:r>
       <w:r>
         <w:rPr>
@@ -9855,6 +9368,7 @@
         <w:rPr>
           <w:rFonts w:hint="eastAsia"/>
         </w:rPr>
+        <w:lastRenderedPageBreak/>
         <w:t>4.2.1</w:t>
       </w:r>
       <w:r>
@@ -9869,7 +9383,6 @@
         <w:rPr>
           <w:rFonts w:hint="eastAsia"/>
         </w:rPr>
-        <w:lastRenderedPageBreak/>
         <w:t>观察</w:t>
       </w:r>
       <w:r>
@@ -10106,21 +9619,7 @@
         <w:rPr>
           <w:rFonts w:hint="eastAsia"/>
         </w:rPr>
-        <w:t>，这一段图像弧度明显，采用查找</w:t>
-      </w:r>
-      <w:proofErr w:type="gramStart"/>
-      <w:r>
-        <w:rPr>
-          <w:rFonts w:hint="eastAsia"/>
-        </w:rPr>
-        <w:t>表实现</w:t>
-      </w:r>
-      <w:proofErr w:type="gramEnd"/>
-      <w:r>
-        <w:rPr>
-          <w:rFonts w:hint="eastAsia"/>
-        </w:rPr>
-        <w:t>可以避免计算多段拟合直线，耗费过多逻辑资源用于乘、加运算和比较运算</w:t>
+        <w:t>，这一段图像弧度明显，采用查找表实现可以避免计算多段拟合直线，耗费过多逻辑资源用于乘、加运算和比较运算</w:t>
       </w:r>
       <w:r>
         <w:rPr>
@@ -10239,21 +9738,7 @@
         <w:rPr>
           <w:rFonts w:hint="eastAsia"/>
         </w:rPr>
-        <w:t>和若干比较器实现，实现精度要求从两方面影响资源使用情况：</w:t>
-      </w:r>
-      <w:proofErr w:type="gramStart"/>
-      <w:r>
-        <w:rPr>
-          <w:rFonts w:hint="eastAsia"/>
-        </w:rPr>
-        <w:t>一</w:t>
-      </w:r>
-      <w:proofErr w:type="gramEnd"/>
-      <w:r>
-        <w:rPr>
-          <w:rFonts w:hint="eastAsia"/>
-        </w:rPr>
-        <w:t>，输入、输出的量化位数影响每一个运算器的规模；二，分段数量只影响多路选择器</w:t>
+        <w:t>和若干比较器实现，实现精度要求从两方面影响资源使用情况：一，输入、输出的量化位数影响每一个运算器的规模；二，分段数量只影响多路选择器</w:t>
       </w:r>
       <w:r>
         <w:rPr>
@@ -10572,7 +10057,14 @@
         <w:rPr>
           <w:rFonts w:hint="eastAsia"/>
         </w:rPr>
-        <w:t>前文所述的非线性函数的多种不同实现方案，便是用不同的方法来寻找网格中邻近真实函数曲线的网格交点来近似表达函数值，以实现量化的过程。</w:t>
+        <w:t>前文所述的非线性函数的多种不同实现方案，便是用不同的方法来寻找网格中邻近真实函数</w:t>
+      </w:r>
+      <w:r>
+        <w:rPr>
+          <w:rFonts w:hint="eastAsia"/>
+        </w:rPr>
+        <w:lastRenderedPageBreak/>
+        <w:t>曲线的网格交点来近似表达函数值，以实现量化的过程。</w:t>
       </w:r>
       <w:r>
         <w:rPr>
@@ -10608,48 +10100,13 @@
         <w:rPr>
           <w:rFonts w:hint="eastAsia"/>
         </w:rPr>
-        <w:t>所示，我们可以</w:t>
-      </w:r>
-      <w:r>
-        <w:rPr>
-          <w:rFonts w:hint="eastAsia"/>
-        </w:rPr>
-        <w:lastRenderedPageBreak/>
-        <w:t>直观地看到这种量化过程是</w:t>
-      </w:r>
-      <w:proofErr w:type="gramStart"/>
-      <w:r>
-        <w:rPr>
-          <w:rFonts w:hint="eastAsia"/>
-        </w:rPr>
-        <w:t>如何带来</w:t>
-      </w:r>
-      <w:proofErr w:type="gramEnd"/>
-      <w:r>
-        <w:rPr>
-          <w:rFonts w:hint="eastAsia"/>
-        </w:rPr>
-        <w:t>误差的，由于用网格交点近似实际函数值，我们可以看到，在横轴</w:t>
-      </w:r>
-      <w:r>
-        <w:rPr>
-          <w:rFonts w:hint="eastAsia"/>
-        </w:rPr>
-        <w:t>[</w:t>
-      </w:r>
-      <w:proofErr w:type="spellStart"/>
-      <w:r>
-        <w:rPr>
-          <w:rFonts w:hint="eastAsia"/>
-        </w:rPr>
-        <w:t>i,i+k</w:t>
-      </w:r>
-      <w:proofErr w:type="spellEnd"/>
-      <w:r>
-        <w:rPr>
-          <w:rFonts w:hint="eastAsia"/>
-        </w:rPr>
-        <w:t>)</w:t>
+        <w:t>所示，我们可以直观地看到这种量化过程是如何带来误差的，由于用网格交点近似实际函数值，我们可以看到，在横轴</w:t>
+      </w:r>
+      <w:r>
+        <w:rPr>
+          <w:rFonts w:hint="eastAsia"/>
+        </w:rPr>
+        <w:t>[i,i+k)</w:t>
       </w:r>
       <w:r>
         <w:rPr>
@@ -10679,21 +10136,7 @@
         <w:rPr>
           <w:rFonts w:hint="eastAsia"/>
         </w:rPr>
-        <w:t>。因此这个区间里就有两方面误差：</w:t>
-      </w:r>
-      <w:proofErr w:type="gramStart"/>
-      <w:r>
-        <w:rPr>
-          <w:rFonts w:hint="eastAsia"/>
-        </w:rPr>
-        <w:t>一</w:t>
-      </w:r>
-      <w:proofErr w:type="gramEnd"/>
-      <w:r>
-        <w:rPr>
-          <w:rFonts w:hint="eastAsia"/>
-        </w:rPr>
-        <w:t>），输入无论是多少，都被当成输入是</w:t>
+        <w:t>。因此这个区间里就有两方面误差：一），输入无论是多少，都被当成输入是</w:t>
       </w:r>
       <w:r>
         <w:rPr>
@@ -10756,21 +10199,7 @@
         <w:rPr>
           <w:rFonts w:hint="eastAsia"/>
         </w:rPr>
-        <w:t>对分段线性拟合与查找</w:t>
-      </w:r>
-      <w:proofErr w:type="gramStart"/>
-      <w:r>
-        <w:rPr>
-          <w:rFonts w:hint="eastAsia"/>
-        </w:rPr>
-        <w:t>表结合</w:t>
-      </w:r>
-      <w:proofErr w:type="gramEnd"/>
-      <w:r>
-        <w:rPr>
-          <w:rFonts w:hint="eastAsia"/>
-        </w:rPr>
-        <w:t>的设计方案</w:t>
+        <w:t>对分段线性拟合与查找表结合的设计方案</w:t>
       </w:r>
       <w:r>
         <w:rPr>
@@ -10941,49 +10370,19 @@
         <w:rPr>
           <w:rFonts w:hint="eastAsia"/>
         </w:rPr>
-        <w:t>将分段线性拟合与查找</w:t>
-      </w:r>
-      <w:proofErr w:type="gramStart"/>
-      <w:r>
-        <w:rPr>
-          <w:rFonts w:hint="eastAsia"/>
-        </w:rPr>
-        <w:t>表结合</w:t>
-      </w:r>
-      <w:proofErr w:type="gramEnd"/>
-      <w:r>
-        <w:rPr>
-          <w:rFonts w:hint="eastAsia"/>
-        </w:rPr>
-        <w:t>的设计方案以</w:t>
-      </w:r>
-      <w:proofErr w:type="spellStart"/>
+        <w:t>将分段线性拟合与查找表结合的设计方案以</w:t>
+      </w:r>
       <w:r>
         <w:rPr>
           <w:rFonts w:hint="eastAsia"/>
         </w:rPr>
         <w:t>verilogHDL</w:t>
       </w:r>
-      <w:proofErr w:type="spellEnd"/>
-      <w:r>
-        <w:rPr>
-          <w:rFonts w:hint="eastAsia"/>
-        </w:rPr>
-        <w:t>建模，综合</w:t>
-      </w:r>
-      <w:proofErr w:type="gramStart"/>
-      <w:r>
-        <w:rPr>
-          <w:rFonts w:hint="eastAsia"/>
-        </w:rPr>
-        <w:t>后资源</w:t>
-      </w:r>
-      <w:proofErr w:type="gramEnd"/>
-      <w:r>
-        <w:rPr>
-          <w:rFonts w:hint="eastAsia"/>
-        </w:rPr>
-        <w:t>使用情况如【表格】所示，</w:t>
+      <w:r>
+        <w:rPr>
+          <w:rFonts w:hint="eastAsia"/>
+        </w:rPr>
+        <w:t>建模，综合后资源使用情况如【表格】所示，</w:t>
       </w:r>
       <w:r>
         <w:rPr>
@@ -11003,14 +10402,12 @@
         </w:rPr>
         <w:t>时序分析结果，关键路径</w:t>
       </w:r>
-      <w:proofErr w:type="spellStart"/>
       <w:r>
         <w:rPr>
           <w:rFonts w:hint="eastAsia"/>
         </w:rPr>
         <w:t>XXns</w:t>
       </w:r>
-      <w:proofErr w:type="spellEnd"/>
       <w:r>
         <w:rPr>
           <w:rFonts w:hint="eastAsia"/>
@@ -11029,14 +10426,12 @@
         </w:rPr>
         <w:t>模块，系统最高时钟频率</w:t>
       </w:r>
-      <w:proofErr w:type="spellStart"/>
       <w:r>
         <w:rPr>
           <w:rFonts w:hint="eastAsia"/>
         </w:rPr>
         <w:t>XXXMHz</w:t>
       </w:r>
-      <w:proofErr w:type="spellEnd"/>
       <w:r>
         <w:rPr>
           <w:rFonts w:hint="eastAsia"/>
@@ -11160,11 +10555,6 @@
       </w:r>
     </w:p>
     <w:p>
-      <w:pPr>
-        <w:rPr>
-          <w:rFonts w:hint="eastAsia"/>
-        </w:rPr>
-      </w:pPr>
       <w:r>
         <w:rPr>
           <w:rFonts w:hint="eastAsia"/>
@@ -11247,13 +10637,7 @@
         <w:rPr>
           <w:rFonts w:hint="eastAsia"/>
         </w:rPr>
-        <w:t>的图像区域</w:t>
-      </w:r>
-      <w:r>
-        <w:rPr>
-          <w:rFonts w:hint="eastAsia"/>
-        </w:rPr>
-        <w:t>，这个步进长度是</w:t>
+        <w:t>的图像区域，这个步进长度是</w:t>
       </w:r>
       <w:r>
         <w:rPr>
@@ -11269,11 +10653,6 @@
       </w:r>
     </w:p>
     <w:p>
-      <w:pPr>
-        <w:rPr>
-          <w:rFonts w:hint="eastAsia"/>
-        </w:rPr>
-      </w:pPr>
       <w:r>
         <w:rPr>
           <w:rFonts w:hint="eastAsia"/>
@@ -11378,11 +10757,6 @@
       </w:r>
     </w:p>
     <w:p>
-      <w:pPr>
-        <w:rPr>
-          <w:rFonts w:hint="eastAsia"/>
-        </w:rPr>
-      </w:pPr>
       <w:r>
         <w:rPr>
           <w:rFonts w:hint="eastAsia"/>
@@ -11417,7 +10791,14 @@
         <w:rPr>
           <w:rFonts w:hint="eastAsia"/>
         </w:rPr>
-        <w:t>个累加便可得到加和子采样，累加结果舍去末尾两个比特，即右移两位，便得到均值子采样，在这</w:t>
+        <w:t>个累加便可得到加和子采样，累加结果舍去末</w:t>
+      </w:r>
+      <w:r>
+        <w:rPr>
+          <w:rFonts w:hint="eastAsia"/>
+        </w:rPr>
+        <w:lastRenderedPageBreak/>
+        <w:t>尾两个比特，即右移两位，便得到均值子采样，在这</w:t>
       </w:r>
       <w:r>
         <w:rPr>
@@ -11429,28 +10810,7 @@
         <w:rPr>
           <w:rFonts w:hint="eastAsia"/>
         </w:rPr>
-        <w:t>个值中选取一个最大值，便得到</w:t>
-      </w:r>
-      <w:proofErr w:type="gramStart"/>
-      <w:r>
-        <w:rPr>
-          <w:rFonts w:hint="eastAsia"/>
-        </w:rPr>
-        <w:t>最大</w:t>
-      </w:r>
-      <w:r>
-        <w:rPr>
-          <w:rFonts w:hint="eastAsia"/>
-        </w:rPr>
-        <w:lastRenderedPageBreak/>
-        <w:t>值子采样</w:t>
-      </w:r>
-      <w:proofErr w:type="gramEnd"/>
-      <w:r>
-        <w:rPr>
-          <w:rFonts w:hint="eastAsia"/>
-        </w:rPr>
-        <w:t>。</w:t>
+        <w:t>个值中选取一个最大值，便得到最大值子采样。</w:t>
       </w:r>
       <w:r>
         <w:rPr>
@@ -11504,7 +10864,6 @@
     <w:p>
       <w:pPr>
         <w:rPr>
-          <w:rFonts w:hint="eastAsia"/>
           <w:color w:val="FF0000"/>
         </w:rPr>
       </w:pPr>
@@ -11514,45 +10873,1244 @@
           <w:color w:val="FF0000"/>
         </w:rPr>
         <w:t>上述设计的换位缓存结构主要是对存储器的操作，从某种程度上讲，是随机的地址和数据操作，这就对整个模块的时序性能提出了较高的要求，时序约束也将更加复杂和严格。</w:t>
+      </w:r>
+    </w:p>
+    <w:p/>
+    <w:p>
+      <w:r>
+        <w:rPr>
+          <w:rFonts w:hint="eastAsia"/>
+        </w:rPr>
+        <w:t>4.4</w:t>
+      </w:r>
+      <w:r>
+        <w:rPr>
+          <w:rFonts w:hint="eastAsia"/>
+        </w:rPr>
+        <w:t>设计总结</w:t>
+      </w:r>
+    </w:p>
+    <w:p>
+      <w:r>
+        <w:rPr>
+          <w:rFonts w:hint="eastAsia"/>
+        </w:rPr>
+        <w:t>本章内容对本文提出并设计的静态手势识别应用的卷积神经网络的关键</w:t>
+      </w:r>
+      <w:r>
+        <w:rPr>
+          <w:rFonts w:hint="eastAsia"/>
+        </w:rPr>
+        <w:t>FPGA</w:t>
+      </w:r>
+      <w:r>
+        <w:rPr>
+          <w:rFonts w:hint="eastAsia"/>
+        </w:rPr>
+        <w:t>模块设计进行了详细的叙述</w:t>
+      </w:r>
+      <w:r>
+        <w:rPr>
+          <w:rFonts w:hint="eastAsia"/>
+        </w:rPr>
+        <w:t>。</w:t>
+      </w:r>
+      <w:r>
+        <w:rPr>
+          <w:rFonts w:hint="eastAsia"/>
+        </w:rPr>
+        <w:t>根据</w:t>
+      </w:r>
+      <w:r>
+        <w:rPr>
+          <w:rFonts w:hint="eastAsia"/>
+        </w:rPr>
+        <w:t>未来应用时，实际采用的硬件</w:t>
+      </w:r>
+      <w:r>
+        <w:rPr>
+          <w:rFonts w:hint="eastAsia"/>
+        </w:rPr>
+        <w:t>系统对串行、并行程度的不同需求，</w:t>
+      </w:r>
+      <w:r>
+        <w:rPr>
+          <w:rFonts w:hint="eastAsia"/>
+        </w:rPr>
+        <w:t>本章</w:t>
+      </w:r>
+      <w:r>
+        <w:rPr>
+          <w:rFonts w:hint="eastAsia"/>
+        </w:rPr>
+        <w:t>所讨论的每个模块都介绍了多种设计方案，并分析了每种方案</w:t>
+      </w:r>
+      <w:r>
+        <w:rPr>
+          <w:rFonts w:hint="eastAsia"/>
+        </w:rPr>
+        <w:t>的硬件资源消耗，运算用时，模块的时序约束要求</w:t>
+      </w:r>
+      <w:r>
+        <w:rPr>
+          <w:rFonts w:hint="eastAsia"/>
+        </w:rPr>
+        <w:t>和实际综合结果以及</w:t>
+      </w:r>
+      <w:r>
+        <w:rPr>
+          <w:rFonts w:hint="eastAsia"/>
+        </w:rPr>
+        <w:t>设计难度等方面的</w:t>
+      </w:r>
+      <w:r>
+        <w:rPr>
+          <w:rFonts w:hint="eastAsia"/>
+        </w:rPr>
+        <w:t>内容，同时也简要介绍了这些因素对整个系统的</w:t>
+      </w:r>
+      <w:r>
+        <w:rPr>
+          <w:rFonts w:hint="eastAsia"/>
+        </w:rPr>
+        <w:t>影响。</w:t>
+      </w:r>
+    </w:p>
+    <w:p>
+      <w:pPr>
+        <w:rPr>
+          <w:rFonts w:hint="eastAsia"/>
+        </w:rPr>
+      </w:pPr>
+      <w:r>
+        <w:rPr>
+          <w:rFonts w:hint="eastAsia"/>
+        </w:rPr>
+        <w:t>本章所叙述的详细设计方案，都以模块设计为核心思路。这是考虑到，在卷积神经网络的某一层中，从输入特征映射图到输出特征映射图的运算具有完整性和独立性，整个卷积神经网络中，从输入的图像抽象到待分类特征这个主要过程就可以分解为若干个通过输入特征映射图</w:t>
+      </w:r>
+      <w:r>
+        <w:rPr>
+          <w:rFonts w:hint="eastAsia"/>
+        </w:rPr>
+        <w:t>求</w:t>
+      </w:r>
+      <w:r>
+        <w:rPr>
+          <w:rFonts w:hint="eastAsia"/>
+        </w:rPr>
+        <w:t>输出特征映射图</w:t>
+      </w:r>
+      <w:r>
+        <w:rPr>
+          <w:rFonts w:hint="eastAsia"/>
+        </w:rPr>
+        <w:t>的运算。这种从特征映射图到特征映射图的基本运算的并列</w:t>
+      </w:r>
+      <w:r>
+        <w:rPr>
+          <w:rFonts w:hint="eastAsia"/>
+        </w:rPr>
+        <w:t>（层内）</w:t>
+      </w:r>
+      <w:r>
+        <w:rPr>
+          <w:rFonts w:hint="eastAsia"/>
+        </w:rPr>
+        <w:t>、级联</w:t>
+      </w:r>
+      <w:r>
+        <w:rPr>
+          <w:rFonts w:hint="eastAsia"/>
+        </w:rPr>
+        <w:t>（层间）</w:t>
+      </w:r>
+      <w:r>
+        <w:rPr>
+          <w:rFonts w:hint="eastAsia"/>
+        </w:rPr>
+        <w:t>组合便构成了整个卷积神经网络的最主要部分。</w:t>
+      </w:r>
+    </w:p>
+    <w:p>
+      <w:pPr>
+        <w:rPr>
+          <w:rFonts w:hint="eastAsia"/>
+        </w:rPr>
+      </w:pPr>
+      <w:r>
+        <w:rPr>
+          <w:rFonts w:hint="eastAsia"/>
+        </w:rPr>
+        <w:t>本章设计的三个模块，实现的便是这种从特征映射图到特征映射图的基本运算。对于一个功能完整的静态手势识别网络，特征提取的部分包含了两层这样的网络，第一层是输入一个原始图像，输出</w:t>
+      </w:r>
+      <w:r>
+        <w:rPr>
+          <w:rFonts w:hint="eastAsia"/>
+        </w:rPr>
+        <w:t>6</w:t>
+      </w:r>
+      <w:r>
+        <w:rPr>
+          <w:rFonts w:hint="eastAsia"/>
+        </w:rPr>
+        <w:t>个特征映射图；第二层则是采用第二章讲到的</w:t>
+      </w:r>
+      <w:r>
+        <w:rPr>
+          <w:rFonts w:hint="eastAsia"/>
+        </w:rPr>
+        <w:t>m-to-n</w:t>
+      </w:r>
+      <w:r>
+        <w:rPr>
+          <w:rFonts w:hint="eastAsia"/>
+        </w:rPr>
+        <w:t>卷积，输入</w:t>
+      </w:r>
+      <w:r>
+        <w:rPr>
+          <w:rFonts w:hint="eastAsia"/>
+        </w:rPr>
+        <w:t>6</w:t>
+      </w:r>
+      <w:r>
+        <w:rPr>
+          <w:rFonts w:hint="eastAsia"/>
+        </w:rPr>
+        <w:t>个特诊映射图，输出</w:t>
+      </w:r>
+      <w:r>
+        <w:rPr>
+          <w:rFonts w:hint="eastAsia"/>
+        </w:rPr>
+        <w:t>12</w:t>
+      </w:r>
+      <w:r>
+        <w:rPr>
+          <w:rFonts w:hint="eastAsia"/>
+        </w:rPr>
+        <w:t>个特征映射图。</w:t>
+      </w:r>
+      <w:r>
+        <w:rPr>
+          <w:rFonts w:hint="eastAsia"/>
+        </w:rPr>
+        <w:t>本节就详细叙述这些基本运算模块的组合方案，即完整网络的系统实现方法。</w:t>
+      </w:r>
+    </w:p>
+    <w:p>
+      <w:pPr>
+        <w:rPr>
+          <w:rFonts w:hint="eastAsia"/>
+        </w:rPr>
+      </w:pPr>
+      <w:r>
+        <w:rPr>
+          <w:rFonts w:hint="eastAsia"/>
+        </w:rPr>
+        <w:t>本文所设计的静态手势识别网络，第一层输出</w:t>
+      </w:r>
+      <w:r>
+        <w:rPr>
+          <w:rFonts w:hint="eastAsia"/>
+        </w:rPr>
+        <w:t>6</w:t>
+      </w:r>
+      <w:r>
+        <w:rPr>
+          <w:rFonts w:hint="eastAsia"/>
+        </w:rPr>
+        <w:t>个特征映射图，第二层输出</w:t>
+      </w:r>
+      <w:r>
+        <w:rPr>
+          <w:rFonts w:hint="eastAsia"/>
+        </w:rPr>
+        <w:t>12</w:t>
+      </w:r>
+      <w:r>
+        <w:rPr>
+          <w:rFonts w:hint="eastAsia"/>
+        </w:rPr>
+        <w:t>个特征映射图。第一、二层之间特征映射图的连接方式采用全连接的方案。因此第一层有</w:t>
+      </w:r>
+      <w:r>
+        <w:rPr>
+          <w:rFonts w:hint="eastAsia"/>
+        </w:rPr>
+        <w:t>6</w:t>
+      </w:r>
+      <w:r>
+        <w:rPr>
+          <w:rFonts w:hint="eastAsia"/>
+        </w:rPr>
+        <w:t>个并列的</w:t>
+      </w:r>
+      <w:r>
+        <w:rPr>
+          <w:rFonts w:hint="eastAsia"/>
+        </w:rPr>
+        <w:t>从特征映射图到特征映射图的基本运算</w:t>
+      </w:r>
+      <w:r>
+        <w:rPr>
+          <w:rFonts w:hint="eastAsia"/>
+        </w:rPr>
+        <w:t>，随后第二层有</w:t>
+      </w:r>
+      <w:r>
+        <w:rPr>
+          <w:rFonts w:hint="eastAsia"/>
+        </w:rPr>
+        <w:t>6*12=72</w:t>
+      </w:r>
+      <w:r>
+        <w:rPr>
+          <w:rFonts w:hint="eastAsia"/>
+        </w:rPr>
+        <w:t>个并列的</w:t>
+      </w:r>
+      <w:r>
+        <w:rPr>
+          <w:rFonts w:hint="eastAsia"/>
+        </w:rPr>
+        <w:t>从特征映射图到特征映射图的基本运算</w:t>
+      </w:r>
+      <w:r>
+        <w:rPr>
+          <w:rFonts w:hint="eastAsia"/>
+        </w:rPr>
+        <w:t>。在系统设计时，将上述三个模块组合并复制</w:t>
+      </w:r>
+      <w:r>
+        <w:rPr>
+          <w:rFonts w:hint="eastAsia"/>
+        </w:rPr>
+        <w:t>6</w:t>
+      </w:r>
+      <w:r>
+        <w:rPr>
+          <w:rFonts w:hint="eastAsia"/>
+        </w:rPr>
+        <w:t>份，组成第一层特征映射图运算</w:t>
+      </w:r>
+      <w:r>
+        <w:rPr>
+          <w:rFonts w:hint="eastAsia"/>
+        </w:rPr>
+        <w:t>模块</w:t>
+      </w:r>
+      <w:r>
+        <w:rPr>
+          <w:rFonts w:hint="eastAsia"/>
+        </w:rPr>
+        <w:t>，</w:t>
+      </w:r>
+      <w:r>
+        <w:rPr>
+          <w:rFonts w:hint="eastAsia"/>
+        </w:rPr>
+        <w:t>经过对输入图片一次读取和一次换位缓存，得到</w:t>
+      </w:r>
+      <w:r>
+        <w:rPr>
+          <w:rFonts w:hint="eastAsia"/>
+        </w:rPr>
+        <w:t>第二层需要的全部</w:t>
+      </w:r>
+      <w:r>
+        <w:rPr>
+          <w:rFonts w:hint="eastAsia"/>
+        </w:rPr>
+        <w:t>6</w:t>
+      </w:r>
+      <w:r>
+        <w:rPr>
+          <w:rFonts w:hint="eastAsia"/>
+        </w:rPr>
+        <w:t>个特征映射图。</w:t>
+      </w:r>
+      <w:r>
+        <w:rPr>
+          <w:rFonts w:hint="eastAsia"/>
+        </w:rPr>
+        <w:t>第二层也用</w:t>
+      </w:r>
+      <w:r>
+        <w:rPr>
+          <w:rFonts w:hint="eastAsia"/>
+        </w:rPr>
+        <w:t>6</w:t>
+      </w:r>
+      <w:r>
+        <w:rPr>
+          <w:rFonts w:hint="eastAsia"/>
+        </w:rPr>
+        <w:t>个基本运算模块并行结构，第二层的</w:t>
+      </w:r>
+      <w:r>
+        <w:rPr>
+          <w:rFonts w:hint="eastAsia"/>
+        </w:rPr>
+        <w:t>6</w:t>
+      </w:r>
+      <w:r>
+        <w:rPr>
+          <w:rFonts w:hint="eastAsia"/>
+        </w:rPr>
+        <w:t>个基本运算</w:t>
+      </w:r>
+      <w:r>
+        <w:rPr>
+          <w:rFonts w:hint="eastAsia"/>
+        </w:rPr>
+        <w:t>模块与第一层的</w:t>
+      </w:r>
+      <w:r>
+        <w:rPr>
+          <w:rFonts w:hint="eastAsia"/>
+        </w:rPr>
+        <w:t>6</w:t>
+      </w:r>
+      <w:r>
+        <w:rPr>
+          <w:rFonts w:hint="eastAsia"/>
+        </w:rPr>
+        <w:t>个除了采用不同的尺寸参数，其他结构完全一样</w:t>
+      </w:r>
+      <w:r>
+        <w:rPr>
+          <w:rFonts w:hint="eastAsia"/>
+        </w:rPr>
+        <w:t>，</w:t>
+      </w:r>
+      <w:r>
+        <w:rPr>
+          <w:rFonts w:hint="eastAsia"/>
+        </w:rPr>
+        <w:t>配合一个</w:t>
+      </w:r>
+      <w:r>
+        <w:rPr>
+          <w:rFonts w:hint="eastAsia"/>
+        </w:rPr>
+        <w:t>6</w:t>
+      </w:r>
+      <w:r>
+        <w:rPr>
+          <w:rFonts w:hint="eastAsia"/>
+        </w:rPr>
+        <w:t>路并列加法结构、循环读取模块和卷积核选择模块，经过对输入特征映射图的</w:t>
+      </w:r>
+      <w:r>
+        <w:rPr>
+          <w:rFonts w:hint="eastAsia"/>
+        </w:rPr>
+        <w:t>12</w:t>
+      </w:r>
+      <w:r>
+        <w:rPr>
+          <w:rFonts w:hint="eastAsia"/>
+        </w:rPr>
+        <w:t>次读取和</w:t>
+      </w:r>
+      <w:r>
+        <w:rPr>
+          <w:rFonts w:hint="eastAsia"/>
+        </w:rPr>
+        <w:t>12</w:t>
+      </w:r>
+      <w:r>
+        <w:rPr>
+          <w:rFonts w:hint="eastAsia"/>
+        </w:rPr>
+        <w:t>次换位缓存，得到</w:t>
+      </w:r>
+      <w:r>
+        <w:rPr>
+          <w:rFonts w:hint="eastAsia"/>
+        </w:rPr>
+        <w:t>12</w:t>
+      </w:r>
+      <w:r>
+        <w:rPr>
+          <w:rFonts w:hint="eastAsia"/>
+        </w:rPr>
+        <w:t>个输出特征映射图。</w:t>
+      </w:r>
+      <w:r>
+        <w:rPr>
+          <w:rFonts w:hint="eastAsia"/>
+        </w:rPr>
+        <w:t>最后加入一个乘</w:t>
+      </w:r>
+      <w:r>
+        <w:rPr>
+          <w:rFonts w:hint="eastAsia"/>
+        </w:rPr>
+        <w:t>-</w:t>
+      </w:r>
+      <w:r>
+        <w:rPr>
+          <w:rFonts w:hint="eastAsia"/>
+        </w:rPr>
+        <w:t>累加模块，实现全连接</w:t>
+      </w:r>
+      <w:r>
+        <w:rPr>
+          <w:rFonts w:hint="eastAsia"/>
+        </w:rPr>
+        <w:t>softmax</w:t>
+      </w:r>
+      <w:r>
+        <w:rPr>
+          <w:rFonts w:hint="eastAsia"/>
+        </w:rPr>
+        <w:t>网络对最终结果的计算。</w:t>
+      </w:r>
+    </w:p>
+    <w:p>
+      <w:pPr>
+        <w:rPr>
+          <w:rFonts w:hint="eastAsia"/>
+        </w:rPr>
+      </w:pPr>
+      <w:r>
+        <w:rPr>
+          <w:rFonts w:hint="eastAsia"/>
+        </w:rPr>
+        <w:t>至此，本文提出的静态手势识别网络，已经完整地在</w:t>
+      </w:r>
+      <w:r>
+        <w:rPr>
+          <w:rFonts w:hint="eastAsia"/>
+        </w:rPr>
+        <w:t>FPGA</w:t>
+      </w:r>
+      <w:r>
+        <w:rPr>
+          <w:rFonts w:hint="eastAsia"/>
+        </w:rPr>
+        <w:t>上予以实现。该硬件系统以待识别图像为输入，输出</w:t>
+      </w:r>
+      <w:r>
+        <w:rPr>
+          <w:rFonts w:hint="eastAsia"/>
+        </w:rPr>
+        <w:t>softmax</w:t>
+      </w:r>
+      <w:r>
+        <w:rPr>
+          <w:rFonts w:hint="eastAsia"/>
+        </w:rPr>
+        <w:t>网络运算结果，输出数值最大的节点为</w:t>
+      </w:r>
+      <w:r>
+        <w:rPr>
+          <w:rFonts w:hint="eastAsia"/>
+        </w:rPr>
+        <w:t>识别结果，作为协处理芯片，硬件实现的卷积神经网络</w:t>
+      </w:r>
+      <w:r>
+        <w:rPr>
+          <w:rFonts w:hint="eastAsia"/>
+        </w:rPr>
+        <w:t>的输出将被送回主处理器取用，完成静态手势识别的实际应用情景。</w:t>
+      </w:r>
+    </w:p>
+    <w:p/>
+    <w:p>
+      <w:pPr>
+        <w:rPr>
+          <w:rFonts w:hint="eastAsia"/>
+        </w:rPr>
+      </w:pPr>
+      <w:r>
+        <w:rPr>
+          <w:rFonts w:hint="eastAsia"/>
+        </w:rPr>
+        <w:t>5</w:t>
+      </w:r>
+      <w:r>
+        <w:rPr>
+          <w:rFonts w:hint="eastAsia"/>
+        </w:rPr>
+        <w:t>结论</w:t>
+      </w:r>
+    </w:p>
+    <w:p>
+      <w:pPr>
+        <w:rPr>
+          <w:rFonts w:hint="eastAsia"/>
+        </w:rPr>
+      </w:pPr>
+      <w:r>
+        <w:rPr>
+          <w:rFonts w:hint="eastAsia"/>
+        </w:rPr>
+        <w:t>在集成电路制造工艺飞速发展的今天，以</w:t>
+      </w:r>
+      <w:r>
+        <w:rPr>
+          <w:rFonts w:hint="eastAsia"/>
+        </w:rPr>
+        <w:t>FPGA</w:t>
+      </w:r>
+      <w:r>
+        <w:rPr>
+          <w:rFonts w:hint="eastAsia"/>
+        </w:rPr>
+        <w:t>为代表的大规模可重构芯片也不断发展，其中的逻辑单元密度已经非常客观，同时还集成了大量的专用数字信号处理单元和通用处理器核，这些特点使得</w:t>
+      </w:r>
+      <w:r>
+        <w:rPr>
+          <w:rFonts w:hint="eastAsia"/>
+        </w:rPr>
+        <w:t>FPGA</w:t>
+      </w:r>
+      <w:r>
+        <w:rPr>
+          <w:rFonts w:hint="eastAsia"/>
+        </w:rPr>
+        <w:t>芯片在算法</w:t>
+      </w:r>
+      <w:r>
+        <w:rPr>
+          <w:rFonts w:hint="eastAsia"/>
+        </w:rPr>
+        <w:t>加速和系统级设计方面有这极大的潜力，成为芯片设计的重要辅助工具，甚至也可以直接作为成熟产品面向市场。</w:t>
+      </w:r>
+      <w:r>
+        <w:rPr>
+          <w:rFonts w:hint="eastAsia"/>
+        </w:rPr>
+        <w:t>卷积神经网络作为深度学习的最成功实际应用之一，始终处于学术研究的核心地位。对卷积神经网络的应用，使得机器学习和计算机视觉领域得到了长足的进步。越来越多的学术机构开发出卷积神经网络的实际应用。</w:t>
+      </w:r>
+    </w:p>
+    <w:p>
+      <w:pPr>
+        <w:rPr>
+          <w:rFonts w:hint="eastAsia"/>
+        </w:rPr>
+      </w:pPr>
+      <w:r>
+        <w:rPr>
+          <w:rFonts w:hint="eastAsia"/>
+        </w:rPr>
+        <w:lastRenderedPageBreak/>
+        <w:t>学习了解目前卷积神经网络在计算机视觉领域的实际应用情况，我们</w:t>
+      </w:r>
+      <w:r>
+        <w:rPr>
+          <w:rFonts w:hint="eastAsia"/>
+        </w:rPr>
+        <w:t>发现，在实际应用中，大规模的卷积神经网络通常被大型科研机构或互联网公司部署，用以完成复杂的</w:t>
+      </w:r>
+      <w:r>
+        <w:rPr>
+          <w:rFonts w:hint="eastAsia"/>
+        </w:rPr>
+        <w:t>或者数量庞大的</w:t>
+      </w:r>
+      <w:r>
+        <w:rPr>
+          <w:rFonts w:hint="eastAsia"/>
+        </w:rPr>
+        <w:t>识别、分类任务</w:t>
+      </w:r>
+      <w:r>
+        <w:rPr>
+          <w:rFonts w:hint="eastAsia"/>
+        </w:rPr>
+        <w:t>。这些应用场合对卷积神经网络的性能提出了较高的要求，而实现设备的体积和功耗则往往没有严格的限制。</w:t>
+      </w:r>
+      <w:r>
+        <w:rPr>
+          <w:rFonts w:hint="eastAsia"/>
+        </w:rPr>
+        <w:t>另一方面，小规模的网络如果想要得到更广泛的应用，结合智能电视、智能机顶盒以及智能手机等家用、个人智能终端是必不可少的。然而这些智能终端对设备体积和功耗都有着比较苛刻的限制，因此，分离卷积神经网络密集的运算，引入卷积神经网络协处理芯片的方案</w:t>
+      </w:r>
+      <w:r>
+        <w:rPr>
+          <w:rFonts w:hint="eastAsia"/>
+        </w:rPr>
+        <w:t>在小规模卷积神经网络的广泛应用方面</w:t>
+      </w:r>
+      <w:r>
+        <w:rPr>
+          <w:rFonts w:hint="eastAsia"/>
+        </w:rPr>
+        <w:t>则有着必然的需求和优势。</w:t>
+      </w:r>
+    </w:p>
+    <w:p>
+      <w:pPr>
+        <w:rPr>
+          <w:rFonts w:hint="eastAsia"/>
+        </w:rPr>
+      </w:pPr>
+      <w:r>
+        <w:rPr>
+          <w:rFonts w:hint="eastAsia"/>
+        </w:rPr>
+        <w:t>观察传统神经网络和卷积神经网络的运算结构特点，我们发现其中有比较强的独立性和重复性，因此结合</w:t>
+      </w:r>
+      <w:r>
+        <w:rPr>
+          <w:rFonts w:hint="eastAsia"/>
+        </w:rPr>
+        <w:t>FPGA</w:t>
+      </w:r>
+      <w:r>
+        <w:rPr>
+          <w:rFonts w:hint="eastAsia"/>
+        </w:rPr>
+        <w:t>可重构阵列架构的特点，自然将二者联系在一起，提出使用</w:t>
+      </w:r>
+      <w:r>
+        <w:rPr>
+          <w:rFonts w:hint="eastAsia"/>
+        </w:rPr>
+        <w:t>FPGA</w:t>
+      </w:r>
+      <w:r>
+        <w:rPr>
+          <w:rFonts w:hint="eastAsia"/>
+        </w:rPr>
+        <w:t>实现和</w:t>
+      </w:r>
+      <w:r>
+        <w:rPr>
+          <w:rFonts w:hint="eastAsia"/>
+        </w:rPr>
+        <w:t>加速卷积神经网络运算的基本思路。重新审视</w:t>
+      </w:r>
+      <w:r>
+        <w:rPr>
+          <w:rFonts w:hint="eastAsia"/>
+        </w:rPr>
+        <w:t>卷积神经网络</w:t>
+      </w:r>
+      <w:r>
+        <w:rPr>
+          <w:rFonts w:hint="eastAsia"/>
+        </w:rPr>
+        <w:t>，对其</w:t>
+      </w:r>
+      <w:r>
+        <w:rPr>
+          <w:rFonts w:hint="eastAsia"/>
+        </w:rPr>
+        <w:t>运算的具体分析，我们可以将卷积神经网络中最主要的部分分解为“</w:t>
+      </w:r>
+      <w:r>
+        <w:rPr>
+          <w:rFonts w:hint="eastAsia"/>
+        </w:rPr>
+        <w:t>从特征映射图到特征映射图</w:t>
+      </w:r>
+      <w:r>
+        <w:rPr>
+          <w:rFonts w:hint="eastAsia"/>
+        </w:rPr>
+        <w:t>”的基本运算</w:t>
+      </w:r>
+      <w:r>
+        <w:rPr>
+          <w:rFonts w:hint="eastAsia"/>
+        </w:rPr>
+        <w:t>，</w:t>
+      </w:r>
+      <w:r>
+        <w:rPr>
+          <w:rFonts w:hint="eastAsia"/>
+        </w:rPr>
+        <w:t>整个神经网络特征提取的部分就是对上述基本运算的并列和顺序组合。</w:t>
+      </w:r>
+      <w:r>
+        <w:rPr>
+          <w:rFonts w:hint="eastAsia"/>
+        </w:rPr>
+        <w:t>因此，设计实现这个基本运算的</w:t>
+      </w:r>
+      <w:r>
+        <w:rPr>
+          <w:rFonts w:hint="eastAsia"/>
+        </w:rPr>
+        <w:t>FPGA</w:t>
+      </w:r>
+      <w:r>
+        <w:rPr>
+          <w:rFonts w:hint="eastAsia"/>
+        </w:rPr>
+        <w:t>模块，并行或串行地组合这些实现基本运算功能的模块，能够充分发挥出</w:t>
+      </w:r>
+      <w:r>
+        <w:rPr>
+          <w:rFonts w:hint="eastAsia"/>
+        </w:rPr>
+        <w:t>FPGA</w:t>
+      </w:r>
+      <w:r>
+        <w:rPr>
+          <w:rFonts w:hint="eastAsia"/>
+        </w:rPr>
+        <w:t>的并行优势，完成在</w:t>
+      </w:r>
+      <w:r>
+        <w:rPr>
+          <w:rFonts w:hint="eastAsia"/>
+        </w:rPr>
+        <w:t>FPGA</w:t>
+      </w:r>
+      <w:r>
+        <w:rPr>
+          <w:rFonts w:hint="eastAsia"/>
+        </w:rPr>
+        <w:t>芯片上实现完整卷积神经网络的应用需求。</w:t>
+      </w:r>
+    </w:p>
+    <w:p>
+      <w:pPr>
+        <w:rPr>
+          <w:rFonts w:hint="eastAsia"/>
+        </w:rPr>
+      </w:pPr>
+      <w:r>
+        <w:rPr>
+          <w:rFonts w:hint="eastAsia"/>
+        </w:rPr>
+        <w:t>本文在对卷积神经网络应用的</w:t>
+      </w:r>
+      <w:r>
+        <w:rPr>
+          <w:rFonts w:hint="eastAsia"/>
+        </w:rPr>
+        <w:t>FPGA</w:t>
+      </w:r>
+      <w:r>
+        <w:rPr>
+          <w:rFonts w:hint="eastAsia"/>
+        </w:rPr>
+        <w:t>实现</w:t>
+      </w:r>
+      <w:r>
+        <w:rPr>
+          <w:rFonts w:hint="eastAsia"/>
+        </w:rPr>
+        <w:t>中，针对小规模卷积神经网络的应用，提出并设计了静态手势识别网络。将卷积神经网络应用在智能电视、智能机顶盒等家用、个人智能设备上，以实现非接触式人机交互的实际应用需求。</w:t>
+      </w:r>
+      <w:r>
+        <w:rPr>
+          <w:rFonts w:hint="eastAsia"/>
+        </w:rPr>
+        <w:t>在</w:t>
+      </w:r>
+      <w:r>
+        <w:rPr>
+          <w:rFonts w:hint="eastAsia"/>
+        </w:rPr>
+        <w:t>FPGA</w:t>
+      </w:r>
+      <w:r>
+        <w:rPr>
+          <w:rFonts w:hint="eastAsia"/>
+        </w:rPr>
+        <w:t>设计方面，本文在充分继承前人研究成果的基础上，提出并设计了卷积神经网络中，卷积器、非线性激活函数和自采样器等关键模块。</w:t>
+      </w:r>
+    </w:p>
+    <w:p>
+      <w:pPr>
+        <w:rPr>
+          <w:rFonts w:hint="eastAsia"/>
+        </w:rPr>
+      </w:pPr>
+      <w:r>
+        <w:rPr>
+          <w:rFonts w:hint="eastAsia"/>
+        </w:rPr>
+        <w:t>在卷积器的设计中，本文讨论了多种并行程度的设计方案，其中串行</w:t>
+      </w:r>
+      <w:r>
+        <w:rPr>
+          <w:rFonts w:hint="eastAsia"/>
+        </w:rPr>
+        <w:t>-</w:t>
+      </w:r>
+      <w:r>
+        <w:rPr>
+          <w:rFonts w:hint="eastAsia"/>
+        </w:rPr>
+        <w:t>并行相结合的设计方案能灵活地</w:t>
+      </w:r>
+      <w:r>
+        <w:rPr>
+          <w:rFonts w:hint="eastAsia"/>
+        </w:rPr>
+        <w:t>适应不同的并行程度，使得设计方案能够满足不同的硬件条件，避免了单一设计方案对硬件要求过于固定的弊端，拓宽了该卷积器和卷积神经网络的应用场合。</w:t>
+      </w:r>
+    </w:p>
+    <w:p>
+      <w:pPr>
+        <w:rPr>
+          <w:rFonts w:hint="eastAsia"/>
+        </w:rPr>
+      </w:pPr>
+      <w:r>
+        <w:rPr>
+          <w:rFonts w:hint="eastAsia"/>
+        </w:rPr>
+        <w:t>在非线性激活函数的设计中，本文从神经网络中最常见的</w:t>
+      </w:r>
+      <w:r>
+        <w:rPr>
+          <w:rFonts w:hint="eastAsia"/>
+        </w:rPr>
+        <w:t>Sigmoid</w:t>
+      </w:r>
+      <w:r>
+        <w:rPr>
+          <w:rFonts w:hint="eastAsia"/>
+        </w:rPr>
+        <w:t>函数</w:t>
+      </w:r>
+      <w:r>
+        <w:rPr>
+          <w:rFonts w:hint="eastAsia"/>
+        </w:rPr>
+        <w:t>入手</w:t>
+      </w:r>
+      <w:r>
+        <w:rPr>
+          <w:rFonts w:hint="eastAsia"/>
+        </w:rPr>
+        <w:t>，</w:t>
+      </w:r>
+      <w:r>
+        <w:rPr>
+          <w:rFonts w:hint="eastAsia"/>
+        </w:rPr>
+        <w:t>分析总结了多种常用的非线性函数</w:t>
+      </w:r>
+      <w:r>
+        <w:rPr>
+          <w:rFonts w:hint="eastAsia"/>
+        </w:rPr>
+        <w:t>FPGA</w:t>
+      </w:r>
+      <w:r>
+        <w:rPr>
+          <w:rFonts w:hint="eastAsia"/>
+        </w:rPr>
+        <w:t>拟合实现方案，针对</w:t>
+      </w:r>
+      <w:r>
+        <w:rPr>
+          <w:rFonts w:hint="eastAsia"/>
+        </w:rPr>
+        <w:t>Sigmoid</w:t>
+      </w:r>
+      <w:r>
+        <w:rPr>
+          <w:rFonts w:hint="eastAsia"/>
+        </w:rPr>
+        <w:t>函数本身特性，扬长避短，结合多种方案的优势之处，设计了线性拟合与查找表相结合的</w:t>
+      </w:r>
+      <w:r>
+        <w:rPr>
+          <w:rFonts w:hint="eastAsia"/>
+        </w:rPr>
+        <w:t>Sigmoid</w:t>
+      </w:r>
+      <w:r>
+        <w:rPr>
+          <w:rFonts w:hint="eastAsia"/>
+        </w:rPr>
+        <w:t>函数实现方案。同时，还针对硬件资源紧张的场景，提出复用式分段直线拟合方案</w:t>
+      </w:r>
+      <w:r>
+        <w:rPr>
+          <w:rFonts w:hint="eastAsia"/>
+        </w:rPr>
+        <w:t>，</w:t>
+      </w:r>
+      <w:r>
+        <w:rPr>
+          <w:rFonts w:hint="eastAsia"/>
+        </w:rPr>
+        <w:t>并</w:t>
+      </w:r>
+      <w:r>
+        <w:rPr>
+          <w:rFonts w:hint="eastAsia"/>
+        </w:rPr>
+        <w:t>且对该方案资源使用情况做了理论分析，为其实际应用提供了理论支持</w:t>
+      </w:r>
+      <w:r>
+        <w:rPr>
+          <w:rFonts w:hint="eastAsia"/>
+        </w:rPr>
+        <w:t>。</w:t>
+      </w:r>
+    </w:p>
+    <w:p>
+      <w:pPr>
+        <w:rPr>
+          <w:rFonts w:hint="eastAsia"/>
+        </w:rPr>
+      </w:pPr>
+      <w:r>
+        <w:rPr>
+          <w:rFonts w:hint="eastAsia"/>
+        </w:rPr>
+        <w:t>在子采样器的设计中</w:t>
+      </w:r>
+      <w:r>
+        <w:rPr>
+          <w:rFonts w:hint="eastAsia"/>
+        </w:rPr>
+        <w:t>，本文针对静态手势识别网络这种小规模网络的实际情况，设计了换位缓存结构，可以方便地从缓存输出端读取数据并进行多种子采样操作。</w:t>
+      </w:r>
+      <w:r>
+        <w:rPr>
+          <w:rFonts w:hint="eastAsia"/>
+        </w:rPr>
+        <w:t>相比于抽样读取方式或者卷积方式，换位缓存</w:t>
+      </w:r>
+      <w:r>
+        <w:rPr>
+          <w:rFonts w:hint="eastAsia"/>
+        </w:rPr>
+        <w:t>的方案灵活性高，通过改变读取端之后的</w:t>
+      </w:r>
+      <w:r>
+        <w:rPr>
+          <w:rFonts w:hint="eastAsia"/>
+        </w:rPr>
+        <w:t>运算器，可以方便地改变子采样方式。</w:t>
+      </w:r>
+    </w:p>
+    <w:p>
+      <w:pPr>
+        <w:rPr>
+          <w:rFonts w:hint="eastAsia"/>
+          <w:color w:val="FF0000"/>
+        </w:rPr>
+      </w:pPr>
+      <w:r>
+        <w:rPr>
+          <w:rFonts w:hint="eastAsia"/>
+          <w:color w:val="FF0000"/>
+        </w:rPr>
+        <w:t>在整体系统设计方面，一个实现</w:t>
+      </w:r>
+      <w:r>
+        <w:rPr>
+          <w:rFonts w:hint="eastAsia"/>
+          <w:color w:val="FF0000"/>
+        </w:rPr>
+        <w:t>“从特征映射图到特征映射图</w:t>
+      </w:r>
+      <w:r>
+        <w:rPr>
+          <w:rFonts w:hint="eastAsia"/>
+          <w:color w:val="FF0000"/>
+        </w:rPr>
+        <w:t>”基本运算的基本运算模块将上述三个关键模块组合，构成基本运算模块，该模块的串行、并行组合构成完整的卷积神经网络硬件系统。</w:t>
+      </w:r>
+      <w:r>
+        <w:rPr>
+          <w:rFonts w:hint="eastAsia"/>
+          <w:color w:val="FF0000"/>
+        </w:rPr>
+        <w:t>一个基本运算模块需要的硬件资源【如表格所示】</w:t>
+      </w:r>
+      <w:r>
+        <w:rPr>
+          <w:rFonts w:hint="eastAsia"/>
+          <w:color w:val="FF0000"/>
+        </w:rPr>
+        <w:t>，其功耗控制表现……</w:t>
+      </w:r>
+      <w:r>
+        <w:rPr>
+          <w:rFonts w:hint="eastAsia"/>
+          <w:color w:val="FF0000"/>
+        </w:rPr>
+        <w:t>相比于显卡、</w:t>
+      </w:r>
+      <w:r>
+        <w:rPr>
+          <w:rFonts w:hint="eastAsia"/>
+          <w:color w:val="FF0000"/>
+        </w:rPr>
+        <w:t>PC</w:t>
+      </w:r>
+      <w:r>
+        <w:rPr>
+          <w:rFonts w:hint="eastAsia"/>
+          <w:color w:val="FF0000"/>
+        </w:rPr>
+        <w:t>等平台，本文设计的卷积神经网络芯片</w:t>
+      </w:r>
+      <w:r>
+        <w:rPr>
+          <w:rFonts w:hint="eastAsia"/>
+          <w:color w:val="FF0000"/>
+        </w:rPr>
+        <w:t>功耗较小，</w:t>
+      </w:r>
+      <w:r>
+        <w:rPr>
+          <w:rFonts w:hint="eastAsia"/>
+          <w:color w:val="FF0000"/>
+        </w:rPr>
+        <w:t>可以应用于智能手机等移动平台。</w:t>
+      </w:r>
+    </w:p>
+    <w:p>
+      <w:pPr>
+        <w:rPr>
+          <w:rFonts w:hint="eastAsia"/>
+        </w:rPr>
+      </w:pPr>
+      <w:r>
+        <w:rPr>
+          <w:rFonts w:hint="eastAsia"/>
+        </w:rPr>
+        <w:t>本文在设计完成上述系统</w:t>
+      </w:r>
+      <w:r>
+        <w:rPr>
+          <w:rFonts w:hint="eastAsia"/>
+        </w:rPr>
+        <w:t>的同时，限于时间等因素，对某些问题和设计细节未能进行深入讨论，希望能在未来的工作中能完善卷积神经网络芯片在时序和</w:t>
+      </w:r>
+      <w:r>
+        <w:rPr>
+          <w:rFonts w:hint="eastAsia"/>
+        </w:rPr>
+        <w:t>精度方面的性能表现，</w:t>
+      </w:r>
+      <w:r>
+        <w:rPr>
+          <w:rFonts w:hint="eastAsia"/>
+        </w:rPr>
+        <w:t>并对</w:t>
+      </w:r>
+      <w:r>
+        <w:rPr>
+          <w:rFonts w:hint="eastAsia"/>
+        </w:rPr>
+        <w:t>以</w:t>
+      </w:r>
+      <w:r>
+        <w:rPr>
+          <w:rFonts w:hint="eastAsia"/>
+        </w:rPr>
+        <w:t>下问题进</w:t>
+      </w:r>
+      <w:r>
+        <w:rPr>
+          <w:rFonts w:hint="eastAsia"/>
+        </w:rPr>
+        <w:t>行更深入的研究：一，卷积神经网络以及传统的深度网络，作为运算重复性较高的</w:t>
+      </w:r>
+      <w:r>
+        <w:rPr>
+          <w:rFonts w:hint="eastAsia"/>
+        </w:rPr>
+        <w:t>一种算法，能否设计以可编程乘法器为基本单元的大规模可编程阵列器件，真正实现神经网络的灵活硬件化。二，以神经网络的“层”为单位，</w:t>
+      </w:r>
+      <w:r>
+        <w:rPr>
+          <w:rFonts w:hint="eastAsia"/>
+        </w:rPr>
+        <w:t>该层次的</w:t>
+      </w:r>
+      <w:r>
+        <w:rPr>
+          <w:rFonts w:hint="eastAsia"/>
+        </w:rPr>
+        <w:t>运算重复性依然</w:t>
+      </w:r>
+      <w:r>
+        <w:rPr>
+          <w:rFonts w:hint="eastAsia"/>
+        </w:rPr>
+        <w:t>比较强，由于每层</w:t>
+      </w:r>
+      <w:r>
+        <w:rPr>
+          <w:rFonts w:hint="eastAsia"/>
+        </w:rPr>
+        <w:t>一般都有多个神经元节点，</w:t>
+      </w:r>
+      <w:r>
+        <w:rPr>
+          <w:rFonts w:hint="eastAsia"/>
+        </w:rPr>
+        <w:t>能否</w:t>
+      </w:r>
+      <w:r>
+        <w:rPr>
+          <w:rFonts w:hint="eastAsia"/>
+        </w:rPr>
+        <w:t>将这些节点的运算模块组合，组成</w:t>
+      </w:r>
+      <w:r>
+        <w:rPr>
+          <w:rFonts w:hint="eastAsia"/>
+        </w:rPr>
+        <w:t>层次更高</w:t>
+      </w:r>
+      <w:r>
+        <w:rPr>
+          <w:rFonts w:hint="eastAsia"/>
+        </w:rPr>
+        <w:t>、</w:t>
+      </w:r>
+      <w:r>
+        <w:rPr>
+          <w:rFonts w:hint="eastAsia"/>
+        </w:rPr>
+        <w:t>功能比较完善</w:t>
+      </w:r>
+      <w:r>
+        <w:rPr>
+          <w:rFonts w:hint="eastAsia"/>
+        </w:rPr>
+        <w:t>的</w:t>
+      </w:r>
+      <w:r>
+        <w:rPr>
+          <w:rFonts w:hint="eastAsia"/>
+        </w:rPr>
+        <w:t>可编程运算单元，对这个层次的可编程单元阵列化，从而设计卷积神经网络硬件系统。</w:t>
+      </w:r>
+      <w:r>
+        <w:rPr>
+          <w:rFonts w:hint="eastAsia"/>
+        </w:rPr>
+        <w:lastRenderedPageBreak/>
+        <w:t>三，在如今高层综合逐步普及的背景下，使用相关的设计工具，是否高效地设计性能可靠的卷积神经网络硬件系统，使用此类工具设计出来的系统与传统的</w:t>
+      </w:r>
+      <w:r>
+        <w:rPr>
+          <w:rFonts w:hint="eastAsia"/>
+        </w:rPr>
+        <w:t>RTL</w:t>
+      </w:r>
+      <w:r>
+        <w:rPr>
+          <w:rFonts w:hint="eastAsia"/>
+        </w:rPr>
+        <w:t>级设计在性能方面的优势和劣势。</w:t>
       </w:r>
       <w:bookmarkStart w:id="0" w:name="_GoBack"/>
       <w:bookmarkEnd w:id="0"/>
     </w:p>
-    <w:p>
-      <w:pPr>
-        <w:rPr>
-          <w:rFonts w:hint="eastAsia"/>
-        </w:rPr>
-      </w:pPr>
-    </w:p>
-    <w:p>
-      <w:r>
-        <w:rPr>
-          <w:rFonts w:hint="eastAsia"/>
-        </w:rPr>
-        <w:t>4.4</w:t>
-      </w:r>
-      <w:r>
-        <w:rPr>
-          <w:rFonts w:hint="eastAsia"/>
-        </w:rPr>
-        <w:t>设计总结</w:t>
-      </w:r>
-    </w:p>
-    <w:p>
-      <w:r>
-        <w:rPr>
-          <w:rFonts w:hint="eastAsia"/>
-        </w:rPr>
-        <w:t>5</w:t>
-      </w:r>
-      <w:r>
-        <w:rPr>
-          <w:rFonts w:hint="eastAsia"/>
-        </w:rPr>
-        <w:t>结论</w:t>
-      </w:r>
-    </w:p>
+    <w:p/>
     <w:p>
       <w:r>
         <w:rPr>
@@ -11785,13 +12343,8 @@
         </w:rPr>
         <w:t>【</w:t>
       </w:r>
-      <w:proofErr w:type="spellStart"/>
-      <w:r>
-        <w:t>Simard</w:t>
-      </w:r>
-      <w:proofErr w:type="spellEnd"/>
-      <w:r>
-        <w:t xml:space="preserve"> P.Y., Steinkraus D., Platt J.C. Best practices for convolutional neural networks</w:t>
+      <w:r>
+        <w:t>Simard P.Y., Steinkraus D., Platt J.C. Best practices for convolutional neural networks</w:t>
       </w:r>
       <w:r>
         <w:rPr>
@@ -11839,29 +12392,8 @@
         </w:rPr>
         <w:t>【</w:t>
       </w:r>
-      <w:proofErr w:type="spellStart"/>
-      <w:r>
-        <w:t>Chellapilla</w:t>
-      </w:r>
-      <w:proofErr w:type="spellEnd"/>
-      <w:r>
-        <w:t xml:space="preserve"> K., </w:t>
-      </w:r>
-      <w:proofErr w:type="spellStart"/>
-      <w:r>
-        <w:t>Shilman</w:t>
-      </w:r>
-      <w:proofErr w:type="spellEnd"/>
-      <w:r>
-        <w:t xml:space="preserve"> M., </w:t>
-      </w:r>
-      <w:proofErr w:type="spellStart"/>
-      <w:r>
-        <w:t>Simard</w:t>
-      </w:r>
-      <w:proofErr w:type="spellEnd"/>
-      <w:r>
-        <w:t xml:space="preserve"> P. Optimally combining a cascade of classifiers[C].</w:t>
+      <w:r>
+        <w:t>Chellapilla K., Shilman M., Simard P. Optimally combining a cascade of classifiers[C].</w:t>
       </w:r>
       <w:r>
         <w:rPr>
@@ -11900,27 +12432,9 @@
         </w:rPr>
         <w:t>【</w:t>
       </w:r>
-      <w:proofErr w:type="spellStart"/>
-      <w:r>
-        <w:t>Frome</w:t>
-      </w:r>
-      <w:proofErr w:type="spellEnd"/>
-      <w:r>
-        <w:t xml:space="preserve"> A., Cheung G., </w:t>
-      </w:r>
-      <w:proofErr w:type="spellStart"/>
-      <w:r>
-        <w:t>Abdulkader</w:t>
-      </w:r>
-      <w:proofErr w:type="spellEnd"/>
-      <w:r>
-        <w:t xml:space="preserve"> A., et al. Large-scale privacy protection in </w:t>
-      </w:r>
-      <w:proofErr w:type="spellStart"/>
-      <w:r>
-        <w:t>google</w:t>
-      </w:r>
-      <w:proofErr w:type="spellEnd"/>
+      <w:r>
+        <w:t>Frome A., Cheung G., Abdulkader A., et al. Large-scale privacy protection in google</w:t>
+      </w:r>
       <w:r>
         <w:rPr>
           <w:rFonts w:hint="eastAsia"/>
@@ -11959,15 +12473,7 @@
         <w:t>【</w:t>
       </w:r>
       <w:r>
-        <w:t xml:space="preserve">Garcia C., </w:t>
-      </w:r>
-      <w:proofErr w:type="spellStart"/>
-      <w:r>
-        <w:t>Delakis</w:t>
-      </w:r>
-      <w:proofErr w:type="spellEnd"/>
-      <w:r>
-        <w:t xml:space="preserve"> M. Convolutional face finder: A neural architecture for fast and</w:t>
+        <w:t>Garcia C., Delakis M. Convolutional face finder: A neural architecture for fast and</w:t>
       </w:r>
       <w:r>
         <w:rPr>
@@ -12007,40 +12513,16 @@
         <w:endnoteRef/>
       </w:r>
       <w:r>
+        <w:t xml:space="preserve"> Boser B.E., Sackinger E., Bromley J., et al. An analog neural network processor with</w:t>
+      </w:r>
+      <w:r>
+        <w:rPr>
+          <w:rFonts w:hint="eastAsia"/>
+        </w:rPr>
         <w:t xml:space="preserve"> </w:t>
       </w:r>
-      <w:proofErr w:type="spellStart"/>
-      <w:r>
-        <w:t>Boser</w:t>
-      </w:r>
-      <w:proofErr w:type="spellEnd"/>
-      <w:r>
-        <w:t xml:space="preserve"> B.E., </w:t>
-      </w:r>
-      <w:proofErr w:type="spellStart"/>
-      <w:r>
-        <w:t>Sackinger</w:t>
-      </w:r>
-      <w:proofErr w:type="spellEnd"/>
-      <w:r>
-        <w:t xml:space="preserve"> E., Bromley J., et al. </w:t>
-      </w:r>
-      <w:proofErr w:type="gramStart"/>
-      <w:r>
-        <w:t>An analog neural network processor with</w:t>
-      </w:r>
-      <w:r>
-        <w:rPr>
-          <w:rFonts w:hint="eastAsia"/>
-        </w:rPr>
-        <w:t xml:space="preserve"> </w:t>
-      </w:r>
-      <w:r>
-        <w:t>programmable topology [J].</w:t>
-      </w:r>
-      <w:proofErr w:type="gramEnd"/>
-      <w:r>
-        <w:t xml:space="preserve"> IEEE Journal of Solid-State Circuits, 1991, 26(12):</w:t>
+      <w:r>
+        <w:t>programmable topology [J]. IEEE Journal of Solid-State Circuits, 1991, 26(12):</w:t>
       </w:r>
       <w:r>
         <w:rPr>
@@ -12068,14 +12550,8 @@
         <w:t xml:space="preserve"> </w:t>
       </w:r>
       <w:r>
-        <w:t xml:space="preserve">Antony W. </w:t>
-      </w:r>
-      <w:proofErr w:type="spellStart"/>
-      <w:proofErr w:type="gramStart"/>
-      <w:r>
-        <w:t>Savich</w:t>
-      </w:r>
-      <w:proofErr w:type="spellEnd"/>
+        <w:t>Antony W. Savich</w:t>
+      </w:r>
       <w:r>
         <w:rPr>
           <w:rFonts w:hint="eastAsia"/>
@@ -12083,62 +12559,32 @@
         <w:t>.</w:t>
       </w:r>
       <w:r>
-        <w:t>,</w:t>
-      </w:r>
-      <w:proofErr w:type="gramEnd"/>
-      <w:r>
+        <w:t>, Medhat Moussa</w:t>
+      </w:r>
+      <w:r>
+        <w:rPr>
+          <w:rFonts w:hint="eastAsia"/>
+        </w:rPr>
+        <w:t>.</w:t>
+      </w:r>
+      <w:r>
+        <w:t>, Shawki Areibi</w:t>
+      </w:r>
+      <w:r>
+        <w:rPr>
+          <w:rFonts w:hint="eastAsia"/>
+        </w:rPr>
+        <w:t xml:space="preserve">. </w:t>
+      </w:r>
+      <w:r>
+        <w:t>The Impact of Arithmetic Representation on</w:t>
+      </w:r>
+      <w:r>
+        <w:rPr>
+          <w:rFonts w:hint="eastAsia"/>
+        </w:rPr>
         <w:t xml:space="preserve"> </w:t>
       </w:r>
-      <w:proofErr w:type="spellStart"/>
-      <w:r>
-        <w:t>Medhat</w:t>
-      </w:r>
-      <w:proofErr w:type="spellEnd"/>
-      <w:r>
-        <w:t xml:space="preserve"> </w:t>
-      </w:r>
-      <w:proofErr w:type="spellStart"/>
-      <w:r>
-        <w:t>Moussa</w:t>
-      </w:r>
-      <w:proofErr w:type="spellEnd"/>
-      <w:r>
-        <w:rPr>
-          <w:rFonts w:hint="eastAsia"/>
-        </w:rPr>
-        <w:t>.</w:t>
-      </w:r>
-      <w:r>
-        <w:t xml:space="preserve">, </w:t>
-      </w:r>
-      <w:proofErr w:type="spellStart"/>
-      <w:r>
-        <w:t>Shawki</w:t>
-      </w:r>
-      <w:proofErr w:type="spellEnd"/>
-      <w:r>
-        <w:t xml:space="preserve"> </w:t>
-      </w:r>
-      <w:proofErr w:type="spellStart"/>
-      <w:r>
-        <w:t>Areibi</w:t>
-      </w:r>
-      <w:proofErr w:type="spellEnd"/>
-      <w:r>
-        <w:rPr>
-          <w:rFonts w:hint="eastAsia"/>
-        </w:rPr>
-        <w:t xml:space="preserve">. </w:t>
-      </w:r>
-      <w:r>
-        <w:t>The Impact of Arithmetic Representation on</w:t>
-      </w:r>
-      <w:r>
-        <w:rPr>
-          <w:rFonts w:hint="eastAsia"/>
-        </w:rPr>
-        <w:t xml:space="preserve"> </w:t>
-      </w:r>
       <w:r>
         <w:t>Implementing MLP-BP on FPGAs: A Study</w:t>
       </w:r>
@@ -12148,13 +12594,8 @@
         </w:rPr>
         <w:t xml:space="preserve"> [J]. </w:t>
       </w:r>
-      <w:proofErr w:type="gramStart"/>
-      <w:r>
-        <w:t>IEEE TRANSACTIONS ON NEURAL NETWORKS, VOL. 18, NO.</w:t>
-      </w:r>
-      <w:proofErr w:type="gramEnd"/>
-      <w:r>
-        <w:t xml:space="preserve"> 1, JANUARY 2007</w:t>
+      <w:r>
+        <w:t>IEEE TRANSACTIONS ON NEURAL NETWORKS, VOL. 18, NO. 1, JANUARY 2007</w:t>
       </w:r>
       <w:r>
         <w:rPr>
@@ -12347,6 +12788,28 @@
       <w:jc w:val="both"/>
     </w:pPr>
   </w:style>
+  <w:style w:type="paragraph" w:styleId="1">
+    <w:name w:val="heading 1"/>
+    <w:basedOn w:val="a"/>
+    <w:next w:val="a"/>
+    <w:link w:val="1Char"/>
+    <w:uiPriority w:val="9"/>
+    <w:qFormat/>
+    <w:rsid w:val="000C5C14"/>
+    <w:pPr>
+      <w:keepNext/>
+      <w:keepLines/>
+      <w:spacing w:before="340" w:after="330" w:line="578" w:lineRule="auto"/>
+      <w:outlineLvl w:val="0"/>
+    </w:pPr>
+    <w:rPr>
+      <w:b/>
+      <w:bCs/>
+      <w:kern w:val="44"/>
+      <w:sz w:val="44"/>
+      <w:szCs w:val="44"/>
+    </w:rPr>
+  </w:style>
   <w:style w:type="character" w:default="1" w:styleId="a0">
     <w:name w:val="Default Paragraph Font"/>
     <w:uiPriority w:val="1"/>
@@ -12503,6 +12966,20 @@
     <w:rsid w:val="00BF4D56"/>
     <w:rPr>
       <w:vertAlign w:val="superscript"/>
+    </w:rPr>
+  </w:style>
+  <w:style w:type="character" w:customStyle="1" w:styleId="1Char">
+    <w:name w:val="标题 1 Char"/>
+    <w:basedOn w:val="a0"/>
+    <w:link w:val="1"/>
+    <w:uiPriority w:val="9"/>
+    <w:rsid w:val="000C5C14"/>
+    <w:rPr>
+      <w:b/>
+      <w:bCs/>
+      <w:kern w:val="44"/>
+      <w:sz w:val="44"/>
+      <w:szCs w:val="44"/>
     </w:rPr>
   </w:style>
 </w:styles>
@@ -12669,6 +13146,28 @@
       <w:jc w:val="both"/>
     </w:pPr>
   </w:style>
+  <w:style w:type="paragraph" w:styleId="1">
+    <w:name w:val="heading 1"/>
+    <w:basedOn w:val="a"/>
+    <w:next w:val="a"/>
+    <w:link w:val="1Char"/>
+    <w:uiPriority w:val="9"/>
+    <w:qFormat/>
+    <w:rsid w:val="000C5C14"/>
+    <w:pPr>
+      <w:keepNext/>
+      <w:keepLines/>
+      <w:spacing w:before="340" w:after="330" w:line="578" w:lineRule="auto"/>
+      <w:outlineLvl w:val="0"/>
+    </w:pPr>
+    <w:rPr>
+      <w:b/>
+      <w:bCs/>
+      <w:kern w:val="44"/>
+      <w:sz w:val="44"/>
+      <w:szCs w:val="44"/>
+    </w:rPr>
+  </w:style>
   <w:style w:type="character" w:default="1" w:styleId="a0">
     <w:name w:val="Default Paragraph Font"/>
     <w:uiPriority w:val="1"/>
@@ -12825,6 +13324,20 @@
     <w:rsid w:val="00BF4D56"/>
     <w:rPr>
       <w:vertAlign w:val="superscript"/>
+    </w:rPr>
+  </w:style>
+  <w:style w:type="character" w:customStyle="1" w:styleId="1Char">
+    <w:name w:val="标题 1 Char"/>
+    <w:basedOn w:val="a0"/>
+    <w:link w:val="1"/>
+    <w:uiPriority w:val="9"/>
+    <w:rsid w:val="000C5C14"/>
+    <w:rPr>
+      <w:b/>
+      <w:bCs/>
+      <w:kern w:val="44"/>
+      <w:sz w:val="44"/>
+      <w:szCs w:val="44"/>
     </w:rPr>
   </w:style>
 </w:styles>
@@ -13956,38 +14469,38 @@
     </dgm:pt>
   </dgm:ptLst>
   <dgm:cxnLst>
+    <dgm:cxn modelId="{4EEDA8DE-A39C-48CB-8948-27C010F49AA2}" type="presOf" srcId="{320B6A38-8CC4-499F-9D96-E95B74E30B39}" destId="{217C80A5-35F5-4127-B41D-B1A56EDC39F5}" srcOrd="1" destOrd="0" presId="urn:microsoft.com/office/officeart/2005/8/layout/bProcess3"/>
+    <dgm:cxn modelId="{82488739-3B79-4B34-B24C-69A86E3CE637}" type="presOf" srcId="{F9EB7C51-4E14-4922-9609-479593C0804B}" destId="{4D76596E-F0C3-4621-9321-4254315BC345}" srcOrd="1" destOrd="0" presId="urn:microsoft.com/office/officeart/2005/8/layout/bProcess3"/>
+    <dgm:cxn modelId="{1F034E3E-1563-46FA-B221-B8F2FA578E71}" type="presOf" srcId="{0B6F8041-B663-45E3-8CE7-27C5E576EB35}" destId="{A3FBD447-11B5-4DD3-BF85-61E37390195E}" srcOrd="0" destOrd="0" presId="urn:microsoft.com/office/officeart/2005/8/layout/bProcess3"/>
+    <dgm:cxn modelId="{CE2DA035-4D77-4A59-80A0-63961A42F6E6}" type="presOf" srcId="{DF294FCA-1132-42E1-8025-0A66CA6376C7}" destId="{1C6C03B3-DC79-41B4-BA82-4FD5235C0FE1}" srcOrd="0" destOrd="0" presId="urn:microsoft.com/office/officeart/2005/8/layout/bProcess3"/>
+    <dgm:cxn modelId="{2AA2A0ED-0D77-4485-BCD3-697366B50FEB}" type="presOf" srcId="{F9EB7C51-4E14-4922-9609-479593C0804B}" destId="{70FDB708-853F-450C-9B9E-334BBC6552A0}" srcOrd="0" destOrd="0" presId="urn:microsoft.com/office/officeart/2005/8/layout/bProcess3"/>
+    <dgm:cxn modelId="{94A37484-3EA8-4D1C-A3AB-F31C7D4A16DD}" srcId="{DF294FCA-1132-42E1-8025-0A66CA6376C7}" destId="{E5D2966C-CED4-473A-9357-36E33A61F259}" srcOrd="4" destOrd="0" parTransId="{BF5DB815-3CEA-4E45-8BF8-CDAF928095A3}" sibTransId="{314B9B70-A2A0-4B26-B472-577B6194C4D2}"/>
+    <dgm:cxn modelId="{90457F07-40BA-4B0D-ACE6-D17F46BCEEC7}" type="presOf" srcId="{A2D51D5F-82CA-4D1A-9FE4-CAF2C00F8BE5}" destId="{182F9F2C-8FD2-45E9-8D50-DCE9550CC136}" srcOrd="0" destOrd="0" presId="urn:microsoft.com/office/officeart/2005/8/layout/bProcess3"/>
+    <dgm:cxn modelId="{0DB6EB35-4A63-425E-9D5A-9EF0F4D55E49}" type="presOf" srcId="{212E1EBB-B862-4962-AE24-9D2D7B85AB01}" destId="{BA8A3E1A-D990-4BCA-8060-6DDEA0250CEC}" srcOrd="1" destOrd="0" presId="urn:microsoft.com/office/officeart/2005/8/layout/bProcess3"/>
     <dgm:cxn modelId="{9DAF86E0-F626-4C8E-949F-568E8D460E94}" srcId="{DF294FCA-1132-42E1-8025-0A66CA6376C7}" destId="{94758FFC-BD85-421A-AEE2-A8E11FE4FEBF}" srcOrd="3" destOrd="0" parTransId="{49F899B1-A577-48A6-8239-4A61885E3FF2}" sibTransId="{416C9D9E-B95B-49A9-AA90-6CF33AF80FE6}"/>
-    <dgm:cxn modelId="{E1C7DF23-B6AC-4896-8730-9D5B8585ADDA}" type="presOf" srcId="{5DD6F541-CF14-41D5-9DF2-FD3643A08936}" destId="{E87EFFB6-92F6-48AC-AF5E-57624B0AF9DB}" srcOrd="0" destOrd="0" presId="urn:microsoft.com/office/officeart/2005/8/layout/bProcess3"/>
-    <dgm:cxn modelId="{1D1469C4-35E2-4612-8F5B-D63AE116476C}" type="presOf" srcId="{F9EB7C51-4E14-4922-9609-479593C0804B}" destId="{70FDB708-853F-450C-9B9E-334BBC6552A0}" srcOrd="0" destOrd="0" presId="urn:microsoft.com/office/officeart/2005/8/layout/bProcess3"/>
-    <dgm:cxn modelId="{BBF040F0-57B4-4017-8FE3-FB2809A1BA00}" type="presOf" srcId="{A2D51D5F-82CA-4D1A-9FE4-CAF2C00F8BE5}" destId="{182F9F2C-8FD2-45E9-8D50-DCE9550CC136}" srcOrd="0" destOrd="0" presId="urn:microsoft.com/office/officeart/2005/8/layout/bProcess3"/>
+    <dgm:cxn modelId="{C462DCA4-989F-4381-8806-4D928FE42351}" type="presOf" srcId="{320B6A38-8CC4-499F-9D96-E95B74E30B39}" destId="{C468C91E-30EE-46ED-AE28-46690076E48C}" srcOrd="0" destOrd="0" presId="urn:microsoft.com/office/officeart/2005/8/layout/bProcess3"/>
+    <dgm:cxn modelId="{6465380B-22BD-4518-9BD8-D46EEDB71547}" type="presOf" srcId="{94758FFC-BD85-421A-AEE2-A8E11FE4FEBF}" destId="{1FDAF952-207A-4E02-8BE0-D07473B13999}" srcOrd="0" destOrd="0" presId="urn:microsoft.com/office/officeart/2005/8/layout/bProcess3"/>
+    <dgm:cxn modelId="{51AD414A-A5D4-48B4-8092-17D8052A113A}" type="presOf" srcId="{416C9D9E-B95B-49A9-AA90-6CF33AF80FE6}" destId="{87BE0B56-0A11-43F7-A4D6-07DA8A9E0FFB}" srcOrd="1" destOrd="0" presId="urn:microsoft.com/office/officeart/2005/8/layout/bProcess3"/>
+    <dgm:cxn modelId="{FAF0B157-06B8-4D73-BB2A-B872CDB13E8F}" type="presOf" srcId="{212E1EBB-B862-4962-AE24-9D2D7B85AB01}" destId="{1885C532-D5ED-409A-B870-C34B4BE6C13E}" srcOrd="0" destOrd="0" presId="urn:microsoft.com/office/officeart/2005/8/layout/bProcess3"/>
+    <dgm:cxn modelId="{EC5E5FE3-7409-41E0-8CFD-FEC634505284}" type="presOf" srcId="{E5D2966C-CED4-473A-9357-36E33A61F259}" destId="{C91039FF-529C-4B92-A9CC-BCCF1390E97C}" srcOrd="0" destOrd="0" presId="urn:microsoft.com/office/officeart/2005/8/layout/bProcess3"/>
     <dgm:cxn modelId="{C4CDFA60-FEF6-4C13-9E72-B0069FCFD815}" srcId="{DF294FCA-1132-42E1-8025-0A66CA6376C7}" destId="{5DD6F541-CF14-41D5-9DF2-FD3643A08936}" srcOrd="0" destOrd="0" parTransId="{959C03F5-763A-424D-AEA4-C6F816E89F9A}" sibTransId="{212E1EBB-B862-4962-AE24-9D2D7B85AB01}"/>
-    <dgm:cxn modelId="{2C23C96E-EA74-4686-8C6B-256CDFE70E8E}" type="presOf" srcId="{F9EB7C51-4E14-4922-9609-479593C0804B}" destId="{4D76596E-F0C3-4621-9321-4254315BC345}" srcOrd="1" destOrd="0" presId="urn:microsoft.com/office/officeart/2005/8/layout/bProcess3"/>
-    <dgm:cxn modelId="{D25CE66B-8C83-4599-988E-25DD154B6221}" type="presOf" srcId="{DF294FCA-1132-42E1-8025-0A66CA6376C7}" destId="{1C6C03B3-DC79-41B4-BA82-4FD5235C0FE1}" srcOrd="0" destOrd="0" presId="urn:microsoft.com/office/officeart/2005/8/layout/bProcess3"/>
-    <dgm:cxn modelId="{94A37484-3EA8-4D1C-A3AB-F31C7D4A16DD}" srcId="{DF294FCA-1132-42E1-8025-0A66CA6376C7}" destId="{E5D2966C-CED4-473A-9357-36E33A61F259}" srcOrd="4" destOrd="0" parTransId="{BF5DB815-3CEA-4E45-8BF8-CDAF928095A3}" sibTransId="{314B9B70-A2A0-4B26-B472-577B6194C4D2}"/>
-    <dgm:cxn modelId="{0F85EC23-CB84-4466-87D7-63924F61F567}" type="presOf" srcId="{320B6A38-8CC4-499F-9D96-E95B74E30B39}" destId="{C468C91E-30EE-46ED-AE28-46690076E48C}" srcOrd="0" destOrd="0" presId="urn:microsoft.com/office/officeart/2005/8/layout/bProcess3"/>
-    <dgm:cxn modelId="{E3091D92-7DF1-40A5-82C7-1BBAC70CB5D0}" type="presOf" srcId="{320B6A38-8CC4-499F-9D96-E95B74E30B39}" destId="{217C80A5-35F5-4127-B41D-B1A56EDC39F5}" srcOrd="1" destOrd="0" presId="urn:microsoft.com/office/officeart/2005/8/layout/bProcess3"/>
     <dgm:cxn modelId="{CAF7843C-9F85-4E21-A0D2-2E187672F658}" srcId="{DF294FCA-1132-42E1-8025-0A66CA6376C7}" destId="{0B6F8041-B663-45E3-8CE7-27C5E576EB35}" srcOrd="1" destOrd="0" parTransId="{DEAE41B1-6CB9-4A9A-80A5-36C65D0CA080}" sibTransId="{320B6A38-8CC4-499F-9D96-E95B74E30B39}"/>
-    <dgm:cxn modelId="{D60E2E90-C041-43D9-B491-AB12B3CE715F}" type="presOf" srcId="{212E1EBB-B862-4962-AE24-9D2D7B85AB01}" destId="{BA8A3E1A-D990-4BCA-8060-6DDEA0250CEC}" srcOrd="1" destOrd="0" presId="urn:microsoft.com/office/officeart/2005/8/layout/bProcess3"/>
-    <dgm:cxn modelId="{D1278A91-55E6-4173-97F1-FF9518315B84}" type="presOf" srcId="{416C9D9E-B95B-49A9-AA90-6CF33AF80FE6}" destId="{1D4C905D-6BE6-4883-BD36-BA365360490B}" srcOrd="0" destOrd="0" presId="urn:microsoft.com/office/officeart/2005/8/layout/bProcess3"/>
-    <dgm:cxn modelId="{E67FD8A1-99B3-47DC-8F2F-FC4A792E34EA}" type="presOf" srcId="{416C9D9E-B95B-49A9-AA90-6CF33AF80FE6}" destId="{87BE0B56-0A11-43F7-A4D6-07DA8A9E0FFB}" srcOrd="1" destOrd="0" presId="urn:microsoft.com/office/officeart/2005/8/layout/bProcess3"/>
-    <dgm:cxn modelId="{6E1A22E7-4E98-4763-9386-4A58E38532F9}" type="presOf" srcId="{94758FFC-BD85-421A-AEE2-A8E11FE4FEBF}" destId="{1FDAF952-207A-4E02-8BE0-D07473B13999}" srcOrd="0" destOrd="0" presId="urn:microsoft.com/office/officeart/2005/8/layout/bProcess3"/>
     <dgm:cxn modelId="{9A85C968-4845-443D-85DB-5EAB07426C71}" srcId="{DF294FCA-1132-42E1-8025-0A66CA6376C7}" destId="{A2D51D5F-82CA-4D1A-9FE4-CAF2C00F8BE5}" srcOrd="2" destOrd="0" parTransId="{051ED23A-9181-4307-BAF3-6982DC1EACE2}" sibTransId="{F9EB7C51-4E14-4922-9609-479593C0804B}"/>
-    <dgm:cxn modelId="{175B4E38-F137-43D7-A877-7D4AF0F3855A}" type="presOf" srcId="{E5D2966C-CED4-473A-9357-36E33A61F259}" destId="{C91039FF-529C-4B92-A9CC-BCCF1390E97C}" srcOrd="0" destOrd="0" presId="urn:microsoft.com/office/officeart/2005/8/layout/bProcess3"/>
-    <dgm:cxn modelId="{A456FAB0-547F-48E8-B031-5F2B166DA4B4}" type="presOf" srcId="{212E1EBB-B862-4962-AE24-9D2D7B85AB01}" destId="{1885C532-D5ED-409A-B870-C34B4BE6C13E}" srcOrd="0" destOrd="0" presId="urn:microsoft.com/office/officeart/2005/8/layout/bProcess3"/>
-    <dgm:cxn modelId="{FB60495B-E1E9-4F0C-A655-69DB4BD8F965}" type="presOf" srcId="{0B6F8041-B663-45E3-8CE7-27C5E576EB35}" destId="{A3FBD447-11B5-4DD3-BF85-61E37390195E}" srcOrd="0" destOrd="0" presId="urn:microsoft.com/office/officeart/2005/8/layout/bProcess3"/>
-    <dgm:cxn modelId="{309CFC37-11AD-45B9-8D33-0C6499FC2251}" type="presParOf" srcId="{1C6C03B3-DC79-41B4-BA82-4FD5235C0FE1}" destId="{E87EFFB6-92F6-48AC-AF5E-57624B0AF9DB}" srcOrd="0" destOrd="0" presId="urn:microsoft.com/office/officeart/2005/8/layout/bProcess3"/>
-    <dgm:cxn modelId="{A9FBCD4E-6FF2-4A6A-A761-3931795EDB85}" type="presParOf" srcId="{1C6C03B3-DC79-41B4-BA82-4FD5235C0FE1}" destId="{1885C532-D5ED-409A-B870-C34B4BE6C13E}" srcOrd="1" destOrd="0" presId="urn:microsoft.com/office/officeart/2005/8/layout/bProcess3"/>
-    <dgm:cxn modelId="{0761F809-82B5-407D-B7A4-C71C645F81BD}" type="presParOf" srcId="{1885C532-D5ED-409A-B870-C34B4BE6C13E}" destId="{BA8A3E1A-D990-4BCA-8060-6DDEA0250CEC}" srcOrd="0" destOrd="0" presId="urn:microsoft.com/office/officeart/2005/8/layout/bProcess3"/>
-    <dgm:cxn modelId="{D6E79DF6-A65B-4AAB-A728-C366B857BB37}" type="presParOf" srcId="{1C6C03B3-DC79-41B4-BA82-4FD5235C0FE1}" destId="{A3FBD447-11B5-4DD3-BF85-61E37390195E}" srcOrd="2" destOrd="0" presId="urn:microsoft.com/office/officeart/2005/8/layout/bProcess3"/>
-    <dgm:cxn modelId="{480A5418-E96C-43A7-9B54-5DAB1970E8AD}" type="presParOf" srcId="{1C6C03B3-DC79-41B4-BA82-4FD5235C0FE1}" destId="{C468C91E-30EE-46ED-AE28-46690076E48C}" srcOrd="3" destOrd="0" presId="urn:microsoft.com/office/officeart/2005/8/layout/bProcess3"/>
-    <dgm:cxn modelId="{5C4DD6DB-54B2-4A6A-86BA-EE13F2A52AA8}" type="presParOf" srcId="{C468C91E-30EE-46ED-AE28-46690076E48C}" destId="{217C80A5-35F5-4127-B41D-B1A56EDC39F5}" srcOrd="0" destOrd="0" presId="urn:microsoft.com/office/officeart/2005/8/layout/bProcess3"/>
-    <dgm:cxn modelId="{8A0F7D04-885E-4D13-B873-09B9E282A39C}" type="presParOf" srcId="{1C6C03B3-DC79-41B4-BA82-4FD5235C0FE1}" destId="{182F9F2C-8FD2-45E9-8D50-DCE9550CC136}" srcOrd="4" destOrd="0" presId="urn:microsoft.com/office/officeart/2005/8/layout/bProcess3"/>
-    <dgm:cxn modelId="{0E753793-EC97-4F31-B571-06000EECF485}" type="presParOf" srcId="{1C6C03B3-DC79-41B4-BA82-4FD5235C0FE1}" destId="{70FDB708-853F-450C-9B9E-334BBC6552A0}" srcOrd="5" destOrd="0" presId="urn:microsoft.com/office/officeart/2005/8/layout/bProcess3"/>
-    <dgm:cxn modelId="{8D1EBFE9-21E3-41DE-B8E8-FDB87A69801F}" type="presParOf" srcId="{70FDB708-853F-450C-9B9E-334BBC6552A0}" destId="{4D76596E-F0C3-4621-9321-4254315BC345}" srcOrd="0" destOrd="0" presId="urn:microsoft.com/office/officeart/2005/8/layout/bProcess3"/>
-    <dgm:cxn modelId="{95ACD3A5-1697-43FC-8C87-054AF31941BF}" type="presParOf" srcId="{1C6C03B3-DC79-41B4-BA82-4FD5235C0FE1}" destId="{1FDAF952-207A-4E02-8BE0-D07473B13999}" srcOrd="6" destOrd="0" presId="urn:microsoft.com/office/officeart/2005/8/layout/bProcess3"/>
-    <dgm:cxn modelId="{CB81F2F7-0094-4BAE-9F8E-032FE6D57019}" type="presParOf" srcId="{1C6C03B3-DC79-41B4-BA82-4FD5235C0FE1}" destId="{1D4C905D-6BE6-4883-BD36-BA365360490B}" srcOrd="7" destOrd="0" presId="urn:microsoft.com/office/officeart/2005/8/layout/bProcess3"/>
-    <dgm:cxn modelId="{CB2541F2-C8A4-4B30-A2AE-4B8B7955C993}" type="presParOf" srcId="{1D4C905D-6BE6-4883-BD36-BA365360490B}" destId="{87BE0B56-0A11-43F7-A4D6-07DA8A9E0FFB}" srcOrd="0" destOrd="0" presId="urn:microsoft.com/office/officeart/2005/8/layout/bProcess3"/>
-    <dgm:cxn modelId="{1C3A089A-DA8A-405E-A988-21D45C3F5125}" type="presParOf" srcId="{1C6C03B3-DC79-41B4-BA82-4FD5235C0FE1}" destId="{C91039FF-529C-4B92-A9CC-BCCF1390E97C}" srcOrd="8" destOrd="0" presId="urn:microsoft.com/office/officeart/2005/8/layout/bProcess3"/>
+    <dgm:cxn modelId="{335BB49A-4B42-41C0-9D2E-A52F3993F681}" type="presOf" srcId="{416C9D9E-B95B-49A9-AA90-6CF33AF80FE6}" destId="{1D4C905D-6BE6-4883-BD36-BA365360490B}" srcOrd="0" destOrd="0" presId="urn:microsoft.com/office/officeart/2005/8/layout/bProcess3"/>
+    <dgm:cxn modelId="{2768E548-F849-4EB5-852D-0E7E3D4B8791}" type="presOf" srcId="{5DD6F541-CF14-41D5-9DF2-FD3643A08936}" destId="{E87EFFB6-92F6-48AC-AF5E-57624B0AF9DB}" srcOrd="0" destOrd="0" presId="urn:microsoft.com/office/officeart/2005/8/layout/bProcess3"/>
+    <dgm:cxn modelId="{3BCB5CB8-B150-490B-BE14-55B020EBA371}" type="presParOf" srcId="{1C6C03B3-DC79-41B4-BA82-4FD5235C0FE1}" destId="{E87EFFB6-92F6-48AC-AF5E-57624B0AF9DB}" srcOrd="0" destOrd="0" presId="urn:microsoft.com/office/officeart/2005/8/layout/bProcess3"/>
+    <dgm:cxn modelId="{8A8D7586-8E63-48C9-A6E8-6171A2DEA94C}" type="presParOf" srcId="{1C6C03B3-DC79-41B4-BA82-4FD5235C0FE1}" destId="{1885C532-D5ED-409A-B870-C34B4BE6C13E}" srcOrd="1" destOrd="0" presId="urn:microsoft.com/office/officeart/2005/8/layout/bProcess3"/>
+    <dgm:cxn modelId="{B0E211A1-2D8C-4C7B-9D42-6F867396FD38}" type="presParOf" srcId="{1885C532-D5ED-409A-B870-C34B4BE6C13E}" destId="{BA8A3E1A-D990-4BCA-8060-6DDEA0250CEC}" srcOrd="0" destOrd="0" presId="urn:microsoft.com/office/officeart/2005/8/layout/bProcess3"/>
+    <dgm:cxn modelId="{108B04F1-25D4-47A3-A473-7A9991F07047}" type="presParOf" srcId="{1C6C03B3-DC79-41B4-BA82-4FD5235C0FE1}" destId="{A3FBD447-11B5-4DD3-BF85-61E37390195E}" srcOrd="2" destOrd="0" presId="urn:microsoft.com/office/officeart/2005/8/layout/bProcess3"/>
+    <dgm:cxn modelId="{EE090FEF-77CF-41DA-8753-2811CB2F6E35}" type="presParOf" srcId="{1C6C03B3-DC79-41B4-BA82-4FD5235C0FE1}" destId="{C468C91E-30EE-46ED-AE28-46690076E48C}" srcOrd="3" destOrd="0" presId="urn:microsoft.com/office/officeart/2005/8/layout/bProcess3"/>
+    <dgm:cxn modelId="{4272A34A-F205-47F9-B20A-FE1606D13EDD}" type="presParOf" srcId="{C468C91E-30EE-46ED-AE28-46690076E48C}" destId="{217C80A5-35F5-4127-B41D-B1A56EDC39F5}" srcOrd="0" destOrd="0" presId="urn:microsoft.com/office/officeart/2005/8/layout/bProcess3"/>
+    <dgm:cxn modelId="{2DF01B62-F4C4-4548-93D8-B02296D09543}" type="presParOf" srcId="{1C6C03B3-DC79-41B4-BA82-4FD5235C0FE1}" destId="{182F9F2C-8FD2-45E9-8D50-DCE9550CC136}" srcOrd="4" destOrd="0" presId="urn:microsoft.com/office/officeart/2005/8/layout/bProcess3"/>
+    <dgm:cxn modelId="{E861B364-E297-42F6-B9E5-4BD1FB2A9AD0}" type="presParOf" srcId="{1C6C03B3-DC79-41B4-BA82-4FD5235C0FE1}" destId="{70FDB708-853F-450C-9B9E-334BBC6552A0}" srcOrd="5" destOrd="0" presId="urn:microsoft.com/office/officeart/2005/8/layout/bProcess3"/>
+    <dgm:cxn modelId="{E2051116-0D87-48B8-9D97-3F8B37440C1D}" type="presParOf" srcId="{70FDB708-853F-450C-9B9E-334BBC6552A0}" destId="{4D76596E-F0C3-4621-9321-4254315BC345}" srcOrd="0" destOrd="0" presId="urn:microsoft.com/office/officeart/2005/8/layout/bProcess3"/>
+    <dgm:cxn modelId="{64E49F37-A69A-4A65-90D6-7CAEABC0E159}" type="presParOf" srcId="{1C6C03B3-DC79-41B4-BA82-4FD5235C0FE1}" destId="{1FDAF952-207A-4E02-8BE0-D07473B13999}" srcOrd="6" destOrd="0" presId="urn:microsoft.com/office/officeart/2005/8/layout/bProcess3"/>
+    <dgm:cxn modelId="{A8270BC3-FF7F-4ECD-97D1-802F966AE524}" type="presParOf" srcId="{1C6C03B3-DC79-41B4-BA82-4FD5235C0FE1}" destId="{1D4C905D-6BE6-4883-BD36-BA365360490B}" srcOrd="7" destOrd="0" presId="urn:microsoft.com/office/officeart/2005/8/layout/bProcess3"/>
+    <dgm:cxn modelId="{8F038849-7E93-474C-BD85-D55848773F0D}" type="presParOf" srcId="{1D4C905D-6BE6-4883-BD36-BA365360490B}" destId="{87BE0B56-0A11-43F7-A4D6-07DA8A9E0FFB}" srcOrd="0" destOrd="0" presId="urn:microsoft.com/office/officeart/2005/8/layout/bProcess3"/>
+    <dgm:cxn modelId="{391E8077-E4AF-4B81-9F48-87470B66203F}" type="presParOf" srcId="{1C6C03B3-DC79-41B4-BA82-4FD5235C0FE1}" destId="{C91039FF-529C-4B92-A9CC-BCCF1390E97C}" srcOrd="8" destOrd="0" presId="urn:microsoft.com/office/officeart/2005/8/layout/bProcess3"/>
   </dgm:cxnLst>
   <dgm:bg/>
   <dgm:whole/>
@@ -16415,7 +16928,7 @@
 </file>
 
 <file path=customXml/itemProps1.xml><?xml version="1.0" encoding="utf-8"?>
-<ds:datastoreItem xmlns:ds="http://schemas.openxmlformats.org/officeDocument/2006/customXml" ds:itemID="{6DCDE4A1-F0EE-49AF-B81C-AB82BE2EFDF1}">
+<ds:datastoreItem xmlns:ds="http://schemas.openxmlformats.org/officeDocument/2006/customXml" ds:itemID="{6B7D8BED-26C4-4CA6-8209-ED5179BACC15}">
   <ds:schemaRefs>
     <ds:schemaRef ds:uri="http://schemas.openxmlformats.org/officeDocument/2006/bibliography"/>
   </ds:schemaRefs>

</xml_diff>